<commit_message>
VHDL2019-2 summary document update for chapter 10 and code related to sections are added
</commit_message>
<xml_diff>
--- a/FRKN/1076_2019_VHDL_Review_Notes.docx
+++ b/FRKN/1076_2019_VHDL_Review_Notes.docx
@@ -213,7 +213,7 @@
                     <pic:cNvPicPr/>
                   </pic:nvPicPr>
                   <pic:blipFill>
-                    <a:blip r:embed="rId5">
+                    <a:blip r:embed="rId7">
                       <a:extLst>
                         <a:ext uri="{28A0092B-C50C-407E-A947-70E740481C1C}">
                           <a14:useLocalDpi xmlns:a14="http://schemas.microsoft.com/office/drawing/2010/main" val="0"/>
@@ -353,7 +353,7 @@
                     <pic:cNvPicPr/>
                   </pic:nvPicPr>
                   <pic:blipFill>
-                    <a:blip r:embed="rId6">
+                    <a:blip r:embed="rId8">
                       <a:extLst>
                         <a:ext uri="{28A0092B-C50C-407E-A947-70E740481C1C}">
                           <a14:useLocalDpi xmlns:a14="http://schemas.microsoft.com/office/drawing/2010/main" val="0"/>
@@ -507,7 +507,7 @@
                     <pic:cNvPicPr/>
                   </pic:nvPicPr>
                   <pic:blipFill>
-                    <a:blip r:embed="rId7">
+                    <a:blip r:embed="rId9">
                       <a:extLst>
                         <a:ext uri="{28A0092B-C50C-407E-A947-70E740481C1C}">
                           <a14:useLocalDpi xmlns:a14="http://schemas.microsoft.com/office/drawing/2010/main" val="0"/>
@@ -646,7 +646,7 @@
                     <pic:cNvPicPr/>
                   </pic:nvPicPr>
                   <pic:blipFill>
-                    <a:blip r:embed="rId8">
+                    <a:blip r:embed="rId10">
                       <a:extLst>
                         <a:ext uri="{28A0092B-C50C-407E-A947-70E740481C1C}">
                           <a14:useLocalDpi xmlns:a14="http://schemas.microsoft.com/office/drawing/2010/main" val="0"/>
@@ -808,7 +808,7 @@
                     <pic:cNvPicPr/>
                   </pic:nvPicPr>
                   <pic:blipFill>
-                    <a:blip r:embed="rId9">
+                    <a:blip r:embed="rId11">
                       <a:extLst>
                         <a:ext uri="{28A0092B-C50C-407E-A947-70E740481C1C}">
                           <a14:useLocalDpi xmlns:a14="http://schemas.microsoft.com/office/drawing/2010/main" val="0"/>
@@ -956,7 +956,7 @@
                     <pic:cNvPicPr/>
                   </pic:nvPicPr>
                   <pic:blipFill>
-                    <a:blip r:embed="rId10">
+                    <a:blip r:embed="rId12">
                       <a:extLst>
                         <a:ext uri="{28A0092B-C50C-407E-A947-70E740481C1C}">
                           <a14:useLocalDpi xmlns:a14="http://schemas.microsoft.com/office/drawing/2010/main" val="0"/>
@@ -1018,7 +1018,7 @@
         </w:rPr>
         <w:t xml:space="preserve">From : </w:t>
       </w:r>
-      <w:hyperlink r:id="rId11" w:history="1">
+      <w:hyperlink r:id="rId13" w:history="1">
         <w:r>
           <w:rPr>
             <w:rStyle w:val="Hyperlink"/>
@@ -2678,7 +2678,7 @@
                     <pic:cNvPicPr/>
                   </pic:nvPicPr>
                   <pic:blipFill>
-                    <a:blip r:embed="rId12">
+                    <a:blip r:embed="rId14">
                       <a:extLst>
                         <a:ext uri="{28A0092B-C50C-407E-A947-70E740481C1C}">
                           <a14:useLocalDpi xmlns:a14="http://schemas.microsoft.com/office/drawing/2010/main" val="0"/>
@@ -2801,6 +2801,2262 @@
         </w:rPr>
       </w:pPr>
     </w:p>
+    <w:p>
+      <w:pPr>
+        <w:jc w:val="both"/>
+        <w:rPr>
+          <w:rFonts w:ascii="Times New Roman" w:hAnsi="Times New Roman" w:cs="Times New Roman"/>
+        </w:rPr>
+      </w:pPr>
+    </w:p>
+    <w:p>
+      <w:pPr>
+        <w:jc w:val="both"/>
+        <w:rPr>
+          <w:rFonts w:ascii="Times New Roman" w:hAnsi="Times New Roman" w:cs="Times New Roman"/>
+        </w:rPr>
+      </w:pPr>
+    </w:p>
+    <w:p>
+      <w:pPr>
+        <w:jc w:val="both"/>
+        <w:rPr>
+          <w:rFonts w:ascii="Times New Roman" w:hAnsi="Times New Roman" w:cs="Times New Roman"/>
+        </w:rPr>
+      </w:pPr>
+    </w:p>
+    <w:p>
+      <w:pPr>
+        <w:jc w:val="both"/>
+        <w:rPr>
+          <w:rFonts w:ascii="Times New Roman" w:hAnsi="Times New Roman" w:cs="Times New Roman"/>
+        </w:rPr>
+      </w:pPr>
+    </w:p>
+    <w:p>
+      <w:pPr>
+        <w:jc w:val="both"/>
+        <w:rPr>
+          <w:rFonts w:ascii="Times New Roman" w:hAnsi="Times New Roman" w:cs="Times New Roman"/>
+        </w:rPr>
+      </w:pPr>
+    </w:p>
+    <w:p>
+      <w:pPr>
+        <w:jc w:val="both"/>
+        <w:rPr>
+          <w:rFonts w:ascii="Times New Roman" w:hAnsi="Times New Roman" w:cs="Times New Roman"/>
+        </w:rPr>
+      </w:pPr>
+    </w:p>
+    <w:p>
+      <w:pPr>
+        <w:jc w:val="both"/>
+        <w:rPr>
+          <w:rFonts w:ascii="Times New Roman" w:hAnsi="Times New Roman" w:cs="Times New Roman"/>
+        </w:rPr>
+      </w:pPr>
+    </w:p>
+    <w:p>
+      <w:pPr>
+        <w:jc w:val="both"/>
+        <w:rPr>
+          <w:rFonts w:ascii="Times New Roman" w:hAnsi="Times New Roman" w:cs="Times New Roman"/>
+        </w:rPr>
+      </w:pPr>
+    </w:p>
+    <w:p>
+      <w:pPr>
+        <w:jc w:val="both"/>
+        <w:rPr>
+          <w:rFonts w:ascii="Times New Roman" w:hAnsi="Times New Roman" w:cs="Times New Roman"/>
+        </w:rPr>
+      </w:pPr>
+    </w:p>
+    <w:p>
+      <w:pPr>
+        <w:jc w:val="both"/>
+        <w:rPr>
+          <w:rFonts w:ascii="Times New Roman" w:hAnsi="Times New Roman" w:cs="Times New Roman"/>
+        </w:rPr>
+      </w:pPr>
+    </w:p>
+    <w:p>
+      <w:pPr>
+        <w:jc w:val="both"/>
+        <w:rPr>
+          <w:rFonts w:ascii="Times New Roman" w:hAnsi="Times New Roman" w:cs="Times New Roman"/>
+        </w:rPr>
+      </w:pPr>
+    </w:p>
+    <w:p>
+      <w:pPr>
+        <w:jc w:val="both"/>
+        <w:rPr>
+          <w:rFonts w:ascii="Times New Roman" w:hAnsi="Times New Roman" w:cs="Times New Roman"/>
+        </w:rPr>
+      </w:pPr>
+    </w:p>
+    <w:p>
+      <w:pPr>
+        <w:jc w:val="both"/>
+        <w:rPr>
+          <w:rFonts w:ascii="Times New Roman" w:hAnsi="Times New Roman" w:cs="Times New Roman"/>
+        </w:rPr>
+      </w:pPr>
+    </w:p>
+    <w:p>
+      <w:pPr>
+        <w:jc w:val="both"/>
+        <w:rPr>
+          <w:rFonts w:ascii="Times New Roman" w:hAnsi="Times New Roman" w:cs="Times New Roman"/>
+        </w:rPr>
+      </w:pPr>
+    </w:p>
+    <w:p>
+      <w:pPr>
+        <w:jc w:val="both"/>
+        <w:rPr>
+          <w:rFonts w:ascii="Times New Roman" w:hAnsi="Times New Roman" w:cs="Times New Roman"/>
+        </w:rPr>
+      </w:pPr>
+    </w:p>
+    <w:p>
+      <w:pPr>
+        <w:jc w:val="both"/>
+        <w:rPr>
+          <w:rFonts w:ascii="Times New Roman" w:hAnsi="Times New Roman" w:cs="Times New Roman"/>
+        </w:rPr>
+      </w:pPr>
+    </w:p>
+    <w:p>
+      <w:pPr>
+        <w:jc w:val="both"/>
+        <w:rPr>
+          <w:rFonts w:ascii="Times New Roman" w:hAnsi="Times New Roman" w:cs="Times New Roman"/>
+        </w:rPr>
+      </w:pPr>
+    </w:p>
+    <w:p>
+      <w:pPr>
+        <w:jc w:val="both"/>
+        <w:rPr>
+          <w:rFonts w:ascii="Times New Roman" w:hAnsi="Times New Roman" w:cs="Times New Roman"/>
+        </w:rPr>
+      </w:pPr>
+    </w:p>
+    <w:p>
+      <w:pPr>
+        <w:jc w:val="both"/>
+        <w:rPr>
+          <w:rFonts w:ascii="Times New Roman" w:hAnsi="Times New Roman" w:cs="Times New Roman"/>
+          <w:b/>
+          <w:bCs/>
+          <w:sz w:val="28"/>
+          <w:szCs w:val="28"/>
+        </w:rPr>
+      </w:pPr>
+      <w:r>
+        <w:rPr>
+          <w:rFonts w:ascii="Times New Roman" w:hAnsi="Times New Roman" w:cs="Times New Roman"/>
+          <w:b/>
+          <w:bCs/>
+          <w:sz w:val="28"/>
+          <w:szCs w:val="28"/>
+        </w:rPr>
+        <w:lastRenderedPageBreak/>
+        <w:t>Chapter 10: Sequential Statements</w:t>
+      </w:r>
+    </w:p>
+    <w:p>
+      <w:pPr>
+        <w:jc w:val="both"/>
+        <w:rPr>
+          <w:rFonts w:ascii="Times New Roman" w:hAnsi="Times New Roman" w:cs="Times New Roman"/>
+        </w:rPr>
+      </w:pPr>
+      <w:r>
+        <w:rPr>
+          <w:rFonts w:ascii="Times New Roman" w:hAnsi="Times New Roman" w:cs="Times New Roman"/>
+        </w:rPr>
+        <w:t>Chapter 10 describes sequential statements in VHDL, which are used to control the flow of execution in processes, functions, and procedures.</w:t>
+      </w:r>
+    </w:p>
+    <w:p>
+      <w:pPr>
+        <w:jc w:val="both"/>
+        <w:rPr>
+          <w:rFonts w:ascii="Times New Roman" w:hAnsi="Times New Roman" w:cs="Times New Roman"/>
+        </w:rPr>
+      </w:pPr>
+    </w:p>
+    <w:p>
+      <w:pPr>
+        <w:jc w:val="both"/>
+        <w:rPr>
+          <w:rFonts w:ascii="Times New Roman" w:hAnsi="Times New Roman" w:cs="Times New Roman"/>
+          <w:b/>
+          <w:bCs/>
+          <w:sz w:val="28"/>
+          <w:szCs w:val="28"/>
+        </w:rPr>
+      </w:pPr>
+      <w:r>
+        <w:rPr>
+          <w:rFonts w:ascii="Times New Roman" w:hAnsi="Times New Roman" w:cs="Times New Roman"/>
+          <w:b/>
+          <w:bCs/>
+          <w:sz w:val="28"/>
+          <w:szCs w:val="28"/>
+        </w:rPr>
+        <w:t>10.1 General</w:t>
+      </w:r>
+    </w:p>
+    <w:p>
+      <w:pPr>
+        <w:numPr>
+          <w:ilvl w:val="0"/>
+          <w:numId w:val="16"/>
+        </w:numPr>
+        <w:jc w:val="both"/>
+        <w:rPr>
+          <w:rFonts w:ascii="Times New Roman" w:hAnsi="Times New Roman" w:cs="Times New Roman"/>
+        </w:rPr>
+      </w:pPr>
+      <w:r>
+        <w:rPr>
+          <w:rFonts w:ascii="Times New Roman" w:hAnsi="Times New Roman" w:cs="Times New Roman"/>
+          <w:u w:val="single"/>
+        </w:rPr>
+        <w:t>Sequential Statements</w:t>
+      </w:r>
+      <w:r>
+        <w:rPr>
+          <w:rFonts w:ascii="Times New Roman" w:hAnsi="Times New Roman" w:cs="Times New Roman"/>
+        </w:rPr>
+        <w:t>: Specify the behavior of a design in processes or subprograms.</w:t>
+      </w:r>
+    </w:p>
+    <w:p>
+      <w:pPr>
+        <w:numPr>
+          <w:ilvl w:val="0"/>
+          <w:numId w:val="16"/>
+        </w:numPr>
+        <w:jc w:val="both"/>
+        <w:rPr>
+          <w:rFonts w:ascii="Times New Roman" w:hAnsi="Times New Roman" w:cs="Times New Roman"/>
+        </w:rPr>
+      </w:pPr>
+      <w:r>
+        <w:rPr>
+          <w:rFonts w:ascii="Times New Roman" w:hAnsi="Times New Roman" w:cs="Times New Roman"/>
+        </w:rPr>
+        <w:t>Execute in a defined sequence, unlike concurrent statements.</w:t>
+      </w:r>
+    </w:p>
+    <w:p>
+      <w:pPr>
+        <w:jc w:val="both"/>
+        <w:rPr>
+          <w:rFonts w:ascii="Times New Roman" w:hAnsi="Times New Roman" w:cs="Times New Roman"/>
+        </w:rPr>
+      </w:pPr>
+    </w:p>
+    <w:p>
+      <w:pPr>
+        <w:jc w:val="both"/>
+        <w:rPr>
+          <w:rFonts w:ascii="Times New Roman" w:hAnsi="Times New Roman" w:cs="Times New Roman"/>
+          <w:b/>
+          <w:bCs/>
+          <w:sz w:val="28"/>
+          <w:szCs w:val="28"/>
+        </w:rPr>
+      </w:pPr>
+      <w:r>
+        <w:rPr>
+          <w:rFonts w:ascii="Times New Roman" w:hAnsi="Times New Roman" w:cs="Times New Roman"/>
+          <w:b/>
+          <w:bCs/>
+          <w:sz w:val="28"/>
+          <w:szCs w:val="28"/>
+        </w:rPr>
+        <w:t>10.2 Wait Statement</w:t>
+      </w:r>
+    </w:p>
+    <w:p>
+      <w:pPr>
+        <w:numPr>
+          <w:ilvl w:val="0"/>
+          <w:numId w:val="17"/>
+        </w:numPr>
+        <w:jc w:val="both"/>
+        <w:rPr>
+          <w:rFonts w:ascii="Times New Roman" w:hAnsi="Times New Roman" w:cs="Times New Roman"/>
+        </w:rPr>
+      </w:pPr>
+      <w:r>
+        <w:rPr>
+          <w:noProof/>
+        </w:rPr>
+        <w:drawing>
+          <wp:anchor distT="0" distB="0" distL="114300" distR="114300" simplePos="0" relativeHeight="251665408" behindDoc="0" locked="0" layoutInCell="1" allowOverlap="1" wp14:anchorId="1DB4DBBE" wp14:editId="2BDBDA2A">
+            <wp:simplePos x="0" y="0"/>
+            <wp:positionH relativeFrom="margin">
+              <wp:align>left</wp:align>
+            </wp:positionH>
+            <wp:positionV relativeFrom="paragraph">
+              <wp:posOffset>254635</wp:posOffset>
+            </wp:positionV>
+            <wp:extent cx="2505075" cy="180975"/>
+            <wp:effectExtent l="0" t="0" r="9525" b="9525"/>
+            <wp:wrapNone/>
+            <wp:docPr id="639421213" name="Picture 1"/>
+            <wp:cNvGraphicFramePr>
+              <a:graphicFrameLocks xmlns:a="http://schemas.openxmlformats.org/drawingml/2006/main" noChangeAspect="1"/>
+            </wp:cNvGraphicFramePr>
+            <a:graphic xmlns:a="http://schemas.openxmlformats.org/drawingml/2006/main">
+              <a:graphicData uri="http://schemas.openxmlformats.org/drawingml/2006/picture">
+                <pic:pic xmlns:pic="http://schemas.openxmlformats.org/drawingml/2006/picture">
+                  <pic:nvPicPr>
+                    <pic:cNvPr id="639421213" name=""/>
+                    <pic:cNvPicPr/>
+                  </pic:nvPicPr>
+                  <pic:blipFill>
+                    <a:blip r:embed="rId15">
+                      <a:extLst>
+                        <a:ext uri="{28A0092B-C50C-407E-A947-70E740481C1C}">
+                          <a14:useLocalDpi xmlns:a14="http://schemas.microsoft.com/office/drawing/2010/main" val="0"/>
+                        </a:ext>
+                      </a:extLst>
+                    </a:blip>
+                    <a:stretch>
+                      <a:fillRect/>
+                    </a:stretch>
+                  </pic:blipFill>
+                  <pic:spPr>
+                    <a:xfrm>
+                      <a:off x="0" y="0"/>
+                      <a:ext cx="2505075" cy="180975"/>
+                    </a:xfrm>
+                    <a:prstGeom prst="rect">
+                      <a:avLst/>
+                    </a:prstGeom>
+                  </pic:spPr>
+                </pic:pic>
+              </a:graphicData>
+            </a:graphic>
+            <wp14:sizeRelH relativeFrom="page">
+              <wp14:pctWidth>0</wp14:pctWidth>
+            </wp14:sizeRelH>
+            <wp14:sizeRelV relativeFrom="page">
+              <wp14:pctHeight>0</wp14:pctHeight>
+            </wp14:sizeRelV>
+          </wp:anchor>
+        </w:drawing>
+      </w:r>
+      <w:r>
+        <w:rPr>
+          <w:rFonts w:ascii="Times New Roman" w:hAnsi="Times New Roman" w:cs="Times New Roman"/>
+        </w:rPr>
+        <w:t>Suspends execution of a process until a condition is met.</w:t>
+      </w:r>
+    </w:p>
+    <w:p>
+      <w:pPr>
+        <w:jc w:val="both"/>
+        <w:rPr>
+          <w:rFonts w:ascii="Times New Roman" w:hAnsi="Times New Roman" w:cs="Times New Roman"/>
+        </w:rPr>
+      </w:pPr>
+    </w:p>
+    <w:p>
+      <w:pPr>
+        <w:jc w:val="both"/>
+        <w:rPr>
+          <w:rFonts w:ascii="Times New Roman" w:hAnsi="Times New Roman" w:cs="Times New Roman"/>
+        </w:rPr>
+      </w:pPr>
+    </w:p>
+    <w:p>
+      <w:pPr>
+        <w:jc w:val="both"/>
+        <w:rPr>
+          <w:rFonts w:ascii="Times New Roman" w:hAnsi="Times New Roman" w:cs="Times New Roman"/>
+          <w:b/>
+          <w:bCs/>
+          <w:sz w:val="28"/>
+          <w:szCs w:val="28"/>
+        </w:rPr>
+      </w:pPr>
+      <w:r>
+        <w:rPr>
+          <w:rFonts w:ascii="Times New Roman" w:hAnsi="Times New Roman" w:cs="Times New Roman"/>
+          <w:b/>
+          <w:bCs/>
+          <w:sz w:val="28"/>
+          <w:szCs w:val="28"/>
+        </w:rPr>
+        <w:t>10.3 Assertion Statement</w:t>
+      </w:r>
+    </w:p>
+    <w:p>
+      <w:pPr>
+        <w:numPr>
+          <w:ilvl w:val="0"/>
+          <w:numId w:val="18"/>
+        </w:numPr>
+        <w:jc w:val="both"/>
+        <w:rPr>
+          <w:rFonts w:ascii="Times New Roman" w:hAnsi="Times New Roman" w:cs="Times New Roman"/>
+        </w:rPr>
+      </w:pPr>
+      <w:r>
+        <w:rPr>
+          <w:rFonts w:ascii="Times New Roman" w:hAnsi="Times New Roman" w:cs="Times New Roman"/>
+        </w:rPr>
+        <w:t>Verifies conditions during simulation and reports errors or warnings if conditions are false.</w:t>
+      </w:r>
+    </w:p>
+    <w:p>
+      <w:pPr>
+        <w:jc w:val="both"/>
+        <w:rPr>
+          <w:rFonts w:ascii="Times New Roman" w:hAnsi="Times New Roman" w:cs="Times New Roman"/>
+        </w:rPr>
+      </w:pPr>
+    </w:p>
+    <w:p>
+      <w:pPr>
+        <w:jc w:val="both"/>
+        <w:rPr>
+          <w:rFonts w:ascii="Times New Roman" w:hAnsi="Times New Roman" w:cs="Times New Roman"/>
+          <w:b/>
+          <w:bCs/>
+          <w:sz w:val="28"/>
+          <w:szCs w:val="28"/>
+        </w:rPr>
+      </w:pPr>
+      <w:r>
+        <w:rPr>
+          <w:rFonts w:ascii="Times New Roman" w:hAnsi="Times New Roman" w:cs="Times New Roman"/>
+          <w:b/>
+          <w:bCs/>
+          <w:sz w:val="28"/>
+          <w:szCs w:val="28"/>
+        </w:rPr>
+        <w:t>10.4 Report Statement</w:t>
+      </w:r>
+    </w:p>
+    <w:p>
+      <w:pPr>
+        <w:numPr>
+          <w:ilvl w:val="0"/>
+          <w:numId w:val="19"/>
+        </w:numPr>
+        <w:jc w:val="both"/>
+        <w:rPr>
+          <w:rFonts w:ascii="Times New Roman" w:hAnsi="Times New Roman" w:cs="Times New Roman"/>
+        </w:rPr>
+      </w:pPr>
+      <w:r>
+        <w:rPr>
+          <w:rFonts w:ascii="Times New Roman" w:hAnsi="Times New Roman" w:cs="Times New Roman"/>
+        </w:rPr>
+        <w:t>Displays messages during simulation for debugging.</w:t>
+      </w:r>
+    </w:p>
+    <w:p>
+      <w:pPr>
+        <w:jc w:val="both"/>
+        <w:rPr>
+          <w:rFonts w:ascii="Times New Roman" w:hAnsi="Times New Roman" w:cs="Times New Roman"/>
+        </w:rPr>
+      </w:pPr>
+      <w:r>
+        <w:rPr>
+          <w:noProof/>
+        </w:rPr>
+        <w:drawing>
+          <wp:anchor distT="0" distB="0" distL="114300" distR="114300" simplePos="0" relativeHeight="251666432" behindDoc="0" locked="0" layoutInCell="1" allowOverlap="1" wp14:anchorId="413B883B" wp14:editId="28863263">
+            <wp:simplePos x="0" y="0"/>
+            <wp:positionH relativeFrom="margin">
+              <wp:align>right</wp:align>
+            </wp:positionH>
+            <wp:positionV relativeFrom="paragraph">
+              <wp:posOffset>27940</wp:posOffset>
+            </wp:positionV>
+            <wp:extent cx="5760720" cy="2660015"/>
+            <wp:effectExtent l="0" t="0" r="0" b="6985"/>
+            <wp:wrapNone/>
+            <wp:docPr id="852276696" name="Picture 1" descr="A white background with black text&#10;&#10;Description automatically generated"/>
+            <wp:cNvGraphicFramePr>
+              <a:graphicFrameLocks xmlns:a="http://schemas.openxmlformats.org/drawingml/2006/main" noChangeAspect="1"/>
+            </wp:cNvGraphicFramePr>
+            <a:graphic xmlns:a="http://schemas.openxmlformats.org/drawingml/2006/main">
+              <a:graphicData uri="http://schemas.openxmlformats.org/drawingml/2006/picture">
+                <pic:pic xmlns:pic="http://schemas.openxmlformats.org/drawingml/2006/picture">
+                  <pic:nvPicPr>
+                    <pic:cNvPr id="852276696" name="Picture 1" descr="A white background with black text&#10;&#10;Description automatically generated"/>
+                    <pic:cNvPicPr/>
+                  </pic:nvPicPr>
+                  <pic:blipFill>
+                    <a:blip r:embed="rId16">
+                      <a:extLst>
+                        <a:ext uri="{28A0092B-C50C-407E-A947-70E740481C1C}">
+                          <a14:useLocalDpi xmlns:a14="http://schemas.microsoft.com/office/drawing/2010/main" val="0"/>
+                        </a:ext>
+                      </a:extLst>
+                    </a:blip>
+                    <a:stretch>
+                      <a:fillRect/>
+                    </a:stretch>
+                  </pic:blipFill>
+                  <pic:spPr>
+                    <a:xfrm>
+                      <a:off x="0" y="0"/>
+                      <a:ext cx="5760720" cy="2660015"/>
+                    </a:xfrm>
+                    <a:prstGeom prst="rect">
+                      <a:avLst/>
+                    </a:prstGeom>
+                  </pic:spPr>
+                </pic:pic>
+              </a:graphicData>
+            </a:graphic>
+            <wp14:sizeRelH relativeFrom="page">
+              <wp14:pctWidth>0</wp14:pctWidth>
+            </wp14:sizeRelH>
+            <wp14:sizeRelV relativeFrom="page">
+              <wp14:pctHeight>0</wp14:pctHeight>
+            </wp14:sizeRelV>
+          </wp:anchor>
+        </w:drawing>
+      </w:r>
+    </w:p>
+    <w:p>
+      <w:pPr>
+        <w:jc w:val="both"/>
+        <w:rPr>
+          <w:rFonts w:ascii="Times New Roman" w:hAnsi="Times New Roman" w:cs="Times New Roman"/>
+        </w:rPr>
+      </w:pPr>
+    </w:p>
+    <w:p>
+      <w:pPr>
+        <w:jc w:val="both"/>
+        <w:rPr>
+          <w:rFonts w:ascii="Times New Roman" w:hAnsi="Times New Roman" w:cs="Times New Roman"/>
+        </w:rPr>
+      </w:pPr>
+    </w:p>
+    <w:p>
+      <w:pPr>
+        <w:jc w:val="both"/>
+        <w:rPr>
+          <w:rFonts w:ascii="Times New Roman" w:hAnsi="Times New Roman" w:cs="Times New Roman"/>
+        </w:rPr>
+      </w:pPr>
+    </w:p>
+    <w:p>
+      <w:pPr>
+        <w:jc w:val="both"/>
+        <w:rPr>
+          <w:rFonts w:ascii="Times New Roman" w:hAnsi="Times New Roman" w:cs="Times New Roman"/>
+        </w:rPr>
+      </w:pPr>
+    </w:p>
+    <w:p>
+      <w:pPr>
+        <w:rPr>
+          <w:rFonts w:ascii="Times New Roman" w:hAnsi="Times New Roman" w:cs="Times New Roman"/>
+        </w:rPr>
+      </w:pPr>
+    </w:p>
+    <w:p>
+      <w:pPr>
+        <w:rPr>
+          <w:rFonts w:ascii="Times New Roman" w:hAnsi="Times New Roman" w:cs="Times New Roman"/>
+        </w:rPr>
+      </w:pPr>
+    </w:p>
+    <w:p>
+      <w:pPr>
+        <w:rPr>
+          <w:rFonts w:ascii="Times New Roman" w:hAnsi="Times New Roman" w:cs="Times New Roman"/>
+        </w:rPr>
+      </w:pPr>
+    </w:p>
+    <w:p>
+      <w:pPr>
+        <w:rPr>
+          <w:rFonts w:ascii="Times New Roman" w:hAnsi="Times New Roman" w:cs="Times New Roman"/>
+        </w:rPr>
+      </w:pPr>
+    </w:p>
+    <w:p>
+      <w:pPr>
+        <w:rPr>
+          <w:rFonts w:ascii="Times New Roman" w:hAnsi="Times New Roman" w:cs="Times New Roman"/>
+        </w:rPr>
+      </w:pPr>
+    </w:p>
+    <w:p>
+      <w:pPr>
+        <w:rPr>
+          <w:rFonts w:ascii="Times New Roman" w:hAnsi="Times New Roman" w:cs="Times New Roman"/>
+        </w:rPr>
+      </w:pPr>
+      <w:r>
+        <w:rPr>
+          <w:rFonts w:ascii="Times New Roman" w:hAnsi="Times New Roman" w:cs="Times New Roman"/>
+          <w:b/>
+          <w:bCs/>
+        </w:rPr>
+        <w:t xml:space="preserve">From: </w:t>
+      </w:r>
+      <w:hyperlink r:id="rId17" w:history="1">
+        <w:r>
+          <w:rPr>
+            <w:rStyle w:val="Hyperlink"/>
+            <w:rFonts w:ascii="Times New Roman" w:hAnsi="Times New Roman" w:cs="Times New Roman"/>
+          </w:rPr>
+          <w:t>https://peterfab.com/ref/vhdl/vhdl_renerta/mobile/source/vhd00007.htm</w:t>
+        </w:r>
+      </w:hyperlink>
+    </w:p>
+    <w:p>
+      <w:pPr>
+        <w:rPr>
+          <w:rFonts w:ascii="Times New Roman" w:hAnsi="Times New Roman" w:cs="Times New Roman"/>
+          <w:b/>
+          <w:bCs/>
+          <w:sz w:val="28"/>
+          <w:szCs w:val="28"/>
+        </w:rPr>
+      </w:pPr>
+      <w:r>
+        <w:rPr>
+          <w:rFonts w:ascii="Times New Roman" w:hAnsi="Times New Roman" w:cs="Times New Roman"/>
+          <w:b/>
+          <w:bCs/>
+          <w:sz w:val="28"/>
+          <w:szCs w:val="28"/>
+        </w:rPr>
+        <w:lastRenderedPageBreak/>
+        <w:t>10.5 Signal Assignment Statement</w:t>
+      </w:r>
+    </w:p>
+    <w:p>
+      <w:pPr>
+        <w:numPr>
+          <w:ilvl w:val="0"/>
+          <w:numId w:val="20"/>
+        </w:numPr>
+        <w:rPr>
+          <w:rFonts w:ascii="Times New Roman" w:hAnsi="Times New Roman" w:cs="Times New Roman"/>
+        </w:rPr>
+      </w:pPr>
+      <w:r>
+        <w:rPr>
+          <w:noProof/>
+        </w:rPr>
+        <w:drawing>
+          <wp:anchor distT="0" distB="0" distL="114300" distR="114300" simplePos="0" relativeHeight="251667456" behindDoc="0" locked="0" layoutInCell="1" allowOverlap="1" wp14:anchorId="32D2CF79" wp14:editId="626F0778">
+            <wp:simplePos x="0" y="0"/>
+            <wp:positionH relativeFrom="margin">
+              <wp:posOffset>1009650</wp:posOffset>
+            </wp:positionH>
+            <wp:positionV relativeFrom="paragraph">
+              <wp:posOffset>285750</wp:posOffset>
+            </wp:positionV>
+            <wp:extent cx="3857625" cy="2247900"/>
+            <wp:effectExtent l="0" t="0" r="9525" b="0"/>
+            <wp:wrapNone/>
+            <wp:docPr id="755532367" name="Picture 1" descr="A white screen with black text&#10;&#10;Description automatically generated"/>
+            <wp:cNvGraphicFramePr>
+              <a:graphicFrameLocks xmlns:a="http://schemas.openxmlformats.org/drawingml/2006/main" noChangeAspect="1"/>
+            </wp:cNvGraphicFramePr>
+            <a:graphic xmlns:a="http://schemas.openxmlformats.org/drawingml/2006/main">
+              <a:graphicData uri="http://schemas.openxmlformats.org/drawingml/2006/picture">
+                <pic:pic xmlns:pic="http://schemas.openxmlformats.org/drawingml/2006/picture">
+                  <pic:nvPicPr>
+                    <pic:cNvPr id="755532367" name="Picture 1" descr="A white screen with black text&#10;&#10;Description automatically generated"/>
+                    <pic:cNvPicPr/>
+                  </pic:nvPicPr>
+                  <pic:blipFill>
+                    <a:blip r:embed="rId18">
+                      <a:extLst>
+                        <a:ext uri="{28A0092B-C50C-407E-A947-70E740481C1C}">
+                          <a14:useLocalDpi xmlns:a14="http://schemas.microsoft.com/office/drawing/2010/main" val="0"/>
+                        </a:ext>
+                      </a:extLst>
+                    </a:blip>
+                    <a:stretch>
+                      <a:fillRect/>
+                    </a:stretch>
+                  </pic:blipFill>
+                  <pic:spPr>
+                    <a:xfrm>
+                      <a:off x="0" y="0"/>
+                      <a:ext cx="3857625" cy="2247900"/>
+                    </a:xfrm>
+                    <a:prstGeom prst="rect">
+                      <a:avLst/>
+                    </a:prstGeom>
+                  </pic:spPr>
+                </pic:pic>
+              </a:graphicData>
+            </a:graphic>
+            <wp14:sizeRelH relativeFrom="page">
+              <wp14:pctWidth>0</wp14:pctWidth>
+            </wp14:sizeRelH>
+            <wp14:sizeRelV relativeFrom="page">
+              <wp14:pctHeight>0</wp14:pctHeight>
+            </wp14:sizeRelV>
+          </wp:anchor>
+        </w:drawing>
+      </w:r>
+      <w:r>
+        <w:rPr>
+          <w:rFonts w:ascii="Times New Roman" w:hAnsi="Times New Roman" w:cs="Times New Roman"/>
+        </w:rPr>
+        <w:t>Assigns values to signals</w:t>
+      </w:r>
+    </w:p>
+    <w:p>
+      <w:pPr>
+        <w:rPr>
+          <w:rFonts w:ascii="Times New Roman" w:hAnsi="Times New Roman" w:cs="Times New Roman"/>
+        </w:rPr>
+      </w:pPr>
+    </w:p>
+    <w:p>
+      <w:pPr>
+        <w:rPr>
+          <w:rFonts w:ascii="Times New Roman" w:hAnsi="Times New Roman" w:cs="Times New Roman"/>
+        </w:rPr>
+      </w:pPr>
+    </w:p>
+    <w:p>
+      <w:pPr>
+        <w:rPr>
+          <w:rFonts w:ascii="Times New Roman" w:hAnsi="Times New Roman" w:cs="Times New Roman"/>
+        </w:rPr>
+      </w:pPr>
+    </w:p>
+    <w:p>
+      <w:pPr>
+        <w:rPr>
+          <w:rFonts w:ascii="Times New Roman" w:hAnsi="Times New Roman" w:cs="Times New Roman"/>
+        </w:rPr>
+      </w:pPr>
+    </w:p>
+    <w:p>
+      <w:pPr>
+        <w:rPr>
+          <w:rFonts w:ascii="Times New Roman" w:hAnsi="Times New Roman" w:cs="Times New Roman"/>
+        </w:rPr>
+      </w:pPr>
+    </w:p>
+    <w:p>
+      <w:pPr>
+        <w:rPr>
+          <w:rFonts w:ascii="Times New Roman" w:hAnsi="Times New Roman" w:cs="Times New Roman"/>
+        </w:rPr>
+      </w:pPr>
+    </w:p>
+    <w:p>
+      <w:pPr>
+        <w:rPr>
+          <w:rFonts w:ascii="Times New Roman" w:hAnsi="Times New Roman" w:cs="Times New Roman"/>
+        </w:rPr>
+      </w:pPr>
+    </w:p>
+    <w:p>
+      <w:pPr>
+        <w:rPr>
+          <w:rFonts w:ascii="Times New Roman" w:hAnsi="Times New Roman" w:cs="Times New Roman"/>
+        </w:rPr>
+      </w:pPr>
+    </w:p>
+    <w:p>
+      <w:pPr>
+        <w:rPr>
+          <w:rFonts w:ascii="Times New Roman" w:hAnsi="Times New Roman" w:cs="Times New Roman"/>
+          <w:b/>
+          <w:bCs/>
+          <w:sz w:val="28"/>
+          <w:szCs w:val="28"/>
+        </w:rPr>
+      </w:pPr>
+      <w:r>
+        <w:rPr>
+          <w:rFonts w:ascii="Times New Roman" w:hAnsi="Times New Roman" w:cs="Times New Roman"/>
+          <w:b/>
+          <w:bCs/>
+          <w:sz w:val="28"/>
+          <w:szCs w:val="28"/>
+        </w:rPr>
+        <w:t>10.6 Variable Assignment Statement</w:t>
+      </w:r>
+    </w:p>
+    <w:p>
+      <w:pPr>
+        <w:numPr>
+          <w:ilvl w:val="0"/>
+          <w:numId w:val="22"/>
+        </w:numPr>
+        <w:spacing w:before="100" w:beforeAutospacing="1" w:after="100" w:afterAutospacing="1" w:line="240" w:lineRule="auto"/>
+        <w:rPr>
+          <w:rFonts w:ascii="Times New Roman" w:eastAsia="Times New Roman" w:hAnsi="Times New Roman" w:cs="Times New Roman"/>
+          <w:kern w:val="0"/>
+          <w:lang w:eastAsia="tr-TR"/>
+          <w14:ligatures w14:val="none"/>
+        </w:rPr>
+      </w:pPr>
+      <w:r>
+        <w:rPr>
+          <w:rFonts w:ascii="Times New Roman" w:eastAsia="Times New Roman" w:hAnsi="Times New Roman" w:cs="Times New Roman"/>
+          <w:kern w:val="0"/>
+          <w:lang w:eastAsia="tr-TR"/>
+          <w14:ligatures w14:val="none"/>
+        </w:rPr>
+        <w:t>Updates the value of a variable immediately.</w:t>
+      </w:r>
+    </w:p>
+    <w:p>
+      <w:pPr>
+        <w:numPr>
+          <w:ilvl w:val="0"/>
+          <w:numId w:val="21"/>
+        </w:numPr>
+        <w:rPr>
+          <w:rFonts w:ascii="Times New Roman" w:hAnsi="Times New Roman" w:cs="Times New Roman"/>
+        </w:rPr>
+      </w:pPr>
+      <w:r>
+        <w:rPr>
+          <w:noProof/>
+        </w:rPr>
+        <w:drawing>
+          <wp:anchor distT="0" distB="0" distL="114300" distR="114300" simplePos="0" relativeHeight="251668480" behindDoc="0" locked="0" layoutInCell="1" allowOverlap="1" wp14:anchorId="27F1F30D" wp14:editId="0AE93376">
+            <wp:simplePos x="0" y="0"/>
+            <wp:positionH relativeFrom="margin">
+              <wp:posOffset>1567180</wp:posOffset>
+            </wp:positionH>
+            <wp:positionV relativeFrom="paragraph">
+              <wp:posOffset>253365</wp:posOffset>
+            </wp:positionV>
+            <wp:extent cx="2200275" cy="247650"/>
+            <wp:effectExtent l="0" t="0" r="9525" b="0"/>
+            <wp:wrapNone/>
+            <wp:docPr id="2008181557" name="Picture 1"/>
+            <wp:cNvGraphicFramePr>
+              <a:graphicFrameLocks xmlns:a="http://schemas.openxmlformats.org/drawingml/2006/main" noChangeAspect="1"/>
+            </wp:cNvGraphicFramePr>
+            <a:graphic xmlns:a="http://schemas.openxmlformats.org/drawingml/2006/main">
+              <a:graphicData uri="http://schemas.openxmlformats.org/drawingml/2006/picture">
+                <pic:pic xmlns:pic="http://schemas.openxmlformats.org/drawingml/2006/picture">
+                  <pic:nvPicPr>
+                    <pic:cNvPr id="2008181557" name=""/>
+                    <pic:cNvPicPr/>
+                  </pic:nvPicPr>
+                  <pic:blipFill>
+                    <a:blip r:embed="rId19">
+                      <a:extLst>
+                        <a:ext uri="{28A0092B-C50C-407E-A947-70E740481C1C}">
+                          <a14:useLocalDpi xmlns:a14="http://schemas.microsoft.com/office/drawing/2010/main" val="0"/>
+                        </a:ext>
+                      </a:extLst>
+                    </a:blip>
+                    <a:stretch>
+                      <a:fillRect/>
+                    </a:stretch>
+                  </pic:blipFill>
+                  <pic:spPr>
+                    <a:xfrm>
+                      <a:off x="0" y="0"/>
+                      <a:ext cx="2200275" cy="247650"/>
+                    </a:xfrm>
+                    <a:prstGeom prst="rect">
+                      <a:avLst/>
+                    </a:prstGeom>
+                  </pic:spPr>
+                </pic:pic>
+              </a:graphicData>
+            </a:graphic>
+            <wp14:sizeRelH relativeFrom="page">
+              <wp14:pctWidth>0</wp14:pctWidth>
+            </wp14:sizeRelH>
+            <wp14:sizeRelV relativeFrom="page">
+              <wp14:pctHeight>0</wp14:pctHeight>
+            </wp14:sizeRelV>
+          </wp:anchor>
+        </w:drawing>
+      </w:r>
+      <w:r>
+        <w:rPr>
+          <w:rFonts w:ascii="Times New Roman" w:hAnsi="Times New Roman" w:cs="Times New Roman"/>
+        </w:rPr>
+        <w:t>Updates the value of a variable immediately.</w:t>
+      </w:r>
+    </w:p>
+    <w:p>
+      <w:pPr>
+        <w:rPr>
+          <w:rFonts w:ascii="Times New Roman" w:hAnsi="Times New Roman" w:cs="Times New Roman"/>
+        </w:rPr>
+      </w:pPr>
+    </w:p>
+    <w:p>
+      <w:pPr>
+        <w:rPr>
+          <w:rFonts w:ascii="Times New Roman" w:hAnsi="Times New Roman" w:cs="Times New Roman"/>
+          <w:sz w:val="28"/>
+          <w:szCs w:val="28"/>
+        </w:rPr>
+      </w:pPr>
+    </w:p>
+    <w:p>
+      <w:pPr>
+        <w:rPr>
+          <w:rFonts w:ascii="Times New Roman" w:hAnsi="Times New Roman" w:cs="Times New Roman"/>
+          <w:b/>
+          <w:bCs/>
+          <w:sz w:val="28"/>
+          <w:szCs w:val="28"/>
+        </w:rPr>
+      </w:pPr>
+      <w:r>
+        <w:rPr>
+          <w:rFonts w:ascii="Times New Roman" w:hAnsi="Times New Roman" w:cs="Times New Roman"/>
+          <w:b/>
+          <w:bCs/>
+          <w:sz w:val="28"/>
+          <w:szCs w:val="28"/>
+        </w:rPr>
+        <w:t>10.7 Procedure Call Statement</w:t>
+      </w:r>
+    </w:p>
+    <w:p>
+      <w:pPr>
+        <w:numPr>
+          <w:ilvl w:val="0"/>
+          <w:numId w:val="23"/>
+        </w:numPr>
+        <w:rPr>
+          <w:rFonts w:ascii="Times New Roman" w:hAnsi="Times New Roman" w:cs="Times New Roman"/>
+        </w:rPr>
+      </w:pPr>
+      <w:r>
+        <w:rPr>
+          <w:rFonts w:ascii="Times New Roman" w:hAnsi="Times New Roman" w:cs="Times New Roman"/>
+        </w:rPr>
+        <w:t>Invokes a procedure to perform a specific task.</w:t>
+      </w:r>
+    </w:p>
+    <w:p>
+      <w:pPr>
+        <w:rPr>
+          <w:rFonts w:ascii="Times New Roman" w:hAnsi="Times New Roman" w:cs="Times New Roman"/>
+        </w:rPr>
+      </w:pPr>
+      <w:r>
+        <w:rPr>
+          <w:noProof/>
+        </w:rPr>
+        <w:drawing>
+          <wp:anchor distT="0" distB="0" distL="114300" distR="114300" simplePos="0" relativeHeight="251669504" behindDoc="0" locked="0" layoutInCell="1" allowOverlap="1" wp14:anchorId="34FC3632" wp14:editId="7A33EE89">
+            <wp:simplePos x="0" y="0"/>
+            <wp:positionH relativeFrom="margin">
+              <wp:align>center</wp:align>
+            </wp:positionH>
+            <wp:positionV relativeFrom="paragraph">
+              <wp:posOffset>5715</wp:posOffset>
+            </wp:positionV>
+            <wp:extent cx="3209925" cy="2133600"/>
+            <wp:effectExtent l="0" t="0" r="9525" b="0"/>
+            <wp:wrapNone/>
+            <wp:docPr id="401520294" name="Picture 1" descr="A computer code with black text&#10;&#10;Description automatically generated"/>
+            <wp:cNvGraphicFramePr>
+              <a:graphicFrameLocks xmlns:a="http://schemas.openxmlformats.org/drawingml/2006/main" noChangeAspect="1"/>
+            </wp:cNvGraphicFramePr>
+            <a:graphic xmlns:a="http://schemas.openxmlformats.org/drawingml/2006/main">
+              <a:graphicData uri="http://schemas.openxmlformats.org/drawingml/2006/picture">
+                <pic:pic xmlns:pic="http://schemas.openxmlformats.org/drawingml/2006/picture">
+                  <pic:nvPicPr>
+                    <pic:cNvPr id="401520294" name="Picture 1" descr="A computer code with black text&#10;&#10;Description automatically generated"/>
+                    <pic:cNvPicPr/>
+                  </pic:nvPicPr>
+                  <pic:blipFill>
+                    <a:blip r:embed="rId20">
+                      <a:extLst>
+                        <a:ext uri="{28A0092B-C50C-407E-A947-70E740481C1C}">
+                          <a14:useLocalDpi xmlns:a14="http://schemas.microsoft.com/office/drawing/2010/main" val="0"/>
+                        </a:ext>
+                      </a:extLst>
+                    </a:blip>
+                    <a:stretch>
+                      <a:fillRect/>
+                    </a:stretch>
+                  </pic:blipFill>
+                  <pic:spPr>
+                    <a:xfrm>
+                      <a:off x="0" y="0"/>
+                      <a:ext cx="3209925" cy="2133600"/>
+                    </a:xfrm>
+                    <a:prstGeom prst="rect">
+                      <a:avLst/>
+                    </a:prstGeom>
+                  </pic:spPr>
+                </pic:pic>
+              </a:graphicData>
+            </a:graphic>
+            <wp14:sizeRelH relativeFrom="page">
+              <wp14:pctWidth>0</wp14:pctWidth>
+            </wp14:sizeRelH>
+            <wp14:sizeRelV relativeFrom="page">
+              <wp14:pctHeight>0</wp14:pctHeight>
+            </wp14:sizeRelV>
+          </wp:anchor>
+        </w:drawing>
+      </w:r>
+    </w:p>
+    <w:p>
+      <w:pPr>
+        <w:rPr>
+          <w:rFonts w:ascii="Times New Roman" w:hAnsi="Times New Roman" w:cs="Times New Roman"/>
+        </w:rPr>
+      </w:pPr>
+    </w:p>
+    <w:p>
+      <w:pPr>
+        <w:rPr>
+          <w:rFonts w:ascii="Times New Roman" w:hAnsi="Times New Roman" w:cs="Times New Roman"/>
+        </w:rPr>
+      </w:pPr>
+    </w:p>
+    <w:p>
+      <w:pPr>
+        <w:rPr>
+          <w:rFonts w:ascii="Times New Roman" w:hAnsi="Times New Roman" w:cs="Times New Roman"/>
+        </w:rPr>
+      </w:pPr>
+    </w:p>
+    <w:p>
+      <w:pPr>
+        <w:rPr>
+          <w:rFonts w:ascii="Times New Roman" w:hAnsi="Times New Roman" w:cs="Times New Roman"/>
+        </w:rPr>
+      </w:pPr>
+    </w:p>
+    <w:p>
+      <w:pPr>
+        <w:rPr>
+          <w:rFonts w:ascii="Times New Roman" w:hAnsi="Times New Roman" w:cs="Times New Roman"/>
+        </w:rPr>
+      </w:pPr>
+    </w:p>
+    <w:p>
+      <w:pPr>
+        <w:rPr>
+          <w:rFonts w:ascii="Times New Roman" w:hAnsi="Times New Roman" w:cs="Times New Roman"/>
+        </w:rPr>
+      </w:pPr>
+    </w:p>
+    <w:p>
+      <w:pPr>
+        <w:rPr>
+          <w:rFonts w:ascii="Times New Roman" w:hAnsi="Times New Roman" w:cs="Times New Roman"/>
+        </w:rPr>
+      </w:pPr>
+      <w:r>
+        <w:rPr>
+          <w:rFonts w:ascii="Times New Roman" w:hAnsi="Times New Roman" w:cs="Times New Roman"/>
+          <w:b/>
+          <w:bCs/>
+        </w:rPr>
+        <w:t>From:</w:t>
+      </w:r>
+      <w:r>
+        <w:rPr>
+          <w:rFonts w:ascii="Times New Roman" w:hAnsi="Times New Roman" w:cs="Times New Roman"/>
+        </w:rPr>
+        <w:t xml:space="preserve"> </w:t>
+      </w:r>
+      <w:hyperlink r:id="rId21" w:history="1">
+        <w:r>
+          <w:rPr>
+            <w:rStyle w:val="Hyperlink"/>
+            <w:rFonts w:ascii="Times New Roman" w:hAnsi="Times New Roman" w:cs="Times New Roman"/>
+          </w:rPr>
+          <w:t>https://peterfab.com/ref/vhdl/vhdl_renerta/mobile/source/vhd00052.htm</w:t>
+        </w:r>
+      </w:hyperlink>
+    </w:p>
+    <w:p>
+      <w:pPr>
+        <w:rPr>
+          <w:rFonts w:ascii="Times New Roman" w:hAnsi="Times New Roman" w:cs="Times New Roman"/>
+        </w:rPr>
+      </w:pPr>
+    </w:p>
+    <w:p>
+      <w:pPr>
+        <w:rPr>
+          <w:rFonts w:ascii="Times New Roman" w:hAnsi="Times New Roman" w:cs="Times New Roman"/>
+        </w:rPr>
+      </w:pPr>
+    </w:p>
+    <w:p>
+      <w:pPr>
+        <w:rPr>
+          <w:rFonts w:ascii="Times New Roman" w:hAnsi="Times New Roman" w:cs="Times New Roman"/>
+        </w:rPr>
+      </w:pPr>
+    </w:p>
+    <w:p>
+      <w:pPr>
+        <w:rPr>
+          <w:rFonts w:ascii="Times New Roman" w:hAnsi="Times New Roman" w:cs="Times New Roman"/>
+          <w:b/>
+          <w:bCs/>
+          <w:sz w:val="28"/>
+          <w:szCs w:val="28"/>
+        </w:rPr>
+      </w:pPr>
+      <w:r>
+        <w:rPr>
+          <w:rFonts w:ascii="Times New Roman" w:hAnsi="Times New Roman" w:cs="Times New Roman"/>
+          <w:b/>
+          <w:bCs/>
+          <w:sz w:val="28"/>
+          <w:szCs w:val="28"/>
+        </w:rPr>
+        <w:lastRenderedPageBreak/>
+        <w:t>10.8 If Statement</w:t>
+      </w:r>
+    </w:p>
+    <w:p>
+      <w:pPr>
+        <w:numPr>
+          <w:ilvl w:val="0"/>
+          <w:numId w:val="24"/>
+        </w:numPr>
+        <w:rPr>
+          <w:rFonts w:ascii="Times New Roman" w:hAnsi="Times New Roman" w:cs="Times New Roman"/>
+        </w:rPr>
+      </w:pPr>
+      <w:r>
+        <w:rPr>
+          <w:noProof/>
+        </w:rPr>
+        <w:drawing>
+          <wp:anchor distT="0" distB="0" distL="114300" distR="114300" simplePos="0" relativeHeight="251670528" behindDoc="0" locked="0" layoutInCell="1" allowOverlap="1" wp14:anchorId="451B3432" wp14:editId="21E2EA72">
+            <wp:simplePos x="0" y="0"/>
+            <wp:positionH relativeFrom="column">
+              <wp:posOffset>1662430</wp:posOffset>
+            </wp:positionH>
+            <wp:positionV relativeFrom="paragraph">
+              <wp:posOffset>271780</wp:posOffset>
+            </wp:positionV>
+            <wp:extent cx="1800225" cy="1428750"/>
+            <wp:effectExtent l="0" t="0" r="9525" b="0"/>
+            <wp:wrapNone/>
+            <wp:docPr id="955131953" name="Picture 1"/>
+            <wp:cNvGraphicFramePr>
+              <a:graphicFrameLocks xmlns:a="http://schemas.openxmlformats.org/drawingml/2006/main" noChangeAspect="1"/>
+            </wp:cNvGraphicFramePr>
+            <a:graphic xmlns:a="http://schemas.openxmlformats.org/drawingml/2006/main">
+              <a:graphicData uri="http://schemas.openxmlformats.org/drawingml/2006/picture">
+                <pic:pic xmlns:pic="http://schemas.openxmlformats.org/drawingml/2006/picture">
+                  <pic:nvPicPr>
+                    <pic:cNvPr id="955131953" name=""/>
+                    <pic:cNvPicPr/>
+                  </pic:nvPicPr>
+                  <pic:blipFill>
+                    <a:blip r:embed="rId22">
+                      <a:extLst>
+                        <a:ext uri="{28A0092B-C50C-407E-A947-70E740481C1C}">
+                          <a14:useLocalDpi xmlns:a14="http://schemas.microsoft.com/office/drawing/2010/main" val="0"/>
+                        </a:ext>
+                      </a:extLst>
+                    </a:blip>
+                    <a:stretch>
+                      <a:fillRect/>
+                    </a:stretch>
+                  </pic:blipFill>
+                  <pic:spPr>
+                    <a:xfrm>
+                      <a:off x="0" y="0"/>
+                      <a:ext cx="1800225" cy="1428750"/>
+                    </a:xfrm>
+                    <a:prstGeom prst="rect">
+                      <a:avLst/>
+                    </a:prstGeom>
+                  </pic:spPr>
+                </pic:pic>
+              </a:graphicData>
+            </a:graphic>
+            <wp14:sizeRelH relativeFrom="page">
+              <wp14:pctWidth>0</wp14:pctWidth>
+            </wp14:sizeRelH>
+            <wp14:sizeRelV relativeFrom="page">
+              <wp14:pctHeight>0</wp14:pctHeight>
+            </wp14:sizeRelV>
+          </wp:anchor>
+        </w:drawing>
+      </w:r>
+      <w:r>
+        <w:rPr>
+          <w:rFonts w:ascii="Times New Roman" w:hAnsi="Times New Roman" w:cs="Times New Roman"/>
+        </w:rPr>
+        <w:t>Conditional execution of statements.</w:t>
+      </w:r>
+    </w:p>
+    <w:p>
+      <w:pPr>
+        <w:rPr>
+          <w:rFonts w:ascii="Times New Roman" w:hAnsi="Times New Roman" w:cs="Times New Roman"/>
+        </w:rPr>
+      </w:pPr>
+    </w:p>
+    <w:p>
+      <w:pPr>
+        <w:rPr>
+          <w:rFonts w:ascii="Times New Roman" w:hAnsi="Times New Roman" w:cs="Times New Roman"/>
+        </w:rPr>
+      </w:pPr>
+    </w:p>
+    <w:p>
+      <w:pPr>
+        <w:rPr>
+          <w:rFonts w:ascii="Times New Roman" w:hAnsi="Times New Roman" w:cs="Times New Roman"/>
+        </w:rPr>
+      </w:pPr>
+    </w:p>
+    <w:p>
+      <w:pPr>
+        <w:rPr>
+          <w:rFonts w:ascii="Times New Roman" w:hAnsi="Times New Roman" w:cs="Times New Roman"/>
+        </w:rPr>
+      </w:pPr>
+    </w:p>
+    <w:p>
+      <w:pPr>
+        <w:rPr>
+          <w:rFonts w:ascii="Times New Roman" w:hAnsi="Times New Roman" w:cs="Times New Roman"/>
+        </w:rPr>
+      </w:pPr>
+    </w:p>
+    <w:p>
+      <w:pPr>
+        <w:rPr>
+          <w:rFonts w:ascii="Times New Roman" w:hAnsi="Times New Roman" w:cs="Times New Roman"/>
+        </w:rPr>
+      </w:pPr>
+    </w:p>
+    <w:p>
+      <w:pPr>
+        <w:rPr>
+          <w:rFonts w:ascii="Times New Roman" w:hAnsi="Times New Roman" w:cs="Times New Roman"/>
+          <w:b/>
+          <w:bCs/>
+          <w:sz w:val="28"/>
+          <w:szCs w:val="28"/>
+        </w:rPr>
+      </w:pPr>
+      <w:r>
+        <w:rPr>
+          <w:rFonts w:ascii="Times New Roman" w:hAnsi="Times New Roman" w:cs="Times New Roman"/>
+          <w:b/>
+          <w:bCs/>
+          <w:sz w:val="28"/>
+          <w:szCs w:val="28"/>
+        </w:rPr>
+        <w:t>10.9 Case Statement</w:t>
+      </w:r>
+    </w:p>
+    <w:p>
+      <w:pPr>
+        <w:numPr>
+          <w:ilvl w:val="0"/>
+          <w:numId w:val="25"/>
+        </w:numPr>
+        <w:rPr>
+          <w:rFonts w:ascii="Times New Roman" w:hAnsi="Times New Roman" w:cs="Times New Roman"/>
+        </w:rPr>
+      </w:pPr>
+      <w:r>
+        <w:rPr>
+          <w:noProof/>
+        </w:rPr>
+        <w:drawing>
+          <wp:anchor distT="0" distB="0" distL="114300" distR="114300" simplePos="0" relativeHeight="251671552" behindDoc="0" locked="0" layoutInCell="1" allowOverlap="1" wp14:anchorId="375060D4" wp14:editId="564AD333">
+            <wp:simplePos x="0" y="0"/>
+            <wp:positionH relativeFrom="margin">
+              <wp:align>center</wp:align>
+            </wp:positionH>
+            <wp:positionV relativeFrom="paragraph">
+              <wp:posOffset>262890</wp:posOffset>
+            </wp:positionV>
+            <wp:extent cx="3743325" cy="4248150"/>
+            <wp:effectExtent l="0" t="0" r="9525" b="0"/>
+            <wp:wrapNone/>
+            <wp:docPr id="1097445615" name="Picture 1" descr="A screenshot of a computer program&#10;&#10;Description automatically generated"/>
+            <wp:cNvGraphicFramePr>
+              <a:graphicFrameLocks xmlns:a="http://schemas.openxmlformats.org/drawingml/2006/main" noChangeAspect="1"/>
+            </wp:cNvGraphicFramePr>
+            <a:graphic xmlns:a="http://schemas.openxmlformats.org/drawingml/2006/main">
+              <a:graphicData uri="http://schemas.openxmlformats.org/drawingml/2006/picture">
+                <pic:pic xmlns:pic="http://schemas.openxmlformats.org/drawingml/2006/picture">
+                  <pic:nvPicPr>
+                    <pic:cNvPr id="1097445615" name="Picture 1" descr="A screenshot of a computer program&#10;&#10;Description automatically generated"/>
+                    <pic:cNvPicPr/>
+                  </pic:nvPicPr>
+                  <pic:blipFill>
+                    <a:blip r:embed="rId23">
+                      <a:extLst>
+                        <a:ext uri="{28A0092B-C50C-407E-A947-70E740481C1C}">
+                          <a14:useLocalDpi xmlns:a14="http://schemas.microsoft.com/office/drawing/2010/main" val="0"/>
+                        </a:ext>
+                      </a:extLst>
+                    </a:blip>
+                    <a:stretch>
+                      <a:fillRect/>
+                    </a:stretch>
+                  </pic:blipFill>
+                  <pic:spPr>
+                    <a:xfrm>
+                      <a:off x="0" y="0"/>
+                      <a:ext cx="3743325" cy="4248150"/>
+                    </a:xfrm>
+                    <a:prstGeom prst="rect">
+                      <a:avLst/>
+                    </a:prstGeom>
+                  </pic:spPr>
+                </pic:pic>
+              </a:graphicData>
+            </a:graphic>
+            <wp14:sizeRelH relativeFrom="page">
+              <wp14:pctWidth>0</wp14:pctWidth>
+            </wp14:sizeRelH>
+            <wp14:sizeRelV relativeFrom="page">
+              <wp14:pctHeight>0</wp14:pctHeight>
+            </wp14:sizeRelV>
+          </wp:anchor>
+        </w:drawing>
+      </w:r>
+      <w:r>
+        <w:rPr>
+          <w:rFonts w:ascii="Times New Roman" w:hAnsi="Times New Roman" w:cs="Times New Roman"/>
+        </w:rPr>
+        <w:t>Executes one of several branches based on a value.</w:t>
+      </w:r>
+    </w:p>
+    <w:p>
+      <w:pPr>
+        <w:rPr>
+          <w:rFonts w:ascii="Times New Roman" w:hAnsi="Times New Roman" w:cs="Times New Roman"/>
+        </w:rPr>
+      </w:pPr>
+    </w:p>
+    <w:p>
+      <w:pPr>
+        <w:rPr>
+          <w:rFonts w:ascii="Times New Roman" w:hAnsi="Times New Roman" w:cs="Times New Roman"/>
+        </w:rPr>
+      </w:pPr>
+    </w:p>
+    <w:p>
+      <w:pPr>
+        <w:rPr>
+          <w:rFonts w:ascii="Times New Roman" w:hAnsi="Times New Roman" w:cs="Times New Roman"/>
+        </w:rPr>
+      </w:pPr>
+    </w:p>
+    <w:p>
+      <w:pPr>
+        <w:rPr>
+          <w:rFonts w:ascii="Times New Roman" w:hAnsi="Times New Roman" w:cs="Times New Roman"/>
+        </w:rPr>
+      </w:pPr>
+    </w:p>
+    <w:p>
+      <w:pPr>
+        <w:rPr>
+          <w:rFonts w:ascii="Times New Roman" w:hAnsi="Times New Roman" w:cs="Times New Roman"/>
+        </w:rPr>
+      </w:pPr>
+    </w:p>
+    <w:p>
+      <w:pPr>
+        <w:rPr>
+          <w:rFonts w:ascii="Times New Roman" w:hAnsi="Times New Roman" w:cs="Times New Roman"/>
+        </w:rPr>
+      </w:pPr>
+    </w:p>
+    <w:p>
+      <w:pPr>
+        <w:rPr>
+          <w:rFonts w:ascii="Times New Roman" w:hAnsi="Times New Roman" w:cs="Times New Roman"/>
+        </w:rPr>
+      </w:pPr>
+    </w:p>
+    <w:p>
+      <w:pPr>
+        <w:rPr>
+          <w:rFonts w:ascii="Times New Roman" w:hAnsi="Times New Roman" w:cs="Times New Roman"/>
+        </w:rPr>
+      </w:pPr>
+    </w:p>
+    <w:p>
+      <w:pPr>
+        <w:rPr>
+          <w:rFonts w:ascii="Times New Roman" w:hAnsi="Times New Roman" w:cs="Times New Roman"/>
+        </w:rPr>
+      </w:pPr>
+    </w:p>
+    <w:p>
+      <w:pPr>
+        <w:rPr>
+          <w:rFonts w:ascii="Times New Roman" w:hAnsi="Times New Roman" w:cs="Times New Roman"/>
+        </w:rPr>
+      </w:pPr>
+    </w:p>
+    <w:p>
+      <w:pPr>
+        <w:rPr>
+          <w:rFonts w:ascii="Times New Roman" w:hAnsi="Times New Roman" w:cs="Times New Roman"/>
+        </w:rPr>
+      </w:pPr>
+    </w:p>
+    <w:p>
+      <w:pPr>
+        <w:rPr>
+          <w:rFonts w:ascii="Times New Roman" w:hAnsi="Times New Roman" w:cs="Times New Roman"/>
+        </w:rPr>
+      </w:pPr>
+    </w:p>
+    <w:p>
+      <w:pPr>
+        <w:rPr>
+          <w:rFonts w:ascii="Times New Roman" w:hAnsi="Times New Roman" w:cs="Times New Roman"/>
+        </w:rPr>
+      </w:pPr>
+    </w:p>
+    <w:p>
+      <w:pPr>
+        <w:rPr>
+          <w:rFonts w:ascii="Times New Roman" w:hAnsi="Times New Roman" w:cs="Times New Roman"/>
+        </w:rPr>
+      </w:pPr>
+    </w:p>
+    <w:p>
+      <w:pPr>
+        <w:rPr>
+          <w:rFonts w:ascii="Times New Roman" w:hAnsi="Times New Roman" w:cs="Times New Roman"/>
+          <w:b/>
+          <w:bCs/>
+          <w:sz w:val="28"/>
+          <w:szCs w:val="28"/>
+        </w:rPr>
+      </w:pPr>
+      <w:r>
+        <w:rPr>
+          <w:rFonts w:ascii="Times New Roman" w:hAnsi="Times New Roman" w:cs="Times New Roman"/>
+          <w:b/>
+          <w:bCs/>
+          <w:sz w:val="28"/>
+          <w:szCs w:val="28"/>
+        </w:rPr>
+        <w:t>10.10 Loop Statement</w:t>
+      </w:r>
+    </w:p>
+    <w:p>
+      <w:pPr>
+        <w:numPr>
+          <w:ilvl w:val="0"/>
+          <w:numId w:val="26"/>
+        </w:numPr>
+        <w:rPr>
+          <w:rFonts w:ascii="Times New Roman" w:hAnsi="Times New Roman" w:cs="Times New Roman"/>
+        </w:rPr>
+      </w:pPr>
+      <w:r>
+        <w:rPr>
+          <w:noProof/>
+        </w:rPr>
+        <w:drawing>
+          <wp:anchor distT="0" distB="0" distL="114300" distR="114300" simplePos="0" relativeHeight="251672576" behindDoc="0" locked="0" layoutInCell="1" allowOverlap="1" wp14:anchorId="77540877" wp14:editId="2CC81FCF">
+            <wp:simplePos x="0" y="0"/>
+            <wp:positionH relativeFrom="margin">
+              <wp:align>center</wp:align>
+            </wp:positionH>
+            <wp:positionV relativeFrom="paragraph">
+              <wp:posOffset>280035</wp:posOffset>
+            </wp:positionV>
+            <wp:extent cx="2286000" cy="495300"/>
+            <wp:effectExtent l="0" t="0" r="0" b="0"/>
+            <wp:wrapNone/>
+            <wp:docPr id="1414585854" name="Picture 1" descr="A close up of a text&#10;&#10;Description automatically generated"/>
+            <wp:cNvGraphicFramePr>
+              <a:graphicFrameLocks xmlns:a="http://schemas.openxmlformats.org/drawingml/2006/main" noChangeAspect="1"/>
+            </wp:cNvGraphicFramePr>
+            <a:graphic xmlns:a="http://schemas.openxmlformats.org/drawingml/2006/main">
+              <a:graphicData uri="http://schemas.openxmlformats.org/drawingml/2006/picture">
+                <pic:pic xmlns:pic="http://schemas.openxmlformats.org/drawingml/2006/picture">
+                  <pic:nvPicPr>
+                    <pic:cNvPr id="1414585854" name="Picture 1" descr="A close up of a text&#10;&#10;Description automatically generated"/>
+                    <pic:cNvPicPr/>
+                  </pic:nvPicPr>
+                  <pic:blipFill>
+                    <a:blip r:embed="rId24">
+                      <a:extLst>
+                        <a:ext uri="{28A0092B-C50C-407E-A947-70E740481C1C}">
+                          <a14:useLocalDpi xmlns:a14="http://schemas.microsoft.com/office/drawing/2010/main" val="0"/>
+                        </a:ext>
+                      </a:extLst>
+                    </a:blip>
+                    <a:stretch>
+                      <a:fillRect/>
+                    </a:stretch>
+                  </pic:blipFill>
+                  <pic:spPr>
+                    <a:xfrm>
+                      <a:off x="0" y="0"/>
+                      <a:ext cx="2286000" cy="495300"/>
+                    </a:xfrm>
+                    <a:prstGeom prst="rect">
+                      <a:avLst/>
+                    </a:prstGeom>
+                  </pic:spPr>
+                </pic:pic>
+              </a:graphicData>
+            </a:graphic>
+            <wp14:sizeRelH relativeFrom="page">
+              <wp14:pctWidth>0</wp14:pctWidth>
+            </wp14:sizeRelH>
+            <wp14:sizeRelV relativeFrom="page">
+              <wp14:pctHeight>0</wp14:pctHeight>
+            </wp14:sizeRelV>
+          </wp:anchor>
+        </w:drawing>
+      </w:r>
+      <w:r>
+        <w:rPr>
+          <w:rFonts w:ascii="Times New Roman" w:hAnsi="Times New Roman" w:cs="Times New Roman"/>
+        </w:rPr>
+        <w:t>Repeats a set of statements</w:t>
+      </w:r>
+    </w:p>
+    <w:p>
+      <w:pPr>
+        <w:rPr>
+          <w:rFonts w:ascii="Times New Roman" w:hAnsi="Times New Roman" w:cs="Times New Roman"/>
+        </w:rPr>
+      </w:pPr>
+    </w:p>
+    <w:p>
+      <w:pPr>
+        <w:rPr>
+          <w:rFonts w:ascii="Times New Roman" w:hAnsi="Times New Roman" w:cs="Times New Roman"/>
+        </w:rPr>
+      </w:pPr>
+    </w:p>
+    <w:p>
+      <w:pPr>
+        <w:rPr>
+          <w:rFonts w:ascii="Times New Roman" w:hAnsi="Times New Roman" w:cs="Times New Roman"/>
+        </w:rPr>
+      </w:pPr>
+    </w:p>
+    <w:p>
+      <w:pPr>
+        <w:rPr>
+          <w:rFonts w:ascii="Times New Roman" w:hAnsi="Times New Roman" w:cs="Times New Roman"/>
+          <w:b/>
+          <w:bCs/>
+          <w:sz w:val="28"/>
+          <w:szCs w:val="28"/>
+        </w:rPr>
+      </w:pPr>
+      <w:r>
+        <w:rPr>
+          <w:rFonts w:ascii="Times New Roman" w:hAnsi="Times New Roman" w:cs="Times New Roman"/>
+          <w:b/>
+          <w:bCs/>
+          <w:sz w:val="28"/>
+          <w:szCs w:val="28"/>
+        </w:rPr>
+        <w:lastRenderedPageBreak/>
+        <w:t>10.11 Next Statement</w:t>
+      </w:r>
+    </w:p>
+    <w:p>
+      <w:pPr>
+        <w:numPr>
+          <w:ilvl w:val="0"/>
+          <w:numId w:val="27"/>
+        </w:numPr>
+        <w:rPr>
+          <w:rFonts w:ascii="Times New Roman" w:hAnsi="Times New Roman" w:cs="Times New Roman"/>
+        </w:rPr>
+      </w:pPr>
+      <w:r>
+        <w:rPr>
+          <w:noProof/>
+        </w:rPr>
+        <w:drawing>
+          <wp:anchor distT="0" distB="0" distL="114300" distR="114300" simplePos="0" relativeHeight="251673600" behindDoc="0" locked="0" layoutInCell="1" allowOverlap="1" wp14:anchorId="7CB1E00E" wp14:editId="63F0F699">
+            <wp:simplePos x="0" y="0"/>
+            <wp:positionH relativeFrom="margin">
+              <wp:posOffset>2105025</wp:posOffset>
+            </wp:positionH>
+            <wp:positionV relativeFrom="paragraph">
+              <wp:posOffset>266700</wp:posOffset>
+            </wp:positionV>
+            <wp:extent cx="1571625" cy="1181100"/>
+            <wp:effectExtent l="0" t="0" r="9525" b="0"/>
+            <wp:wrapNone/>
+            <wp:docPr id="1867943091" name="Picture 1" descr="A white screen with black text&#10;&#10;Description automatically generated"/>
+            <wp:cNvGraphicFramePr>
+              <a:graphicFrameLocks xmlns:a="http://schemas.openxmlformats.org/drawingml/2006/main" noChangeAspect="1"/>
+            </wp:cNvGraphicFramePr>
+            <a:graphic xmlns:a="http://schemas.openxmlformats.org/drawingml/2006/main">
+              <a:graphicData uri="http://schemas.openxmlformats.org/drawingml/2006/picture">
+                <pic:pic xmlns:pic="http://schemas.openxmlformats.org/drawingml/2006/picture">
+                  <pic:nvPicPr>
+                    <pic:cNvPr id="1867943091" name="Picture 1" descr="A white screen with black text&#10;&#10;Description automatically generated"/>
+                    <pic:cNvPicPr/>
+                  </pic:nvPicPr>
+                  <pic:blipFill>
+                    <a:blip r:embed="rId25">
+                      <a:extLst>
+                        <a:ext uri="{28A0092B-C50C-407E-A947-70E740481C1C}">
+                          <a14:useLocalDpi xmlns:a14="http://schemas.microsoft.com/office/drawing/2010/main" val="0"/>
+                        </a:ext>
+                      </a:extLst>
+                    </a:blip>
+                    <a:stretch>
+                      <a:fillRect/>
+                    </a:stretch>
+                  </pic:blipFill>
+                  <pic:spPr>
+                    <a:xfrm>
+                      <a:off x="0" y="0"/>
+                      <a:ext cx="1571625" cy="1181100"/>
+                    </a:xfrm>
+                    <a:prstGeom prst="rect">
+                      <a:avLst/>
+                    </a:prstGeom>
+                  </pic:spPr>
+                </pic:pic>
+              </a:graphicData>
+            </a:graphic>
+            <wp14:sizeRelH relativeFrom="page">
+              <wp14:pctWidth>0</wp14:pctWidth>
+            </wp14:sizeRelH>
+            <wp14:sizeRelV relativeFrom="page">
+              <wp14:pctHeight>0</wp14:pctHeight>
+            </wp14:sizeRelV>
+          </wp:anchor>
+        </w:drawing>
+      </w:r>
+      <w:r>
+        <w:rPr>
+          <w:rFonts w:ascii="Times New Roman" w:hAnsi="Times New Roman" w:cs="Times New Roman"/>
+        </w:rPr>
+        <w:t>Skips the remaining statements in the current iteration of a loop.</w:t>
+      </w:r>
+    </w:p>
+    <w:p>
+      <w:pPr>
+        <w:rPr>
+          <w:rFonts w:ascii="Times New Roman" w:hAnsi="Times New Roman" w:cs="Times New Roman"/>
+        </w:rPr>
+      </w:pPr>
+    </w:p>
+    <w:p>
+      <w:pPr>
+        <w:rPr>
+          <w:rFonts w:ascii="Times New Roman" w:hAnsi="Times New Roman" w:cs="Times New Roman"/>
+        </w:rPr>
+      </w:pPr>
+    </w:p>
+    <w:p>
+      <w:pPr>
+        <w:rPr>
+          <w:rFonts w:ascii="Times New Roman" w:hAnsi="Times New Roman" w:cs="Times New Roman"/>
+        </w:rPr>
+      </w:pPr>
+    </w:p>
+    <w:p>
+      <w:pPr>
+        <w:rPr>
+          <w:rFonts w:ascii="Times New Roman" w:hAnsi="Times New Roman" w:cs="Times New Roman"/>
+        </w:rPr>
+      </w:pPr>
+    </w:p>
+    <w:p>
+      <w:pPr>
+        <w:rPr>
+          <w:rFonts w:ascii="Times New Roman" w:hAnsi="Times New Roman" w:cs="Times New Roman"/>
+        </w:rPr>
+      </w:pPr>
+      <w:r>
+        <w:rPr>
+          <w:rFonts w:ascii="Times New Roman" w:hAnsi="Times New Roman" w:cs="Times New Roman"/>
+          <w:b/>
+          <w:bCs/>
+        </w:rPr>
+        <w:t xml:space="preserve">From: </w:t>
+      </w:r>
+      <w:r>
+        <w:rPr>
+          <w:rFonts w:ascii="Times New Roman" w:hAnsi="Times New Roman" w:cs="Times New Roman"/>
+        </w:rPr>
+        <w:t>https://ics.uci.edu/~jmoorkan/vhdlref/nexts.html</w:t>
+      </w:r>
+    </w:p>
+    <w:p>
+      <w:pPr>
+        <w:rPr>
+          <w:rFonts w:ascii="Times New Roman" w:hAnsi="Times New Roman" w:cs="Times New Roman"/>
+          <w:sz w:val="28"/>
+          <w:szCs w:val="28"/>
+        </w:rPr>
+      </w:pPr>
+    </w:p>
+    <w:p>
+      <w:pPr>
+        <w:rPr>
+          <w:rFonts w:ascii="Times New Roman" w:hAnsi="Times New Roman" w:cs="Times New Roman"/>
+          <w:b/>
+          <w:bCs/>
+          <w:sz w:val="28"/>
+          <w:szCs w:val="28"/>
+        </w:rPr>
+      </w:pPr>
+      <w:r>
+        <w:rPr>
+          <w:rFonts w:ascii="Times New Roman" w:hAnsi="Times New Roman" w:cs="Times New Roman"/>
+          <w:b/>
+          <w:bCs/>
+          <w:sz w:val="28"/>
+          <w:szCs w:val="28"/>
+        </w:rPr>
+        <w:t>10.12 Exit Statement</w:t>
+      </w:r>
+    </w:p>
+    <w:p>
+      <w:pPr>
+        <w:numPr>
+          <w:ilvl w:val="0"/>
+          <w:numId w:val="28"/>
+        </w:numPr>
+        <w:rPr>
+          <w:rFonts w:ascii="Times New Roman" w:hAnsi="Times New Roman" w:cs="Times New Roman"/>
+        </w:rPr>
+      </w:pPr>
+      <w:r>
+        <w:rPr>
+          <w:noProof/>
+        </w:rPr>
+        <w:drawing>
+          <wp:anchor distT="0" distB="0" distL="114300" distR="114300" simplePos="0" relativeHeight="251674624" behindDoc="0" locked="0" layoutInCell="1" allowOverlap="1" wp14:anchorId="5E7E04EF" wp14:editId="10E8B918">
+            <wp:simplePos x="0" y="0"/>
+            <wp:positionH relativeFrom="margin">
+              <wp:posOffset>1762125</wp:posOffset>
+            </wp:positionH>
+            <wp:positionV relativeFrom="paragraph">
+              <wp:posOffset>267335</wp:posOffset>
+            </wp:positionV>
+            <wp:extent cx="2352675" cy="1209675"/>
+            <wp:effectExtent l="0" t="0" r="9525" b="9525"/>
+            <wp:wrapNone/>
+            <wp:docPr id="548499826" name="Picture 1" descr="A white background with black text&#10;&#10;Description automatically generated"/>
+            <wp:cNvGraphicFramePr>
+              <a:graphicFrameLocks xmlns:a="http://schemas.openxmlformats.org/drawingml/2006/main" noChangeAspect="1"/>
+            </wp:cNvGraphicFramePr>
+            <a:graphic xmlns:a="http://schemas.openxmlformats.org/drawingml/2006/main">
+              <a:graphicData uri="http://schemas.openxmlformats.org/drawingml/2006/picture">
+                <pic:pic xmlns:pic="http://schemas.openxmlformats.org/drawingml/2006/picture">
+                  <pic:nvPicPr>
+                    <pic:cNvPr id="548499826" name="Picture 1" descr="A white background with black text&#10;&#10;Description automatically generated"/>
+                    <pic:cNvPicPr/>
+                  </pic:nvPicPr>
+                  <pic:blipFill>
+                    <a:blip r:embed="rId26">
+                      <a:extLst>
+                        <a:ext uri="{28A0092B-C50C-407E-A947-70E740481C1C}">
+                          <a14:useLocalDpi xmlns:a14="http://schemas.microsoft.com/office/drawing/2010/main" val="0"/>
+                        </a:ext>
+                      </a:extLst>
+                    </a:blip>
+                    <a:stretch>
+                      <a:fillRect/>
+                    </a:stretch>
+                  </pic:blipFill>
+                  <pic:spPr>
+                    <a:xfrm>
+                      <a:off x="0" y="0"/>
+                      <a:ext cx="2352675" cy="1209675"/>
+                    </a:xfrm>
+                    <a:prstGeom prst="rect">
+                      <a:avLst/>
+                    </a:prstGeom>
+                  </pic:spPr>
+                </pic:pic>
+              </a:graphicData>
+            </a:graphic>
+            <wp14:sizeRelH relativeFrom="page">
+              <wp14:pctWidth>0</wp14:pctWidth>
+            </wp14:sizeRelH>
+            <wp14:sizeRelV relativeFrom="page">
+              <wp14:pctHeight>0</wp14:pctHeight>
+            </wp14:sizeRelV>
+          </wp:anchor>
+        </w:drawing>
+      </w:r>
+      <w:r>
+        <w:rPr>
+          <w:rFonts w:ascii="Times New Roman" w:hAnsi="Times New Roman" w:cs="Times New Roman"/>
+        </w:rPr>
+        <w:t>Terminates a loop prematurely.</w:t>
+      </w:r>
+    </w:p>
+    <w:p>
+      <w:pPr>
+        <w:rPr>
+          <w:rFonts w:ascii="Times New Roman" w:hAnsi="Times New Roman" w:cs="Times New Roman"/>
+        </w:rPr>
+      </w:pPr>
+    </w:p>
+    <w:p>
+      <w:pPr>
+        <w:rPr>
+          <w:rFonts w:ascii="Times New Roman" w:hAnsi="Times New Roman" w:cs="Times New Roman"/>
+        </w:rPr>
+      </w:pPr>
+    </w:p>
+    <w:p>
+      <w:pPr>
+        <w:rPr>
+          <w:rFonts w:ascii="Times New Roman" w:hAnsi="Times New Roman" w:cs="Times New Roman"/>
+        </w:rPr>
+      </w:pPr>
+    </w:p>
+    <w:p>
+      <w:pPr>
+        <w:rPr>
+          <w:rFonts w:ascii="Times New Roman" w:hAnsi="Times New Roman" w:cs="Times New Roman"/>
+        </w:rPr>
+      </w:pPr>
+    </w:p>
+    <w:p>
+      <w:pPr>
+        <w:rPr>
+          <w:rFonts w:ascii="Times New Roman" w:hAnsi="Times New Roman" w:cs="Times New Roman"/>
+        </w:rPr>
+      </w:pPr>
+      <w:r>
+        <w:rPr>
+          <w:rFonts w:ascii="Times New Roman" w:hAnsi="Times New Roman" w:cs="Times New Roman"/>
+          <w:b/>
+          <w:bCs/>
+        </w:rPr>
+        <w:t xml:space="preserve">From: </w:t>
+      </w:r>
+      <w:hyperlink r:id="rId27" w:history="1">
+        <w:r>
+          <w:rPr>
+            <w:rStyle w:val="Hyperlink"/>
+            <w:rFonts w:ascii="Times New Roman" w:hAnsi="Times New Roman" w:cs="Times New Roman"/>
+          </w:rPr>
+          <w:t>https://peterfab.com/ref/vhdl/vdlande/exits.html</w:t>
+        </w:r>
+      </w:hyperlink>
+    </w:p>
+    <w:p>
+      <w:pPr>
+        <w:rPr>
+          <w:rFonts w:ascii="Times New Roman" w:hAnsi="Times New Roman" w:cs="Times New Roman"/>
+          <w:sz w:val="28"/>
+          <w:szCs w:val="28"/>
+        </w:rPr>
+      </w:pPr>
+    </w:p>
+    <w:p>
+      <w:pPr>
+        <w:rPr>
+          <w:rFonts w:ascii="Times New Roman" w:hAnsi="Times New Roman" w:cs="Times New Roman"/>
+          <w:b/>
+          <w:bCs/>
+          <w:sz w:val="28"/>
+          <w:szCs w:val="28"/>
+        </w:rPr>
+      </w:pPr>
+      <w:r>
+        <w:rPr>
+          <w:rFonts w:ascii="Times New Roman" w:hAnsi="Times New Roman" w:cs="Times New Roman"/>
+          <w:b/>
+          <w:bCs/>
+          <w:sz w:val="28"/>
+          <w:szCs w:val="28"/>
+        </w:rPr>
+        <w:t>10.13 Return Statement</w:t>
+      </w:r>
+    </w:p>
+    <w:p>
+      <w:pPr>
+        <w:numPr>
+          <w:ilvl w:val="0"/>
+          <w:numId w:val="29"/>
+        </w:numPr>
+        <w:rPr>
+          <w:rFonts w:ascii="Times New Roman" w:hAnsi="Times New Roman" w:cs="Times New Roman"/>
+        </w:rPr>
+      </w:pPr>
+      <w:r>
+        <w:rPr>
+          <w:rFonts w:ascii="Times New Roman" w:hAnsi="Times New Roman" w:cs="Times New Roman"/>
+        </w:rPr>
+        <w:t>Exits a subprogram and optionally returns a value.</w:t>
+      </w:r>
+    </w:p>
+    <w:p>
+      <w:pPr>
+        <w:rPr>
+          <w:rFonts w:ascii="Times New Roman" w:hAnsi="Times New Roman" w:cs="Times New Roman"/>
+        </w:rPr>
+      </w:pPr>
+      <w:r>
+        <w:rPr>
+          <w:noProof/>
+        </w:rPr>
+        <w:drawing>
+          <wp:anchor distT="0" distB="0" distL="114300" distR="114300" simplePos="0" relativeHeight="251675648" behindDoc="0" locked="0" layoutInCell="1" allowOverlap="1" wp14:anchorId="793BFD57" wp14:editId="35255618">
+            <wp:simplePos x="0" y="0"/>
+            <wp:positionH relativeFrom="margin">
+              <wp:align>center</wp:align>
+            </wp:positionH>
+            <wp:positionV relativeFrom="paragraph">
+              <wp:posOffset>10795</wp:posOffset>
+            </wp:positionV>
+            <wp:extent cx="4905375" cy="1809750"/>
+            <wp:effectExtent l="0" t="0" r="9525" b="0"/>
+            <wp:wrapNone/>
+            <wp:docPr id="1070250018" name="Picture 1" descr="A screenshot of a computer code&#10;&#10;Description automatically generated"/>
+            <wp:cNvGraphicFramePr>
+              <a:graphicFrameLocks xmlns:a="http://schemas.openxmlformats.org/drawingml/2006/main" noChangeAspect="1"/>
+            </wp:cNvGraphicFramePr>
+            <a:graphic xmlns:a="http://schemas.openxmlformats.org/drawingml/2006/main">
+              <a:graphicData uri="http://schemas.openxmlformats.org/drawingml/2006/picture">
+                <pic:pic xmlns:pic="http://schemas.openxmlformats.org/drawingml/2006/picture">
+                  <pic:nvPicPr>
+                    <pic:cNvPr id="1070250018" name="Picture 1" descr="A screenshot of a computer code&#10;&#10;Description automatically generated"/>
+                    <pic:cNvPicPr/>
+                  </pic:nvPicPr>
+                  <pic:blipFill>
+                    <a:blip r:embed="rId28">
+                      <a:extLst>
+                        <a:ext uri="{28A0092B-C50C-407E-A947-70E740481C1C}">
+                          <a14:useLocalDpi xmlns:a14="http://schemas.microsoft.com/office/drawing/2010/main" val="0"/>
+                        </a:ext>
+                      </a:extLst>
+                    </a:blip>
+                    <a:stretch>
+                      <a:fillRect/>
+                    </a:stretch>
+                  </pic:blipFill>
+                  <pic:spPr>
+                    <a:xfrm>
+                      <a:off x="0" y="0"/>
+                      <a:ext cx="4905375" cy="1809750"/>
+                    </a:xfrm>
+                    <a:prstGeom prst="rect">
+                      <a:avLst/>
+                    </a:prstGeom>
+                  </pic:spPr>
+                </pic:pic>
+              </a:graphicData>
+            </a:graphic>
+            <wp14:sizeRelH relativeFrom="page">
+              <wp14:pctWidth>0</wp14:pctWidth>
+            </wp14:sizeRelH>
+            <wp14:sizeRelV relativeFrom="page">
+              <wp14:pctHeight>0</wp14:pctHeight>
+            </wp14:sizeRelV>
+          </wp:anchor>
+        </w:drawing>
+      </w:r>
+    </w:p>
+    <w:p>
+      <w:pPr>
+        <w:rPr>
+          <w:rFonts w:ascii="Times New Roman" w:hAnsi="Times New Roman" w:cs="Times New Roman"/>
+        </w:rPr>
+      </w:pPr>
+    </w:p>
+    <w:p>
+      <w:pPr>
+        <w:rPr>
+          <w:rFonts w:ascii="Times New Roman" w:hAnsi="Times New Roman" w:cs="Times New Roman"/>
+        </w:rPr>
+      </w:pPr>
+    </w:p>
+    <w:p>
+      <w:pPr>
+        <w:rPr>
+          <w:rFonts w:ascii="Times New Roman" w:hAnsi="Times New Roman" w:cs="Times New Roman"/>
+        </w:rPr>
+      </w:pPr>
+    </w:p>
+    <w:p>
+      <w:pPr>
+        <w:rPr>
+          <w:rFonts w:ascii="Times New Roman" w:hAnsi="Times New Roman" w:cs="Times New Roman"/>
+        </w:rPr>
+      </w:pPr>
+    </w:p>
+    <w:p>
+      <w:pPr>
+        <w:rPr>
+          <w:rFonts w:ascii="Times New Roman" w:hAnsi="Times New Roman" w:cs="Times New Roman"/>
+        </w:rPr>
+      </w:pPr>
+    </w:p>
+    <w:p>
+      <w:pPr>
+        <w:rPr>
+          <w:rFonts w:ascii="Times New Roman" w:hAnsi="Times New Roman" w:cs="Times New Roman"/>
+        </w:rPr>
+      </w:pPr>
+    </w:p>
+    <w:p>
+      <w:pPr>
+        <w:jc w:val="both"/>
+        <w:rPr>
+          <w:rFonts w:ascii="Times New Roman" w:hAnsi="Times New Roman" w:cs="Times New Roman"/>
+        </w:rPr>
+      </w:pPr>
+      <w:r>
+        <w:rPr>
+          <w:rFonts w:ascii="Times New Roman" w:hAnsi="Times New Roman" w:cs="Times New Roman"/>
+          <w:b/>
+          <w:bCs/>
+        </w:rPr>
+        <w:t>From:</w:t>
+      </w:r>
+      <w:r>
+        <w:rPr>
+          <w:rFonts w:ascii="Times New Roman" w:hAnsi="Times New Roman" w:cs="Times New Roman"/>
+        </w:rPr>
+        <w:t xml:space="preserve"> </w:t>
+      </w:r>
+      <w:hyperlink r:id="rId29" w:history="1">
+        <w:r>
+          <w:rPr>
+            <w:rStyle w:val="Hyperlink"/>
+            <w:rFonts w:ascii="Times New Roman" w:hAnsi="Times New Roman" w:cs="Times New Roman"/>
+          </w:rPr>
+          <w:t>https://docs.amd.com/r/en-US/ug901-vivado-synthesis/Relaxed-Return-Rules-for-Function-Return-Values</w:t>
+        </w:r>
+      </w:hyperlink>
+    </w:p>
+    <w:p>
+      <w:pPr>
+        <w:jc w:val="both"/>
+        <w:rPr>
+          <w:rFonts w:ascii="Times New Roman" w:hAnsi="Times New Roman" w:cs="Times New Roman"/>
+        </w:rPr>
+      </w:pPr>
+    </w:p>
+    <w:p>
+      <w:pPr>
+        <w:jc w:val="both"/>
+        <w:rPr>
+          <w:rFonts w:ascii="Times New Roman" w:hAnsi="Times New Roman" w:cs="Times New Roman"/>
+          <w:b/>
+          <w:bCs/>
+        </w:rPr>
+      </w:pPr>
+    </w:p>
+    <w:p>
+      <w:pPr>
+        <w:jc w:val="both"/>
+        <w:rPr>
+          <w:rFonts w:ascii="Times New Roman" w:hAnsi="Times New Roman" w:cs="Times New Roman"/>
+          <w:b/>
+          <w:bCs/>
+          <w:sz w:val="28"/>
+          <w:szCs w:val="28"/>
+        </w:rPr>
+      </w:pPr>
+      <w:r>
+        <w:rPr>
+          <w:rFonts w:ascii="Times New Roman" w:hAnsi="Times New Roman" w:cs="Times New Roman"/>
+          <w:b/>
+          <w:bCs/>
+          <w:sz w:val="28"/>
+          <w:szCs w:val="28"/>
+        </w:rPr>
+        <w:lastRenderedPageBreak/>
+        <w:t>10.14 Null Statement</w:t>
+      </w:r>
+    </w:p>
+    <w:p>
+      <w:pPr>
+        <w:numPr>
+          <w:ilvl w:val="0"/>
+          <w:numId w:val="30"/>
+        </w:numPr>
+        <w:jc w:val="both"/>
+        <w:rPr>
+          <w:rFonts w:ascii="Times New Roman" w:hAnsi="Times New Roman" w:cs="Times New Roman"/>
+        </w:rPr>
+      </w:pPr>
+      <w:r>
+        <w:rPr>
+          <w:noProof/>
+        </w:rPr>
+        <w:drawing>
+          <wp:anchor distT="0" distB="0" distL="114300" distR="114300" simplePos="0" relativeHeight="251676672" behindDoc="0" locked="0" layoutInCell="1" allowOverlap="1" wp14:anchorId="329E5811" wp14:editId="10AF2FDC">
+            <wp:simplePos x="0" y="0"/>
+            <wp:positionH relativeFrom="margin">
+              <wp:posOffset>895350</wp:posOffset>
+            </wp:positionH>
+            <wp:positionV relativeFrom="paragraph">
+              <wp:posOffset>276225</wp:posOffset>
+            </wp:positionV>
+            <wp:extent cx="2828925" cy="971550"/>
+            <wp:effectExtent l="0" t="0" r="9525" b="0"/>
+            <wp:wrapNone/>
+            <wp:docPr id="897273906" name="Picture 1" descr="A black text with white text&#10;&#10;Description automatically generated with medium confidence"/>
+            <wp:cNvGraphicFramePr>
+              <a:graphicFrameLocks xmlns:a="http://schemas.openxmlformats.org/drawingml/2006/main" noChangeAspect="1"/>
+            </wp:cNvGraphicFramePr>
+            <a:graphic xmlns:a="http://schemas.openxmlformats.org/drawingml/2006/main">
+              <a:graphicData uri="http://schemas.openxmlformats.org/drawingml/2006/picture">
+                <pic:pic xmlns:pic="http://schemas.openxmlformats.org/drawingml/2006/picture">
+                  <pic:nvPicPr>
+                    <pic:cNvPr id="897273906" name="Picture 1" descr="A black text with white text&#10;&#10;Description automatically generated with medium confidence"/>
+                    <pic:cNvPicPr/>
+                  </pic:nvPicPr>
+                  <pic:blipFill>
+                    <a:blip r:embed="rId30">
+                      <a:extLst>
+                        <a:ext uri="{28A0092B-C50C-407E-A947-70E740481C1C}">
+                          <a14:useLocalDpi xmlns:a14="http://schemas.microsoft.com/office/drawing/2010/main" val="0"/>
+                        </a:ext>
+                      </a:extLst>
+                    </a:blip>
+                    <a:stretch>
+                      <a:fillRect/>
+                    </a:stretch>
+                  </pic:blipFill>
+                  <pic:spPr>
+                    <a:xfrm>
+                      <a:off x="0" y="0"/>
+                      <a:ext cx="2828925" cy="971550"/>
+                    </a:xfrm>
+                    <a:prstGeom prst="rect">
+                      <a:avLst/>
+                    </a:prstGeom>
+                  </pic:spPr>
+                </pic:pic>
+              </a:graphicData>
+            </a:graphic>
+            <wp14:sizeRelH relativeFrom="page">
+              <wp14:pctWidth>0</wp14:pctWidth>
+            </wp14:sizeRelH>
+            <wp14:sizeRelV relativeFrom="page">
+              <wp14:pctHeight>0</wp14:pctHeight>
+            </wp14:sizeRelV>
+          </wp:anchor>
+        </w:drawing>
+      </w:r>
+      <w:r>
+        <w:rPr>
+          <w:rFonts w:ascii="Times New Roman" w:hAnsi="Times New Roman" w:cs="Times New Roman"/>
+        </w:rPr>
+        <w:t>Placeholder for no operation.</w:t>
+      </w:r>
+    </w:p>
+    <w:p>
+      <w:pPr>
+        <w:jc w:val="both"/>
+        <w:rPr>
+          <w:rFonts w:ascii="Times New Roman" w:hAnsi="Times New Roman" w:cs="Times New Roman"/>
+        </w:rPr>
+      </w:pPr>
+    </w:p>
+    <w:p>
+      <w:pPr>
+        <w:rPr>
+          <w:rFonts w:ascii="Times New Roman" w:hAnsi="Times New Roman" w:cs="Times New Roman"/>
+        </w:rPr>
+      </w:pPr>
+    </w:p>
+    <w:p>
+      <w:pPr>
+        <w:rPr>
+          <w:rFonts w:ascii="Times New Roman" w:hAnsi="Times New Roman" w:cs="Times New Roman"/>
+        </w:rPr>
+      </w:pPr>
+    </w:p>
+    <w:p>
+      <w:pPr>
+        <w:rPr>
+          <w:rFonts w:ascii="Times New Roman" w:hAnsi="Times New Roman" w:cs="Times New Roman"/>
+        </w:rPr>
+      </w:pPr>
+    </w:p>
+    <w:p>
+      <w:pPr>
+        <w:rPr>
+          <w:rFonts w:ascii="Times New Roman" w:hAnsi="Times New Roman" w:cs="Times New Roman"/>
+        </w:rPr>
+      </w:pPr>
+      <w:r>
+        <w:rPr>
+          <w:rFonts w:ascii="Times New Roman" w:hAnsi="Times New Roman" w:cs="Times New Roman"/>
+        </w:rPr>
+        <w:t xml:space="preserve">From: </w:t>
+      </w:r>
+      <w:hyperlink r:id="rId31" w:history="1">
+        <w:r>
+          <w:rPr>
+            <w:rStyle w:val="Hyperlink"/>
+            <w:rFonts w:ascii="Times New Roman" w:hAnsi="Times New Roman" w:cs="Times New Roman"/>
+          </w:rPr>
+          <w:t>https://peterfab.com/ref/vhdl/vhdl_renerta/source/vhd00045.htm</w:t>
+        </w:r>
+      </w:hyperlink>
+    </w:p>
+    <w:p>
+      <w:pPr>
+        <w:rPr>
+          <w:rFonts w:ascii="Times New Roman" w:hAnsi="Times New Roman" w:cs="Times New Roman"/>
+        </w:rPr>
+      </w:pPr>
+    </w:p>
+    <w:p>
+      <w:pPr>
+        <w:rPr>
+          <w:rFonts w:ascii="Times New Roman" w:hAnsi="Times New Roman" w:cs="Times New Roman"/>
+        </w:rPr>
+      </w:pPr>
+      <w:r>
+        <w:rPr>
+          <w:rFonts w:ascii="Times New Roman" w:hAnsi="Times New Roman" w:cs="Times New Roman"/>
+        </w:rPr>
+        <w:t xml:space="preserve"> </w:t>
+      </w:r>
+    </w:p>
     <w:sectPr>
       <w:pgSz w:w="11906" w:h="16838"/>
       <w:pgMar w:top="1417" w:right="1417" w:bottom="1417" w:left="1417" w:header="708" w:footer="708" w:gutter="0"/>
@@ -2811,6 +5067,56 @@
 </w:document>
 </file>
 
+<file path=word/endnotes.xml><?xml version="1.0" encoding="utf-8"?>
+<w:endnotes xmlns:wpc="http://schemas.microsoft.com/office/word/2010/wordprocessingCanvas" xmlns:cx="http://schemas.microsoft.com/office/drawing/2014/chartex" xmlns:cx1="http://schemas.microsoft.com/office/drawing/2015/9/8/chartex" xmlns:cx2="http://schemas.microsoft.com/office/drawing/2015/10/21/chartex" xmlns:cx3="http://schemas.microsoft.com/office/drawing/2016/5/9/chartex" xmlns:cx4="http://schemas.microsoft.com/office/drawing/2016/5/10/chartex" xmlns:cx5="http://schemas.microsoft.com/office/drawing/2016/5/11/chartex" xmlns:cx6="http://schemas.microsoft.com/office/drawing/2016/5/12/chartex" xmlns:cx7="http://schemas.microsoft.com/office/drawing/2016/5/13/chartex" xmlns:cx8="http://schemas.microsoft.com/office/drawing/2016/5/14/chartex" xmlns:mc="http://schemas.openxmlformats.org/markup-compatibility/2006" xmlns:aink="http://schemas.microsoft.com/office/drawing/2016/ink" xmlns:am3d="http://schemas.microsoft.com/office/drawing/2017/model3d" xmlns:o="urn:schemas-microsoft-com:office:office" xmlns:oel="http://schemas.microsoft.com/office/2019/extlst" xmlns:r="http://schemas.openxmlformats.org/officeDocument/2006/relationships" xmlns:m="http://schemas.openxmlformats.org/officeDocument/2006/math" xmlns:v="urn:schemas-microsoft-com:vml" xmlns:wp14="http://schemas.microsoft.com/office/word/2010/wordprocessingDrawing" xmlns:wp="http://schemas.openxmlformats.org/drawingml/2006/wordprocessingDrawing" xmlns:w10="urn:schemas-microsoft-com:office:word" xmlns:w="http://schemas.openxmlformats.org/wordprocessingml/2006/main" xmlns:w14="http://schemas.microsoft.com/office/word/2010/wordml" xmlns:w15="http://schemas.microsoft.com/office/word/2012/wordml" xmlns:w16cex="http://schemas.microsoft.com/office/word/2018/wordml/cex" xmlns:w16cid="http://schemas.microsoft.com/office/word/2016/wordml/cid" xmlns:w16="http://schemas.microsoft.com/office/word/2018/wordml" xmlns:w16du="http://schemas.microsoft.com/office/word/2023/wordml/word16du" xmlns:w16sdtdh="http://schemas.microsoft.com/office/word/2020/wordml/sdtdatahash" xmlns:w16se="http://schemas.microsoft.com/office/word/2015/wordml/symex" xmlns:wpg="http://schemas.microsoft.com/office/word/2010/wordprocessingGroup" xmlns:wpi="http://schemas.microsoft.com/office/word/2010/wordprocessingInk" xmlns:wne="http://schemas.microsoft.com/office/word/2006/wordml" xmlns:wps="http://schemas.microsoft.com/office/word/2010/wordprocessingShape" mc:Ignorable="w14 w15 w16se w16cid w16 w16cex w16sdtdh w16du wp14">
+  <w:endnote w:type="separator" w:id="-1">
+    <w:p>
+      <w:pPr>
+        <w:spacing w:after="0" w:line="240" w:lineRule="auto"/>
+      </w:pPr>
+      <w:r>
+        <w:separator/>
+      </w:r>
+    </w:p>
+  </w:endnote>
+  <w:endnote w:type="continuationSeparator" w:id="0">
+    <w:p>
+      <w:pPr>
+        <w:spacing w:after="0" w:line="240" w:lineRule="auto"/>
+      </w:pPr>
+      <w:r>
+        <w:continuationSeparator/>
+      </w:r>
+    </w:p>
+  </w:endnote>
+</w:endnotes>
+</file>
+
+<file path=word/footnotes.xml><?xml version="1.0" encoding="utf-8"?>
+<w:footnotes xmlns:wpc="http://schemas.microsoft.com/office/word/2010/wordprocessingCanvas" xmlns:cx="http://schemas.microsoft.com/office/drawing/2014/chartex" xmlns:cx1="http://schemas.microsoft.com/office/drawing/2015/9/8/chartex" xmlns:cx2="http://schemas.microsoft.com/office/drawing/2015/10/21/chartex" xmlns:cx3="http://schemas.microsoft.com/office/drawing/2016/5/9/chartex" xmlns:cx4="http://schemas.microsoft.com/office/drawing/2016/5/10/chartex" xmlns:cx5="http://schemas.microsoft.com/office/drawing/2016/5/11/chartex" xmlns:cx6="http://schemas.microsoft.com/office/drawing/2016/5/12/chartex" xmlns:cx7="http://schemas.microsoft.com/office/drawing/2016/5/13/chartex" xmlns:cx8="http://schemas.microsoft.com/office/drawing/2016/5/14/chartex" xmlns:mc="http://schemas.openxmlformats.org/markup-compatibility/2006" xmlns:aink="http://schemas.microsoft.com/office/drawing/2016/ink" xmlns:am3d="http://schemas.microsoft.com/office/drawing/2017/model3d" xmlns:o="urn:schemas-microsoft-com:office:office" xmlns:oel="http://schemas.microsoft.com/office/2019/extlst" xmlns:r="http://schemas.openxmlformats.org/officeDocument/2006/relationships" xmlns:m="http://schemas.openxmlformats.org/officeDocument/2006/math" xmlns:v="urn:schemas-microsoft-com:vml" xmlns:wp14="http://schemas.microsoft.com/office/word/2010/wordprocessingDrawing" xmlns:wp="http://schemas.openxmlformats.org/drawingml/2006/wordprocessingDrawing" xmlns:w10="urn:schemas-microsoft-com:office:word" xmlns:w="http://schemas.openxmlformats.org/wordprocessingml/2006/main" xmlns:w14="http://schemas.microsoft.com/office/word/2010/wordml" xmlns:w15="http://schemas.microsoft.com/office/word/2012/wordml" xmlns:w16cex="http://schemas.microsoft.com/office/word/2018/wordml/cex" xmlns:w16cid="http://schemas.microsoft.com/office/word/2016/wordml/cid" xmlns:w16="http://schemas.microsoft.com/office/word/2018/wordml" xmlns:w16du="http://schemas.microsoft.com/office/word/2023/wordml/word16du" xmlns:w16sdtdh="http://schemas.microsoft.com/office/word/2020/wordml/sdtdatahash" xmlns:w16se="http://schemas.microsoft.com/office/word/2015/wordml/symex" xmlns:wpg="http://schemas.microsoft.com/office/word/2010/wordprocessingGroup" xmlns:wpi="http://schemas.microsoft.com/office/word/2010/wordprocessingInk" xmlns:wne="http://schemas.microsoft.com/office/word/2006/wordml" xmlns:wps="http://schemas.microsoft.com/office/word/2010/wordprocessingShape" mc:Ignorable="w14 w15 w16se w16cid w16 w16cex w16sdtdh w16du wp14">
+  <w:footnote w:type="separator" w:id="-1">
+    <w:p>
+      <w:pPr>
+        <w:spacing w:after="0" w:line="240" w:lineRule="auto"/>
+      </w:pPr>
+      <w:r>
+        <w:separator/>
+      </w:r>
+    </w:p>
+  </w:footnote>
+  <w:footnote w:type="continuationSeparator" w:id="0">
+    <w:p>
+      <w:pPr>
+        <w:spacing w:after="0" w:line="240" w:lineRule="auto"/>
+      </w:pPr>
+      <w:r>
+        <w:continuationSeparator/>
+      </w:r>
+    </w:p>
+  </w:footnote>
+</w:footnotes>
+</file>
+
 <file path=word/numbering.xml><?xml version="1.0" encoding="utf-8"?>
 <w:numbering xmlns:wpc="http://schemas.microsoft.com/office/word/2010/wordprocessingCanvas" xmlns:cx="http://schemas.microsoft.com/office/drawing/2014/chartex" xmlns:cx1="http://schemas.microsoft.com/office/drawing/2015/9/8/chartex" xmlns:cx2="http://schemas.microsoft.com/office/drawing/2015/10/21/chartex" xmlns:cx3="http://schemas.microsoft.com/office/drawing/2016/5/9/chartex" xmlns:cx4="http://schemas.microsoft.com/office/drawing/2016/5/10/chartex" xmlns:cx5="http://schemas.microsoft.com/office/drawing/2016/5/11/chartex" xmlns:cx6="http://schemas.microsoft.com/office/drawing/2016/5/12/chartex" xmlns:cx7="http://schemas.microsoft.com/office/drawing/2016/5/13/chartex" xmlns:cx8="http://schemas.microsoft.com/office/drawing/2016/5/14/chartex" xmlns:mc="http://schemas.openxmlformats.org/markup-compatibility/2006" xmlns:aink="http://schemas.microsoft.com/office/drawing/2016/ink" xmlns:am3d="http://schemas.microsoft.com/office/drawing/2017/model3d" xmlns:o="urn:schemas-microsoft-com:office:office" xmlns:oel="http://schemas.microsoft.com/office/2019/extlst" xmlns:r="http://schemas.openxmlformats.org/officeDocument/2006/relationships" xmlns:m="http://schemas.openxmlformats.org/officeDocument/2006/math" xmlns:v="urn:schemas-microsoft-com:vml" xmlns:wp14="http://schemas.microsoft.com/office/word/2010/wordprocessingDrawing" xmlns:wp="http://schemas.openxmlformats.org/drawingml/2006/wordprocessingDrawing" xmlns:w10="urn:schemas-microsoft-com:office:word" xmlns:w="http://schemas.openxmlformats.org/wordprocessingml/2006/main" xmlns:w14="http://schemas.microsoft.com/office/word/2010/wordml" xmlns:w15="http://schemas.microsoft.com/office/word/2012/wordml" xmlns:w16cex="http://schemas.microsoft.com/office/word/2018/wordml/cex" xmlns:w16cid="http://schemas.microsoft.com/office/word/2016/wordml/cid" xmlns:w16="http://schemas.microsoft.com/office/word/2018/wordml" xmlns:w16du="http://schemas.microsoft.com/office/word/2023/wordml/word16du" xmlns:w16sdtdh="http://schemas.microsoft.com/office/word/2020/wordml/sdtdatahash" xmlns:w16se="http://schemas.microsoft.com/office/word/2015/wordml/symex" xmlns:wpg="http://schemas.microsoft.com/office/word/2010/wordprocessingGroup" xmlns:wpi="http://schemas.microsoft.com/office/word/2010/wordprocessingInk" xmlns:wne="http://schemas.microsoft.com/office/word/2006/wordml" xmlns:wps="http://schemas.microsoft.com/office/word/2010/wordprocessingShape" mc:Ignorable="w14 w15 w16se w16cid w16 w16cex w16sdtdh w16du wp14">
   <w:abstractNum w:abstractNumId="0" w15:restartNumberingAfterBreak="0">
@@ -2963,6 +5269,304 @@
     </w:lvl>
   </w:abstractNum>
   <w:abstractNum w:abstractNumId="1" w15:restartNumberingAfterBreak="0">
+    <w:nsid w:val="0131644C"/>
+    <w:multiLevelType w:val="multilevel"/>
+    <w:tmpl w:val="EA880878"/>
+    <w:lvl w:ilvl="0">
+      <w:start w:val="1"/>
+      <w:numFmt w:val="bullet"/>
+      <w:lvlText w:val=""/>
+      <w:lvlJc w:val="left"/>
+      <w:pPr>
+        <w:tabs>
+          <w:tab w:val="num" w:pos="720"/>
+        </w:tabs>
+        <w:ind w:left="720" w:hanging="360"/>
+      </w:pPr>
+      <w:rPr>
+        <w:rFonts w:ascii="Symbol" w:hAnsi="Symbol" w:hint="default"/>
+        <w:sz w:val="20"/>
+      </w:rPr>
+    </w:lvl>
+    <w:lvl w:ilvl="1" w:tentative="1">
+      <w:start w:val="1"/>
+      <w:numFmt w:val="bullet"/>
+      <w:lvlText w:val="o"/>
+      <w:lvlJc w:val="left"/>
+      <w:pPr>
+        <w:tabs>
+          <w:tab w:val="num" w:pos="1440"/>
+        </w:tabs>
+        <w:ind w:left="1440" w:hanging="360"/>
+      </w:pPr>
+      <w:rPr>
+        <w:rFonts w:ascii="Courier New" w:hAnsi="Courier New" w:hint="default"/>
+        <w:sz w:val="20"/>
+      </w:rPr>
+    </w:lvl>
+    <w:lvl w:ilvl="2" w:tentative="1">
+      <w:start w:val="1"/>
+      <w:numFmt w:val="bullet"/>
+      <w:lvlText w:val=""/>
+      <w:lvlJc w:val="left"/>
+      <w:pPr>
+        <w:tabs>
+          <w:tab w:val="num" w:pos="2160"/>
+        </w:tabs>
+        <w:ind w:left="2160" w:hanging="360"/>
+      </w:pPr>
+      <w:rPr>
+        <w:rFonts w:ascii="Wingdings" w:hAnsi="Wingdings" w:hint="default"/>
+        <w:sz w:val="20"/>
+      </w:rPr>
+    </w:lvl>
+    <w:lvl w:ilvl="3" w:tentative="1">
+      <w:start w:val="1"/>
+      <w:numFmt w:val="bullet"/>
+      <w:lvlText w:val=""/>
+      <w:lvlJc w:val="left"/>
+      <w:pPr>
+        <w:tabs>
+          <w:tab w:val="num" w:pos="2880"/>
+        </w:tabs>
+        <w:ind w:left="2880" w:hanging="360"/>
+      </w:pPr>
+      <w:rPr>
+        <w:rFonts w:ascii="Wingdings" w:hAnsi="Wingdings" w:hint="default"/>
+        <w:sz w:val="20"/>
+      </w:rPr>
+    </w:lvl>
+    <w:lvl w:ilvl="4" w:tentative="1">
+      <w:start w:val="1"/>
+      <w:numFmt w:val="bullet"/>
+      <w:lvlText w:val=""/>
+      <w:lvlJc w:val="left"/>
+      <w:pPr>
+        <w:tabs>
+          <w:tab w:val="num" w:pos="3600"/>
+        </w:tabs>
+        <w:ind w:left="3600" w:hanging="360"/>
+      </w:pPr>
+      <w:rPr>
+        <w:rFonts w:ascii="Wingdings" w:hAnsi="Wingdings" w:hint="default"/>
+        <w:sz w:val="20"/>
+      </w:rPr>
+    </w:lvl>
+    <w:lvl w:ilvl="5" w:tentative="1">
+      <w:start w:val="1"/>
+      <w:numFmt w:val="bullet"/>
+      <w:lvlText w:val=""/>
+      <w:lvlJc w:val="left"/>
+      <w:pPr>
+        <w:tabs>
+          <w:tab w:val="num" w:pos="4320"/>
+        </w:tabs>
+        <w:ind w:left="4320" w:hanging="360"/>
+      </w:pPr>
+      <w:rPr>
+        <w:rFonts w:ascii="Wingdings" w:hAnsi="Wingdings" w:hint="default"/>
+        <w:sz w:val="20"/>
+      </w:rPr>
+    </w:lvl>
+    <w:lvl w:ilvl="6" w:tentative="1">
+      <w:start w:val="1"/>
+      <w:numFmt w:val="bullet"/>
+      <w:lvlText w:val=""/>
+      <w:lvlJc w:val="left"/>
+      <w:pPr>
+        <w:tabs>
+          <w:tab w:val="num" w:pos="5040"/>
+        </w:tabs>
+        <w:ind w:left="5040" w:hanging="360"/>
+      </w:pPr>
+      <w:rPr>
+        <w:rFonts w:ascii="Wingdings" w:hAnsi="Wingdings" w:hint="default"/>
+        <w:sz w:val="20"/>
+      </w:rPr>
+    </w:lvl>
+    <w:lvl w:ilvl="7" w:tentative="1">
+      <w:start w:val="1"/>
+      <w:numFmt w:val="bullet"/>
+      <w:lvlText w:val=""/>
+      <w:lvlJc w:val="left"/>
+      <w:pPr>
+        <w:tabs>
+          <w:tab w:val="num" w:pos="5760"/>
+        </w:tabs>
+        <w:ind w:left="5760" w:hanging="360"/>
+      </w:pPr>
+      <w:rPr>
+        <w:rFonts w:ascii="Wingdings" w:hAnsi="Wingdings" w:hint="default"/>
+        <w:sz w:val="20"/>
+      </w:rPr>
+    </w:lvl>
+    <w:lvl w:ilvl="8" w:tentative="1">
+      <w:start w:val="1"/>
+      <w:numFmt w:val="bullet"/>
+      <w:lvlText w:val=""/>
+      <w:lvlJc w:val="left"/>
+      <w:pPr>
+        <w:tabs>
+          <w:tab w:val="num" w:pos="6480"/>
+        </w:tabs>
+        <w:ind w:left="6480" w:hanging="360"/>
+      </w:pPr>
+      <w:rPr>
+        <w:rFonts w:ascii="Wingdings" w:hAnsi="Wingdings" w:hint="default"/>
+        <w:sz w:val="20"/>
+      </w:rPr>
+    </w:lvl>
+  </w:abstractNum>
+  <w:abstractNum w:abstractNumId="2" w15:restartNumberingAfterBreak="0">
+    <w:nsid w:val="01653576"/>
+    <w:multiLevelType w:val="multilevel"/>
+    <w:tmpl w:val="78FCC74E"/>
+    <w:lvl w:ilvl="0">
+      <w:start w:val="1"/>
+      <w:numFmt w:val="bullet"/>
+      <w:lvlText w:val=""/>
+      <w:lvlJc w:val="left"/>
+      <w:pPr>
+        <w:tabs>
+          <w:tab w:val="num" w:pos="720"/>
+        </w:tabs>
+        <w:ind w:left="720" w:hanging="360"/>
+      </w:pPr>
+      <w:rPr>
+        <w:rFonts w:ascii="Symbol" w:hAnsi="Symbol" w:hint="default"/>
+        <w:sz w:val="20"/>
+      </w:rPr>
+    </w:lvl>
+    <w:lvl w:ilvl="1" w:tentative="1">
+      <w:start w:val="1"/>
+      <w:numFmt w:val="bullet"/>
+      <w:lvlText w:val="o"/>
+      <w:lvlJc w:val="left"/>
+      <w:pPr>
+        <w:tabs>
+          <w:tab w:val="num" w:pos="1440"/>
+        </w:tabs>
+        <w:ind w:left="1440" w:hanging="360"/>
+      </w:pPr>
+      <w:rPr>
+        <w:rFonts w:ascii="Courier New" w:hAnsi="Courier New" w:hint="default"/>
+        <w:sz w:val="20"/>
+      </w:rPr>
+    </w:lvl>
+    <w:lvl w:ilvl="2" w:tentative="1">
+      <w:start w:val="1"/>
+      <w:numFmt w:val="bullet"/>
+      <w:lvlText w:val=""/>
+      <w:lvlJc w:val="left"/>
+      <w:pPr>
+        <w:tabs>
+          <w:tab w:val="num" w:pos="2160"/>
+        </w:tabs>
+        <w:ind w:left="2160" w:hanging="360"/>
+      </w:pPr>
+      <w:rPr>
+        <w:rFonts w:ascii="Wingdings" w:hAnsi="Wingdings" w:hint="default"/>
+        <w:sz w:val="20"/>
+      </w:rPr>
+    </w:lvl>
+    <w:lvl w:ilvl="3" w:tentative="1">
+      <w:start w:val="1"/>
+      <w:numFmt w:val="bullet"/>
+      <w:lvlText w:val=""/>
+      <w:lvlJc w:val="left"/>
+      <w:pPr>
+        <w:tabs>
+          <w:tab w:val="num" w:pos="2880"/>
+        </w:tabs>
+        <w:ind w:left="2880" w:hanging="360"/>
+      </w:pPr>
+      <w:rPr>
+        <w:rFonts w:ascii="Wingdings" w:hAnsi="Wingdings" w:hint="default"/>
+        <w:sz w:val="20"/>
+      </w:rPr>
+    </w:lvl>
+    <w:lvl w:ilvl="4" w:tentative="1">
+      <w:start w:val="1"/>
+      <w:numFmt w:val="bullet"/>
+      <w:lvlText w:val=""/>
+      <w:lvlJc w:val="left"/>
+      <w:pPr>
+        <w:tabs>
+          <w:tab w:val="num" w:pos="3600"/>
+        </w:tabs>
+        <w:ind w:left="3600" w:hanging="360"/>
+      </w:pPr>
+      <w:rPr>
+        <w:rFonts w:ascii="Wingdings" w:hAnsi="Wingdings" w:hint="default"/>
+        <w:sz w:val="20"/>
+      </w:rPr>
+    </w:lvl>
+    <w:lvl w:ilvl="5" w:tentative="1">
+      <w:start w:val="1"/>
+      <w:numFmt w:val="bullet"/>
+      <w:lvlText w:val=""/>
+      <w:lvlJc w:val="left"/>
+      <w:pPr>
+        <w:tabs>
+          <w:tab w:val="num" w:pos="4320"/>
+        </w:tabs>
+        <w:ind w:left="4320" w:hanging="360"/>
+      </w:pPr>
+      <w:rPr>
+        <w:rFonts w:ascii="Wingdings" w:hAnsi="Wingdings" w:hint="default"/>
+        <w:sz w:val="20"/>
+      </w:rPr>
+    </w:lvl>
+    <w:lvl w:ilvl="6" w:tentative="1">
+      <w:start w:val="1"/>
+      <w:numFmt w:val="bullet"/>
+      <w:lvlText w:val=""/>
+      <w:lvlJc w:val="left"/>
+      <w:pPr>
+        <w:tabs>
+          <w:tab w:val="num" w:pos="5040"/>
+        </w:tabs>
+        <w:ind w:left="5040" w:hanging="360"/>
+      </w:pPr>
+      <w:rPr>
+        <w:rFonts w:ascii="Wingdings" w:hAnsi="Wingdings" w:hint="default"/>
+        <w:sz w:val="20"/>
+      </w:rPr>
+    </w:lvl>
+    <w:lvl w:ilvl="7" w:tentative="1">
+      <w:start w:val="1"/>
+      <w:numFmt w:val="bullet"/>
+      <w:lvlText w:val=""/>
+      <w:lvlJc w:val="left"/>
+      <w:pPr>
+        <w:tabs>
+          <w:tab w:val="num" w:pos="5760"/>
+        </w:tabs>
+        <w:ind w:left="5760" w:hanging="360"/>
+      </w:pPr>
+      <w:rPr>
+        <w:rFonts w:ascii="Wingdings" w:hAnsi="Wingdings" w:hint="default"/>
+        <w:sz w:val="20"/>
+      </w:rPr>
+    </w:lvl>
+    <w:lvl w:ilvl="8" w:tentative="1">
+      <w:start w:val="1"/>
+      <w:numFmt w:val="bullet"/>
+      <w:lvlText w:val=""/>
+      <w:lvlJc w:val="left"/>
+      <w:pPr>
+        <w:tabs>
+          <w:tab w:val="num" w:pos="6480"/>
+        </w:tabs>
+        <w:ind w:left="6480" w:hanging="360"/>
+      </w:pPr>
+      <w:rPr>
+        <w:rFonts w:ascii="Wingdings" w:hAnsi="Wingdings" w:hint="default"/>
+        <w:sz w:val="20"/>
+      </w:rPr>
+    </w:lvl>
+  </w:abstractNum>
+  <w:abstractNum w:abstractNumId="3" w15:restartNumberingAfterBreak="0">
     <w:nsid w:val="02AB7638"/>
     <w:multiLevelType w:val="multilevel"/>
     <w:tmpl w:val="2DA68948"/>
@@ -3111,7 +5715,7 @@
       </w:rPr>
     </w:lvl>
   </w:abstractNum>
-  <w:abstractNum w:abstractNumId="2" w15:restartNumberingAfterBreak="0">
+  <w:abstractNum w:abstractNumId="4" w15:restartNumberingAfterBreak="0">
     <w:nsid w:val="03CC64C7"/>
     <w:multiLevelType w:val="multilevel"/>
     <w:tmpl w:val="BFFA9046"/>
@@ -3260,7 +5864,7 @@
       </w:rPr>
     </w:lvl>
   </w:abstractNum>
-  <w:abstractNum w:abstractNumId="3" w15:restartNumberingAfterBreak="0">
+  <w:abstractNum w:abstractNumId="5" w15:restartNumberingAfterBreak="0">
     <w:nsid w:val="043A61C0"/>
     <w:multiLevelType w:val="multilevel"/>
     <w:tmpl w:val="A58C9F74"/>
@@ -3409,7 +6013,156 @@
       </w:rPr>
     </w:lvl>
   </w:abstractNum>
-  <w:abstractNum w:abstractNumId="4" w15:restartNumberingAfterBreak="0">
+  <w:abstractNum w:abstractNumId="6" w15:restartNumberingAfterBreak="0">
+    <w:nsid w:val="06BF6B12"/>
+    <w:multiLevelType w:val="multilevel"/>
+    <w:tmpl w:val="D2267A74"/>
+    <w:lvl w:ilvl="0">
+      <w:start w:val="1"/>
+      <w:numFmt w:val="bullet"/>
+      <w:lvlText w:val=""/>
+      <w:lvlJc w:val="left"/>
+      <w:pPr>
+        <w:tabs>
+          <w:tab w:val="num" w:pos="720"/>
+        </w:tabs>
+        <w:ind w:left="720" w:hanging="360"/>
+      </w:pPr>
+      <w:rPr>
+        <w:rFonts w:ascii="Symbol" w:hAnsi="Symbol" w:hint="default"/>
+        <w:sz w:val="20"/>
+      </w:rPr>
+    </w:lvl>
+    <w:lvl w:ilvl="1" w:tentative="1">
+      <w:start w:val="1"/>
+      <w:numFmt w:val="bullet"/>
+      <w:lvlText w:val="o"/>
+      <w:lvlJc w:val="left"/>
+      <w:pPr>
+        <w:tabs>
+          <w:tab w:val="num" w:pos="1440"/>
+        </w:tabs>
+        <w:ind w:left="1440" w:hanging="360"/>
+      </w:pPr>
+      <w:rPr>
+        <w:rFonts w:ascii="Courier New" w:hAnsi="Courier New" w:hint="default"/>
+        <w:sz w:val="20"/>
+      </w:rPr>
+    </w:lvl>
+    <w:lvl w:ilvl="2" w:tentative="1">
+      <w:start w:val="1"/>
+      <w:numFmt w:val="bullet"/>
+      <w:lvlText w:val=""/>
+      <w:lvlJc w:val="left"/>
+      <w:pPr>
+        <w:tabs>
+          <w:tab w:val="num" w:pos="2160"/>
+        </w:tabs>
+        <w:ind w:left="2160" w:hanging="360"/>
+      </w:pPr>
+      <w:rPr>
+        <w:rFonts w:ascii="Wingdings" w:hAnsi="Wingdings" w:hint="default"/>
+        <w:sz w:val="20"/>
+      </w:rPr>
+    </w:lvl>
+    <w:lvl w:ilvl="3" w:tentative="1">
+      <w:start w:val="1"/>
+      <w:numFmt w:val="bullet"/>
+      <w:lvlText w:val=""/>
+      <w:lvlJc w:val="left"/>
+      <w:pPr>
+        <w:tabs>
+          <w:tab w:val="num" w:pos="2880"/>
+        </w:tabs>
+        <w:ind w:left="2880" w:hanging="360"/>
+      </w:pPr>
+      <w:rPr>
+        <w:rFonts w:ascii="Wingdings" w:hAnsi="Wingdings" w:hint="default"/>
+        <w:sz w:val="20"/>
+      </w:rPr>
+    </w:lvl>
+    <w:lvl w:ilvl="4" w:tentative="1">
+      <w:start w:val="1"/>
+      <w:numFmt w:val="bullet"/>
+      <w:lvlText w:val=""/>
+      <w:lvlJc w:val="left"/>
+      <w:pPr>
+        <w:tabs>
+          <w:tab w:val="num" w:pos="3600"/>
+        </w:tabs>
+        <w:ind w:left="3600" w:hanging="360"/>
+      </w:pPr>
+      <w:rPr>
+        <w:rFonts w:ascii="Wingdings" w:hAnsi="Wingdings" w:hint="default"/>
+        <w:sz w:val="20"/>
+      </w:rPr>
+    </w:lvl>
+    <w:lvl w:ilvl="5" w:tentative="1">
+      <w:start w:val="1"/>
+      <w:numFmt w:val="bullet"/>
+      <w:lvlText w:val=""/>
+      <w:lvlJc w:val="left"/>
+      <w:pPr>
+        <w:tabs>
+          <w:tab w:val="num" w:pos="4320"/>
+        </w:tabs>
+        <w:ind w:left="4320" w:hanging="360"/>
+      </w:pPr>
+      <w:rPr>
+        <w:rFonts w:ascii="Wingdings" w:hAnsi="Wingdings" w:hint="default"/>
+        <w:sz w:val="20"/>
+      </w:rPr>
+    </w:lvl>
+    <w:lvl w:ilvl="6" w:tentative="1">
+      <w:start w:val="1"/>
+      <w:numFmt w:val="bullet"/>
+      <w:lvlText w:val=""/>
+      <w:lvlJc w:val="left"/>
+      <w:pPr>
+        <w:tabs>
+          <w:tab w:val="num" w:pos="5040"/>
+        </w:tabs>
+        <w:ind w:left="5040" w:hanging="360"/>
+      </w:pPr>
+      <w:rPr>
+        <w:rFonts w:ascii="Wingdings" w:hAnsi="Wingdings" w:hint="default"/>
+        <w:sz w:val="20"/>
+      </w:rPr>
+    </w:lvl>
+    <w:lvl w:ilvl="7" w:tentative="1">
+      <w:start w:val="1"/>
+      <w:numFmt w:val="bullet"/>
+      <w:lvlText w:val=""/>
+      <w:lvlJc w:val="left"/>
+      <w:pPr>
+        <w:tabs>
+          <w:tab w:val="num" w:pos="5760"/>
+        </w:tabs>
+        <w:ind w:left="5760" w:hanging="360"/>
+      </w:pPr>
+      <w:rPr>
+        <w:rFonts w:ascii="Wingdings" w:hAnsi="Wingdings" w:hint="default"/>
+        <w:sz w:val="20"/>
+      </w:rPr>
+    </w:lvl>
+    <w:lvl w:ilvl="8" w:tentative="1">
+      <w:start w:val="1"/>
+      <w:numFmt w:val="bullet"/>
+      <w:lvlText w:val=""/>
+      <w:lvlJc w:val="left"/>
+      <w:pPr>
+        <w:tabs>
+          <w:tab w:val="num" w:pos="6480"/>
+        </w:tabs>
+        <w:ind w:left="6480" w:hanging="360"/>
+      </w:pPr>
+      <w:rPr>
+        <w:rFonts w:ascii="Wingdings" w:hAnsi="Wingdings" w:hint="default"/>
+        <w:sz w:val="20"/>
+      </w:rPr>
+    </w:lvl>
+  </w:abstractNum>
+  <w:abstractNum w:abstractNumId="7" w15:restartNumberingAfterBreak="0">
     <w:nsid w:val="079C239C"/>
     <w:multiLevelType w:val="multilevel"/>
     <w:tmpl w:val="7CEE374C"/>
@@ -3558,7 +6311,156 @@
       </w:rPr>
     </w:lvl>
   </w:abstractNum>
-  <w:abstractNum w:abstractNumId="5" w15:restartNumberingAfterBreak="0">
+  <w:abstractNum w:abstractNumId="8" w15:restartNumberingAfterBreak="0">
+    <w:nsid w:val="0A005C1B"/>
+    <w:multiLevelType w:val="multilevel"/>
+    <w:tmpl w:val="6B368D84"/>
+    <w:lvl w:ilvl="0">
+      <w:start w:val="1"/>
+      <w:numFmt w:val="bullet"/>
+      <w:lvlText w:val=""/>
+      <w:lvlJc w:val="left"/>
+      <w:pPr>
+        <w:tabs>
+          <w:tab w:val="num" w:pos="720"/>
+        </w:tabs>
+        <w:ind w:left="720" w:hanging="360"/>
+      </w:pPr>
+      <w:rPr>
+        <w:rFonts w:ascii="Symbol" w:hAnsi="Symbol" w:hint="default"/>
+        <w:sz w:val="20"/>
+      </w:rPr>
+    </w:lvl>
+    <w:lvl w:ilvl="1" w:tentative="1">
+      <w:start w:val="1"/>
+      <w:numFmt w:val="bullet"/>
+      <w:lvlText w:val="o"/>
+      <w:lvlJc w:val="left"/>
+      <w:pPr>
+        <w:tabs>
+          <w:tab w:val="num" w:pos="1440"/>
+        </w:tabs>
+        <w:ind w:left="1440" w:hanging="360"/>
+      </w:pPr>
+      <w:rPr>
+        <w:rFonts w:ascii="Courier New" w:hAnsi="Courier New" w:hint="default"/>
+        <w:sz w:val="20"/>
+      </w:rPr>
+    </w:lvl>
+    <w:lvl w:ilvl="2" w:tentative="1">
+      <w:start w:val="1"/>
+      <w:numFmt w:val="bullet"/>
+      <w:lvlText w:val=""/>
+      <w:lvlJc w:val="left"/>
+      <w:pPr>
+        <w:tabs>
+          <w:tab w:val="num" w:pos="2160"/>
+        </w:tabs>
+        <w:ind w:left="2160" w:hanging="360"/>
+      </w:pPr>
+      <w:rPr>
+        <w:rFonts w:ascii="Wingdings" w:hAnsi="Wingdings" w:hint="default"/>
+        <w:sz w:val="20"/>
+      </w:rPr>
+    </w:lvl>
+    <w:lvl w:ilvl="3" w:tentative="1">
+      <w:start w:val="1"/>
+      <w:numFmt w:val="bullet"/>
+      <w:lvlText w:val=""/>
+      <w:lvlJc w:val="left"/>
+      <w:pPr>
+        <w:tabs>
+          <w:tab w:val="num" w:pos="2880"/>
+        </w:tabs>
+        <w:ind w:left="2880" w:hanging="360"/>
+      </w:pPr>
+      <w:rPr>
+        <w:rFonts w:ascii="Wingdings" w:hAnsi="Wingdings" w:hint="default"/>
+        <w:sz w:val="20"/>
+      </w:rPr>
+    </w:lvl>
+    <w:lvl w:ilvl="4" w:tentative="1">
+      <w:start w:val="1"/>
+      <w:numFmt w:val="bullet"/>
+      <w:lvlText w:val=""/>
+      <w:lvlJc w:val="left"/>
+      <w:pPr>
+        <w:tabs>
+          <w:tab w:val="num" w:pos="3600"/>
+        </w:tabs>
+        <w:ind w:left="3600" w:hanging="360"/>
+      </w:pPr>
+      <w:rPr>
+        <w:rFonts w:ascii="Wingdings" w:hAnsi="Wingdings" w:hint="default"/>
+        <w:sz w:val="20"/>
+      </w:rPr>
+    </w:lvl>
+    <w:lvl w:ilvl="5" w:tentative="1">
+      <w:start w:val="1"/>
+      <w:numFmt w:val="bullet"/>
+      <w:lvlText w:val=""/>
+      <w:lvlJc w:val="left"/>
+      <w:pPr>
+        <w:tabs>
+          <w:tab w:val="num" w:pos="4320"/>
+        </w:tabs>
+        <w:ind w:left="4320" w:hanging="360"/>
+      </w:pPr>
+      <w:rPr>
+        <w:rFonts w:ascii="Wingdings" w:hAnsi="Wingdings" w:hint="default"/>
+        <w:sz w:val="20"/>
+      </w:rPr>
+    </w:lvl>
+    <w:lvl w:ilvl="6" w:tentative="1">
+      <w:start w:val="1"/>
+      <w:numFmt w:val="bullet"/>
+      <w:lvlText w:val=""/>
+      <w:lvlJc w:val="left"/>
+      <w:pPr>
+        <w:tabs>
+          <w:tab w:val="num" w:pos="5040"/>
+        </w:tabs>
+        <w:ind w:left="5040" w:hanging="360"/>
+      </w:pPr>
+      <w:rPr>
+        <w:rFonts w:ascii="Wingdings" w:hAnsi="Wingdings" w:hint="default"/>
+        <w:sz w:val="20"/>
+      </w:rPr>
+    </w:lvl>
+    <w:lvl w:ilvl="7" w:tentative="1">
+      <w:start w:val="1"/>
+      <w:numFmt w:val="bullet"/>
+      <w:lvlText w:val=""/>
+      <w:lvlJc w:val="left"/>
+      <w:pPr>
+        <w:tabs>
+          <w:tab w:val="num" w:pos="5760"/>
+        </w:tabs>
+        <w:ind w:left="5760" w:hanging="360"/>
+      </w:pPr>
+      <w:rPr>
+        <w:rFonts w:ascii="Wingdings" w:hAnsi="Wingdings" w:hint="default"/>
+        <w:sz w:val="20"/>
+      </w:rPr>
+    </w:lvl>
+    <w:lvl w:ilvl="8" w:tentative="1">
+      <w:start w:val="1"/>
+      <w:numFmt w:val="bullet"/>
+      <w:lvlText w:val=""/>
+      <w:lvlJc w:val="left"/>
+      <w:pPr>
+        <w:tabs>
+          <w:tab w:val="num" w:pos="6480"/>
+        </w:tabs>
+        <w:ind w:left="6480" w:hanging="360"/>
+      </w:pPr>
+      <w:rPr>
+        <w:rFonts w:ascii="Wingdings" w:hAnsi="Wingdings" w:hint="default"/>
+        <w:sz w:val="20"/>
+      </w:rPr>
+    </w:lvl>
+  </w:abstractNum>
+  <w:abstractNum w:abstractNumId="9" w15:restartNumberingAfterBreak="0">
     <w:nsid w:val="15F62481"/>
     <w:multiLevelType w:val="multilevel"/>
     <w:tmpl w:val="29C02BA6"/>
@@ -3707,7 +6609,7 @@
       </w:rPr>
     </w:lvl>
   </w:abstractNum>
-  <w:abstractNum w:abstractNumId="6" w15:restartNumberingAfterBreak="0">
+  <w:abstractNum w:abstractNumId="10" w15:restartNumberingAfterBreak="0">
     <w:nsid w:val="1A637977"/>
     <w:multiLevelType w:val="multilevel"/>
     <w:tmpl w:val="5AB8B0A2"/>
@@ -3856,7 +6758,156 @@
       </w:rPr>
     </w:lvl>
   </w:abstractNum>
-  <w:abstractNum w:abstractNumId="7" w15:restartNumberingAfterBreak="0">
+  <w:abstractNum w:abstractNumId="11" w15:restartNumberingAfterBreak="0">
+    <w:nsid w:val="20B46211"/>
+    <w:multiLevelType w:val="multilevel"/>
+    <w:tmpl w:val="CC58C162"/>
+    <w:lvl w:ilvl="0">
+      <w:start w:val="1"/>
+      <w:numFmt w:val="bullet"/>
+      <w:lvlText w:val=""/>
+      <w:lvlJc w:val="left"/>
+      <w:pPr>
+        <w:tabs>
+          <w:tab w:val="num" w:pos="720"/>
+        </w:tabs>
+        <w:ind w:left="720" w:hanging="360"/>
+      </w:pPr>
+      <w:rPr>
+        <w:rFonts w:ascii="Symbol" w:hAnsi="Symbol" w:hint="default"/>
+        <w:sz w:val="20"/>
+      </w:rPr>
+    </w:lvl>
+    <w:lvl w:ilvl="1" w:tentative="1">
+      <w:start w:val="1"/>
+      <w:numFmt w:val="bullet"/>
+      <w:lvlText w:val="o"/>
+      <w:lvlJc w:val="left"/>
+      <w:pPr>
+        <w:tabs>
+          <w:tab w:val="num" w:pos="1440"/>
+        </w:tabs>
+        <w:ind w:left="1440" w:hanging="360"/>
+      </w:pPr>
+      <w:rPr>
+        <w:rFonts w:ascii="Courier New" w:hAnsi="Courier New" w:hint="default"/>
+        <w:sz w:val="20"/>
+      </w:rPr>
+    </w:lvl>
+    <w:lvl w:ilvl="2" w:tentative="1">
+      <w:start w:val="1"/>
+      <w:numFmt w:val="bullet"/>
+      <w:lvlText w:val=""/>
+      <w:lvlJc w:val="left"/>
+      <w:pPr>
+        <w:tabs>
+          <w:tab w:val="num" w:pos="2160"/>
+        </w:tabs>
+        <w:ind w:left="2160" w:hanging="360"/>
+      </w:pPr>
+      <w:rPr>
+        <w:rFonts w:ascii="Wingdings" w:hAnsi="Wingdings" w:hint="default"/>
+        <w:sz w:val="20"/>
+      </w:rPr>
+    </w:lvl>
+    <w:lvl w:ilvl="3" w:tentative="1">
+      <w:start w:val="1"/>
+      <w:numFmt w:val="bullet"/>
+      <w:lvlText w:val=""/>
+      <w:lvlJc w:val="left"/>
+      <w:pPr>
+        <w:tabs>
+          <w:tab w:val="num" w:pos="2880"/>
+        </w:tabs>
+        <w:ind w:left="2880" w:hanging="360"/>
+      </w:pPr>
+      <w:rPr>
+        <w:rFonts w:ascii="Wingdings" w:hAnsi="Wingdings" w:hint="default"/>
+        <w:sz w:val="20"/>
+      </w:rPr>
+    </w:lvl>
+    <w:lvl w:ilvl="4" w:tentative="1">
+      <w:start w:val="1"/>
+      <w:numFmt w:val="bullet"/>
+      <w:lvlText w:val=""/>
+      <w:lvlJc w:val="left"/>
+      <w:pPr>
+        <w:tabs>
+          <w:tab w:val="num" w:pos="3600"/>
+        </w:tabs>
+        <w:ind w:left="3600" w:hanging="360"/>
+      </w:pPr>
+      <w:rPr>
+        <w:rFonts w:ascii="Wingdings" w:hAnsi="Wingdings" w:hint="default"/>
+        <w:sz w:val="20"/>
+      </w:rPr>
+    </w:lvl>
+    <w:lvl w:ilvl="5" w:tentative="1">
+      <w:start w:val="1"/>
+      <w:numFmt w:val="bullet"/>
+      <w:lvlText w:val=""/>
+      <w:lvlJc w:val="left"/>
+      <w:pPr>
+        <w:tabs>
+          <w:tab w:val="num" w:pos="4320"/>
+        </w:tabs>
+        <w:ind w:left="4320" w:hanging="360"/>
+      </w:pPr>
+      <w:rPr>
+        <w:rFonts w:ascii="Wingdings" w:hAnsi="Wingdings" w:hint="default"/>
+        <w:sz w:val="20"/>
+      </w:rPr>
+    </w:lvl>
+    <w:lvl w:ilvl="6" w:tentative="1">
+      <w:start w:val="1"/>
+      <w:numFmt w:val="bullet"/>
+      <w:lvlText w:val=""/>
+      <w:lvlJc w:val="left"/>
+      <w:pPr>
+        <w:tabs>
+          <w:tab w:val="num" w:pos="5040"/>
+        </w:tabs>
+        <w:ind w:left="5040" w:hanging="360"/>
+      </w:pPr>
+      <w:rPr>
+        <w:rFonts w:ascii="Wingdings" w:hAnsi="Wingdings" w:hint="default"/>
+        <w:sz w:val="20"/>
+      </w:rPr>
+    </w:lvl>
+    <w:lvl w:ilvl="7" w:tentative="1">
+      <w:start w:val="1"/>
+      <w:numFmt w:val="bullet"/>
+      <w:lvlText w:val=""/>
+      <w:lvlJc w:val="left"/>
+      <w:pPr>
+        <w:tabs>
+          <w:tab w:val="num" w:pos="5760"/>
+        </w:tabs>
+        <w:ind w:left="5760" w:hanging="360"/>
+      </w:pPr>
+      <w:rPr>
+        <w:rFonts w:ascii="Wingdings" w:hAnsi="Wingdings" w:hint="default"/>
+        <w:sz w:val="20"/>
+      </w:rPr>
+    </w:lvl>
+    <w:lvl w:ilvl="8" w:tentative="1">
+      <w:start w:val="1"/>
+      <w:numFmt w:val="bullet"/>
+      <w:lvlText w:val=""/>
+      <w:lvlJc w:val="left"/>
+      <w:pPr>
+        <w:tabs>
+          <w:tab w:val="num" w:pos="6480"/>
+        </w:tabs>
+        <w:ind w:left="6480" w:hanging="360"/>
+      </w:pPr>
+      <w:rPr>
+        <w:rFonts w:ascii="Wingdings" w:hAnsi="Wingdings" w:hint="default"/>
+        <w:sz w:val="20"/>
+      </w:rPr>
+    </w:lvl>
+  </w:abstractNum>
+  <w:abstractNum w:abstractNumId="12" w15:restartNumberingAfterBreak="0">
     <w:nsid w:val="22F07880"/>
     <w:multiLevelType w:val="multilevel"/>
     <w:tmpl w:val="463A862C"/>
@@ -4005,7 +7056,156 @@
       </w:rPr>
     </w:lvl>
   </w:abstractNum>
-  <w:abstractNum w:abstractNumId="8" w15:restartNumberingAfterBreak="0">
+  <w:abstractNum w:abstractNumId="13" w15:restartNumberingAfterBreak="0">
+    <w:nsid w:val="23F65726"/>
+    <w:multiLevelType w:val="multilevel"/>
+    <w:tmpl w:val="32149CDC"/>
+    <w:lvl w:ilvl="0">
+      <w:start w:val="1"/>
+      <w:numFmt w:val="bullet"/>
+      <w:lvlText w:val=""/>
+      <w:lvlJc w:val="left"/>
+      <w:pPr>
+        <w:tabs>
+          <w:tab w:val="num" w:pos="720"/>
+        </w:tabs>
+        <w:ind w:left="720" w:hanging="360"/>
+      </w:pPr>
+      <w:rPr>
+        <w:rFonts w:ascii="Symbol" w:hAnsi="Symbol" w:hint="default"/>
+        <w:sz w:val="20"/>
+      </w:rPr>
+    </w:lvl>
+    <w:lvl w:ilvl="1" w:tentative="1">
+      <w:start w:val="1"/>
+      <w:numFmt w:val="bullet"/>
+      <w:lvlText w:val="o"/>
+      <w:lvlJc w:val="left"/>
+      <w:pPr>
+        <w:tabs>
+          <w:tab w:val="num" w:pos="1440"/>
+        </w:tabs>
+        <w:ind w:left="1440" w:hanging="360"/>
+      </w:pPr>
+      <w:rPr>
+        <w:rFonts w:ascii="Courier New" w:hAnsi="Courier New" w:hint="default"/>
+        <w:sz w:val="20"/>
+      </w:rPr>
+    </w:lvl>
+    <w:lvl w:ilvl="2" w:tentative="1">
+      <w:start w:val="1"/>
+      <w:numFmt w:val="bullet"/>
+      <w:lvlText w:val=""/>
+      <w:lvlJc w:val="left"/>
+      <w:pPr>
+        <w:tabs>
+          <w:tab w:val="num" w:pos="2160"/>
+        </w:tabs>
+        <w:ind w:left="2160" w:hanging="360"/>
+      </w:pPr>
+      <w:rPr>
+        <w:rFonts w:ascii="Wingdings" w:hAnsi="Wingdings" w:hint="default"/>
+        <w:sz w:val="20"/>
+      </w:rPr>
+    </w:lvl>
+    <w:lvl w:ilvl="3" w:tentative="1">
+      <w:start w:val="1"/>
+      <w:numFmt w:val="bullet"/>
+      <w:lvlText w:val=""/>
+      <w:lvlJc w:val="left"/>
+      <w:pPr>
+        <w:tabs>
+          <w:tab w:val="num" w:pos="2880"/>
+        </w:tabs>
+        <w:ind w:left="2880" w:hanging="360"/>
+      </w:pPr>
+      <w:rPr>
+        <w:rFonts w:ascii="Wingdings" w:hAnsi="Wingdings" w:hint="default"/>
+        <w:sz w:val="20"/>
+      </w:rPr>
+    </w:lvl>
+    <w:lvl w:ilvl="4" w:tentative="1">
+      <w:start w:val="1"/>
+      <w:numFmt w:val="bullet"/>
+      <w:lvlText w:val=""/>
+      <w:lvlJc w:val="left"/>
+      <w:pPr>
+        <w:tabs>
+          <w:tab w:val="num" w:pos="3600"/>
+        </w:tabs>
+        <w:ind w:left="3600" w:hanging="360"/>
+      </w:pPr>
+      <w:rPr>
+        <w:rFonts w:ascii="Wingdings" w:hAnsi="Wingdings" w:hint="default"/>
+        <w:sz w:val="20"/>
+      </w:rPr>
+    </w:lvl>
+    <w:lvl w:ilvl="5" w:tentative="1">
+      <w:start w:val="1"/>
+      <w:numFmt w:val="bullet"/>
+      <w:lvlText w:val=""/>
+      <w:lvlJc w:val="left"/>
+      <w:pPr>
+        <w:tabs>
+          <w:tab w:val="num" w:pos="4320"/>
+        </w:tabs>
+        <w:ind w:left="4320" w:hanging="360"/>
+      </w:pPr>
+      <w:rPr>
+        <w:rFonts w:ascii="Wingdings" w:hAnsi="Wingdings" w:hint="default"/>
+        <w:sz w:val="20"/>
+      </w:rPr>
+    </w:lvl>
+    <w:lvl w:ilvl="6" w:tentative="1">
+      <w:start w:val="1"/>
+      <w:numFmt w:val="bullet"/>
+      <w:lvlText w:val=""/>
+      <w:lvlJc w:val="left"/>
+      <w:pPr>
+        <w:tabs>
+          <w:tab w:val="num" w:pos="5040"/>
+        </w:tabs>
+        <w:ind w:left="5040" w:hanging="360"/>
+      </w:pPr>
+      <w:rPr>
+        <w:rFonts w:ascii="Wingdings" w:hAnsi="Wingdings" w:hint="default"/>
+        <w:sz w:val="20"/>
+      </w:rPr>
+    </w:lvl>
+    <w:lvl w:ilvl="7" w:tentative="1">
+      <w:start w:val="1"/>
+      <w:numFmt w:val="bullet"/>
+      <w:lvlText w:val=""/>
+      <w:lvlJc w:val="left"/>
+      <w:pPr>
+        <w:tabs>
+          <w:tab w:val="num" w:pos="5760"/>
+        </w:tabs>
+        <w:ind w:left="5760" w:hanging="360"/>
+      </w:pPr>
+      <w:rPr>
+        <w:rFonts w:ascii="Wingdings" w:hAnsi="Wingdings" w:hint="default"/>
+        <w:sz w:val="20"/>
+      </w:rPr>
+    </w:lvl>
+    <w:lvl w:ilvl="8" w:tentative="1">
+      <w:start w:val="1"/>
+      <w:numFmt w:val="bullet"/>
+      <w:lvlText w:val=""/>
+      <w:lvlJc w:val="left"/>
+      <w:pPr>
+        <w:tabs>
+          <w:tab w:val="num" w:pos="6480"/>
+        </w:tabs>
+        <w:ind w:left="6480" w:hanging="360"/>
+      </w:pPr>
+      <w:rPr>
+        <w:rFonts w:ascii="Wingdings" w:hAnsi="Wingdings" w:hint="default"/>
+        <w:sz w:val="20"/>
+      </w:rPr>
+    </w:lvl>
+  </w:abstractNum>
+  <w:abstractNum w:abstractNumId="14" w15:restartNumberingAfterBreak="0">
     <w:nsid w:val="2BEF2C99"/>
     <w:multiLevelType w:val="multilevel"/>
     <w:tmpl w:val="3F60D282"/>
@@ -4122,7 +7322,7 @@
       </w:pPr>
     </w:lvl>
   </w:abstractNum>
-  <w:abstractNum w:abstractNumId="9" w15:restartNumberingAfterBreak="0">
+  <w:abstractNum w:abstractNumId="15" w15:restartNumberingAfterBreak="0">
     <w:nsid w:val="2C76697D"/>
     <w:multiLevelType w:val="multilevel"/>
     <w:tmpl w:val="5C0A4BEA"/>
@@ -4239,7 +7439,454 @@
       </w:pPr>
     </w:lvl>
   </w:abstractNum>
-  <w:abstractNum w:abstractNumId="10" w15:restartNumberingAfterBreak="0">
+  <w:abstractNum w:abstractNumId="16" w15:restartNumberingAfterBreak="0">
+    <w:nsid w:val="2CD35B6B"/>
+    <w:multiLevelType w:val="multilevel"/>
+    <w:tmpl w:val="B2DE8FCA"/>
+    <w:lvl w:ilvl="0">
+      <w:start w:val="1"/>
+      <w:numFmt w:val="bullet"/>
+      <w:lvlText w:val=""/>
+      <w:lvlJc w:val="left"/>
+      <w:pPr>
+        <w:tabs>
+          <w:tab w:val="num" w:pos="720"/>
+        </w:tabs>
+        <w:ind w:left="720" w:hanging="360"/>
+      </w:pPr>
+      <w:rPr>
+        <w:rFonts w:ascii="Symbol" w:hAnsi="Symbol" w:hint="default"/>
+        <w:sz w:val="20"/>
+      </w:rPr>
+    </w:lvl>
+    <w:lvl w:ilvl="1" w:tentative="1">
+      <w:start w:val="1"/>
+      <w:numFmt w:val="bullet"/>
+      <w:lvlText w:val="o"/>
+      <w:lvlJc w:val="left"/>
+      <w:pPr>
+        <w:tabs>
+          <w:tab w:val="num" w:pos="1440"/>
+        </w:tabs>
+        <w:ind w:left="1440" w:hanging="360"/>
+      </w:pPr>
+      <w:rPr>
+        <w:rFonts w:ascii="Courier New" w:hAnsi="Courier New" w:hint="default"/>
+        <w:sz w:val="20"/>
+      </w:rPr>
+    </w:lvl>
+    <w:lvl w:ilvl="2" w:tentative="1">
+      <w:start w:val="1"/>
+      <w:numFmt w:val="bullet"/>
+      <w:lvlText w:val=""/>
+      <w:lvlJc w:val="left"/>
+      <w:pPr>
+        <w:tabs>
+          <w:tab w:val="num" w:pos="2160"/>
+        </w:tabs>
+        <w:ind w:left="2160" w:hanging="360"/>
+      </w:pPr>
+      <w:rPr>
+        <w:rFonts w:ascii="Wingdings" w:hAnsi="Wingdings" w:hint="default"/>
+        <w:sz w:val="20"/>
+      </w:rPr>
+    </w:lvl>
+    <w:lvl w:ilvl="3" w:tentative="1">
+      <w:start w:val="1"/>
+      <w:numFmt w:val="bullet"/>
+      <w:lvlText w:val=""/>
+      <w:lvlJc w:val="left"/>
+      <w:pPr>
+        <w:tabs>
+          <w:tab w:val="num" w:pos="2880"/>
+        </w:tabs>
+        <w:ind w:left="2880" w:hanging="360"/>
+      </w:pPr>
+      <w:rPr>
+        <w:rFonts w:ascii="Wingdings" w:hAnsi="Wingdings" w:hint="default"/>
+        <w:sz w:val="20"/>
+      </w:rPr>
+    </w:lvl>
+    <w:lvl w:ilvl="4" w:tentative="1">
+      <w:start w:val="1"/>
+      <w:numFmt w:val="bullet"/>
+      <w:lvlText w:val=""/>
+      <w:lvlJc w:val="left"/>
+      <w:pPr>
+        <w:tabs>
+          <w:tab w:val="num" w:pos="3600"/>
+        </w:tabs>
+        <w:ind w:left="3600" w:hanging="360"/>
+      </w:pPr>
+      <w:rPr>
+        <w:rFonts w:ascii="Wingdings" w:hAnsi="Wingdings" w:hint="default"/>
+        <w:sz w:val="20"/>
+      </w:rPr>
+    </w:lvl>
+    <w:lvl w:ilvl="5" w:tentative="1">
+      <w:start w:val="1"/>
+      <w:numFmt w:val="bullet"/>
+      <w:lvlText w:val=""/>
+      <w:lvlJc w:val="left"/>
+      <w:pPr>
+        <w:tabs>
+          <w:tab w:val="num" w:pos="4320"/>
+        </w:tabs>
+        <w:ind w:left="4320" w:hanging="360"/>
+      </w:pPr>
+      <w:rPr>
+        <w:rFonts w:ascii="Wingdings" w:hAnsi="Wingdings" w:hint="default"/>
+        <w:sz w:val="20"/>
+      </w:rPr>
+    </w:lvl>
+    <w:lvl w:ilvl="6" w:tentative="1">
+      <w:start w:val="1"/>
+      <w:numFmt w:val="bullet"/>
+      <w:lvlText w:val=""/>
+      <w:lvlJc w:val="left"/>
+      <w:pPr>
+        <w:tabs>
+          <w:tab w:val="num" w:pos="5040"/>
+        </w:tabs>
+        <w:ind w:left="5040" w:hanging="360"/>
+      </w:pPr>
+      <w:rPr>
+        <w:rFonts w:ascii="Wingdings" w:hAnsi="Wingdings" w:hint="default"/>
+        <w:sz w:val="20"/>
+      </w:rPr>
+    </w:lvl>
+    <w:lvl w:ilvl="7" w:tentative="1">
+      <w:start w:val="1"/>
+      <w:numFmt w:val="bullet"/>
+      <w:lvlText w:val=""/>
+      <w:lvlJc w:val="left"/>
+      <w:pPr>
+        <w:tabs>
+          <w:tab w:val="num" w:pos="5760"/>
+        </w:tabs>
+        <w:ind w:left="5760" w:hanging="360"/>
+      </w:pPr>
+      <w:rPr>
+        <w:rFonts w:ascii="Wingdings" w:hAnsi="Wingdings" w:hint="default"/>
+        <w:sz w:val="20"/>
+      </w:rPr>
+    </w:lvl>
+    <w:lvl w:ilvl="8" w:tentative="1">
+      <w:start w:val="1"/>
+      <w:numFmt w:val="bullet"/>
+      <w:lvlText w:val=""/>
+      <w:lvlJc w:val="left"/>
+      <w:pPr>
+        <w:tabs>
+          <w:tab w:val="num" w:pos="6480"/>
+        </w:tabs>
+        <w:ind w:left="6480" w:hanging="360"/>
+      </w:pPr>
+      <w:rPr>
+        <w:rFonts w:ascii="Wingdings" w:hAnsi="Wingdings" w:hint="default"/>
+        <w:sz w:val="20"/>
+      </w:rPr>
+    </w:lvl>
+  </w:abstractNum>
+  <w:abstractNum w:abstractNumId="17" w15:restartNumberingAfterBreak="0">
+    <w:nsid w:val="320F2DF1"/>
+    <w:multiLevelType w:val="multilevel"/>
+    <w:tmpl w:val="88DA789E"/>
+    <w:lvl w:ilvl="0">
+      <w:start w:val="1"/>
+      <w:numFmt w:val="bullet"/>
+      <w:lvlText w:val=""/>
+      <w:lvlJc w:val="left"/>
+      <w:pPr>
+        <w:tabs>
+          <w:tab w:val="num" w:pos="720"/>
+        </w:tabs>
+        <w:ind w:left="720" w:hanging="360"/>
+      </w:pPr>
+      <w:rPr>
+        <w:rFonts w:ascii="Symbol" w:hAnsi="Symbol" w:hint="default"/>
+        <w:sz w:val="20"/>
+      </w:rPr>
+    </w:lvl>
+    <w:lvl w:ilvl="1" w:tentative="1">
+      <w:start w:val="1"/>
+      <w:numFmt w:val="bullet"/>
+      <w:lvlText w:val="o"/>
+      <w:lvlJc w:val="left"/>
+      <w:pPr>
+        <w:tabs>
+          <w:tab w:val="num" w:pos="1440"/>
+        </w:tabs>
+        <w:ind w:left="1440" w:hanging="360"/>
+      </w:pPr>
+      <w:rPr>
+        <w:rFonts w:ascii="Courier New" w:hAnsi="Courier New" w:hint="default"/>
+        <w:sz w:val="20"/>
+      </w:rPr>
+    </w:lvl>
+    <w:lvl w:ilvl="2" w:tentative="1">
+      <w:start w:val="1"/>
+      <w:numFmt w:val="bullet"/>
+      <w:lvlText w:val=""/>
+      <w:lvlJc w:val="left"/>
+      <w:pPr>
+        <w:tabs>
+          <w:tab w:val="num" w:pos="2160"/>
+        </w:tabs>
+        <w:ind w:left="2160" w:hanging="360"/>
+      </w:pPr>
+      <w:rPr>
+        <w:rFonts w:ascii="Wingdings" w:hAnsi="Wingdings" w:hint="default"/>
+        <w:sz w:val="20"/>
+      </w:rPr>
+    </w:lvl>
+    <w:lvl w:ilvl="3" w:tentative="1">
+      <w:start w:val="1"/>
+      <w:numFmt w:val="bullet"/>
+      <w:lvlText w:val=""/>
+      <w:lvlJc w:val="left"/>
+      <w:pPr>
+        <w:tabs>
+          <w:tab w:val="num" w:pos="2880"/>
+        </w:tabs>
+        <w:ind w:left="2880" w:hanging="360"/>
+      </w:pPr>
+      <w:rPr>
+        <w:rFonts w:ascii="Wingdings" w:hAnsi="Wingdings" w:hint="default"/>
+        <w:sz w:val="20"/>
+      </w:rPr>
+    </w:lvl>
+    <w:lvl w:ilvl="4" w:tentative="1">
+      <w:start w:val="1"/>
+      <w:numFmt w:val="bullet"/>
+      <w:lvlText w:val=""/>
+      <w:lvlJc w:val="left"/>
+      <w:pPr>
+        <w:tabs>
+          <w:tab w:val="num" w:pos="3600"/>
+        </w:tabs>
+        <w:ind w:left="3600" w:hanging="360"/>
+      </w:pPr>
+      <w:rPr>
+        <w:rFonts w:ascii="Wingdings" w:hAnsi="Wingdings" w:hint="default"/>
+        <w:sz w:val="20"/>
+      </w:rPr>
+    </w:lvl>
+    <w:lvl w:ilvl="5" w:tentative="1">
+      <w:start w:val="1"/>
+      <w:numFmt w:val="bullet"/>
+      <w:lvlText w:val=""/>
+      <w:lvlJc w:val="left"/>
+      <w:pPr>
+        <w:tabs>
+          <w:tab w:val="num" w:pos="4320"/>
+        </w:tabs>
+        <w:ind w:left="4320" w:hanging="360"/>
+      </w:pPr>
+      <w:rPr>
+        <w:rFonts w:ascii="Wingdings" w:hAnsi="Wingdings" w:hint="default"/>
+        <w:sz w:val="20"/>
+      </w:rPr>
+    </w:lvl>
+    <w:lvl w:ilvl="6" w:tentative="1">
+      <w:start w:val="1"/>
+      <w:numFmt w:val="bullet"/>
+      <w:lvlText w:val=""/>
+      <w:lvlJc w:val="left"/>
+      <w:pPr>
+        <w:tabs>
+          <w:tab w:val="num" w:pos="5040"/>
+        </w:tabs>
+        <w:ind w:left="5040" w:hanging="360"/>
+      </w:pPr>
+      <w:rPr>
+        <w:rFonts w:ascii="Wingdings" w:hAnsi="Wingdings" w:hint="default"/>
+        <w:sz w:val="20"/>
+      </w:rPr>
+    </w:lvl>
+    <w:lvl w:ilvl="7" w:tentative="1">
+      <w:start w:val="1"/>
+      <w:numFmt w:val="bullet"/>
+      <w:lvlText w:val=""/>
+      <w:lvlJc w:val="left"/>
+      <w:pPr>
+        <w:tabs>
+          <w:tab w:val="num" w:pos="5760"/>
+        </w:tabs>
+        <w:ind w:left="5760" w:hanging="360"/>
+      </w:pPr>
+      <w:rPr>
+        <w:rFonts w:ascii="Wingdings" w:hAnsi="Wingdings" w:hint="default"/>
+        <w:sz w:val="20"/>
+      </w:rPr>
+    </w:lvl>
+    <w:lvl w:ilvl="8" w:tentative="1">
+      <w:start w:val="1"/>
+      <w:numFmt w:val="bullet"/>
+      <w:lvlText w:val=""/>
+      <w:lvlJc w:val="left"/>
+      <w:pPr>
+        <w:tabs>
+          <w:tab w:val="num" w:pos="6480"/>
+        </w:tabs>
+        <w:ind w:left="6480" w:hanging="360"/>
+      </w:pPr>
+      <w:rPr>
+        <w:rFonts w:ascii="Wingdings" w:hAnsi="Wingdings" w:hint="default"/>
+        <w:sz w:val="20"/>
+      </w:rPr>
+    </w:lvl>
+  </w:abstractNum>
+  <w:abstractNum w:abstractNumId="18" w15:restartNumberingAfterBreak="0">
+    <w:nsid w:val="33A62F5D"/>
+    <w:multiLevelType w:val="multilevel"/>
+    <w:tmpl w:val="7D0CB630"/>
+    <w:lvl w:ilvl="0">
+      <w:start w:val="1"/>
+      <w:numFmt w:val="bullet"/>
+      <w:lvlText w:val=""/>
+      <w:lvlJc w:val="left"/>
+      <w:pPr>
+        <w:tabs>
+          <w:tab w:val="num" w:pos="720"/>
+        </w:tabs>
+        <w:ind w:left="720" w:hanging="360"/>
+      </w:pPr>
+      <w:rPr>
+        <w:rFonts w:ascii="Symbol" w:hAnsi="Symbol" w:hint="default"/>
+        <w:sz w:val="20"/>
+      </w:rPr>
+    </w:lvl>
+    <w:lvl w:ilvl="1" w:tentative="1">
+      <w:start w:val="1"/>
+      <w:numFmt w:val="bullet"/>
+      <w:lvlText w:val="o"/>
+      <w:lvlJc w:val="left"/>
+      <w:pPr>
+        <w:tabs>
+          <w:tab w:val="num" w:pos="1440"/>
+        </w:tabs>
+        <w:ind w:left="1440" w:hanging="360"/>
+      </w:pPr>
+      <w:rPr>
+        <w:rFonts w:ascii="Courier New" w:hAnsi="Courier New" w:hint="default"/>
+        <w:sz w:val="20"/>
+      </w:rPr>
+    </w:lvl>
+    <w:lvl w:ilvl="2" w:tentative="1">
+      <w:start w:val="1"/>
+      <w:numFmt w:val="bullet"/>
+      <w:lvlText w:val=""/>
+      <w:lvlJc w:val="left"/>
+      <w:pPr>
+        <w:tabs>
+          <w:tab w:val="num" w:pos="2160"/>
+        </w:tabs>
+        <w:ind w:left="2160" w:hanging="360"/>
+      </w:pPr>
+      <w:rPr>
+        <w:rFonts w:ascii="Wingdings" w:hAnsi="Wingdings" w:hint="default"/>
+        <w:sz w:val="20"/>
+      </w:rPr>
+    </w:lvl>
+    <w:lvl w:ilvl="3" w:tentative="1">
+      <w:start w:val="1"/>
+      <w:numFmt w:val="bullet"/>
+      <w:lvlText w:val=""/>
+      <w:lvlJc w:val="left"/>
+      <w:pPr>
+        <w:tabs>
+          <w:tab w:val="num" w:pos="2880"/>
+        </w:tabs>
+        <w:ind w:left="2880" w:hanging="360"/>
+      </w:pPr>
+      <w:rPr>
+        <w:rFonts w:ascii="Wingdings" w:hAnsi="Wingdings" w:hint="default"/>
+        <w:sz w:val="20"/>
+      </w:rPr>
+    </w:lvl>
+    <w:lvl w:ilvl="4" w:tentative="1">
+      <w:start w:val="1"/>
+      <w:numFmt w:val="bullet"/>
+      <w:lvlText w:val=""/>
+      <w:lvlJc w:val="left"/>
+      <w:pPr>
+        <w:tabs>
+          <w:tab w:val="num" w:pos="3600"/>
+        </w:tabs>
+        <w:ind w:left="3600" w:hanging="360"/>
+      </w:pPr>
+      <w:rPr>
+        <w:rFonts w:ascii="Wingdings" w:hAnsi="Wingdings" w:hint="default"/>
+        <w:sz w:val="20"/>
+      </w:rPr>
+    </w:lvl>
+    <w:lvl w:ilvl="5" w:tentative="1">
+      <w:start w:val="1"/>
+      <w:numFmt w:val="bullet"/>
+      <w:lvlText w:val=""/>
+      <w:lvlJc w:val="left"/>
+      <w:pPr>
+        <w:tabs>
+          <w:tab w:val="num" w:pos="4320"/>
+        </w:tabs>
+        <w:ind w:left="4320" w:hanging="360"/>
+      </w:pPr>
+      <w:rPr>
+        <w:rFonts w:ascii="Wingdings" w:hAnsi="Wingdings" w:hint="default"/>
+        <w:sz w:val="20"/>
+      </w:rPr>
+    </w:lvl>
+    <w:lvl w:ilvl="6" w:tentative="1">
+      <w:start w:val="1"/>
+      <w:numFmt w:val="bullet"/>
+      <w:lvlText w:val=""/>
+      <w:lvlJc w:val="left"/>
+      <w:pPr>
+        <w:tabs>
+          <w:tab w:val="num" w:pos="5040"/>
+        </w:tabs>
+        <w:ind w:left="5040" w:hanging="360"/>
+      </w:pPr>
+      <w:rPr>
+        <w:rFonts w:ascii="Wingdings" w:hAnsi="Wingdings" w:hint="default"/>
+        <w:sz w:val="20"/>
+      </w:rPr>
+    </w:lvl>
+    <w:lvl w:ilvl="7" w:tentative="1">
+      <w:start w:val="1"/>
+      <w:numFmt w:val="bullet"/>
+      <w:lvlText w:val=""/>
+      <w:lvlJc w:val="left"/>
+      <w:pPr>
+        <w:tabs>
+          <w:tab w:val="num" w:pos="5760"/>
+        </w:tabs>
+        <w:ind w:left="5760" w:hanging="360"/>
+      </w:pPr>
+      <w:rPr>
+        <w:rFonts w:ascii="Wingdings" w:hAnsi="Wingdings" w:hint="default"/>
+        <w:sz w:val="20"/>
+      </w:rPr>
+    </w:lvl>
+    <w:lvl w:ilvl="8" w:tentative="1">
+      <w:start w:val="1"/>
+      <w:numFmt w:val="bullet"/>
+      <w:lvlText w:val=""/>
+      <w:lvlJc w:val="left"/>
+      <w:pPr>
+        <w:tabs>
+          <w:tab w:val="num" w:pos="6480"/>
+        </w:tabs>
+        <w:ind w:left="6480" w:hanging="360"/>
+      </w:pPr>
+      <w:rPr>
+        <w:rFonts w:ascii="Wingdings" w:hAnsi="Wingdings" w:hint="default"/>
+        <w:sz w:val="20"/>
+      </w:rPr>
+    </w:lvl>
+  </w:abstractNum>
+  <w:abstractNum w:abstractNumId="19" w15:restartNumberingAfterBreak="0">
     <w:nsid w:val="3A661694"/>
     <w:multiLevelType w:val="multilevel"/>
     <w:tmpl w:val="DE446AC4"/>
@@ -4388,7 +8035,156 @@
       </w:rPr>
     </w:lvl>
   </w:abstractNum>
-  <w:abstractNum w:abstractNumId="11" w15:restartNumberingAfterBreak="0">
+  <w:abstractNum w:abstractNumId="20" w15:restartNumberingAfterBreak="0">
+    <w:nsid w:val="3BA60A6F"/>
+    <w:multiLevelType w:val="multilevel"/>
+    <w:tmpl w:val="DB8623F6"/>
+    <w:lvl w:ilvl="0">
+      <w:start w:val="1"/>
+      <w:numFmt w:val="bullet"/>
+      <w:lvlText w:val=""/>
+      <w:lvlJc w:val="left"/>
+      <w:pPr>
+        <w:tabs>
+          <w:tab w:val="num" w:pos="720"/>
+        </w:tabs>
+        <w:ind w:left="720" w:hanging="360"/>
+      </w:pPr>
+      <w:rPr>
+        <w:rFonts w:ascii="Symbol" w:hAnsi="Symbol" w:hint="default"/>
+        <w:sz w:val="20"/>
+      </w:rPr>
+    </w:lvl>
+    <w:lvl w:ilvl="1" w:tentative="1">
+      <w:start w:val="1"/>
+      <w:numFmt w:val="bullet"/>
+      <w:lvlText w:val="o"/>
+      <w:lvlJc w:val="left"/>
+      <w:pPr>
+        <w:tabs>
+          <w:tab w:val="num" w:pos="1440"/>
+        </w:tabs>
+        <w:ind w:left="1440" w:hanging="360"/>
+      </w:pPr>
+      <w:rPr>
+        <w:rFonts w:ascii="Courier New" w:hAnsi="Courier New" w:hint="default"/>
+        <w:sz w:val="20"/>
+      </w:rPr>
+    </w:lvl>
+    <w:lvl w:ilvl="2" w:tentative="1">
+      <w:start w:val="1"/>
+      <w:numFmt w:val="bullet"/>
+      <w:lvlText w:val=""/>
+      <w:lvlJc w:val="left"/>
+      <w:pPr>
+        <w:tabs>
+          <w:tab w:val="num" w:pos="2160"/>
+        </w:tabs>
+        <w:ind w:left="2160" w:hanging="360"/>
+      </w:pPr>
+      <w:rPr>
+        <w:rFonts w:ascii="Wingdings" w:hAnsi="Wingdings" w:hint="default"/>
+        <w:sz w:val="20"/>
+      </w:rPr>
+    </w:lvl>
+    <w:lvl w:ilvl="3" w:tentative="1">
+      <w:start w:val="1"/>
+      <w:numFmt w:val="bullet"/>
+      <w:lvlText w:val=""/>
+      <w:lvlJc w:val="left"/>
+      <w:pPr>
+        <w:tabs>
+          <w:tab w:val="num" w:pos="2880"/>
+        </w:tabs>
+        <w:ind w:left="2880" w:hanging="360"/>
+      </w:pPr>
+      <w:rPr>
+        <w:rFonts w:ascii="Wingdings" w:hAnsi="Wingdings" w:hint="default"/>
+        <w:sz w:val="20"/>
+      </w:rPr>
+    </w:lvl>
+    <w:lvl w:ilvl="4" w:tentative="1">
+      <w:start w:val="1"/>
+      <w:numFmt w:val="bullet"/>
+      <w:lvlText w:val=""/>
+      <w:lvlJc w:val="left"/>
+      <w:pPr>
+        <w:tabs>
+          <w:tab w:val="num" w:pos="3600"/>
+        </w:tabs>
+        <w:ind w:left="3600" w:hanging="360"/>
+      </w:pPr>
+      <w:rPr>
+        <w:rFonts w:ascii="Wingdings" w:hAnsi="Wingdings" w:hint="default"/>
+        <w:sz w:val="20"/>
+      </w:rPr>
+    </w:lvl>
+    <w:lvl w:ilvl="5" w:tentative="1">
+      <w:start w:val="1"/>
+      <w:numFmt w:val="bullet"/>
+      <w:lvlText w:val=""/>
+      <w:lvlJc w:val="left"/>
+      <w:pPr>
+        <w:tabs>
+          <w:tab w:val="num" w:pos="4320"/>
+        </w:tabs>
+        <w:ind w:left="4320" w:hanging="360"/>
+      </w:pPr>
+      <w:rPr>
+        <w:rFonts w:ascii="Wingdings" w:hAnsi="Wingdings" w:hint="default"/>
+        <w:sz w:val="20"/>
+      </w:rPr>
+    </w:lvl>
+    <w:lvl w:ilvl="6" w:tentative="1">
+      <w:start w:val="1"/>
+      <w:numFmt w:val="bullet"/>
+      <w:lvlText w:val=""/>
+      <w:lvlJc w:val="left"/>
+      <w:pPr>
+        <w:tabs>
+          <w:tab w:val="num" w:pos="5040"/>
+        </w:tabs>
+        <w:ind w:left="5040" w:hanging="360"/>
+      </w:pPr>
+      <w:rPr>
+        <w:rFonts w:ascii="Wingdings" w:hAnsi="Wingdings" w:hint="default"/>
+        <w:sz w:val="20"/>
+      </w:rPr>
+    </w:lvl>
+    <w:lvl w:ilvl="7" w:tentative="1">
+      <w:start w:val="1"/>
+      <w:numFmt w:val="bullet"/>
+      <w:lvlText w:val=""/>
+      <w:lvlJc w:val="left"/>
+      <w:pPr>
+        <w:tabs>
+          <w:tab w:val="num" w:pos="5760"/>
+        </w:tabs>
+        <w:ind w:left="5760" w:hanging="360"/>
+      </w:pPr>
+      <w:rPr>
+        <w:rFonts w:ascii="Wingdings" w:hAnsi="Wingdings" w:hint="default"/>
+        <w:sz w:val="20"/>
+      </w:rPr>
+    </w:lvl>
+    <w:lvl w:ilvl="8" w:tentative="1">
+      <w:start w:val="1"/>
+      <w:numFmt w:val="bullet"/>
+      <w:lvlText w:val=""/>
+      <w:lvlJc w:val="left"/>
+      <w:pPr>
+        <w:tabs>
+          <w:tab w:val="num" w:pos="6480"/>
+        </w:tabs>
+        <w:ind w:left="6480" w:hanging="360"/>
+      </w:pPr>
+      <w:rPr>
+        <w:rFonts w:ascii="Wingdings" w:hAnsi="Wingdings" w:hint="default"/>
+        <w:sz w:val="20"/>
+      </w:rPr>
+    </w:lvl>
+  </w:abstractNum>
+  <w:abstractNum w:abstractNumId="21" w15:restartNumberingAfterBreak="0">
     <w:nsid w:val="4A0C7A2A"/>
     <w:multiLevelType w:val="multilevel"/>
     <w:tmpl w:val="E208E5E2"/>
@@ -4537,7 +8333,156 @@
       </w:rPr>
     </w:lvl>
   </w:abstractNum>
-  <w:abstractNum w:abstractNumId="12" w15:restartNumberingAfterBreak="0">
+  <w:abstractNum w:abstractNumId="22" w15:restartNumberingAfterBreak="0">
+    <w:nsid w:val="4B2D33AF"/>
+    <w:multiLevelType w:val="multilevel"/>
+    <w:tmpl w:val="DC3C690C"/>
+    <w:lvl w:ilvl="0">
+      <w:start w:val="1"/>
+      <w:numFmt w:val="bullet"/>
+      <w:lvlText w:val=""/>
+      <w:lvlJc w:val="left"/>
+      <w:pPr>
+        <w:tabs>
+          <w:tab w:val="num" w:pos="720"/>
+        </w:tabs>
+        <w:ind w:left="720" w:hanging="360"/>
+      </w:pPr>
+      <w:rPr>
+        <w:rFonts w:ascii="Symbol" w:hAnsi="Symbol" w:hint="default"/>
+        <w:sz w:val="20"/>
+      </w:rPr>
+    </w:lvl>
+    <w:lvl w:ilvl="1" w:tentative="1">
+      <w:start w:val="1"/>
+      <w:numFmt w:val="bullet"/>
+      <w:lvlText w:val="o"/>
+      <w:lvlJc w:val="left"/>
+      <w:pPr>
+        <w:tabs>
+          <w:tab w:val="num" w:pos="1440"/>
+        </w:tabs>
+        <w:ind w:left="1440" w:hanging="360"/>
+      </w:pPr>
+      <w:rPr>
+        <w:rFonts w:ascii="Courier New" w:hAnsi="Courier New" w:hint="default"/>
+        <w:sz w:val="20"/>
+      </w:rPr>
+    </w:lvl>
+    <w:lvl w:ilvl="2" w:tentative="1">
+      <w:start w:val="1"/>
+      <w:numFmt w:val="bullet"/>
+      <w:lvlText w:val=""/>
+      <w:lvlJc w:val="left"/>
+      <w:pPr>
+        <w:tabs>
+          <w:tab w:val="num" w:pos="2160"/>
+        </w:tabs>
+        <w:ind w:left="2160" w:hanging="360"/>
+      </w:pPr>
+      <w:rPr>
+        <w:rFonts w:ascii="Wingdings" w:hAnsi="Wingdings" w:hint="default"/>
+        <w:sz w:val="20"/>
+      </w:rPr>
+    </w:lvl>
+    <w:lvl w:ilvl="3" w:tentative="1">
+      <w:start w:val="1"/>
+      <w:numFmt w:val="bullet"/>
+      <w:lvlText w:val=""/>
+      <w:lvlJc w:val="left"/>
+      <w:pPr>
+        <w:tabs>
+          <w:tab w:val="num" w:pos="2880"/>
+        </w:tabs>
+        <w:ind w:left="2880" w:hanging="360"/>
+      </w:pPr>
+      <w:rPr>
+        <w:rFonts w:ascii="Wingdings" w:hAnsi="Wingdings" w:hint="default"/>
+        <w:sz w:val="20"/>
+      </w:rPr>
+    </w:lvl>
+    <w:lvl w:ilvl="4" w:tentative="1">
+      <w:start w:val="1"/>
+      <w:numFmt w:val="bullet"/>
+      <w:lvlText w:val=""/>
+      <w:lvlJc w:val="left"/>
+      <w:pPr>
+        <w:tabs>
+          <w:tab w:val="num" w:pos="3600"/>
+        </w:tabs>
+        <w:ind w:left="3600" w:hanging="360"/>
+      </w:pPr>
+      <w:rPr>
+        <w:rFonts w:ascii="Wingdings" w:hAnsi="Wingdings" w:hint="default"/>
+        <w:sz w:val="20"/>
+      </w:rPr>
+    </w:lvl>
+    <w:lvl w:ilvl="5" w:tentative="1">
+      <w:start w:val="1"/>
+      <w:numFmt w:val="bullet"/>
+      <w:lvlText w:val=""/>
+      <w:lvlJc w:val="left"/>
+      <w:pPr>
+        <w:tabs>
+          <w:tab w:val="num" w:pos="4320"/>
+        </w:tabs>
+        <w:ind w:left="4320" w:hanging="360"/>
+      </w:pPr>
+      <w:rPr>
+        <w:rFonts w:ascii="Wingdings" w:hAnsi="Wingdings" w:hint="default"/>
+        <w:sz w:val="20"/>
+      </w:rPr>
+    </w:lvl>
+    <w:lvl w:ilvl="6" w:tentative="1">
+      <w:start w:val="1"/>
+      <w:numFmt w:val="bullet"/>
+      <w:lvlText w:val=""/>
+      <w:lvlJc w:val="left"/>
+      <w:pPr>
+        <w:tabs>
+          <w:tab w:val="num" w:pos="5040"/>
+        </w:tabs>
+        <w:ind w:left="5040" w:hanging="360"/>
+      </w:pPr>
+      <w:rPr>
+        <w:rFonts w:ascii="Wingdings" w:hAnsi="Wingdings" w:hint="default"/>
+        <w:sz w:val="20"/>
+      </w:rPr>
+    </w:lvl>
+    <w:lvl w:ilvl="7" w:tentative="1">
+      <w:start w:val="1"/>
+      <w:numFmt w:val="bullet"/>
+      <w:lvlText w:val=""/>
+      <w:lvlJc w:val="left"/>
+      <w:pPr>
+        <w:tabs>
+          <w:tab w:val="num" w:pos="5760"/>
+        </w:tabs>
+        <w:ind w:left="5760" w:hanging="360"/>
+      </w:pPr>
+      <w:rPr>
+        <w:rFonts w:ascii="Wingdings" w:hAnsi="Wingdings" w:hint="default"/>
+        <w:sz w:val="20"/>
+      </w:rPr>
+    </w:lvl>
+    <w:lvl w:ilvl="8" w:tentative="1">
+      <w:start w:val="1"/>
+      <w:numFmt w:val="bullet"/>
+      <w:lvlText w:val=""/>
+      <w:lvlJc w:val="left"/>
+      <w:pPr>
+        <w:tabs>
+          <w:tab w:val="num" w:pos="6480"/>
+        </w:tabs>
+        <w:ind w:left="6480" w:hanging="360"/>
+      </w:pPr>
+      <w:rPr>
+        <w:rFonts w:ascii="Wingdings" w:hAnsi="Wingdings" w:hint="default"/>
+        <w:sz w:val="20"/>
+      </w:rPr>
+    </w:lvl>
+  </w:abstractNum>
+  <w:abstractNum w:abstractNumId="23" w15:restartNumberingAfterBreak="0">
     <w:nsid w:val="4DAF76EC"/>
     <w:multiLevelType w:val="multilevel"/>
     <w:tmpl w:val="1242D40C"/>
@@ -4686,7 +8631,454 @@
       </w:rPr>
     </w:lvl>
   </w:abstractNum>
-  <w:abstractNum w:abstractNumId="13" w15:restartNumberingAfterBreak="0">
+  <w:abstractNum w:abstractNumId="24" w15:restartNumberingAfterBreak="0">
+    <w:nsid w:val="4E9F7522"/>
+    <w:multiLevelType w:val="multilevel"/>
+    <w:tmpl w:val="E7704F98"/>
+    <w:lvl w:ilvl="0">
+      <w:start w:val="1"/>
+      <w:numFmt w:val="bullet"/>
+      <w:lvlText w:val=""/>
+      <w:lvlJc w:val="left"/>
+      <w:pPr>
+        <w:tabs>
+          <w:tab w:val="num" w:pos="720"/>
+        </w:tabs>
+        <w:ind w:left="720" w:hanging="360"/>
+      </w:pPr>
+      <w:rPr>
+        <w:rFonts w:ascii="Symbol" w:hAnsi="Symbol" w:hint="default"/>
+        <w:sz w:val="20"/>
+      </w:rPr>
+    </w:lvl>
+    <w:lvl w:ilvl="1" w:tentative="1">
+      <w:start w:val="1"/>
+      <w:numFmt w:val="bullet"/>
+      <w:lvlText w:val="o"/>
+      <w:lvlJc w:val="left"/>
+      <w:pPr>
+        <w:tabs>
+          <w:tab w:val="num" w:pos="1440"/>
+        </w:tabs>
+        <w:ind w:left="1440" w:hanging="360"/>
+      </w:pPr>
+      <w:rPr>
+        <w:rFonts w:ascii="Courier New" w:hAnsi="Courier New" w:hint="default"/>
+        <w:sz w:val="20"/>
+      </w:rPr>
+    </w:lvl>
+    <w:lvl w:ilvl="2" w:tentative="1">
+      <w:start w:val="1"/>
+      <w:numFmt w:val="bullet"/>
+      <w:lvlText w:val=""/>
+      <w:lvlJc w:val="left"/>
+      <w:pPr>
+        <w:tabs>
+          <w:tab w:val="num" w:pos="2160"/>
+        </w:tabs>
+        <w:ind w:left="2160" w:hanging="360"/>
+      </w:pPr>
+      <w:rPr>
+        <w:rFonts w:ascii="Wingdings" w:hAnsi="Wingdings" w:hint="default"/>
+        <w:sz w:val="20"/>
+      </w:rPr>
+    </w:lvl>
+    <w:lvl w:ilvl="3" w:tentative="1">
+      <w:start w:val="1"/>
+      <w:numFmt w:val="bullet"/>
+      <w:lvlText w:val=""/>
+      <w:lvlJc w:val="left"/>
+      <w:pPr>
+        <w:tabs>
+          <w:tab w:val="num" w:pos="2880"/>
+        </w:tabs>
+        <w:ind w:left="2880" w:hanging="360"/>
+      </w:pPr>
+      <w:rPr>
+        <w:rFonts w:ascii="Wingdings" w:hAnsi="Wingdings" w:hint="default"/>
+        <w:sz w:val="20"/>
+      </w:rPr>
+    </w:lvl>
+    <w:lvl w:ilvl="4" w:tentative="1">
+      <w:start w:val="1"/>
+      <w:numFmt w:val="bullet"/>
+      <w:lvlText w:val=""/>
+      <w:lvlJc w:val="left"/>
+      <w:pPr>
+        <w:tabs>
+          <w:tab w:val="num" w:pos="3600"/>
+        </w:tabs>
+        <w:ind w:left="3600" w:hanging="360"/>
+      </w:pPr>
+      <w:rPr>
+        <w:rFonts w:ascii="Wingdings" w:hAnsi="Wingdings" w:hint="default"/>
+        <w:sz w:val="20"/>
+      </w:rPr>
+    </w:lvl>
+    <w:lvl w:ilvl="5" w:tentative="1">
+      <w:start w:val="1"/>
+      <w:numFmt w:val="bullet"/>
+      <w:lvlText w:val=""/>
+      <w:lvlJc w:val="left"/>
+      <w:pPr>
+        <w:tabs>
+          <w:tab w:val="num" w:pos="4320"/>
+        </w:tabs>
+        <w:ind w:left="4320" w:hanging="360"/>
+      </w:pPr>
+      <w:rPr>
+        <w:rFonts w:ascii="Wingdings" w:hAnsi="Wingdings" w:hint="default"/>
+        <w:sz w:val="20"/>
+      </w:rPr>
+    </w:lvl>
+    <w:lvl w:ilvl="6" w:tentative="1">
+      <w:start w:val="1"/>
+      <w:numFmt w:val="bullet"/>
+      <w:lvlText w:val=""/>
+      <w:lvlJc w:val="left"/>
+      <w:pPr>
+        <w:tabs>
+          <w:tab w:val="num" w:pos="5040"/>
+        </w:tabs>
+        <w:ind w:left="5040" w:hanging="360"/>
+      </w:pPr>
+      <w:rPr>
+        <w:rFonts w:ascii="Wingdings" w:hAnsi="Wingdings" w:hint="default"/>
+        <w:sz w:val="20"/>
+      </w:rPr>
+    </w:lvl>
+    <w:lvl w:ilvl="7" w:tentative="1">
+      <w:start w:val="1"/>
+      <w:numFmt w:val="bullet"/>
+      <w:lvlText w:val=""/>
+      <w:lvlJc w:val="left"/>
+      <w:pPr>
+        <w:tabs>
+          <w:tab w:val="num" w:pos="5760"/>
+        </w:tabs>
+        <w:ind w:left="5760" w:hanging="360"/>
+      </w:pPr>
+      <w:rPr>
+        <w:rFonts w:ascii="Wingdings" w:hAnsi="Wingdings" w:hint="default"/>
+        <w:sz w:val="20"/>
+      </w:rPr>
+    </w:lvl>
+    <w:lvl w:ilvl="8" w:tentative="1">
+      <w:start w:val="1"/>
+      <w:numFmt w:val="bullet"/>
+      <w:lvlText w:val=""/>
+      <w:lvlJc w:val="left"/>
+      <w:pPr>
+        <w:tabs>
+          <w:tab w:val="num" w:pos="6480"/>
+        </w:tabs>
+        <w:ind w:left="6480" w:hanging="360"/>
+      </w:pPr>
+      <w:rPr>
+        <w:rFonts w:ascii="Wingdings" w:hAnsi="Wingdings" w:hint="default"/>
+        <w:sz w:val="20"/>
+      </w:rPr>
+    </w:lvl>
+  </w:abstractNum>
+  <w:abstractNum w:abstractNumId="25" w15:restartNumberingAfterBreak="0">
+    <w:nsid w:val="5A3E5268"/>
+    <w:multiLevelType w:val="multilevel"/>
+    <w:tmpl w:val="2FC62BE6"/>
+    <w:lvl w:ilvl="0">
+      <w:start w:val="1"/>
+      <w:numFmt w:val="bullet"/>
+      <w:lvlText w:val=""/>
+      <w:lvlJc w:val="left"/>
+      <w:pPr>
+        <w:tabs>
+          <w:tab w:val="num" w:pos="720"/>
+        </w:tabs>
+        <w:ind w:left="720" w:hanging="360"/>
+      </w:pPr>
+      <w:rPr>
+        <w:rFonts w:ascii="Symbol" w:hAnsi="Symbol" w:hint="default"/>
+        <w:sz w:val="20"/>
+      </w:rPr>
+    </w:lvl>
+    <w:lvl w:ilvl="1" w:tentative="1">
+      <w:start w:val="1"/>
+      <w:numFmt w:val="bullet"/>
+      <w:lvlText w:val="o"/>
+      <w:lvlJc w:val="left"/>
+      <w:pPr>
+        <w:tabs>
+          <w:tab w:val="num" w:pos="1440"/>
+        </w:tabs>
+        <w:ind w:left="1440" w:hanging="360"/>
+      </w:pPr>
+      <w:rPr>
+        <w:rFonts w:ascii="Courier New" w:hAnsi="Courier New" w:hint="default"/>
+        <w:sz w:val="20"/>
+      </w:rPr>
+    </w:lvl>
+    <w:lvl w:ilvl="2" w:tentative="1">
+      <w:start w:val="1"/>
+      <w:numFmt w:val="bullet"/>
+      <w:lvlText w:val=""/>
+      <w:lvlJc w:val="left"/>
+      <w:pPr>
+        <w:tabs>
+          <w:tab w:val="num" w:pos="2160"/>
+        </w:tabs>
+        <w:ind w:left="2160" w:hanging="360"/>
+      </w:pPr>
+      <w:rPr>
+        <w:rFonts w:ascii="Wingdings" w:hAnsi="Wingdings" w:hint="default"/>
+        <w:sz w:val="20"/>
+      </w:rPr>
+    </w:lvl>
+    <w:lvl w:ilvl="3" w:tentative="1">
+      <w:start w:val="1"/>
+      <w:numFmt w:val="bullet"/>
+      <w:lvlText w:val=""/>
+      <w:lvlJc w:val="left"/>
+      <w:pPr>
+        <w:tabs>
+          <w:tab w:val="num" w:pos="2880"/>
+        </w:tabs>
+        <w:ind w:left="2880" w:hanging="360"/>
+      </w:pPr>
+      <w:rPr>
+        <w:rFonts w:ascii="Wingdings" w:hAnsi="Wingdings" w:hint="default"/>
+        <w:sz w:val="20"/>
+      </w:rPr>
+    </w:lvl>
+    <w:lvl w:ilvl="4" w:tentative="1">
+      <w:start w:val="1"/>
+      <w:numFmt w:val="bullet"/>
+      <w:lvlText w:val=""/>
+      <w:lvlJc w:val="left"/>
+      <w:pPr>
+        <w:tabs>
+          <w:tab w:val="num" w:pos="3600"/>
+        </w:tabs>
+        <w:ind w:left="3600" w:hanging="360"/>
+      </w:pPr>
+      <w:rPr>
+        <w:rFonts w:ascii="Wingdings" w:hAnsi="Wingdings" w:hint="default"/>
+        <w:sz w:val="20"/>
+      </w:rPr>
+    </w:lvl>
+    <w:lvl w:ilvl="5" w:tentative="1">
+      <w:start w:val="1"/>
+      <w:numFmt w:val="bullet"/>
+      <w:lvlText w:val=""/>
+      <w:lvlJc w:val="left"/>
+      <w:pPr>
+        <w:tabs>
+          <w:tab w:val="num" w:pos="4320"/>
+        </w:tabs>
+        <w:ind w:left="4320" w:hanging="360"/>
+      </w:pPr>
+      <w:rPr>
+        <w:rFonts w:ascii="Wingdings" w:hAnsi="Wingdings" w:hint="default"/>
+        <w:sz w:val="20"/>
+      </w:rPr>
+    </w:lvl>
+    <w:lvl w:ilvl="6" w:tentative="1">
+      <w:start w:val="1"/>
+      <w:numFmt w:val="bullet"/>
+      <w:lvlText w:val=""/>
+      <w:lvlJc w:val="left"/>
+      <w:pPr>
+        <w:tabs>
+          <w:tab w:val="num" w:pos="5040"/>
+        </w:tabs>
+        <w:ind w:left="5040" w:hanging="360"/>
+      </w:pPr>
+      <w:rPr>
+        <w:rFonts w:ascii="Wingdings" w:hAnsi="Wingdings" w:hint="default"/>
+        <w:sz w:val="20"/>
+      </w:rPr>
+    </w:lvl>
+    <w:lvl w:ilvl="7" w:tentative="1">
+      <w:start w:val="1"/>
+      <w:numFmt w:val="bullet"/>
+      <w:lvlText w:val=""/>
+      <w:lvlJc w:val="left"/>
+      <w:pPr>
+        <w:tabs>
+          <w:tab w:val="num" w:pos="5760"/>
+        </w:tabs>
+        <w:ind w:left="5760" w:hanging="360"/>
+      </w:pPr>
+      <w:rPr>
+        <w:rFonts w:ascii="Wingdings" w:hAnsi="Wingdings" w:hint="default"/>
+        <w:sz w:val="20"/>
+      </w:rPr>
+    </w:lvl>
+    <w:lvl w:ilvl="8" w:tentative="1">
+      <w:start w:val="1"/>
+      <w:numFmt w:val="bullet"/>
+      <w:lvlText w:val=""/>
+      <w:lvlJc w:val="left"/>
+      <w:pPr>
+        <w:tabs>
+          <w:tab w:val="num" w:pos="6480"/>
+        </w:tabs>
+        <w:ind w:left="6480" w:hanging="360"/>
+      </w:pPr>
+      <w:rPr>
+        <w:rFonts w:ascii="Wingdings" w:hAnsi="Wingdings" w:hint="default"/>
+        <w:sz w:val="20"/>
+      </w:rPr>
+    </w:lvl>
+  </w:abstractNum>
+  <w:abstractNum w:abstractNumId="26" w15:restartNumberingAfterBreak="0">
+    <w:nsid w:val="5A485119"/>
+    <w:multiLevelType w:val="multilevel"/>
+    <w:tmpl w:val="C45ED818"/>
+    <w:lvl w:ilvl="0">
+      <w:start w:val="1"/>
+      <w:numFmt w:val="bullet"/>
+      <w:lvlText w:val=""/>
+      <w:lvlJc w:val="left"/>
+      <w:pPr>
+        <w:tabs>
+          <w:tab w:val="num" w:pos="720"/>
+        </w:tabs>
+        <w:ind w:left="720" w:hanging="360"/>
+      </w:pPr>
+      <w:rPr>
+        <w:rFonts w:ascii="Symbol" w:hAnsi="Symbol" w:hint="default"/>
+        <w:sz w:val="20"/>
+      </w:rPr>
+    </w:lvl>
+    <w:lvl w:ilvl="1" w:tentative="1">
+      <w:start w:val="1"/>
+      <w:numFmt w:val="bullet"/>
+      <w:lvlText w:val="o"/>
+      <w:lvlJc w:val="left"/>
+      <w:pPr>
+        <w:tabs>
+          <w:tab w:val="num" w:pos="1440"/>
+        </w:tabs>
+        <w:ind w:left="1440" w:hanging="360"/>
+      </w:pPr>
+      <w:rPr>
+        <w:rFonts w:ascii="Courier New" w:hAnsi="Courier New" w:hint="default"/>
+        <w:sz w:val="20"/>
+      </w:rPr>
+    </w:lvl>
+    <w:lvl w:ilvl="2" w:tentative="1">
+      <w:start w:val="1"/>
+      <w:numFmt w:val="bullet"/>
+      <w:lvlText w:val=""/>
+      <w:lvlJc w:val="left"/>
+      <w:pPr>
+        <w:tabs>
+          <w:tab w:val="num" w:pos="2160"/>
+        </w:tabs>
+        <w:ind w:left="2160" w:hanging="360"/>
+      </w:pPr>
+      <w:rPr>
+        <w:rFonts w:ascii="Wingdings" w:hAnsi="Wingdings" w:hint="default"/>
+        <w:sz w:val="20"/>
+      </w:rPr>
+    </w:lvl>
+    <w:lvl w:ilvl="3" w:tentative="1">
+      <w:start w:val="1"/>
+      <w:numFmt w:val="bullet"/>
+      <w:lvlText w:val=""/>
+      <w:lvlJc w:val="left"/>
+      <w:pPr>
+        <w:tabs>
+          <w:tab w:val="num" w:pos="2880"/>
+        </w:tabs>
+        <w:ind w:left="2880" w:hanging="360"/>
+      </w:pPr>
+      <w:rPr>
+        <w:rFonts w:ascii="Wingdings" w:hAnsi="Wingdings" w:hint="default"/>
+        <w:sz w:val="20"/>
+      </w:rPr>
+    </w:lvl>
+    <w:lvl w:ilvl="4" w:tentative="1">
+      <w:start w:val="1"/>
+      <w:numFmt w:val="bullet"/>
+      <w:lvlText w:val=""/>
+      <w:lvlJc w:val="left"/>
+      <w:pPr>
+        <w:tabs>
+          <w:tab w:val="num" w:pos="3600"/>
+        </w:tabs>
+        <w:ind w:left="3600" w:hanging="360"/>
+      </w:pPr>
+      <w:rPr>
+        <w:rFonts w:ascii="Wingdings" w:hAnsi="Wingdings" w:hint="default"/>
+        <w:sz w:val="20"/>
+      </w:rPr>
+    </w:lvl>
+    <w:lvl w:ilvl="5" w:tentative="1">
+      <w:start w:val="1"/>
+      <w:numFmt w:val="bullet"/>
+      <w:lvlText w:val=""/>
+      <w:lvlJc w:val="left"/>
+      <w:pPr>
+        <w:tabs>
+          <w:tab w:val="num" w:pos="4320"/>
+        </w:tabs>
+        <w:ind w:left="4320" w:hanging="360"/>
+      </w:pPr>
+      <w:rPr>
+        <w:rFonts w:ascii="Wingdings" w:hAnsi="Wingdings" w:hint="default"/>
+        <w:sz w:val="20"/>
+      </w:rPr>
+    </w:lvl>
+    <w:lvl w:ilvl="6" w:tentative="1">
+      <w:start w:val="1"/>
+      <w:numFmt w:val="bullet"/>
+      <w:lvlText w:val=""/>
+      <w:lvlJc w:val="left"/>
+      <w:pPr>
+        <w:tabs>
+          <w:tab w:val="num" w:pos="5040"/>
+        </w:tabs>
+        <w:ind w:left="5040" w:hanging="360"/>
+      </w:pPr>
+      <w:rPr>
+        <w:rFonts w:ascii="Wingdings" w:hAnsi="Wingdings" w:hint="default"/>
+        <w:sz w:val="20"/>
+      </w:rPr>
+    </w:lvl>
+    <w:lvl w:ilvl="7" w:tentative="1">
+      <w:start w:val="1"/>
+      <w:numFmt w:val="bullet"/>
+      <w:lvlText w:val=""/>
+      <w:lvlJc w:val="left"/>
+      <w:pPr>
+        <w:tabs>
+          <w:tab w:val="num" w:pos="5760"/>
+        </w:tabs>
+        <w:ind w:left="5760" w:hanging="360"/>
+      </w:pPr>
+      <w:rPr>
+        <w:rFonts w:ascii="Wingdings" w:hAnsi="Wingdings" w:hint="default"/>
+        <w:sz w:val="20"/>
+      </w:rPr>
+    </w:lvl>
+    <w:lvl w:ilvl="8" w:tentative="1">
+      <w:start w:val="1"/>
+      <w:numFmt w:val="bullet"/>
+      <w:lvlText w:val=""/>
+      <w:lvlJc w:val="left"/>
+      <w:pPr>
+        <w:tabs>
+          <w:tab w:val="num" w:pos="6480"/>
+        </w:tabs>
+        <w:ind w:left="6480" w:hanging="360"/>
+      </w:pPr>
+      <w:rPr>
+        <w:rFonts w:ascii="Wingdings" w:hAnsi="Wingdings" w:hint="default"/>
+        <w:sz w:val="20"/>
+      </w:rPr>
+    </w:lvl>
+  </w:abstractNum>
+  <w:abstractNum w:abstractNumId="27" w15:restartNumberingAfterBreak="0">
     <w:nsid w:val="5F0514BF"/>
     <w:multiLevelType w:val="multilevel"/>
     <w:tmpl w:val="13EC94A0"/>
@@ -4835,7 +9227,156 @@
       </w:rPr>
     </w:lvl>
   </w:abstractNum>
-  <w:abstractNum w:abstractNumId="14" w15:restartNumberingAfterBreak="0">
+  <w:abstractNum w:abstractNumId="28" w15:restartNumberingAfterBreak="0">
+    <w:nsid w:val="64DF096B"/>
+    <w:multiLevelType w:val="multilevel"/>
+    <w:tmpl w:val="DBB446A4"/>
+    <w:lvl w:ilvl="0">
+      <w:start w:val="1"/>
+      <w:numFmt w:val="bullet"/>
+      <w:lvlText w:val=""/>
+      <w:lvlJc w:val="left"/>
+      <w:pPr>
+        <w:tabs>
+          <w:tab w:val="num" w:pos="720"/>
+        </w:tabs>
+        <w:ind w:left="720" w:hanging="360"/>
+      </w:pPr>
+      <w:rPr>
+        <w:rFonts w:ascii="Symbol" w:hAnsi="Symbol" w:hint="default"/>
+        <w:sz w:val="20"/>
+      </w:rPr>
+    </w:lvl>
+    <w:lvl w:ilvl="1" w:tentative="1">
+      <w:start w:val="1"/>
+      <w:numFmt w:val="bullet"/>
+      <w:lvlText w:val="o"/>
+      <w:lvlJc w:val="left"/>
+      <w:pPr>
+        <w:tabs>
+          <w:tab w:val="num" w:pos="1440"/>
+        </w:tabs>
+        <w:ind w:left="1440" w:hanging="360"/>
+      </w:pPr>
+      <w:rPr>
+        <w:rFonts w:ascii="Courier New" w:hAnsi="Courier New" w:hint="default"/>
+        <w:sz w:val="20"/>
+      </w:rPr>
+    </w:lvl>
+    <w:lvl w:ilvl="2" w:tentative="1">
+      <w:start w:val="1"/>
+      <w:numFmt w:val="bullet"/>
+      <w:lvlText w:val=""/>
+      <w:lvlJc w:val="left"/>
+      <w:pPr>
+        <w:tabs>
+          <w:tab w:val="num" w:pos="2160"/>
+        </w:tabs>
+        <w:ind w:left="2160" w:hanging="360"/>
+      </w:pPr>
+      <w:rPr>
+        <w:rFonts w:ascii="Wingdings" w:hAnsi="Wingdings" w:hint="default"/>
+        <w:sz w:val="20"/>
+      </w:rPr>
+    </w:lvl>
+    <w:lvl w:ilvl="3" w:tentative="1">
+      <w:start w:val="1"/>
+      <w:numFmt w:val="bullet"/>
+      <w:lvlText w:val=""/>
+      <w:lvlJc w:val="left"/>
+      <w:pPr>
+        <w:tabs>
+          <w:tab w:val="num" w:pos="2880"/>
+        </w:tabs>
+        <w:ind w:left="2880" w:hanging="360"/>
+      </w:pPr>
+      <w:rPr>
+        <w:rFonts w:ascii="Wingdings" w:hAnsi="Wingdings" w:hint="default"/>
+        <w:sz w:val="20"/>
+      </w:rPr>
+    </w:lvl>
+    <w:lvl w:ilvl="4" w:tentative="1">
+      <w:start w:val="1"/>
+      <w:numFmt w:val="bullet"/>
+      <w:lvlText w:val=""/>
+      <w:lvlJc w:val="left"/>
+      <w:pPr>
+        <w:tabs>
+          <w:tab w:val="num" w:pos="3600"/>
+        </w:tabs>
+        <w:ind w:left="3600" w:hanging="360"/>
+      </w:pPr>
+      <w:rPr>
+        <w:rFonts w:ascii="Wingdings" w:hAnsi="Wingdings" w:hint="default"/>
+        <w:sz w:val="20"/>
+      </w:rPr>
+    </w:lvl>
+    <w:lvl w:ilvl="5" w:tentative="1">
+      <w:start w:val="1"/>
+      <w:numFmt w:val="bullet"/>
+      <w:lvlText w:val=""/>
+      <w:lvlJc w:val="left"/>
+      <w:pPr>
+        <w:tabs>
+          <w:tab w:val="num" w:pos="4320"/>
+        </w:tabs>
+        <w:ind w:left="4320" w:hanging="360"/>
+      </w:pPr>
+      <w:rPr>
+        <w:rFonts w:ascii="Wingdings" w:hAnsi="Wingdings" w:hint="default"/>
+        <w:sz w:val="20"/>
+      </w:rPr>
+    </w:lvl>
+    <w:lvl w:ilvl="6" w:tentative="1">
+      <w:start w:val="1"/>
+      <w:numFmt w:val="bullet"/>
+      <w:lvlText w:val=""/>
+      <w:lvlJc w:val="left"/>
+      <w:pPr>
+        <w:tabs>
+          <w:tab w:val="num" w:pos="5040"/>
+        </w:tabs>
+        <w:ind w:left="5040" w:hanging="360"/>
+      </w:pPr>
+      <w:rPr>
+        <w:rFonts w:ascii="Wingdings" w:hAnsi="Wingdings" w:hint="default"/>
+        <w:sz w:val="20"/>
+      </w:rPr>
+    </w:lvl>
+    <w:lvl w:ilvl="7" w:tentative="1">
+      <w:start w:val="1"/>
+      <w:numFmt w:val="bullet"/>
+      <w:lvlText w:val=""/>
+      <w:lvlJc w:val="left"/>
+      <w:pPr>
+        <w:tabs>
+          <w:tab w:val="num" w:pos="5760"/>
+        </w:tabs>
+        <w:ind w:left="5760" w:hanging="360"/>
+      </w:pPr>
+      <w:rPr>
+        <w:rFonts w:ascii="Wingdings" w:hAnsi="Wingdings" w:hint="default"/>
+        <w:sz w:val="20"/>
+      </w:rPr>
+    </w:lvl>
+    <w:lvl w:ilvl="8" w:tentative="1">
+      <w:start w:val="1"/>
+      <w:numFmt w:val="bullet"/>
+      <w:lvlText w:val=""/>
+      <w:lvlJc w:val="left"/>
+      <w:pPr>
+        <w:tabs>
+          <w:tab w:val="num" w:pos="6480"/>
+        </w:tabs>
+        <w:ind w:left="6480" w:hanging="360"/>
+      </w:pPr>
+      <w:rPr>
+        <w:rFonts w:ascii="Wingdings" w:hAnsi="Wingdings" w:hint="default"/>
+        <w:sz w:val="20"/>
+      </w:rPr>
+    </w:lvl>
+  </w:abstractNum>
+  <w:abstractNum w:abstractNumId="29" w15:restartNumberingAfterBreak="0">
     <w:nsid w:val="79CF5802"/>
     <w:multiLevelType w:val="multilevel"/>
     <w:tmpl w:val="1C56767E"/>
@@ -4985,49 +9526,94 @@
     </w:lvl>
   </w:abstractNum>
   <w:num w:numId="1" w16cid:durableId="795879081">
-    <w:abstractNumId w:val="8"/>
+    <w:abstractNumId w:val="14"/>
   </w:num>
   <w:num w:numId="2" w16cid:durableId="718095454">
+    <w:abstractNumId w:val="23"/>
+  </w:num>
+  <w:num w:numId="3" w16cid:durableId="941647505">
+    <w:abstractNumId w:val="4"/>
+  </w:num>
+  <w:num w:numId="4" w16cid:durableId="1466048604">
+    <w:abstractNumId w:val="7"/>
+  </w:num>
+  <w:num w:numId="5" w16cid:durableId="1354457069">
+    <w:abstractNumId w:val="15"/>
+  </w:num>
+  <w:num w:numId="6" w16cid:durableId="2000574404">
+    <w:abstractNumId w:val="3"/>
+  </w:num>
+  <w:num w:numId="7" w16cid:durableId="1945336851">
     <w:abstractNumId w:val="12"/>
   </w:num>
-  <w:num w:numId="3" w16cid:durableId="941647505">
-    <w:abstractNumId w:val="2"/>
-  </w:num>
-  <w:num w:numId="4" w16cid:durableId="1466048604">
-    <w:abstractNumId w:val="4"/>
-  </w:num>
-  <w:num w:numId="5" w16cid:durableId="1354457069">
-    <w:abstractNumId w:val="9"/>
-  </w:num>
-  <w:num w:numId="6" w16cid:durableId="2000574404">
-    <w:abstractNumId w:val="1"/>
-  </w:num>
-  <w:num w:numId="7" w16cid:durableId="1945336851">
-    <w:abstractNumId w:val="7"/>
-  </w:num>
   <w:num w:numId="8" w16cid:durableId="1210918902">
-    <w:abstractNumId w:val="3"/>
+    <w:abstractNumId w:val="5"/>
   </w:num>
   <w:num w:numId="9" w16cid:durableId="1000817130">
-    <w:abstractNumId w:val="10"/>
+    <w:abstractNumId w:val="19"/>
   </w:num>
   <w:num w:numId="10" w16cid:durableId="1517230360">
     <w:abstractNumId w:val="0"/>
   </w:num>
   <w:num w:numId="11" w16cid:durableId="1619683250">
+    <w:abstractNumId w:val="21"/>
+  </w:num>
+  <w:num w:numId="12" w16cid:durableId="2025940331">
+    <w:abstractNumId w:val="9"/>
+  </w:num>
+  <w:num w:numId="13" w16cid:durableId="1615282941">
+    <w:abstractNumId w:val="10"/>
+  </w:num>
+  <w:num w:numId="14" w16cid:durableId="614482221">
+    <w:abstractNumId w:val="29"/>
+  </w:num>
+  <w:num w:numId="15" w16cid:durableId="365563682">
+    <w:abstractNumId w:val="27"/>
+  </w:num>
+  <w:num w:numId="16" w16cid:durableId="755905603">
+    <w:abstractNumId w:val="25"/>
+  </w:num>
+  <w:num w:numId="17" w16cid:durableId="1878270604">
+    <w:abstractNumId w:val="18"/>
+  </w:num>
+  <w:num w:numId="18" w16cid:durableId="548542165">
+    <w:abstractNumId w:val="13"/>
+  </w:num>
+  <w:num w:numId="19" w16cid:durableId="2067797165">
+    <w:abstractNumId w:val="24"/>
+  </w:num>
+  <w:num w:numId="20" w16cid:durableId="916788963">
+    <w:abstractNumId w:val="8"/>
+  </w:num>
+  <w:num w:numId="21" w16cid:durableId="1726102329">
+    <w:abstractNumId w:val="16"/>
+  </w:num>
+  <w:num w:numId="22" w16cid:durableId="1716465701">
+    <w:abstractNumId w:val="26"/>
+  </w:num>
+  <w:num w:numId="23" w16cid:durableId="260996180">
+    <w:abstractNumId w:val="20"/>
+  </w:num>
+  <w:num w:numId="24" w16cid:durableId="570163719">
+    <w:abstractNumId w:val="6"/>
+  </w:num>
+  <w:num w:numId="25" w16cid:durableId="1171067333">
+    <w:abstractNumId w:val="28"/>
+  </w:num>
+  <w:num w:numId="26" w16cid:durableId="961964551">
+    <w:abstractNumId w:val="22"/>
+  </w:num>
+  <w:num w:numId="27" w16cid:durableId="1758791140">
+    <w:abstractNumId w:val="17"/>
+  </w:num>
+  <w:num w:numId="28" w16cid:durableId="1118722976">
+    <w:abstractNumId w:val="2"/>
+  </w:num>
+  <w:num w:numId="29" w16cid:durableId="569583106">
     <w:abstractNumId w:val="11"/>
   </w:num>
-  <w:num w:numId="12" w16cid:durableId="2025940331">
-    <w:abstractNumId w:val="5"/>
-  </w:num>
-  <w:num w:numId="13" w16cid:durableId="1615282941">
-    <w:abstractNumId w:val="6"/>
-  </w:num>
-  <w:num w:numId="14" w16cid:durableId="614482221">
-    <w:abstractNumId w:val="14"/>
-  </w:num>
-  <w:num w:numId="15" w16cid:durableId="365563682">
-    <w:abstractNumId w:val="13"/>
+  <w:num w:numId="30" w16cid:durableId="501312388">
+    <w:abstractNumId w:val="1"/>
   </w:num>
 </w:numbering>
 </file>
@@ -6010,6 +10596,50 @@
       <w:shd w:val="clear" w:color="auto" w:fill="E1DFDD"/>
     </w:rPr>
   </w:style>
+  <w:style w:type="paragraph" w:styleId="Header">
+    <w:name w:val="header"/>
+    <w:basedOn w:val="Normal"/>
+    <w:link w:val="HeaderChar"/>
+    <w:uiPriority w:val="99"/>
+    <w:unhideWhenUsed/>
+    <w:rsid w:val="004C0EE6"/>
+    <w:pPr>
+      <w:tabs>
+        <w:tab w:val="center" w:pos="4536"/>
+        <w:tab w:val="right" w:pos="9072"/>
+      </w:tabs>
+      <w:spacing w:after="0" w:line="240" w:lineRule="auto"/>
+    </w:pPr>
+  </w:style>
+  <w:style w:type="character" w:customStyle="1" w:styleId="HeaderChar">
+    <w:name w:val="Header Char"/>
+    <w:basedOn w:val="DefaultParagraphFont"/>
+    <w:link w:val="Header"/>
+    <w:uiPriority w:val="99"/>
+    <w:rsid w:val="004C0EE6"/>
+  </w:style>
+  <w:style w:type="paragraph" w:styleId="Footer">
+    <w:name w:val="footer"/>
+    <w:basedOn w:val="Normal"/>
+    <w:link w:val="FooterChar"/>
+    <w:uiPriority w:val="99"/>
+    <w:unhideWhenUsed/>
+    <w:rsid w:val="004C0EE6"/>
+    <w:pPr>
+      <w:tabs>
+        <w:tab w:val="center" w:pos="4536"/>
+        <w:tab w:val="right" w:pos="9072"/>
+      </w:tabs>
+      <w:spacing w:after="0" w:line="240" w:lineRule="auto"/>
+    </w:pPr>
+  </w:style>
+  <w:style w:type="character" w:customStyle="1" w:styleId="FooterChar">
+    <w:name w:val="Footer Char"/>
+    <w:basedOn w:val="DefaultParagraphFont"/>
+    <w:link w:val="Footer"/>
+    <w:uiPriority w:val="99"/>
+    <w:rsid w:val="004C0EE6"/>
+  </w:style>
 </w:styles>
 </file>
 

</xml_diff>

<commit_message>
VHDL2019-2 summary document update for chapter 17
</commit_message>
<xml_diff>
--- a/FRKN/1076_2019_VHDL_Review_Notes.docx
+++ b/FRKN/1076_2019_VHDL_Review_Notes.docx
@@ -2952,17 +2952,17 @@
           <w:rFonts w:ascii="Times New Roman" w:hAnsi="Times New Roman" w:cs="Times New Roman"/>
           <w:b/>
           <w:bCs/>
-          <w:sz w:val="28"/>
-          <w:szCs w:val="28"/>
-        </w:rPr>
-      </w:pPr>
-      <w:r>
-        <w:rPr>
-          <w:rFonts w:ascii="Times New Roman" w:hAnsi="Times New Roman" w:cs="Times New Roman"/>
-          <w:b/>
-          <w:bCs/>
-          <w:sz w:val="28"/>
-          <w:szCs w:val="28"/>
+          <w:sz w:val="32"/>
+          <w:szCs w:val="32"/>
+        </w:rPr>
+      </w:pPr>
+      <w:r>
+        <w:rPr>
+          <w:rFonts w:ascii="Times New Roman" w:hAnsi="Times New Roman" w:cs="Times New Roman"/>
+          <w:b/>
+          <w:bCs/>
+          <w:sz w:val="32"/>
+          <w:szCs w:val="32"/>
         </w:rPr>
         <w:lastRenderedPageBreak/>
         <w:t>Chapter 10: Sequential Statements</w:t>
@@ -5046,16 +5046,1007 @@
     </w:p>
     <w:p>
       <w:pPr>
-        <w:rPr>
-          <w:rFonts w:ascii="Times New Roman" w:hAnsi="Times New Roman" w:cs="Times New Roman"/>
-        </w:rPr>
-      </w:pPr>
-      <w:r>
-        <w:rPr>
-          <w:rFonts w:ascii="Times New Roman" w:hAnsi="Times New Roman" w:cs="Times New Roman"/>
-        </w:rPr>
-        <w:t xml:space="preserve"> </w:t>
-      </w:r>
+        <w:jc w:val="both"/>
+        <w:rPr>
+          <w:rFonts w:ascii="Times New Roman" w:hAnsi="Times New Roman" w:cs="Times New Roman"/>
+          <w:b/>
+          <w:bCs/>
+          <w:sz w:val="32"/>
+          <w:szCs w:val="32"/>
+        </w:rPr>
+      </w:pPr>
+      <w:r>
+        <w:rPr>
+          <w:rFonts w:ascii="Times New Roman" w:hAnsi="Times New Roman" w:cs="Times New Roman"/>
+          <w:b/>
+          <w:bCs/>
+          <w:sz w:val="32"/>
+          <w:szCs w:val="32"/>
+        </w:rPr>
+        <w:t>Chapter 17: VHDL Procedural Interface (VHPI) Overview</w:t>
+      </w:r>
+    </w:p>
+    <w:p>
+      <w:pPr>
+        <w:rPr>
+          <w:rFonts w:ascii="Times New Roman" w:hAnsi="Times New Roman" w:cs="Times New Roman"/>
+        </w:rPr>
+      </w:pPr>
+      <w:r>
+        <w:rPr>
+          <w:rFonts w:ascii="Times New Roman" w:hAnsi="Times New Roman" w:cs="Times New Roman"/>
+        </w:rPr>
+        <w:t xml:space="preserve">Chapter 17 introduces the </w:t>
+      </w:r>
+      <w:r>
+        <w:rPr>
+          <w:rFonts w:ascii="Times New Roman" w:hAnsi="Times New Roman" w:cs="Times New Roman"/>
+          <w:b/>
+          <w:bCs/>
+        </w:rPr>
+        <w:t>VHDL Procedural Interface (VHPI)</w:t>
+      </w:r>
+      <w:r>
+        <w:rPr>
+          <w:rFonts w:ascii="Times New Roman" w:hAnsi="Times New Roman" w:cs="Times New Roman"/>
+        </w:rPr>
+        <w:t>, a standardized mechanism to integrate external software tools and programs with VHDL simulation environments. VHPI is essential for extending VHDL's functionality, enabling interaction with external systems for simulation, analysis, or tool integration.</w:t>
+      </w:r>
+    </w:p>
+    <w:p>
+      <w:pPr>
+        <w:rPr>
+          <w:rFonts w:ascii="Times New Roman" w:hAnsi="Times New Roman" w:cs="Times New Roman"/>
+        </w:rPr>
+      </w:pPr>
+    </w:p>
+    <w:p>
+      <w:pPr>
+        <w:rPr>
+          <w:rFonts w:ascii="Times New Roman" w:hAnsi="Times New Roman" w:cs="Times New Roman"/>
+          <w:b/>
+          <w:bCs/>
+          <w:sz w:val="28"/>
+          <w:szCs w:val="28"/>
+        </w:rPr>
+      </w:pPr>
+      <w:r>
+        <w:rPr>
+          <w:rFonts w:ascii="Times New Roman" w:hAnsi="Times New Roman" w:cs="Times New Roman"/>
+          <w:b/>
+          <w:bCs/>
+          <w:sz w:val="28"/>
+          <w:szCs w:val="28"/>
+        </w:rPr>
+        <w:t>17.1 General</w:t>
+      </w:r>
+    </w:p>
+    <w:p>
+      <w:pPr>
+        <w:numPr>
+          <w:ilvl w:val="0"/>
+          <w:numId w:val="31"/>
+        </w:numPr>
+        <w:rPr>
+          <w:rFonts w:ascii="Times New Roman" w:hAnsi="Times New Roman" w:cs="Times New Roman"/>
+        </w:rPr>
+      </w:pPr>
+      <w:r>
+        <w:rPr>
+          <w:rFonts w:ascii="Times New Roman" w:hAnsi="Times New Roman" w:cs="Times New Roman"/>
+        </w:rPr>
+        <w:t>VHPI provides a procedural (function-call) interface for accessing and controlling VHDL simulation environments.</w:t>
+      </w:r>
+    </w:p>
+    <w:p>
+      <w:pPr>
+        <w:numPr>
+          <w:ilvl w:val="0"/>
+          <w:numId w:val="31"/>
+        </w:numPr>
+        <w:rPr>
+          <w:rFonts w:ascii="Times New Roman" w:hAnsi="Times New Roman" w:cs="Times New Roman"/>
+        </w:rPr>
+      </w:pPr>
+      <w:r>
+        <w:rPr>
+          <w:rFonts w:ascii="Times New Roman" w:hAnsi="Times New Roman" w:cs="Times New Roman"/>
+          <w:b/>
+          <w:bCs/>
+        </w:rPr>
+        <w:t>Purpose</w:t>
+      </w:r>
+      <w:r>
+        <w:rPr>
+          <w:rFonts w:ascii="Times New Roman" w:hAnsi="Times New Roman" w:cs="Times New Roman"/>
+        </w:rPr>
+        <w:t>:</w:t>
+      </w:r>
+    </w:p>
+    <w:p>
+      <w:pPr>
+        <w:numPr>
+          <w:ilvl w:val="1"/>
+          <w:numId w:val="31"/>
+        </w:numPr>
+        <w:rPr>
+          <w:rFonts w:ascii="Times New Roman" w:hAnsi="Times New Roman" w:cs="Times New Roman"/>
+        </w:rPr>
+      </w:pPr>
+      <w:r>
+        <w:rPr>
+          <w:rFonts w:ascii="Times New Roman" w:hAnsi="Times New Roman" w:cs="Times New Roman"/>
+        </w:rPr>
+        <w:t>Enhance interoperability between VHDL simulators and external software tools.</w:t>
+      </w:r>
+    </w:p>
+    <w:p>
+      <w:pPr>
+        <w:numPr>
+          <w:ilvl w:val="1"/>
+          <w:numId w:val="31"/>
+        </w:numPr>
+        <w:rPr>
+          <w:rFonts w:ascii="Times New Roman" w:hAnsi="Times New Roman" w:cs="Times New Roman"/>
+        </w:rPr>
+      </w:pPr>
+      <w:r>
+        <w:rPr>
+          <w:rFonts w:ascii="Times New Roman" w:hAnsi="Times New Roman" w:cs="Times New Roman"/>
+        </w:rPr>
+        <w:t>Allow runtime manipulation and observation of VHDL models.</w:t>
+      </w:r>
+    </w:p>
+    <w:p>
+      <w:pPr>
+        <w:rPr>
+          <w:rFonts w:ascii="Times New Roman" w:hAnsi="Times New Roman" w:cs="Times New Roman"/>
+          <w:b/>
+          <w:bCs/>
+        </w:rPr>
+      </w:pPr>
+    </w:p>
+    <w:p>
+      <w:pPr>
+        <w:rPr>
+          <w:rFonts w:ascii="Times New Roman" w:hAnsi="Times New Roman" w:cs="Times New Roman"/>
+          <w:b/>
+          <w:bCs/>
+          <w:sz w:val="28"/>
+          <w:szCs w:val="28"/>
+        </w:rPr>
+      </w:pPr>
+      <w:r>
+        <w:rPr>
+          <w:rFonts w:ascii="Times New Roman" w:hAnsi="Times New Roman" w:cs="Times New Roman"/>
+          <w:b/>
+          <w:bCs/>
+          <w:sz w:val="28"/>
+          <w:szCs w:val="28"/>
+        </w:rPr>
+        <w:t>17.2 Organization of the Interface</w:t>
+      </w:r>
+    </w:p>
+    <w:p>
+      <w:pPr>
+        <w:numPr>
+          <w:ilvl w:val="0"/>
+          <w:numId w:val="32"/>
+        </w:numPr>
+        <w:rPr>
+          <w:rFonts w:ascii="Times New Roman" w:hAnsi="Times New Roman" w:cs="Times New Roman"/>
+        </w:rPr>
+      </w:pPr>
+      <w:r>
+        <w:rPr>
+          <w:rFonts w:ascii="Times New Roman" w:hAnsi="Times New Roman" w:cs="Times New Roman"/>
+        </w:rPr>
+        <w:t>VHPI is organized into a well-defined hierarchy and categorized into capability sets, access functions, and handles.</w:t>
+      </w:r>
+    </w:p>
+    <w:p>
+      <w:pPr>
+        <w:numPr>
+          <w:ilvl w:val="0"/>
+          <w:numId w:val="32"/>
+        </w:numPr>
+        <w:rPr>
+          <w:rFonts w:ascii="Times New Roman" w:hAnsi="Times New Roman" w:cs="Times New Roman"/>
+        </w:rPr>
+      </w:pPr>
+      <w:r>
+        <w:rPr>
+          <w:rFonts w:ascii="Times New Roman" w:hAnsi="Times New Roman" w:cs="Times New Roman"/>
+        </w:rPr>
+        <w:t>Key components:</w:t>
+      </w:r>
+    </w:p>
+    <w:p>
+      <w:pPr>
+        <w:numPr>
+          <w:ilvl w:val="1"/>
+          <w:numId w:val="32"/>
+        </w:numPr>
+        <w:rPr>
+          <w:rFonts w:ascii="Times New Roman" w:hAnsi="Times New Roman" w:cs="Times New Roman"/>
+        </w:rPr>
+      </w:pPr>
+      <w:r>
+        <w:rPr>
+          <w:rFonts w:ascii="Times New Roman" w:hAnsi="Times New Roman" w:cs="Times New Roman"/>
+          <w:b/>
+          <w:bCs/>
+        </w:rPr>
+        <w:t>Capability Sets</w:t>
+      </w:r>
+      <w:r>
+        <w:rPr>
+          <w:rFonts w:ascii="Times New Roman" w:hAnsi="Times New Roman" w:cs="Times New Roman"/>
+        </w:rPr>
+        <w:t>: Define what functionalities a simulator provides.</w:t>
+      </w:r>
+    </w:p>
+    <w:p>
+      <w:pPr>
+        <w:numPr>
+          <w:ilvl w:val="1"/>
+          <w:numId w:val="32"/>
+        </w:numPr>
+        <w:rPr>
+          <w:rFonts w:ascii="Times New Roman" w:hAnsi="Times New Roman" w:cs="Times New Roman"/>
+        </w:rPr>
+      </w:pPr>
+      <w:r>
+        <w:rPr>
+          <w:rFonts w:ascii="Times New Roman" w:hAnsi="Times New Roman" w:cs="Times New Roman"/>
+          <w:b/>
+          <w:bCs/>
+        </w:rPr>
+        <w:t>Handles</w:t>
+      </w:r>
+      <w:r>
+        <w:rPr>
+          <w:rFonts w:ascii="Times New Roman" w:hAnsi="Times New Roman" w:cs="Times New Roman"/>
+        </w:rPr>
+        <w:t>: Represent VHDL objects or simulator elements (e.g., signals, variables, or processes).</w:t>
+      </w:r>
+    </w:p>
+    <w:p>
+      <w:pPr>
+        <w:numPr>
+          <w:ilvl w:val="1"/>
+          <w:numId w:val="32"/>
+        </w:numPr>
+        <w:rPr>
+          <w:rFonts w:ascii="Times New Roman" w:hAnsi="Times New Roman" w:cs="Times New Roman"/>
+        </w:rPr>
+      </w:pPr>
+      <w:r>
+        <w:rPr>
+          <w:rFonts w:ascii="Times New Roman" w:hAnsi="Times New Roman" w:cs="Times New Roman"/>
+          <w:b/>
+          <w:bCs/>
+        </w:rPr>
+        <w:t>Access Functions</w:t>
+      </w:r>
+      <w:r>
+        <w:rPr>
+          <w:rFonts w:ascii="Times New Roman" w:hAnsi="Times New Roman" w:cs="Times New Roman"/>
+        </w:rPr>
+        <w:t>: Facilitate interactions with the simulation environment.</w:t>
+      </w:r>
+    </w:p>
+    <w:p>
+      <w:pPr>
+        <w:rPr>
+          <w:rFonts w:ascii="Times New Roman" w:hAnsi="Times New Roman" w:cs="Times New Roman"/>
+          <w:b/>
+          <w:bCs/>
+        </w:rPr>
+      </w:pPr>
+    </w:p>
+    <w:p>
+      <w:pPr>
+        <w:rPr>
+          <w:rFonts w:ascii="Times New Roman" w:hAnsi="Times New Roman" w:cs="Times New Roman"/>
+          <w:b/>
+          <w:bCs/>
+          <w:sz w:val="28"/>
+          <w:szCs w:val="28"/>
+        </w:rPr>
+      </w:pPr>
+      <w:r>
+        <w:rPr>
+          <w:rFonts w:ascii="Times New Roman" w:hAnsi="Times New Roman" w:cs="Times New Roman"/>
+          <w:b/>
+          <w:bCs/>
+          <w:sz w:val="28"/>
+          <w:szCs w:val="28"/>
+        </w:rPr>
+        <w:lastRenderedPageBreak/>
+        <w:t>17.3 Capability Sets</w:t>
+      </w:r>
+    </w:p>
+    <w:p>
+      <w:pPr>
+        <w:numPr>
+          <w:ilvl w:val="0"/>
+          <w:numId w:val="33"/>
+        </w:numPr>
+        <w:rPr>
+          <w:rFonts w:ascii="Times New Roman" w:hAnsi="Times New Roman" w:cs="Times New Roman"/>
+        </w:rPr>
+      </w:pPr>
+      <w:r>
+        <w:rPr>
+          <w:rFonts w:ascii="Times New Roman" w:hAnsi="Times New Roman" w:cs="Times New Roman"/>
+        </w:rPr>
+        <w:t>Capabilities are sets of features that a simulator supports, allowing users to query its compatibility and functionality.</w:t>
+      </w:r>
+    </w:p>
+    <w:p>
+      <w:pPr>
+        <w:numPr>
+          <w:ilvl w:val="0"/>
+          <w:numId w:val="33"/>
+        </w:numPr>
+        <w:rPr>
+          <w:rFonts w:ascii="Times New Roman" w:hAnsi="Times New Roman" w:cs="Times New Roman"/>
+        </w:rPr>
+      </w:pPr>
+      <w:r>
+        <w:rPr>
+          <w:rFonts w:ascii="Times New Roman" w:hAnsi="Times New Roman" w:cs="Times New Roman"/>
+        </w:rPr>
+        <w:t>Examples of capabilities:</w:t>
+      </w:r>
+    </w:p>
+    <w:p>
+      <w:pPr>
+        <w:numPr>
+          <w:ilvl w:val="1"/>
+          <w:numId w:val="33"/>
+        </w:numPr>
+        <w:rPr>
+          <w:rFonts w:ascii="Times New Roman" w:hAnsi="Times New Roman" w:cs="Times New Roman"/>
+        </w:rPr>
+      </w:pPr>
+      <w:r>
+        <w:rPr>
+          <w:rFonts w:ascii="Times New Roman" w:hAnsi="Times New Roman" w:cs="Times New Roman"/>
+        </w:rPr>
+        <w:t>Reading and writing values of VHDL objects.</w:t>
+      </w:r>
+    </w:p>
+    <w:p>
+      <w:pPr>
+        <w:numPr>
+          <w:ilvl w:val="1"/>
+          <w:numId w:val="33"/>
+        </w:numPr>
+        <w:rPr>
+          <w:rFonts w:ascii="Times New Roman" w:hAnsi="Times New Roman" w:cs="Times New Roman"/>
+        </w:rPr>
+      </w:pPr>
+      <w:r>
+        <w:rPr>
+          <w:rFonts w:ascii="Times New Roman" w:hAnsi="Times New Roman" w:cs="Times New Roman"/>
+        </w:rPr>
+        <w:t>Accessing simulation time.</w:t>
+      </w:r>
+    </w:p>
+    <w:p>
+      <w:pPr>
+        <w:numPr>
+          <w:ilvl w:val="1"/>
+          <w:numId w:val="33"/>
+        </w:numPr>
+        <w:rPr>
+          <w:rFonts w:ascii="Times New Roman" w:hAnsi="Times New Roman" w:cs="Times New Roman"/>
+        </w:rPr>
+      </w:pPr>
+      <w:r>
+        <w:rPr>
+          <w:rFonts w:ascii="Times New Roman" w:hAnsi="Times New Roman" w:cs="Times New Roman"/>
+        </w:rPr>
+        <w:t>Triggering callbacks for specific events.</w:t>
+      </w:r>
+    </w:p>
+    <w:p>
+      <w:pPr>
+        <w:numPr>
+          <w:ilvl w:val="0"/>
+          <w:numId w:val="33"/>
+        </w:numPr>
+        <w:rPr>
+          <w:rFonts w:ascii="Times New Roman" w:hAnsi="Times New Roman" w:cs="Times New Roman"/>
+        </w:rPr>
+      </w:pPr>
+      <w:r>
+        <w:rPr>
+          <w:rFonts w:ascii="Times New Roman" w:hAnsi="Times New Roman" w:cs="Times New Roman"/>
+        </w:rPr>
+        <w:t>Simulators may implement a subset of VHPI features, and capability queries ensure compatibility checks.</w:t>
+      </w:r>
+    </w:p>
+    <w:p>
+      <w:pPr>
+        <w:rPr>
+          <w:rFonts w:ascii="Times New Roman" w:hAnsi="Times New Roman" w:cs="Times New Roman"/>
+        </w:rPr>
+      </w:pPr>
+    </w:p>
+    <w:p>
+      <w:pPr>
+        <w:rPr>
+          <w:rFonts w:ascii="Times New Roman" w:hAnsi="Times New Roman" w:cs="Times New Roman"/>
+          <w:b/>
+          <w:bCs/>
+          <w:sz w:val="28"/>
+          <w:szCs w:val="28"/>
+        </w:rPr>
+      </w:pPr>
+      <w:r>
+        <w:rPr>
+          <w:rFonts w:ascii="Times New Roman" w:hAnsi="Times New Roman" w:cs="Times New Roman"/>
+          <w:b/>
+          <w:bCs/>
+          <w:sz w:val="28"/>
+          <w:szCs w:val="28"/>
+        </w:rPr>
+        <w:t>17.4 Handles</w:t>
+      </w:r>
+    </w:p>
+    <w:p>
+      <w:pPr>
+        <w:numPr>
+          <w:ilvl w:val="0"/>
+          <w:numId w:val="34"/>
+        </w:numPr>
+        <w:rPr>
+          <w:rFonts w:ascii="Times New Roman" w:hAnsi="Times New Roman" w:cs="Times New Roman"/>
+        </w:rPr>
+      </w:pPr>
+      <w:r>
+        <w:rPr>
+          <w:rFonts w:ascii="Times New Roman" w:hAnsi="Times New Roman" w:cs="Times New Roman"/>
+        </w:rPr>
+        <w:t>Handles are the central abstraction in VHPI, representing simulation objects (signals, variables, instances, etc.).</w:t>
+      </w:r>
+    </w:p>
+    <w:p>
+      <w:pPr>
+        <w:numPr>
+          <w:ilvl w:val="0"/>
+          <w:numId w:val="34"/>
+        </w:numPr>
+        <w:rPr>
+          <w:rFonts w:ascii="Times New Roman" w:hAnsi="Times New Roman" w:cs="Times New Roman"/>
+        </w:rPr>
+      </w:pPr>
+      <w:r>
+        <w:rPr>
+          <w:rFonts w:ascii="Times New Roman" w:hAnsi="Times New Roman" w:cs="Times New Roman"/>
+          <w:b/>
+          <w:bCs/>
+        </w:rPr>
+        <w:t>Types of Handles</w:t>
+      </w:r>
+      <w:r>
+        <w:rPr>
+          <w:rFonts w:ascii="Times New Roman" w:hAnsi="Times New Roman" w:cs="Times New Roman"/>
+        </w:rPr>
+        <w:t>:</w:t>
+      </w:r>
+    </w:p>
+    <w:p>
+      <w:pPr>
+        <w:numPr>
+          <w:ilvl w:val="1"/>
+          <w:numId w:val="34"/>
+        </w:numPr>
+        <w:rPr>
+          <w:rFonts w:ascii="Times New Roman" w:hAnsi="Times New Roman" w:cs="Times New Roman"/>
+        </w:rPr>
+      </w:pPr>
+      <w:r>
+        <w:rPr>
+          <w:rFonts w:ascii="Times New Roman" w:hAnsi="Times New Roman" w:cs="Times New Roman"/>
+          <w:b/>
+          <w:bCs/>
+        </w:rPr>
+        <w:t>Object Handles</w:t>
+      </w:r>
+      <w:r>
+        <w:rPr>
+          <w:rFonts w:ascii="Times New Roman" w:hAnsi="Times New Roman" w:cs="Times New Roman"/>
+        </w:rPr>
+        <w:t>: Represent VHDL objects like signals, constants, or variables.</w:t>
+      </w:r>
+    </w:p>
+    <w:p>
+      <w:pPr>
+        <w:numPr>
+          <w:ilvl w:val="1"/>
+          <w:numId w:val="34"/>
+        </w:numPr>
+        <w:rPr>
+          <w:rFonts w:ascii="Times New Roman" w:hAnsi="Times New Roman" w:cs="Times New Roman"/>
+        </w:rPr>
+      </w:pPr>
+      <w:r>
+        <w:rPr>
+          <w:rFonts w:ascii="Times New Roman" w:hAnsi="Times New Roman" w:cs="Times New Roman"/>
+          <w:b/>
+          <w:bCs/>
+        </w:rPr>
+        <w:t>Entity/Instance Handles</w:t>
+      </w:r>
+      <w:r>
+        <w:rPr>
+          <w:rFonts w:ascii="Times New Roman" w:hAnsi="Times New Roman" w:cs="Times New Roman"/>
+        </w:rPr>
+        <w:t>: Represent design entities or instantiated components.</w:t>
+      </w:r>
+    </w:p>
+    <w:p>
+      <w:pPr>
+        <w:numPr>
+          <w:ilvl w:val="1"/>
+          <w:numId w:val="34"/>
+        </w:numPr>
+        <w:rPr>
+          <w:rFonts w:ascii="Times New Roman" w:hAnsi="Times New Roman" w:cs="Times New Roman"/>
+        </w:rPr>
+      </w:pPr>
+      <w:r>
+        <w:rPr>
+          <w:rFonts w:ascii="Times New Roman" w:hAnsi="Times New Roman" w:cs="Times New Roman"/>
+          <w:b/>
+          <w:bCs/>
+        </w:rPr>
+        <w:t>Process Handles</w:t>
+      </w:r>
+      <w:r>
+        <w:rPr>
+          <w:rFonts w:ascii="Times New Roman" w:hAnsi="Times New Roman" w:cs="Times New Roman"/>
+        </w:rPr>
+        <w:t>: Represent concurrent processes in the simulation.</w:t>
+      </w:r>
+    </w:p>
+    <w:p>
+      <w:pPr>
+        <w:numPr>
+          <w:ilvl w:val="0"/>
+          <w:numId w:val="34"/>
+        </w:numPr>
+        <w:rPr>
+          <w:rFonts w:ascii="Times New Roman" w:hAnsi="Times New Roman" w:cs="Times New Roman"/>
+        </w:rPr>
+      </w:pPr>
+      <w:r>
+        <w:rPr>
+          <w:rFonts w:ascii="Times New Roman" w:hAnsi="Times New Roman" w:cs="Times New Roman"/>
+          <w:b/>
+          <w:bCs/>
+        </w:rPr>
+        <w:t>Use of Handles</w:t>
+      </w:r>
+      <w:r>
+        <w:rPr>
+          <w:rFonts w:ascii="Times New Roman" w:hAnsi="Times New Roman" w:cs="Times New Roman"/>
+        </w:rPr>
+        <w:t>:</w:t>
+      </w:r>
+    </w:p>
+    <w:p>
+      <w:pPr>
+        <w:numPr>
+          <w:ilvl w:val="1"/>
+          <w:numId w:val="34"/>
+        </w:numPr>
+        <w:rPr>
+          <w:rFonts w:ascii="Times New Roman" w:hAnsi="Times New Roman" w:cs="Times New Roman"/>
+        </w:rPr>
+      </w:pPr>
+      <w:r>
+        <w:rPr>
+          <w:rFonts w:ascii="Times New Roman" w:hAnsi="Times New Roman" w:cs="Times New Roman"/>
+        </w:rPr>
+        <w:t>Handles are retrieved using specific VHPI functions and are used to perform operations like value reading, writing, or querying properties.</w:t>
+      </w:r>
+    </w:p>
+    <w:p>
+      <w:pPr>
+        <w:rPr>
+          <w:rFonts w:ascii="Times New Roman" w:hAnsi="Times New Roman" w:cs="Times New Roman"/>
+        </w:rPr>
+      </w:pPr>
+    </w:p>
+    <w:p>
+      <w:pPr>
+        <w:rPr>
+          <w:rFonts w:ascii="Times New Roman" w:hAnsi="Times New Roman" w:cs="Times New Roman"/>
+          <w:b/>
+          <w:bCs/>
+          <w:sz w:val="28"/>
+          <w:szCs w:val="28"/>
+        </w:rPr>
+      </w:pPr>
+      <w:r>
+        <w:rPr>
+          <w:rFonts w:ascii="Times New Roman" w:hAnsi="Times New Roman" w:cs="Times New Roman"/>
+          <w:b/>
+          <w:bCs/>
+          <w:sz w:val="28"/>
+          <w:szCs w:val="28"/>
+        </w:rPr>
+        <w:t>Key Concepts in VHPI</w:t>
+      </w:r>
+    </w:p>
+    <w:p>
+      <w:pPr>
+        <w:numPr>
+          <w:ilvl w:val="0"/>
+          <w:numId w:val="35"/>
+        </w:numPr>
+        <w:rPr>
+          <w:rFonts w:ascii="Times New Roman" w:hAnsi="Times New Roman" w:cs="Times New Roman"/>
+        </w:rPr>
+      </w:pPr>
+      <w:r>
+        <w:rPr>
+          <w:rFonts w:ascii="Times New Roman" w:hAnsi="Times New Roman" w:cs="Times New Roman"/>
+          <w:b/>
+          <w:bCs/>
+        </w:rPr>
+        <w:t>Access Functions</w:t>
+      </w:r>
+      <w:r>
+        <w:rPr>
+          <w:rFonts w:ascii="Times New Roman" w:hAnsi="Times New Roman" w:cs="Times New Roman"/>
+        </w:rPr>
+        <w:t>:</w:t>
+      </w:r>
+    </w:p>
+    <w:p>
+      <w:pPr>
+        <w:numPr>
+          <w:ilvl w:val="1"/>
+          <w:numId w:val="35"/>
+        </w:numPr>
+        <w:rPr>
+          <w:rFonts w:ascii="Times New Roman" w:hAnsi="Times New Roman" w:cs="Times New Roman"/>
+        </w:rPr>
+      </w:pPr>
+      <w:r>
+        <w:rPr>
+          <w:rFonts w:ascii="Times New Roman" w:hAnsi="Times New Roman" w:cs="Times New Roman"/>
+        </w:rPr>
+        <w:t>Provide procedural access to simulation elements through handles.</w:t>
+      </w:r>
+    </w:p>
+    <w:p>
+      <w:pPr>
+        <w:numPr>
+          <w:ilvl w:val="1"/>
+          <w:numId w:val="35"/>
+        </w:numPr>
+        <w:rPr>
+          <w:rFonts w:ascii="Times New Roman" w:hAnsi="Times New Roman" w:cs="Times New Roman"/>
+        </w:rPr>
+      </w:pPr>
+      <w:r>
+        <w:rPr>
+          <w:rFonts w:ascii="Times New Roman" w:hAnsi="Times New Roman" w:cs="Times New Roman"/>
+        </w:rPr>
+        <w:t>Allow querying, reading, or modifying simulation states dynamically.</w:t>
+      </w:r>
+    </w:p>
+    <w:p>
+      <w:pPr>
+        <w:numPr>
+          <w:ilvl w:val="0"/>
+          <w:numId w:val="35"/>
+        </w:numPr>
+        <w:rPr>
+          <w:rFonts w:ascii="Times New Roman" w:hAnsi="Times New Roman" w:cs="Times New Roman"/>
+        </w:rPr>
+      </w:pPr>
+      <w:r>
+        <w:rPr>
+          <w:rFonts w:ascii="Times New Roman" w:hAnsi="Times New Roman" w:cs="Times New Roman"/>
+          <w:b/>
+          <w:bCs/>
+        </w:rPr>
+        <w:t>Callback Mechanism</w:t>
+      </w:r>
+      <w:r>
+        <w:rPr>
+          <w:rFonts w:ascii="Times New Roman" w:hAnsi="Times New Roman" w:cs="Times New Roman"/>
+        </w:rPr>
+        <w:t>:</w:t>
+      </w:r>
+    </w:p>
+    <w:p>
+      <w:pPr>
+        <w:numPr>
+          <w:ilvl w:val="1"/>
+          <w:numId w:val="35"/>
+        </w:numPr>
+        <w:rPr>
+          <w:rFonts w:ascii="Times New Roman" w:hAnsi="Times New Roman" w:cs="Times New Roman"/>
+        </w:rPr>
+      </w:pPr>
+      <w:r>
+        <w:rPr>
+          <w:rFonts w:ascii="Times New Roman" w:hAnsi="Times New Roman" w:cs="Times New Roman"/>
+        </w:rPr>
+        <w:t>Enable event-driven interaction.</w:t>
+      </w:r>
+    </w:p>
+    <w:p>
+      <w:pPr>
+        <w:numPr>
+          <w:ilvl w:val="1"/>
+          <w:numId w:val="35"/>
+        </w:numPr>
+        <w:rPr>
+          <w:rFonts w:ascii="Times New Roman" w:hAnsi="Times New Roman" w:cs="Times New Roman"/>
+        </w:rPr>
+      </w:pPr>
+      <w:r>
+        <w:rPr>
+          <w:rFonts w:ascii="Times New Roman" w:hAnsi="Times New Roman" w:cs="Times New Roman"/>
+        </w:rPr>
+        <w:t>Users can register functions to be executed upon specific simulation events (e.g., signal changes or process activations).</w:t>
+      </w:r>
+    </w:p>
+    <w:p>
+      <w:pPr>
+        <w:numPr>
+          <w:ilvl w:val="0"/>
+          <w:numId w:val="35"/>
+        </w:numPr>
+        <w:rPr>
+          <w:rFonts w:ascii="Times New Roman" w:hAnsi="Times New Roman" w:cs="Times New Roman"/>
+        </w:rPr>
+      </w:pPr>
+      <w:r>
+        <w:rPr>
+          <w:rFonts w:ascii="Times New Roman" w:hAnsi="Times New Roman" w:cs="Times New Roman"/>
+          <w:b/>
+          <w:bCs/>
+        </w:rPr>
+        <w:t>Simulator Interoperability</w:t>
+      </w:r>
+      <w:r>
+        <w:rPr>
+          <w:rFonts w:ascii="Times New Roman" w:hAnsi="Times New Roman" w:cs="Times New Roman"/>
+        </w:rPr>
+        <w:t>:</w:t>
+      </w:r>
+    </w:p>
+    <w:p>
+      <w:pPr>
+        <w:numPr>
+          <w:ilvl w:val="1"/>
+          <w:numId w:val="35"/>
+        </w:numPr>
+        <w:rPr>
+          <w:rFonts w:ascii="Times New Roman" w:hAnsi="Times New Roman" w:cs="Times New Roman"/>
+        </w:rPr>
+      </w:pPr>
+      <w:r>
+        <w:rPr>
+          <w:rFonts w:ascii="Times New Roman" w:hAnsi="Times New Roman" w:cs="Times New Roman"/>
+        </w:rPr>
+        <w:lastRenderedPageBreak/>
+        <w:t>VHPI ensures a standardized way of interacting with different simulators, improving portability of tools and extensions.</w:t>
+      </w:r>
+    </w:p>
+    <w:p>
+      <w:pPr>
+        <w:rPr>
+          <w:rFonts w:ascii="Times New Roman" w:hAnsi="Times New Roman" w:cs="Times New Roman"/>
+        </w:rPr>
+      </w:pPr>
+    </w:p>
+    <w:p>
+      <w:pPr>
+        <w:rPr>
+          <w:rFonts w:ascii="Times New Roman" w:hAnsi="Times New Roman" w:cs="Times New Roman"/>
+          <w:b/>
+          <w:bCs/>
+          <w:sz w:val="28"/>
+          <w:szCs w:val="28"/>
+        </w:rPr>
+      </w:pPr>
+      <w:r>
+        <w:rPr>
+          <w:rFonts w:ascii="Times New Roman" w:hAnsi="Times New Roman" w:cs="Times New Roman"/>
+          <w:b/>
+          <w:bCs/>
+          <w:sz w:val="28"/>
+          <w:szCs w:val="28"/>
+        </w:rPr>
+        <w:t>Applications of VHPI</w:t>
+      </w:r>
+    </w:p>
+    <w:p>
+      <w:pPr>
+        <w:numPr>
+          <w:ilvl w:val="0"/>
+          <w:numId w:val="36"/>
+        </w:numPr>
+        <w:rPr>
+          <w:rFonts w:ascii="Times New Roman" w:hAnsi="Times New Roman" w:cs="Times New Roman"/>
+        </w:rPr>
+      </w:pPr>
+      <w:r>
+        <w:rPr>
+          <w:rFonts w:ascii="Times New Roman" w:hAnsi="Times New Roman" w:cs="Times New Roman"/>
+          <w:b/>
+          <w:bCs/>
+        </w:rPr>
+        <w:t>Debugging and Monitoring</w:t>
+      </w:r>
+      <w:r>
+        <w:rPr>
+          <w:rFonts w:ascii="Times New Roman" w:hAnsi="Times New Roman" w:cs="Times New Roman"/>
+        </w:rPr>
+        <w:t>:</w:t>
+      </w:r>
+    </w:p>
+    <w:p>
+      <w:pPr>
+        <w:numPr>
+          <w:ilvl w:val="1"/>
+          <w:numId w:val="36"/>
+        </w:numPr>
+        <w:rPr>
+          <w:rFonts w:ascii="Times New Roman" w:hAnsi="Times New Roman" w:cs="Times New Roman"/>
+        </w:rPr>
+      </w:pPr>
+      <w:r>
+        <w:rPr>
+          <w:rFonts w:ascii="Times New Roman" w:hAnsi="Times New Roman" w:cs="Times New Roman"/>
+        </w:rPr>
+        <w:t>External tools can observe signals or variables during simulation to aid debugging.</w:t>
+      </w:r>
+    </w:p>
+    <w:p>
+      <w:pPr>
+        <w:numPr>
+          <w:ilvl w:val="0"/>
+          <w:numId w:val="36"/>
+        </w:numPr>
+        <w:rPr>
+          <w:rFonts w:ascii="Times New Roman" w:hAnsi="Times New Roman" w:cs="Times New Roman"/>
+        </w:rPr>
+      </w:pPr>
+      <w:r>
+        <w:rPr>
+          <w:rFonts w:ascii="Times New Roman" w:hAnsi="Times New Roman" w:cs="Times New Roman"/>
+          <w:b/>
+          <w:bCs/>
+        </w:rPr>
+        <w:t>Dynamic Model Interaction</w:t>
+      </w:r>
+      <w:r>
+        <w:rPr>
+          <w:rFonts w:ascii="Times New Roman" w:hAnsi="Times New Roman" w:cs="Times New Roman"/>
+        </w:rPr>
+        <w:t>:</w:t>
+      </w:r>
+    </w:p>
+    <w:p>
+      <w:pPr>
+        <w:numPr>
+          <w:ilvl w:val="1"/>
+          <w:numId w:val="36"/>
+        </w:numPr>
+        <w:rPr>
+          <w:rFonts w:ascii="Times New Roman" w:hAnsi="Times New Roman" w:cs="Times New Roman"/>
+        </w:rPr>
+      </w:pPr>
+      <w:r>
+        <w:rPr>
+          <w:rFonts w:ascii="Times New Roman" w:hAnsi="Times New Roman" w:cs="Times New Roman"/>
+        </w:rPr>
+        <w:t>Allows runtime injection of stimuli or modification of simulation states.</w:t>
+      </w:r>
+    </w:p>
+    <w:p>
+      <w:pPr>
+        <w:numPr>
+          <w:ilvl w:val="0"/>
+          <w:numId w:val="36"/>
+        </w:numPr>
+        <w:rPr>
+          <w:rFonts w:ascii="Times New Roman" w:hAnsi="Times New Roman" w:cs="Times New Roman"/>
+        </w:rPr>
+      </w:pPr>
+      <w:r>
+        <w:rPr>
+          <w:rFonts w:ascii="Times New Roman" w:hAnsi="Times New Roman" w:cs="Times New Roman"/>
+          <w:b/>
+          <w:bCs/>
+        </w:rPr>
+        <w:t>Custom Verification</w:t>
+      </w:r>
+      <w:r>
+        <w:rPr>
+          <w:rFonts w:ascii="Times New Roman" w:hAnsi="Times New Roman" w:cs="Times New Roman"/>
+        </w:rPr>
+        <w:t>:</w:t>
+      </w:r>
+    </w:p>
+    <w:p>
+      <w:pPr>
+        <w:numPr>
+          <w:ilvl w:val="1"/>
+          <w:numId w:val="36"/>
+        </w:numPr>
+        <w:rPr>
+          <w:rFonts w:ascii="Times New Roman" w:hAnsi="Times New Roman" w:cs="Times New Roman"/>
+        </w:rPr>
+      </w:pPr>
+      <w:r>
+        <w:rPr>
+          <w:rFonts w:ascii="Times New Roman" w:hAnsi="Times New Roman" w:cs="Times New Roman"/>
+        </w:rPr>
+        <w:t>Integrate custom verification tools or frameworks with VHDL simulators.</w:t>
+      </w:r>
+    </w:p>
+    <w:p>
+      <w:pPr>
+        <w:numPr>
+          <w:ilvl w:val="0"/>
+          <w:numId w:val="36"/>
+        </w:numPr>
+        <w:rPr>
+          <w:rFonts w:ascii="Times New Roman" w:hAnsi="Times New Roman" w:cs="Times New Roman"/>
+        </w:rPr>
+      </w:pPr>
+      <w:r>
+        <w:rPr>
+          <w:rFonts w:ascii="Times New Roman" w:hAnsi="Times New Roman" w:cs="Times New Roman"/>
+          <w:b/>
+          <w:bCs/>
+        </w:rPr>
+        <w:t>Co-Simulation</w:t>
+      </w:r>
+      <w:r>
+        <w:rPr>
+          <w:rFonts w:ascii="Times New Roman" w:hAnsi="Times New Roman" w:cs="Times New Roman"/>
+        </w:rPr>
+        <w:t>:</w:t>
+      </w:r>
+    </w:p>
+    <w:p>
+      <w:pPr>
+        <w:numPr>
+          <w:ilvl w:val="1"/>
+          <w:numId w:val="36"/>
+        </w:numPr>
+        <w:rPr>
+          <w:rFonts w:ascii="Times New Roman" w:hAnsi="Times New Roman" w:cs="Times New Roman"/>
+        </w:rPr>
+      </w:pPr>
+      <w:r>
+        <w:rPr>
+          <w:rFonts w:ascii="Times New Roman" w:hAnsi="Times New Roman" w:cs="Times New Roman"/>
+        </w:rPr>
+        <w:t>Enable integration of VHDL models with other simulation environments (e.g., system-level or mixed-signal simulation).</w:t>
+      </w:r>
+    </w:p>
+    <w:p>
+      <w:pPr>
+        <w:rPr>
+          <w:rFonts w:ascii="Times New Roman" w:hAnsi="Times New Roman" w:cs="Times New Roman"/>
+        </w:rPr>
+      </w:pPr>
     </w:p>
     <w:sectPr>
       <w:pgSz w:w="11906" w:h="16838"/>
@@ -6461,6 +7452,123 @@
     </w:lvl>
   </w:abstractNum>
   <w:abstractNum w:abstractNumId="9" w15:restartNumberingAfterBreak="0">
+    <w:nsid w:val="13850935"/>
+    <w:multiLevelType w:val="multilevel"/>
+    <w:tmpl w:val="C8D2CB4C"/>
+    <w:lvl w:ilvl="0">
+      <w:start w:val="1"/>
+      <w:numFmt w:val="decimal"/>
+      <w:lvlText w:val="%1."/>
+      <w:lvlJc w:val="left"/>
+      <w:pPr>
+        <w:tabs>
+          <w:tab w:val="num" w:pos="720"/>
+        </w:tabs>
+        <w:ind w:left="720" w:hanging="360"/>
+      </w:pPr>
+    </w:lvl>
+    <w:lvl w:ilvl="1">
+      <w:start w:val="1"/>
+      <w:numFmt w:val="bullet"/>
+      <w:lvlText w:val="o"/>
+      <w:lvlJc w:val="left"/>
+      <w:pPr>
+        <w:tabs>
+          <w:tab w:val="num" w:pos="1440"/>
+        </w:tabs>
+        <w:ind w:left="1440" w:hanging="360"/>
+      </w:pPr>
+      <w:rPr>
+        <w:rFonts w:ascii="Courier New" w:hAnsi="Courier New" w:hint="default"/>
+        <w:sz w:val="20"/>
+      </w:rPr>
+    </w:lvl>
+    <w:lvl w:ilvl="2" w:tentative="1">
+      <w:start w:val="1"/>
+      <w:numFmt w:val="decimal"/>
+      <w:lvlText w:val="%3."/>
+      <w:lvlJc w:val="left"/>
+      <w:pPr>
+        <w:tabs>
+          <w:tab w:val="num" w:pos="2160"/>
+        </w:tabs>
+        <w:ind w:left="2160" w:hanging="360"/>
+      </w:pPr>
+    </w:lvl>
+    <w:lvl w:ilvl="3" w:tentative="1">
+      <w:start w:val="1"/>
+      <w:numFmt w:val="decimal"/>
+      <w:lvlText w:val="%4."/>
+      <w:lvlJc w:val="left"/>
+      <w:pPr>
+        <w:tabs>
+          <w:tab w:val="num" w:pos="2880"/>
+        </w:tabs>
+        <w:ind w:left="2880" w:hanging="360"/>
+      </w:pPr>
+    </w:lvl>
+    <w:lvl w:ilvl="4" w:tentative="1">
+      <w:start w:val="1"/>
+      <w:numFmt w:val="decimal"/>
+      <w:lvlText w:val="%5."/>
+      <w:lvlJc w:val="left"/>
+      <w:pPr>
+        <w:tabs>
+          <w:tab w:val="num" w:pos="3600"/>
+        </w:tabs>
+        <w:ind w:left="3600" w:hanging="360"/>
+      </w:pPr>
+    </w:lvl>
+    <w:lvl w:ilvl="5" w:tentative="1">
+      <w:start w:val="1"/>
+      <w:numFmt w:val="decimal"/>
+      <w:lvlText w:val="%6."/>
+      <w:lvlJc w:val="left"/>
+      <w:pPr>
+        <w:tabs>
+          <w:tab w:val="num" w:pos="4320"/>
+        </w:tabs>
+        <w:ind w:left="4320" w:hanging="360"/>
+      </w:pPr>
+    </w:lvl>
+    <w:lvl w:ilvl="6" w:tentative="1">
+      <w:start w:val="1"/>
+      <w:numFmt w:val="decimal"/>
+      <w:lvlText w:val="%7."/>
+      <w:lvlJc w:val="left"/>
+      <w:pPr>
+        <w:tabs>
+          <w:tab w:val="num" w:pos="5040"/>
+        </w:tabs>
+        <w:ind w:left="5040" w:hanging="360"/>
+      </w:pPr>
+    </w:lvl>
+    <w:lvl w:ilvl="7" w:tentative="1">
+      <w:start w:val="1"/>
+      <w:numFmt w:val="decimal"/>
+      <w:lvlText w:val="%8."/>
+      <w:lvlJc w:val="left"/>
+      <w:pPr>
+        <w:tabs>
+          <w:tab w:val="num" w:pos="5760"/>
+        </w:tabs>
+        <w:ind w:left="5760" w:hanging="360"/>
+      </w:pPr>
+    </w:lvl>
+    <w:lvl w:ilvl="8" w:tentative="1">
+      <w:start w:val="1"/>
+      <w:numFmt w:val="decimal"/>
+      <w:lvlText w:val="%9."/>
+      <w:lvlJc w:val="left"/>
+      <w:pPr>
+        <w:tabs>
+          <w:tab w:val="num" w:pos="6480"/>
+        </w:tabs>
+        <w:ind w:left="6480" w:hanging="360"/>
+      </w:pPr>
+    </w:lvl>
+  </w:abstractNum>
+  <w:abstractNum w:abstractNumId="10" w15:restartNumberingAfterBreak="0">
     <w:nsid w:val="15F62481"/>
     <w:multiLevelType w:val="multilevel"/>
     <w:tmpl w:val="29C02BA6"/>
@@ -6609,7 +7717,7 @@
       </w:rPr>
     </w:lvl>
   </w:abstractNum>
-  <w:abstractNum w:abstractNumId="10" w15:restartNumberingAfterBreak="0">
+  <w:abstractNum w:abstractNumId="11" w15:restartNumberingAfterBreak="0">
     <w:nsid w:val="1A637977"/>
     <w:multiLevelType w:val="multilevel"/>
     <w:tmpl w:val="5AB8B0A2"/>
@@ -6758,7 +7866,7 @@
       </w:rPr>
     </w:lvl>
   </w:abstractNum>
-  <w:abstractNum w:abstractNumId="11" w15:restartNumberingAfterBreak="0">
+  <w:abstractNum w:abstractNumId="12" w15:restartNumberingAfterBreak="0">
     <w:nsid w:val="20B46211"/>
     <w:multiLevelType w:val="multilevel"/>
     <w:tmpl w:val="CC58C162"/>
@@ -6907,7 +8015,7 @@
       </w:rPr>
     </w:lvl>
   </w:abstractNum>
-  <w:abstractNum w:abstractNumId="12" w15:restartNumberingAfterBreak="0">
+  <w:abstractNum w:abstractNumId="13" w15:restartNumberingAfterBreak="0">
     <w:nsid w:val="22F07880"/>
     <w:multiLevelType w:val="multilevel"/>
     <w:tmpl w:val="463A862C"/>
@@ -7056,7 +8164,7 @@
       </w:rPr>
     </w:lvl>
   </w:abstractNum>
-  <w:abstractNum w:abstractNumId="13" w15:restartNumberingAfterBreak="0">
+  <w:abstractNum w:abstractNumId="14" w15:restartNumberingAfterBreak="0">
     <w:nsid w:val="23F65726"/>
     <w:multiLevelType w:val="multilevel"/>
     <w:tmpl w:val="32149CDC"/>
@@ -7205,7 +8313,7 @@
       </w:rPr>
     </w:lvl>
   </w:abstractNum>
-  <w:abstractNum w:abstractNumId="14" w15:restartNumberingAfterBreak="0">
+  <w:abstractNum w:abstractNumId="15" w15:restartNumberingAfterBreak="0">
     <w:nsid w:val="2BEF2C99"/>
     <w:multiLevelType w:val="multilevel"/>
     <w:tmpl w:val="3F60D282"/>
@@ -7322,7 +8430,7 @@
       </w:pPr>
     </w:lvl>
   </w:abstractNum>
-  <w:abstractNum w:abstractNumId="15" w15:restartNumberingAfterBreak="0">
+  <w:abstractNum w:abstractNumId="16" w15:restartNumberingAfterBreak="0">
     <w:nsid w:val="2C76697D"/>
     <w:multiLevelType w:val="multilevel"/>
     <w:tmpl w:val="5C0A4BEA"/>
@@ -7439,7 +8547,7 @@
       </w:pPr>
     </w:lvl>
   </w:abstractNum>
-  <w:abstractNum w:abstractNumId="16" w15:restartNumberingAfterBreak="0">
+  <w:abstractNum w:abstractNumId="17" w15:restartNumberingAfterBreak="0">
     <w:nsid w:val="2CD35B6B"/>
     <w:multiLevelType w:val="multilevel"/>
     <w:tmpl w:val="B2DE8FCA"/>
@@ -7588,7 +8696,7 @@
       </w:rPr>
     </w:lvl>
   </w:abstractNum>
-  <w:abstractNum w:abstractNumId="17" w15:restartNumberingAfterBreak="0">
+  <w:abstractNum w:abstractNumId="18" w15:restartNumberingAfterBreak="0">
     <w:nsid w:val="320F2DF1"/>
     <w:multiLevelType w:val="multilevel"/>
     <w:tmpl w:val="88DA789E"/>
@@ -7737,7 +8845,7 @@
       </w:rPr>
     </w:lvl>
   </w:abstractNum>
-  <w:abstractNum w:abstractNumId="18" w15:restartNumberingAfterBreak="0">
+  <w:abstractNum w:abstractNumId="19" w15:restartNumberingAfterBreak="0">
     <w:nsid w:val="33A62F5D"/>
     <w:multiLevelType w:val="multilevel"/>
     <w:tmpl w:val="7D0CB630"/>
@@ -7886,7 +8994,7 @@
       </w:rPr>
     </w:lvl>
   </w:abstractNum>
-  <w:abstractNum w:abstractNumId="19" w15:restartNumberingAfterBreak="0">
+  <w:abstractNum w:abstractNumId="20" w15:restartNumberingAfterBreak="0">
     <w:nsid w:val="3A661694"/>
     <w:multiLevelType w:val="multilevel"/>
     <w:tmpl w:val="DE446AC4"/>
@@ -8035,7 +9143,7 @@
       </w:rPr>
     </w:lvl>
   </w:abstractNum>
-  <w:abstractNum w:abstractNumId="20" w15:restartNumberingAfterBreak="0">
+  <w:abstractNum w:abstractNumId="21" w15:restartNumberingAfterBreak="0">
     <w:nsid w:val="3BA60A6F"/>
     <w:multiLevelType w:val="multilevel"/>
     <w:tmpl w:val="DB8623F6"/>
@@ -8184,7 +9292,156 @@
       </w:rPr>
     </w:lvl>
   </w:abstractNum>
-  <w:abstractNum w:abstractNumId="21" w15:restartNumberingAfterBreak="0">
+  <w:abstractNum w:abstractNumId="22" w15:restartNumberingAfterBreak="0">
+    <w:nsid w:val="4405298F"/>
+    <w:multiLevelType w:val="multilevel"/>
+    <w:tmpl w:val="16D8BDC4"/>
+    <w:lvl w:ilvl="0">
+      <w:start w:val="1"/>
+      <w:numFmt w:val="bullet"/>
+      <w:lvlText w:val=""/>
+      <w:lvlJc w:val="left"/>
+      <w:pPr>
+        <w:tabs>
+          <w:tab w:val="num" w:pos="720"/>
+        </w:tabs>
+        <w:ind w:left="720" w:hanging="360"/>
+      </w:pPr>
+      <w:rPr>
+        <w:rFonts w:ascii="Symbol" w:hAnsi="Symbol" w:hint="default"/>
+        <w:sz w:val="20"/>
+      </w:rPr>
+    </w:lvl>
+    <w:lvl w:ilvl="1">
+      <w:start w:val="1"/>
+      <w:numFmt w:val="bullet"/>
+      <w:lvlText w:val="o"/>
+      <w:lvlJc w:val="left"/>
+      <w:pPr>
+        <w:tabs>
+          <w:tab w:val="num" w:pos="1440"/>
+        </w:tabs>
+        <w:ind w:left="1440" w:hanging="360"/>
+      </w:pPr>
+      <w:rPr>
+        <w:rFonts w:ascii="Courier New" w:hAnsi="Courier New" w:hint="default"/>
+        <w:sz w:val="20"/>
+      </w:rPr>
+    </w:lvl>
+    <w:lvl w:ilvl="2" w:tentative="1">
+      <w:start w:val="1"/>
+      <w:numFmt w:val="bullet"/>
+      <w:lvlText w:val=""/>
+      <w:lvlJc w:val="left"/>
+      <w:pPr>
+        <w:tabs>
+          <w:tab w:val="num" w:pos="2160"/>
+        </w:tabs>
+        <w:ind w:left="2160" w:hanging="360"/>
+      </w:pPr>
+      <w:rPr>
+        <w:rFonts w:ascii="Wingdings" w:hAnsi="Wingdings" w:hint="default"/>
+        <w:sz w:val="20"/>
+      </w:rPr>
+    </w:lvl>
+    <w:lvl w:ilvl="3" w:tentative="1">
+      <w:start w:val="1"/>
+      <w:numFmt w:val="bullet"/>
+      <w:lvlText w:val=""/>
+      <w:lvlJc w:val="left"/>
+      <w:pPr>
+        <w:tabs>
+          <w:tab w:val="num" w:pos="2880"/>
+        </w:tabs>
+        <w:ind w:left="2880" w:hanging="360"/>
+      </w:pPr>
+      <w:rPr>
+        <w:rFonts w:ascii="Wingdings" w:hAnsi="Wingdings" w:hint="default"/>
+        <w:sz w:val="20"/>
+      </w:rPr>
+    </w:lvl>
+    <w:lvl w:ilvl="4" w:tentative="1">
+      <w:start w:val="1"/>
+      <w:numFmt w:val="bullet"/>
+      <w:lvlText w:val=""/>
+      <w:lvlJc w:val="left"/>
+      <w:pPr>
+        <w:tabs>
+          <w:tab w:val="num" w:pos="3600"/>
+        </w:tabs>
+        <w:ind w:left="3600" w:hanging="360"/>
+      </w:pPr>
+      <w:rPr>
+        <w:rFonts w:ascii="Wingdings" w:hAnsi="Wingdings" w:hint="default"/>
+        <w:sz w:val="20"/>
+      </w:rPr>
+    </w:lvl>
+    <w:lvl w:ilvl="5" w:tentative="1">
+      <w:start w:val="1"/>
+      <w:numFmt w:val="bullet"/>
+      <w:lvlText w:val=""/>
+      <w:lvlJc w:val="left"/>
+      <w:pPr>
+        <w:tabs>
+          <w:tab w:val="num" w:pos="4320"/>
+        </w:tabs>
+        <w:ind w:left="4320" w:hanging="360"/>
+      </w:pPr>
+      <w:rPr>
+        <w:rFonts w:ascii="Wingdings" w:hAnsi="Wingdings" w:hint="default"/>
+        <w:sz w:val="20"/>
+      </w:rPr>
+    </w:lvl>
+    <w:lvl w:ilvl="6" w:tentative="1">
+      <w:start w:val="1"/>
+      <w:numFmt w:val="bullet"/>
+      <w:lvlText w:val=""/>
+      <w:lvlJc w:val="left"/>
+      <w:pPr>
+        <w:tabs>
+          <w:tab w:val="num" w:pos="5040"/>
+        </w:tabs>
+        <w:ind w:left="5040" w:hanging="360"/>
+      </w:pPr>
+      <w:rPr>
+        <w:rFonts w:ascii="Wingdings" w:hAnsi="Wingdings" w:hint="default"/>
+        <w:sz w:val="20"/>
+      </w:rPr>
+    </w:lvl>
+    <w:lvl w:ilvl="7" w:tentative="1">
+      <w:start w:val="1"/>
+      <w:numFmt w:val="bullet"/>
+      <w:lvlText w:val=""/>
+      <w:lvlJc w:val="left"/>
+      <w:pPr>
+        <w:tabs>
+          <w:tab w:val="num" w:pos="5760"/>
+        </w:tabs>
+        <w:ind w:left="5760" w:hanging="360"/>
+      </w:pPr>
+      <w:rPr>
+        <w:rFonts w:ascii="Wingdings" w:hAnsi="Wingdings" w:hint="default"/>
+        <w:sz w:val="20"/>
+      </w:rPr>
+    </w:lvl>
+    <w:lvl w:ilvl="8" w:tentative="1">
+      <w:start w:val="1"/>
+      <w:numFmt w:val="bullet"/>
+      <w:lvlText w:val=""/>
+      <w:lvlJc w:val="left"/>
+      <w:pPr>
+        <w:tabs>
+          <w:tab w:val="num" w:pos="6480"/>
+        </w:tabs>
+        <w:ind w:left="6480" w:hanging="360"/>
+      </w:pPr>
+      <w:rPr>
+        <w:rFonts w:ascii="Wingdings" w:hAnsi="Wingdings" w:hint="default"/>
+        <w:sz w:val="20"/>
+      </w:rPr>
+    </w:lvl>
+  </w:abstractNum>
+  <w:abstractNum w:abstractNumId="23" w15:restartNumberingAfterBreak="0">
     <w:nsid w:val="4A0C7A2A"/>
     <w:multiLevelType w:val="multilevel"/>
     <w:tmpl w:val="E208E5E2"/>
@@ -8333,7 +9590,7 @@
       </w:rPr>
     </w:lvl>
   </w:abstractNum>
-  <w:abstractNum w:abstractNumId="22" w15:restartNumberingAfterBreak="0">
+  <w:abstractNum w:abstractNumId="24" w15:restartNumberingAfterBreak="0">
     <w:nsid w:val="4B2D33AF"/>
     <w:multiLevelType w:val="multilevel"/>
     <w:tmpl w:val="DC3C690C"/>
@@ -8482,7 +9739,7 @@
       </w:rPr>
     </w:lvl>
   </w:abstractNum>
-  <w:abstractNum w:abstractNumId="23" w15:restartNumberingAfterBreak="0">
+  <w:abstractNum w:abstractNumId="25" w15:restartNumberingAfterBreak="0">
     <w:nsid w:val="4DAF76EC"/>
     <w:multiLevelType w:val="multilevel"/>
     <w:tmpl w:val="1242D40C"/>
@@ -8631,7 +9888,7 @@
       </w:rPr>
     </w:lvl>
   </w:abstractNum>
-  <w:abstractNum w:abstractNumId="24" w15:restartNumberingAfterBreak="0">
+  <w:abstractNum w:abstractNumId="26" w15:restartNumberingAfterBreak="0">
     <w:nsid w:val="4E9F7522"/>
     <w:multiLevelType w:val="multilevel"/>
     <w:tmpl w:val="E7704F98"/>
@@ -8780,7 +10037,156 @@
       </w:rPr>
     </w:lvl>
   </w:abstractNum>
-  <w:abstractNum w:abstractNumId="25" w15:restartNumberingAfterBreak="0">
+  <w:abstractNum w:abstractNumId="27" w15:restartNumberingAfterBreak="0">
+    <w:nsid w:val="57774885"/>
+    <w:multiLevelType w:val="multilevel"/>
+    <w:tmpl w:val="9F506522"/>
+    <w:lvl w:ilvl="0">
+      <w:start w:val="1"/>
+      <w:numFmt w:val="bullet"/>
+      <w:lvlText w:val=""/>
+      <w:lvlJc w:val="left"/>
+      <w:pPr>
+        <w:tabs>
+          <w:tab w:val="num" w:pos="720"/>
+        </w:tabs>
+        <w:ind w:left="720" w:hanging="360"/>
+      </w:pPr>
+      <w:rPr>
+        <w:rFonts w:ascii="Symbol" w:hAnsi="Symbol" w:hint="default"/>
+        <w:sz w:val="20"/>
+      </w:rPr>
+    </w:lvl>
+    <w:lvl w:ilvl="1">
+      <w:start w:val="1"/>
+      <w:numFmt w:val="bullet"/>
+      <w:lvlText w:val="o"/>
+      <w:lvlJc w:val="left"/>
+      <w:pPr>
+        <w:tabs>
+          <w:tab w:val="num" w:pos="1440"/>
+        </w:tabs>
+        <w:ind w:left="1440" w:hanging="360"/>
+      </w:pPr>
+      <w:rPr>
+        <w:rFonts w:ascii="Courier New" w:hAnsi="Courier New" w:hint="default"/>
+        <w:sz w:val="20"/>
+      </w:rPr>
+    </w:lvl>
+    <w:lvl w:ilvl="2" w:tentative="1">
+      <w:start w:val="1"/>
+      <w:numFmt w:val="bullet"/>
+      <w:lvlText w:val=""/>
+      <w:lvlJc w:val="left"/>
+      <w:pPr>
+        <w:tabs>
+          <w:tab w:val="num" w:pos="2160"/>
+        </w:tabs>
+        <w:ind w:left="2160" w:hanging="360"/>
+      </w:pPr>
+      <w:rPr>
+        <w:rFonts w:ascii="Wingdings" w:hAnsi="Wingdings" w:hint="default"/>
+        <w:sz w:val="20"/>
+      </w:rPr>
+    </w:lvl>
+    <w:lvl w:ilvl="3" w:tentative="1">
+      <w:start w:val="1"/>
+      <w:numFmt w:val="bullet"/>
+      <w:lvlText w:val=""/>
+      <w:lvlJc w:val="left"/>
+      <w:pPr>
+        <w:tabs>
+          <w:tab w:val="num" w:pos="2880"/>
+        </w:tabs>
+        <w:ind w:left="2880" w:hanging="360"/>
+      </w:pPr>
+      <w:rPr>
+        <w:rFonts w:ascii="Wingdings" w:hAnsi="Wingdings" w:hint="default"/>
+        <w:sz w:val="20"/>
+      </w:rPr>
+    </w:lvl>
+    <w:lvl w:ilvl="4" w:tentative="1">
+      <w:start w:val="1"/>
+      <w:numFmt w:val="bullet"/>
+      <w:lvlText w:val=""/>
+      <w:lvlJc w:val="left"/>
+      <w:pPr>
+        <w:tabs>
+          <w:tab w:val="num" w:pos="3600"/>
+        </w:tabs>
+        <w:ind w:left="3600" w:hanging="360"/>
+      </w:pPr>
+      <w:rPr>
+        <w:rFonts w:ascii="Wingdings" w:hAnsi="Wingdings" w:hint="default"/>
+        <w:sz w:val="20"/>
+      </w:rPr>
+    </w:lvl>
+    <w:lvl w:ilvl="5" w:tentative="1">
+      <w:start w:val="1"/>
+      <w:numFmt w:val="bullet"/>
+      <w:lvlText w:val=""/>
+      <w:lvlJc w:val="left"/>
+      <w:pPr>
+        <w:tabs>
+          <w:tab w:val="num" w:pos="4320"/>
+        </w:tabs>
+        <w:ind w:left="4320" w:hanging="360"/>
+      </w:pPr>
+      <w:rPr>
+        <w:rFonts w:ascii="Wingdings" w:hAnsi="Wingdings" w:hint="default"/>
+        <w:sz w:val="20"/>
+      </w:rPr>
+    </w:lvl>
+    <w:lvl w:ilvl="6" w:tentative="1">
+      <w:start w:val="1"/>
+      <w:numFmt w:val="bullet"/>
+      <w:lvlText w:val=""/>
+      <w:lvlJc w:val="left"/>
+      <w:pPr>
+        <w:tabs>
+          <w:tab w:val="num" w:pos="5040"/>
+        </w:tabs>
+        <w:ind w:left="5040" w:hanging="360"/>
+      </w:pPr>
+      <w:rPr>
+        <w:rFonts w:ascii="Wingdings" w:hAnsi="Wingdings" w:hint="default"/>
+        <w:sz w:val="20"/>
+      </w:rPr>
+    </w:lvl>
+    <w:lvl w:ilvl="7" w:tentative="1">
+      <w:start w:val="1"/>
+      <w:numFmt w:val="bullet"/>
+      <w:lvlText w:val=""/>
+      <w:lvlJc w:val="left"/>
+      <w:pPr>
+        <w:tabs>
+          <w:tab w:val="num" w:pos="5760"/>
+        </w:tabs>
+        <w:ind w:left="5760" w:hanging="360"/>
+      </w:pPr>
+      <w:rPr>
+        <w:rFonts w:ascii="Wingdings" w:hAnsi="Wingdings" w:hint="default"/>
+        <w:sz w:val="20"/>
+      </w:rPr>
+    </w:lvl>
+    <w:lvl w:ilvl="8" w:tentative="1">
+      <w:start w:val="1"/>
+      <w:numFmt w:val="bullet"/>
+      <w:lvlText w:val=""/>
+      <w:lvlJc w:val="left"/>
+      <w:pPr>
+        <w:tabs>
+          <w:tab w:val="num" w:pos="6480"/>
+        </w:tabs>
+        <w:ind w:left="6480" w:hanging="360"/>
+      </w:pPr>
+      <w:rPr>
+        <w:rFonts w:ascii="Wingdings" w:hAnsi="Wingdings" w:hint="default"/>
+        <w:sz w:val="20"/>
+      </w:rPr>
+    </w:lvl>
+  </w:abstractNum>
+  <w:abstractNum w:abstractNumId="28" w15:restartNumberingAfterBreak="0">
     <w:nsid w:val="5A3E5268"/>
     <w:multiLevelType w:val="multilevel"/>
     <w:tmpl w:val="2FC62BE6"/>
@@ -8929,7 +10335,7 @@
       </w:rPr>
     </w:lvl>
   </w:abstractNum>
-  <w:abstractNum w:abstractNumId="26" w15:restartNumberingAfterBreak="0">
+  <w:abstractNum w:abstractNumId="29" w15:restartNumberingAfterBreak="0">
     <w:nsid w:val="5A485119"/>
     <w:multiLevelType w:val="multilevel"/>
     <w:tmpl w:val="C45ED818"/>
@@ -9078,7 +10484,7 @@
       </w:rPr>
     </w:lvl>
   </w:abstractNum>
-  <w:abstractNum w:abstractNumId="27" w15:restartNumberingAfterBreak="0">
+  <w:abstractNum w:abstractNumId="30" w15:restartNumberingAfterBreak="0">
     <w:nsid w:val="5F0514BF"/>
     <w:multiLevelType w:val="multilevel"/>
     <w:tmpl w:val="13EC94A0"/>
@@ -9227,7 +10633,7 @@
       </w:rPr>
     </w:lvl>
   </w:abstractNum>
-  <w:abstractNum w:abstractNumId="28" w15:restartNumberingAfterBreak="0">
+  <w:abstractNum w:abstractNumId="31" w15:restartNumberingAfterBreak="0">
     <w:nsid w:val="64DF096B"/>
     <w:multiLevelType w:val="multilevel"/>
     <w:tmpl w:val="DBB446A4"/>
@@ -9376,7 +10782,273 @@
       </w:rPr>
     </w:lvl>
   </w:abstractNum>
-  <w:abstractNum w:abstractNumId="29" w15:restartNumberingAfterBreak="0">
+  <w:abstractNum w:abstractNumId="32" w15:restartNumberingAfterBreak="0">
+    <w:nsid w:val="740B2975"/>
+    <w:multiLevelType w:val="multilevel"/>
+    <w:tmpl w:val="49327C04"/>
+    <w:lvl w:ilvl="0">
+      <w:start w:val="1"/>
+      <w:numFmt w:val="bullet"/>
+      <w:lvlText w:val=""/>
+      <w:lvlJc w:val="left"/>
+      <w:pPr>
+        <w:tabs>
+          <w:tab w:val="num" w:pos="720"/>
+        </w:tabs>
+        <w:ind w:left="720" w:hanging="360"/>
+      </w:pPr>
+      <w:rPr>
+        <w:rFonts w:ascii="Symbol" w:hAnsi="Symbol" w:hint="default"/>
+        <w:sz w:val="20"/>
+      </w:rPr>
+    </w:lvl>
+    <w:lvl w:ilvl="1">
+      <w:start w:val="1"/>
+      <w:numFmt w:val="bullet"/>
+      <w:lvlText w:val="o"/>
+      <w:lvlJc w:val="left"/>
+      <w:pPr>
+        <w:tabs>
+          <w:tab w:val="num" w:pos="1440"/>
+        </w:tabs>
+        <w:ind w:left="1440" w:hanging="360"/>
+      </w:pPr>
+      <w:rPr>
+        <w:rFonts w:ascii="Courier New" w:hAnsi="Courier New" w:hint="default"/>
+        <w:sz w:val="20"/>
+      </w:rPr>
+    </w:lvl>
+    <w:lvl w:ilvl="2" w:tentative="1">
+      <w:start w:val="1"/>
+      <w:numFmt w:val="bullet"/>
+      <w:lvlText w:val=""/>
+      <w:lvlJc w:val="left"/>
+      <w:pPr>
+        <w:tabs>
+          <w:tab w:val="num" w:pos="2160"/>
+        </w:tabs>
+        <w:ind w:left="2160" w:hanging="360"/>
+      </w:pPr>
+      <w:rPr>
+        <w:rFonts w:ascii="Wingdings" w:hAnsi="Wingdings" w:hint="default"/>
+        <w:sz w:val="20"/>
+      </w:rPr>
+    </w:lvl>
+    <w:lvl w:ilvl="3" w:tentative="1">
+      <w:start w:val="1"/>
+      <w:numFmt w:val="bullet"/>
+      <w:lvlText w:val=""/>
+      <w:lvlJc w:val="left"/>
+      <w:pPr>
+        <w:tabs>
+          <w:tab w:val="num" w:pos="2880"/>
+        </w:tabs>
+        <w:ind w:left="2880" w:hanging="360"/>
+      </w:pPr>
+      <w:rPr>
+        <w:rFonts w:ascii="Wingdings" w:hAnsi="Wingdings" w:hint="default"/>
+        <w:sz w:val="20"/>
+      </w:rPr>
+    </w:lvl>
+    <w:lvl w:ilvl="4" w:tentative="1">
+      <w:start w:val="1"/>
+      <w:numFmt w:val="bullet"/>
+      <w:lvlText w:val=""/>
+      <w:lvlJc w:val="left"/>
+      <w:pPr>
+        <w:tabs>
+          <w:tab w:val="num" w:pos="3600"/>
+        </w:tabs>
+        <w:ind w:left="3600" w:hanging="360"/>
+      </w:pPr>
+      <w:rPr>
+        <w:rFonts w:ascii="Wingdings" w:hAnsi="Wingdings" w:hint="default"/>
+        <w:sz w:val="20"/>
+      </w:rPr>
+    </w:lvl>
+    <w:lvl w:ilvl="5" w:tentative="1">
+      <w:start w:val="1"/>
+      <w:numFmt w:val="bullet"/>
+      <w:lvlText w:val=""/>
+      <w:lvlJc w:val="left"/>
+      <w:pPr>
+        <w:tabs>
+          <w:tab w:val="num" w:pos="4320"/>
+        </w:tabs>
+        <w:ind w:left="4320" w:hanging="360"/>
+      </w:pPr>
+      <w:rPr>
+        <w:rFonts w:ascii="Wingdings" w:hAnsi="Wingdings" w:hint="default"/>
+        <w:sz w:val="20"/>
+      </w:rPr>
+    </w:lvl>
+    <w:lvl w:ilvl="6" w:tentative="1">
+      <w:start w:val="1"/>
+      <w:numFmt w:val="bullet"/>
+      <w:lvlText w:val=""/>
+      <w:lvlJc w:val="left"/>
+      <w:pPr>
+        <w:tabs>
+          <w:tab w:val="num" w:pos="5040"/>
+        </w:tabs>
+        <w:ind w:left="5040" w:hanging="360"/>
+      </w:pPr>
+      <w:rPr>
+        <w:rFonts w:ascii="Wingdings" w:hAnsi="Wingdings" w:hint="default"/>
+        <w:sz w:val="20"/>
+      </w:rPr>
+    </w:lvl>
+    <w:lvl w:ilvl="7" w:tentative="1">
+      <w:start w:val="1"/>
+      <w:numFmt w:val="bullet"/>
+      <w:lvlText w:val=""/>
+      <w:lvlJc w:val="left"/>
+      <w:pPr>
+        <w:tabs>
+          <w:tab w:val="num" w:pos="5760"/>
+        </w:tabs>
+        <w:ind w:left="5760" w:hanging="360"/>
+      </w:pPr>
+      <w:rPr>
+        <w:rFonts w:ascii="Wingdings" w:hAnsi="Wingdings" w:hint="default"/>
+        <w:sz w:val="20"/>
+      </w:rPr>
+    </w:lvl>
+    <w:lvl w:ilvl="8" w:tentative="1">
+      <w:start w:val="1"/>
+      <w:numFmt w:val="bullet"/>
+      <w:lvlText w:val=""/>
+      <w:lvlJc w:val="left"/>
+      <w:pPr>
+        <w:tabs>
+          <w:tab w:val="num" w:pos="6480"/>
+        </w:tabs>
+        <w:ind w:left="6480" w:hanging="360"/>
+      </w:pPr>
+      <w:rPr>
+        <w:rFonts w:ascii="Wingdings" w:hAnsi="Wingdings" w:hint="default"/>
+        <w:sz w:val="20"/>
+      </w:rPr>
+    </w:lvl>
+  </w:abstractNum>
+  <w:abstractNum w:abstractNumId="33" w15:restartNumberingAfterBreak="0">
+    <w:nsid w:val="787C0C56"/>
+    <w:multiLevelType w:val="multilevel"/>
+    <w:tmpl w:val="F4F63DEE"/>
+    <w:lvl w:ilvl="0">
+      <w:start w:val="1"/>
+      <w:numFmt w:val="decimal"/>
+      <w:lvlText w:val="%1."/>
+      <w:lvlJc w:val="left"/>
+      <w:pPr>
+        <w:tabs>
+          <w:tab w:val="num" w:pos="720"/>
+        </w:tabs>
+        <w:ind w:left="720" w:hanging="360"/>
+      </w:pPr>
+    </w:lvl>
+    <w:lvl w:ilvl="1">
+      <w:start w:val="1"/>
+      <w:numFmt w:val="bullet"/>
+      <w:lvlText w:val="o"/>
+      <w:lvlJc w:val="left"/>
+      <w:pPr>
+        <w:tabs>
+          <w:tab w:val="num" w:pos="1440"/>
+        </w:tabs>
+        <w:ind w:left="1440" w:hanging="360"/>
+      </w:pPr>
+      <w:rPr>
+        <w:rFonts w:ascii="Courier New" w:hAnsi="Courier New" w:hint="default"/>
+        <w:sz w:val="20"/>
+      </w:rPr>
+    </w:lvl>
+    <w:lvl w:ilvl="2" w:tentative="1">
+      <w:start w:val="1"/>
+      <w:numFmt w:val="decimal"/>
+      <w:lvlText w:val="%3."/>
+      <w:lvlJc w:val="left"/>
+      <w:pPr>
+        <w:tabs>
+          <w:tab w:val="num" w:pos="2160"/>
+        </w:tabs>
+        <w:ind w:left="2160" w:hanging="360"/>
+      </w:pPr>
+    </w:lvl>
+    <w:lvl w:ilvl="3" w:tentative="1">
+      <w:start w:val="1"/>
+      <w:numFmt w:val="decimal"/>
+      <w:lvlText w:val="%4."/>
+      <w:lvlJc w:val="left"/>
+      <w:pPr>
+        <w:tabs>
+          <w:tab w:val="num" w:pos="2880"/>
+        </w:tabs>
+        <w:ind w:left="2880" w:hanging="360"/>
+      </w:pPr>
+    </w:lvl>
+    <w:lvl w:ilvl="4" w:tentative="1">
+      <w:start w:val="1"/>
+      <w:numFmt w:val="decimal"/>
+      <w:lvlText w:val="%5."/>
+      <w:lvlJc w:val="left"/>
+      <w:pPr>
+        <w:tabs>
+          <w:tab w:val="num" w:pos="3600"/>
+        </w:tabs>
+        <w:ind w:left="3600" w:hanging="360"/>
+      </w:pPr>
+    </w:lvl>
+    <w:lvl w:ilvl="5" w:tentative="1">
+      <w:start w:val="1"/>
+      <w:numFmt w:val="decimal"/>
+      <w:lvlText w:val="%6."/>
+      <w:lvlJc w:val="left"/>
+      <w:pPr>
+        <w:tabs>
+          <w:tab w:val="num" w:pos="4320"/>
+        </w:tabs>
+        <w:ind w:left="4320" w:hanging="360"/>
+      </w:pPr>
+    </w:lvl>
+    <w:lvl w:ilvl="6" w:tentative="1">
+      <w:start w:val="1"/>
+      <w:numFmt w:val="decimal"/>
+      <w:lvlText w:val="%7."/>
+      <w:lvlJc w:val="left"/>
+      <w:pPr>
+        <w:tabs>
+          <w:tab w:val="num" w:pos="5040"/>
+        </w:tabs>
+        <w:ind w:left="5040" w:hanging="360"/>
+      </w:pPr>
+    </w:lvl>
+    <w:lvl w:ilvl="7" w:tentative="1">
+      <w:start w:val="1"/>
+      <w:numFmt w:val="decimal"/>
+      <w:lvlText w:val="%8."/>
+      <w:lvlJc w:val="left"/>
+      <w:pPr>
+        <w:tabs>
+          <w:tab w:val="num" w:pos="5760"/>
+        </w:tabs>
+        <w:ind w:left="5760" w:hanging="360"/>
+      </w:pPr>
+    </w:lvl>
+    <w:lvl w:ilvl="8" w:tentative="1">
+      <w:start w:val="1"/>
+      <w:numFmt w:val="decimal"/>
+      <w:lvlText w:val="%9."/>
+      <w:lvlJc w:val="left"/>
+      <w:pPr>
+        <w:tabs>
+          <w:tab w:val="num" w:pos="6480"/>
+        </w:tabs>
+        <w:ind w:left="6480" w:hanging="360"/>
+      </w:pPr>
+    </w:lvl>
+  </w:abstractNum>
+  <w:abstractNum w:abstractNumId="34" w15:restartNumberingAfterBreak="0">
     <w:nsid w:val="79CF5802"/>
     <w:multiLevelType w:val="multilevel"/>
     <w:tmpl w:val="1C56767E"/>
@@ -9525,11 +11197,156 @@
       </w:rPr>
     </w:lvl>
   </w:abstractNum>
+  <w:abstractNum w:abstractNumId="35" w15:restartNumberingAfterBreak="0">
+    <w:nsid w:val="7E6C4EA7"/>
+    <w:multiLevelType w:val="multilevel"/>
+    <w:tmpl w:val="5C84B07C"/>
+    <w:lvl w:ilvl="0">
+      <w:start w:val="1"/>
+      <w:numFmt w:val="bullet"/>
+      <w:lvlText w:val=""/>
+      <w:lvlJc w:val="left"/>
+      <w:pPr>
+        <w:tabs>
+          <w:tab w:val="num" w:pos="720"/>
+        </w:tabs>
+        <w:ind w:left="720" w:hanging="360"/>
+      </w:pPr>
+      <w:rPr>
+        <w:rFonts w:ascii="Symbol" w:hAnsi="Symbol" w:hint="default"/>
+        <w:sz w:val="20"/>
+      </w:rPr>
+    </w:lvl>
+    <w:lvl w:ilvl="1">
+      <w:start w:val="1"/>
+      <w:numFmt w:val="decimal"/>
+      <w:lvlText w:val="%2."/>
+      <w:lvlJc w:val="left"/>
+      <w:pPr>
+        <w:tabs>
+          <w:tab w:val="num" w:pos="1440"/>
+        </w:tabs>
+        <w:ind w:left="1440" w:hanging="360"/>
+      </w:pPr>
+    </w:lvl>
+    <w:lvl w:ilvl="2" w:tentative="1">
+      <w:start w:val="1"/>
+      <w:numFmt w:val="bullet"/>
+      <w:lvlText w:val=""/>
+      <w:lvlJc w:val="left"/>
+      <w:pPr>
+        <w:tabs>
+          <w:tab w:val="num" w:pos="2160"/>
+        </w:tabs>
+        <w:ind w:left="2160" w:hanging="360"/>
+      </w:pPr>
+      <w:rPr>
+        <w:rFonts w:ascii="Wingdings" w:hAnsi="Wingdings" w:hint="default"/>
+        <w:sz w:val="20"/>
+      </w:rPr>
+    </w:lvl>
+    <w:lvl w:ilvl="3" w:tentative="1">
+      <w:start w:val="1"/>
+      <w:numFmt w:val="bullet"/>
+      <w:lvlText w:val=""/>
+      <w:lvlJc w:val="left"/>
+      <w:pPr>
+        <w:tabs>
+          <w:tab w:val="num" w:pos="2880"/>
+        </w:tabs>
+        <w:ind w:left="2880" w:hanging="360"/>
+      </w:pPr>
+      <w:rPr>
+        <w:rFonts w:ascii="Wingdings" w:hAnsi="Wingdings" w:hint="default"/>
+        <w:sz w:val="20"/>
+      </w:rPr>
+    </w:lvl>
+    <w:lvl w:ilvl="4" w:tentative="1">
+      <w:start w:val="1"/>
+      <w:numFmt w:val="bullet"/>
+      <w:lvlText w:val=""/>
+      <w:lvlJc w:val="left"/>
+      <w:pPr>
+        <w:tabs>
+          <w:tab w:val="num" w:pos="3600"/>
+        </w:tabs>
+        <w:ind w:left="3600" w:hanging="360"/>
+      </w:pPr>
+      <w:rPr>
+        <w:rFonts w:ascii="Wingdings" w:hAnsi="Wingdings" w:hint="default"/>
+        <w:sz w:val="20"/>
+      </w:rPr>
+    </w:lvl>
+    <w:lvl w:ilvl="5" w:tentative="1">
+      <w:start w:val="1"/>
+      <w:numFmt w:val="bullet"/>
+      <w:lvlText w:val=""/>
+      <w:lvlJc w:val="left"/>
+      <w:pPr>
+        <w:tabs>
+          <w:tab w:val="num" w:pos="4320"/>
+        </w:tabs>
+        <w:ind w:left="4320" w:hanging="360"/>
+      </w:pPr>
+      <w:rPr>
+        <w:rFonts w:ascii="Wingdings" w:hAnsi="Wingdings" w:hint="default"/>
+        <w:sz w:val="20"/>
+      </w:rPr>
+    </w:lvl>
+    <w:lvl w:ilvl="6" w:tentative="1">
+      <w:start w:val="1"/>
+      <w:numFmt w:val="bullet"/>
+      <w:lvlText w:val=""/>
+      <w:lvlJc w:val="left"/>
+      <w:pPr>
+        <w:tabs>
+          <w:tab w:val="num" w:pos="5040"/>
+        </w:tabs>
+        <w:ind w:left="5040" w:hanging="360"/>
+      </w:pPr>
+      <w:rPr>
+        <w:rFonts w:ascii="Wingdings" w:hAnsi="Wingdings" w:hint="default"/>
+        <w:sz w:val="20"/>
+      </w:rPr>
+    </w:lvl>
+    <w:lvl w:ilvl="7" w:tentative="1">
+      <w:start w:val="1"/>
+      <w:numFmt w:val="bullet"/>
+      <w:lvlText w:val=""/>
+      <w:lvlJc w:val="left"/>
+      <w:pPr>
+        <w:tabs>
+          <w:tab w:val="num" w:pos="5760"/>
+        </w:tabs>
+        <w:ind w:left="5760" w:hanging="360"/>
+      </w:pPr>
+      <w:rPr>
+        <w:rFonts w:ascii="Wingdings" w:hAnsi="Wingdings" w:hint="default"/>
+        <w:sz w:val="20"/>
+      </w:rPr>
+    </w:lvl>
+    <w:lvl w:ilvl="8" w:tentative="1">
+      <w:start w:val="1"/>
+      <w:numFmt w:val="bullet"/>
+      <w:lvlText w:val=""/>
+      <w:lvlJc w:val="left"/>
+      <w:pPr>
+        <w:tabs>
+          <w:tab w:val="num" w:pos="6480"/>
+        </w:tabs>
+        <w:ind w:left="6480" w:hanging="360"/>
+      </w:pPr>
+      <w:rPr>
+        <w:rFonts w:ascii="Wingdings" w:hAnsi="Wingdings" w:hint="default"/>
+        <w:sz w:val="20"/>
+      </w:rPr>
+    </w:lvl>
+  </w:abstractNum>
   <w:num w:numId="1" w16cid:durableId="795879081">
-    <w:abstractNumId w:val="14"/>
+    <w:abstractNumId w:val="15"/>
   </w:num>
   <w:num w:numId="2" w16cid:durableId="718095454">
-    <w:abstractNumId w:val="23"/>
+    <w:abstractNumId w:val="25"/>
   </w:num>
   <w:num w:numId="3" w16cid:durableId="941647505">
     <w:abstractNumId w:val="4"/>
@@ -9538,82 +11355,100 @@
     <w:abstractNumId w:val="7"/>
   </w:num>
   <w:num w:numId="5" w16cid:durableId="1354457069">
-    <w:abstractNumId w:val="15"/>
+    <w:abstractNumId w:val="16"/>
   </w:num>
   <w:num w:numId="6" w16cid:durableId="2000574404">
     <w:abstractNumId w:val="3"/>
   </w:num>
   <w:num w:numId="7" w16cid:durableId="1945336851">
-    <w:abstractNumId w:val="12"/>
+    <w:abstractNumId w:val="13"/>
   </w:num>
   <w:num w:numId="8" w16cid:durableId="1210918902">
     <w:abstractNumId w:val="5"/>
   </w:num>
   <w:num w:numId="9" w16cid:durableId="1000817130">
-    <w:abstractNumId w:val="19"/>
+    <w:abstractNumId w:val="20"/>
   </w:num>
   <w:num w:numId="10" w16cid:durableId="1517230360">
     <w:abstractNumId w:val="0"/>
   </w:num>
   <w:num w:numId="11" w16cid:durableId="1619683250">
-    <w:abstractNumId w:val="21"/>
+    <w:abstractNumId w:val="23"/>
   </w:num>
   <w:num w:numId="12" w16cid:durableId="2025940331">
-    <w:abstractNumId w:val="9"/>
+    <w:abstractNumId w:val="10"/>
   </w:num>
   <w:num w:numId="13" w16cid:durableId="1615282941">
-    <w:abstractNumId w:val="10"/>
+    <w:abstractNumId w:val="11"/>
   </w:num>
   <w:num w:numId="14" w16cid:durableId="614482221">
-    <w:abstractNumId w:val="29"/>
+    <w:abstractNumId w:val="34"/>
   </w:num>
   <w:num w:numId="15" w16cid:durableId="365563682">
-    <w:abstractNumId w:val="27"/>
+    <w:abstractNumId w:val="30"/>
   </w:num>
   <w:num w:numId="16" w16cid:durableId="755905603">
-    <w:abstractNumId w:val="25"/>
+    <w:abstractNumId w:val="28"/>
   </w:num>
   <w:num w:numId="17" w16cid:durableId="1878270604">
-    <w:abstractNumId w:val="18"/>
+    <w:abstractNumId w:val="19"/>
   </w:num>
   <w:num w:numId="18" w16cid:durableId="548542165">
-    <w:abstractNumId w:val="13"/>
+    <w:abstractNumId w:val="14"/>
   </w:num>
   <w:num w:numId="19" w16cid:durableId="2067797165">
-    <w:abstractNumId w:val="24"/>
+    <w:abstractNumId w:val="26"/>
   </w:num>
   <w:num w:numId="20" w16cid:durableId="916788963">
     <w:abstractNumId w:val="8"/>
   </w:num>
   <w:num w:numId="21" w16cid:durableId="1726102329">
-    <w:abstractNumId w:val="16"/>
+    <w:abstractNumId w:val="17"/>
   </w:num>
   <w:num w:numId="22" w16cid:durableId="1716465701">
-    <w:abstractNumId w:val="26"/>
+    <w:abstractNumId w:val="29"/>
   </w:num>
   <w:num w:numId="23" w16cid:durableId="260996180">
-    <w:abstractNumId w:val="20"/>
+    <w:abstractNumId w:val="21"/>
   </w:num>
   <w:num w:numId="24" w16cid:durableId="570163719">
     <w:abstractNumId w:val="6"/>
   </w:num>
   <w:num w:numId="25" w16cid:durableId="1171067333">
-    <w:abstractNumId w:val="28"/>
+    <w:abstractNumId w:val="31"/>
   </w:num>
   <w:num w:numId="26" w16cid:durableId="961964551">
-    <w:abstractNumId w:val="22"/>
+    <w:abstractNumId w:val="24"/>
   </w:num>
   <w:num w:numId="27" w16cid:durableId="1758791140">
-    <w:abstractNumId w:val="17"/>
+    <w:abstractNumId w:val="18"/>
   </w:num>
   <w:num w:numId="28" w16cid:durableId="1118722976">
     <w:abstractNumId w:val="2"/>
   </w:num>
   <w:num w:numId="29" w16cid:durableId="569583106">
-    <w:abstractNumId w:val="11"/>
+    <w:abstractNumId w:val="12"/>
   </w:num>
   <w:num w:numId="30" w16cid:durableId="501312388">
     <w:abstractNumId w:val="1"/>
+  </w:num>
+  <w:num w:numId="31" w16cid:durableId="1210805708">
+    <w:abstractNumId w:val="22"/>
+  </w:num>
+  <w:num w:numId="32" w16cid:durableId="182985204">
+    <w:abstractNumId w:val="35"/>
+  </w:num>
+  <w:num w:numId="33" w16cid:durableId="316425923">
+    <w:abstractNumId w:val="27"/>
+  </w:num>
+  <w:num w:numId="34" w16cid:durableId="460684606">
+    <w:abstractNumId w:val="32"/>
+  </w:num>
+  <w:num w:numId="35" w16cid:durableId="650795197">
+    <w:abstractNumId w:val="33"/>
+  </w:num>
+  <w:num w:numId="36" w16cid:durableId="1799447141">
+    <w:abstractNumId w:val="9"/>
   </w:num>
 </w:numbering>
 </file>

</xml_diff>

<commit_message>
VHDL2019-2 Summary Document update
</commit_message>
<xml_diff>
--- a/FRKN/1076_2019_VHDL_Review_Notes.docx
+++ b/FRKN/1076_2019_VHDL_Review_Notes.docx
@@ -11159,6 +11159,1270 @@
         </w:rPr>
       </w:pPr>
     </w:p>
+    <w:p>
+      <w:pPr>
+        <w:rPr>
+          <w:rFonts w:ascii="Times New Roman" w:hAnsi="Times New Roman" w:cs="Times New Roman"/>
+        </w:rPr>
+      </w:pPr>
+    </w:p>
+    <w:p>
+      <w:pPr>
+        <w:rPr>
+          <w:rFonts w:ascii="Times New Roman" w:hAnsi="Times New Roman" w:cs="Times New Roman"/>
+        </w:rPr>
+      </w:pPr>
+    </w:p>
+    <w:p>
+      <w:pPr>
+        <w:rPr>
+          <w:rFonts w:ascii="Times New Roman" w:hAnsi="Times New Roman" w:cs="Times New Roman"/>
+        </w:rPr>
+      </w:pPr>
+    </w:p>
+    <w:p>
+      <w:pPr>
+        <w:rPr>
+          <w:rFonts w:ascii="Times New Roman" w:hAnsi="Times New Roman" w:cs="Times New Roman"/>
+        </w:rPr>
+      </w:pPr>
+    </w:p>
+    <w:p>
+      <w:pPr>
+        <w:rPr>
+          <w:rFonts w:ascii="Times New Roman" w:hAnsi="Times New Roman" w:cs="Times New Roman"/>
+        </w:rPr>
+      </w:pPr>
+    </w:p>
+    <w:p>
+      <w:pPr>
+        <w:rPr>
+          <w:rFonts w:ascii="Times New Roman" w:hAnsi="Times New Roman" w:cs="Times New Roman"/>
+        </w:rPr>
+      </w:pPr>
+    </w:p>
+    <w:p>
+      <w:pPr>
+        <w:rPr>
+          <w:rFonts w:ascii="Times New Roman" w:hAnsi="Times New Roman" w:cs="Times New Roman"/>
+        </w:rPr>
+      </w:pPr>
+    </w:p>
+    <w:p>
+      <w:pPr>
+        <w:rPr>
+          <w:rFonts w:ascii="Times New Roman" w:hAnsi="Times New Roman" w:cs="Times New Roman"/>
+        </w:rPr>
+      </w:pPr>
+    </w:p>
+    <w:p>
+      <w:pPr>
+        <w:rPr>
+          <w:rFonts w:ascii="Times New Roman" w:hAnsi="Times New Roman" w:cs="Times New Roman"/>
+        </w:rPr>
+      </w:pPr>
+    </w:p>
+    <w:p>
+      <w:pPr>
+        <w:rPr>
+          <w:rFonts w:ascii="Times New Roman" w:hAnsi="Times New Roman" w:cs="Times New Roman"/>
+        </w:rPr>
+      </w:pPr>
+    </w:p>
+    <w:p>
+      <w:pPr>
+        <w:rPr>
+          <w:rFonts w:ascii="Times New Roman" w:hAnsi="Times New Roman" w:cs="Times New Roman"/>
+        </w:rPr>
+      </w:pPr>
+    </w:p>
+    <w:p>
+      <w:pPr>
+        <w:rPr>
+          <w:rFonts w:ascii="Times New Roman" w:hAnsi="Times New Roman" w:cs="Times New Roman"/>
+        </w:rPr>
+      </w:pPr>
+    </w:p>
+    <w:p>
+      <w:pPr>
+        <w:rPr>
+          <w:rFonts w:ascii="Times New Roman" w:hAnsi="Times New Roman" w:cs="Times New Roman"/>
+        </w:rPr>
+      </w:pPr>
+    </w:p>
+    <w:p>
+      <w:pPr>
+        <w:rPr>
+          <w:rFonts w:ascii="Times New Roman" w:hAnsi="Times New Roman" w:cs="Times New Roman"/>
+        </w:rPr>
+      </w:pPr>
+    </w:p>
+    <w:p>
+      <w:pPr>
+        <w:rPr>
+          <w:rFonts w:ascii="Times New Roman" w:hAnsi="Times New Roman" w:cs="Times New Roman"/>
+        </w:rPr>
+      </w:pPr>
+    </w:p>
+    <w:p>
+      <w:pPr>
+        <w:rPr>
+          <w:rFonts w:ascii="Times New Roman" w:hAnsi="Times New Roman" w:cs="Times New Roman"/>
+        </w:rPr>
+      </w:pPr>
+    </w:p>
+    <w:p>
+      <w:pPr>
+        <w:rPr>
+          <w:rFonts w:ascii="Times New Roman" w:hAnsi="Times New Roman" w:cs="Times New Roman"/>
+        </w:rPr>
+      </w:pPr>
+    </w:p>
+    <w:p>
+      <w:pPr>
+        <w:rPr>
+          <w:rFonts w:ascii="Times New Roman" w:hAnsi="Times New Roman" w:cs="Times New Roman"/>
+        </w:rPr>
+      </w:pPr>
+    </w:p>
+    <w:p>
+      <w:pPr>
+        <w:rPr>
+          <w:rFonts w:ascii="Times New Roman" w:hAnsi="Times New Roman" w:cs="Times New Roman"/>
+        </w:rPr>
+      </w:pPr>
+    </w:p>
+    <w:p>
+      <w:pPr>
+        <w:rPr>
+          <w:rFonts w:ascii="Times New Roman" w:hAnsi="Times New Roman" w:cs="Times New Roman"/>
+        </w:rPr>
+      </w:pPr>
+    </w:p>
+    <w:p>
+      <w:pPr>
+        <w:rPr>
+          <w:rFonts w:ascii="Times New Roman" w:hAnsi="Times New Roman" w:cs="Times New Roman"/>
+        </w:rPr>
+      </w:pPr>
+    </w:p>
+    <w:p>
+      <w:pPr>
+        <w:rPr>
+          <w:rFonts w:ascii="Times New Roman" w:hAnsi="Times New Roman" w:cs="Times New Roman"/>
+        </w:rPr>
+      </w:pPr>
+    </w:p>
+    <w:p>
+      <w:pPr>
+        <w:rPr>
+          <w:rFonts w:ascii="Times New Roman" w:hAnsi="Times New Roman" w:cs="Times New Roman"/>
+        </w:rPr>
+      </w:pPr>
+    </w:p>
+    <w:p>
+      <w:pPr>
+        <w:jc w:val="both"/>
+        <w:rPr>
+          <w:rFonts w:ascii="Times New Roman" w:hAnsi="Times New Roman" w:cs="Times New Roman"/>
+          <w:b/>
+          <w:bCs/>
+        </w:rPr>
+      </w:pPr>
+      <w:r>
+        <w:rPr>
+          <w:rFonts w:ascii="Times New Roman" w:hAnsi="Times New Roman" w:cs="Times New Roman"/>
+          <w:b/>
+          <w:bCs/>
+          <w:sz w:val="32"/>
+          <w:szCs w:val="32"/>
+        </w:rPr>
+        <w:lastRenderedPageBreak/>
+        <w:t>Chapter 20: VHPI Tool Execution</w:t>
+      </w:r>
+    </w:p>
+    <w:p>
+      <w:pPr>
+        <w:jc w:val="both"/>
+        <w:rPr>
+          <w:rFonts w:ascii="Times New Roman" w:hAnsi="Times New Roman" w:cs="Times New Roman"/>
+        </w:rPr>
+      </w:pPr>
+      <w:r>
+        <w:rPr>
+          <w:rFonts w:ascii="Times New Roman" w:hAnsi="Times New Roman" w:cs="Times New Roman"/>
+        </w:rPr>
+        <w:t xml:space="preserve">This chapter outlines the lifecycle of VHDL simulation using the </w:t>
+      </w:r>
+      <w:r>
+        <w:rPr>
+          <w:rFonts w:ascii="Times New Roman" w:hAnsi="Times New Roman" w:cs="Times New Roman"/>
+          <w:b/>
+          <w:bCs/>
+        </w:rPr>
+        <w:t>VHDL Procedural Interface (VHPI)</w:t>
+      </w:r>
+      <w:r>
+        <w:rPr>
+          <w:rFonts w:ascii="Times New Roman" w:hAnsi="Times New Roman" w:cs="Times New Roman"/>
+        </w:rPr>
+        <w:t>. It defines the phases involved in executing a VHDL simulation, providing a framework for managing interactions between the simulator and external tools.</w:t>
+      </w:r>
+    </w:p>
+    <w:p>
+      <w:pPr>
+        <w:numPr>
+          <w:ilvl w:val="0"/>
+          <w:numId w:val="84"/>
+        </w:numPr>
+        <w:jc w:val="both"/>
+        <w:rPr>
+          <w:rFonts w:ascii="Times New Roman" w:hAnsi="Times New Roman" w:cs="Times New Roman"/>
+        </w:rPr>
+      </w:pPr>
+      <w:r>
+        <w:rPr>
+          <w:rFonts w:ascii="Times New Roman" w:hAnsi="Times New Roman" w:cs="Times New Roman"/>
+          <w:b/>
+          <w:bCs/>
+        </w:rPr>
+        <w:t>Phases of Execution</w:t>
+      </w:r>
+      <w:r>
+        <w:rPr>
+          <w:rFonts w:ascii="Times New Roman" w:hAnsi="Times New Roman" w:cs="Times New Roman"/>
+        </w:rPr>
+        <w:t>:</w:t>
+      </w:r>
+    </w:p>
+    <w:p>
+      <w:pPr>
+        <w:numPr>
+          <w:ilvl w:val="1"/>
+          <w:numId w:val="84"/>
+        </w:numPr>
+        <w:jc w:val="both"/>
+        <w:rPr>
+          <w:rFonts w:ascii="Times New Roman" w:hAnsi="Times New Roman" w:cs="Times New Roman"/>
+        </w:rPr>
+      </w:pPr>
+      <w:r>
+        <w:rPr>
+          <w:rFonts w:ascii="Times New Roman" w:hAnsi="Times New Roman" w:cs="Times New Roman"/>
+          <w:b/>
+          <w:bCs/>
+        </w:rPr>
+        <w:t>Registration Phase</w:t>
+      </w:r>
+      <w:r>
+        <w:rPr>
+          <w:rFonts w:ascii="Times New Roman" w:hAnsi="Times New Roman" w:cs="Times New Roman"/>
+        </w:rPr>
+        <w:t>: Registers callbacks and initializes external tools for interaction with the simulation.</w:t>
+      </w:r>
+    </w:p>
+    <w:p>
+      <w:pPr>
+        <w:numPr>
+          <w:ilvl w:val="1"/>
+          <w:numId w:val="84"/>
+        </w:numPr>
+        <w:jc w:val="both"/>
+        <w:rPr>
+          <w:rFonts w:ascii="Times New Roman" w:hAnsi="Times New Roman" w:cs="Times New Roman"/>
+        </w:rPr>
+      </w:pPr>
+      <w:r>
+        <w:rPr>
+          <w:rFonts w:ascii="Times New Roman" w:hAnsi="Times New Roman" w:cs="Times New Roman"/>
+          <w:b/>
+          <w:bCs/>
+        </w:rPr>
+        <w:t>Analysis Phase</w:t>
+      </w:r>
+      <w:r>
+        <w:rPr>
+          <w:rFonts w:ascii="Times New Roman" w:hAnsi="Times New Roman" w:cs="Times New Roman"/>
+        </w:rPr>
+        <w:t>: Parses and analyzes design units, checking for syntactical and semantic correctness.</w:t>
+      </w:r>
+    </w:p>
+    <w:p>
+      <w:pPr>
+        <w:numPr>
+          <w:ilvl w:val="1"/>
+          <w:numId w:val="84"/>
+        </w:numPr>
+        <w:jc w:val="both"/>
+        <w:rPr>
+          <w:rFonts w:ascii="Times New Roman" w:hAnsi="Times New Roman" w:cs="Times New Roman"/>
+        </w:rPr>
+      </w:pPr>
+      <w:r>
+        <w:rPr>
+          <w:rFonts w:ascii="Times New Roman" w:hAnsi="Times New Roman" w:cs="Times New Roman"/>
+          <w:b/>
+          <w:bCs/>
+        </w:rPr>
+        <w:t>Elaboration Phase</w:t>
+      </w:r>
+      <w:r>
+        <w:rPr>
+          <w:rFonts w:ascii="Times New Roman" w:hAnsi="Times New Roman" w:cs="Times New Roman"/>
+        </w:rPr>
+        <w:t>: Constructs the design hierarchy, resolves dependencies, and initializes objects.</w:t>
+      </w:r>
+    </w:p>
+    <w:p>
+      <w:pPr>
+        <w:numPr>
+          <w:ilvl w:val="1"/>
+          <w:numId w:val="84"/>
+        </w:numPr>
+        <w:jc w:val="both"/>
+        <w:rPr>
+          <w:rFonts w:ascii="Times New Roman" w:hAnsi="Times New Roman" w:cs="Times New Roman"/>
+        </w:rPr>
+      </w:pPr>
+      <w:r>
+        <w:rPr>
+          <w:rFonts w:ascii="Times New Roman" w:hAnsi="Times New Roman" w:cs="Times New Roman"/>
+          <w:b/>
+          <w:bCs/>
+        </w:rPr>
+        <w:t>Initialization Phase</w:t>
+      </w:r>
+      <w:r>
+        <w:rPr>
+          <w:rFonts w:ascii="Times New Roman" w:hAnsi="Times New Roman" w:cs="Times New Roman"/>
+        </w:rPr>
+        <w:t>: Sets the initial values of signals and prepares the simulation state.</w:t>
+      </w:r>
+    </w:p>
+    <w:p>
+      <w:pPr>
+        <w:numPr>
+          <w:ilvl w:val="1"/>
+          <w:numId w:val="84"/>
+        </w:numPr>
+        <w:jc w:val="both"/>
+        <w:rPr>
+          <w:rFonts w:ascii="Times New Roman" w:hAnsi="Times New Roman" w:cs="Times New Roman"/>
+        </w:rPr>
+      </w:pPr>
+      <w:r>
+        <w:rPr>
+          <w:rFonts w:ascii="Times New Roman" w:hAnsi="Times New Roman" w:cs="Times New Roman"/>
+          <w:b/>
+          <w:bCs/>
+        </w:rPr>
+        <w:t>Simulation Phase</w:t>
+      </w:r>
+      <w:r>
+        <w:rPr>
+          <w:rFonts w:ascii="Times New Roman" w:hAnsi="Times New Roman" w:cs="Times New Roman"/>
+        </w:rPr>
+        <w:t>: Executes the model, evaluating processes and updating signals based on events.</w:t>
+      </w:r>
+    </w:p>
+    <w:p>
+      <w:pPr>
+        <w:numPr>
+          <w:ilvl w:val="1"/>
+          <w:numId w:val="84"/>
+        </w:numPr>
+        <w:jc w:val="both"/>
+        <w:rPr>
+          <w:rFonts w:ascii="Times New Roman" w:hAnsi="Times New Roman" w:cs="Times New Roman"/>
+        </w:rPr>
+      </w:pPr>
+      <w:r>
+        <w:rPr>
+          <w:rFonts w:ascii="Times New Roman" w:hAnsi="Times New Roman" w:cs="Times New Roman"/>
+          <w:b/>
+          <w:bCs/>
+        </w:rPr>
+        <w:t>Save and Restart Phases</w:t>
+      </w:r>
+      <w:r>
+        <w:rPr>
+          <w:rFonts w:ascii="Times New Roman" w:hAnsi="Times New Roman" w:cs="Times New Roman"/>
+        </w:rPr>
+        <w:t>: Handle pausing and resuming simulations while maintaining state integrity.</w:t>
+      </w:r>
+    </w:p>
+    <w:p>
+      <w:pPr>
+        <w:numPr>
+          <w:ilvl w:val="1"/>
+          <w:numId w:val="84"/>
+        </w:numPr>
+        <w:jc w:val="both"/>
+        <w:rPr>
+          <w:rFonts w:ascii="Times New Roman" w:hAnsi="Times New Roman" w:cs="Times New Roman"/>
+        </w:rPr>
+      </w:pPr>
+      <w:r>
+        <w:rPr>
+          <w:rFonts w:ascii="Times New Roman" w:hAnsi="Times New Roman" w:cs="Times New Roman"/>
+          <w:b/>
+          <w:bCs/>
+        </w:rPr>
+        <w:t>Termination Phase</w:t>
+      </w:r>
+      <w:r>
+        <w:rPr>
+          <w:rFonts w:ascii="Times New Roman" w:hAnsi="Times New Roman" w:cs="Times New Roman"/>
+        </w:rPr>
+        <w:t>: Ends the simulation, finalizing all callbacks and releasing resources.</w:t>
+      </w:r>
+    </w:p>
+    <w:p>
+      <w:pPr>
+        <w:jc w:val="both"/>
+        <w:rPr>
+          <w:rFonts w:ascii="Times New Roman" w:hAnsi="Times New Roman" w:cs="Times New Roman"/>
+        </w:rPr>
+      </w:pPr>
+    </w:p>
+    <w:p>
+      <w:pPr>
+        <w:jc w:val="both"/>
+        <w:rPr>
+          <w:rFonts w:ascii="Times New Roman" w:hAnsi="Times New Roman" w:cs="Times New Roman"/>
+          <w:b/>
+          <w:bCs/>
+          <w:sz w:val="32"/>
+          <w:szCs w:val="32"/>
+        </w:rPr>
+      </w:pPr>
+      <w:r>
+        <w:rPr>
+          <w:rFonts w:ascii="Times New Roman" w:hAnsi="Times New Roman" w:cs="Times New Roman"/>
+          <w:b/>
+          <w:bCs/>
+          <w:sz w:val="32"/>
+          <w:szCs w:val="32"/>
+        </w:rPr>
+        <w:t>Chapter 21: VHPI Callbacks</w:t>
+      </w:r>
+    </w:p>
+    <w:p>
+      <w:pPr>
+        <w:jc w:val="both"/>
+        <w:rPr>
+          <w:rFonts w:ascii="Times New Roman" w:hAnsi="Times New Roman" w:cs="Times New Roman"/>
+        </w:rPr>
+      </w:pPr>
+      <w:r>
+        <w:rPr>
+          <w:rFonts w:ascii="Times New Roman" w:hAnsi="Times New Roman" w:cs="Times New Roman"/>
+        </w:rPr>
+        <w:t xml:space="preserve">This chapter discusses </w:t>
+      </w:r>
+      <w:r>
+        <w:rPr>
+          <w:rFonts w:ascii="Times New Roman" w:hAnsi="Times New Roman" w:cs="Times New Roman"/>
+          <w:b/>
+          <w:bCs/>
+        </w:rPr>
+        <w:t>callbacks</w:t>
+      </w:r>
+      <w:r>
+        <w:rPr>
+          <w:rFonts w:ascii="Times New Roman" w:hAnsi="Times New Roman" w:cs="Times New Roman"/>
+        </w:rPr>
+        <w:t>, a mechanism in VHPI that allows external tools to respond to simulation events dynamically.</w:t>
+      </w:r>
+    </w:p>
+    <w:p>
+      <w:pPr>
+        <w:numPr>
+          <w:ilvl w:val="0"/>
+          <w:numId w:val="85"/>
+        </w:numPr>
+        <w:jc w:val="both"/>
+        <w:rPr>
+          <w:rFonts w:ascii="Times New Roman" w:hAnsi="Times New Roman" w:cs="Times New Roman"/>
+        </w:rPr>
+      </w:pPr>
+      <w:r>
+        <w:rPr>
+          <w:rFonts w:ascii="Times New Roman" w:hAnsi="Times New Roman" w:cs="Times New Roman"/>
+          <w:b/>
+          <w:bCs/>
+        </w:rPr>
+        <w:t>General Concept</w:t>
+      </w:r>
+      <w:r>
+        <w:rPr>
+          <w:rFonts w:ascii="Times New Roman" w:hAnsi="Times New Roman" w:cs="Times New Roman"/>
+        </w:rPr>
+        <w:t>:</w:t>
+      </w:r>
+    </w:p>
+    <w:p>
+      <w:pPr>
+        <w:numPr>
+          <w:ilvl w:val="1"/>
+          <w:numId w:val="85"/>
+        </w:numPr>
+        <w:jc w:val="both"/>
+        <w:rPr>
+          <w:rFonts w:ascii="Times New Roman" w:hAnsi="Times New Roman" w:cs="Times New Roman"/>
+        </w:rPr>
+      </w:pPr>
+      <w:r>
+        <w:rPr>
+          <w:rFonts w:ascii="Times New Roman" w:hAnsi="Times New Roman" w:cs="Times New Roman"/>
+        </w:rPr>
+        <w:t>Callbacks are functions registered with the simulator to be executed when specific events occur, such as signal changes or process activations.</w:t>
+      </w:r>
+    </w:p>
+    <w:p>
+      <w:pPr>
+        <w:numPr>
+          <w:ilvl w:val="0"/>
+          <w:numId w:val="85"/>
+        </w:numPr>
+        <w:jc w:val="both"/>
+        <w:rPr>
+          <w:rFonts w:ascii="Times New Roman" w:hAnsi="Times New Roman" w:cs="Times New Roman"/>
+        </w:rPr>
+      </w:pPr>
+      <w:r>
+        <w:rPr>
+          <w:rFonts w:ascii="Times New Roman" w:hAnsi="Times New Roman" w:cs="Times New Roman"/>
+          <w:b/>
+          <w:bCs/>
+        </w:rPr>
+        <w:t>Types of Callbacks</w:t>
+      </w:r>
+      <w:r>
+        <w:rPr>
+          <w:rFonts w:ascii="Times New Roman" w:hAnsi="Times New Roman" w:cs="Times New Roman"/>
+        </w:rPr>
+        <w:t>:</w:t>
+      </w:r>
+    </w:p>
+    <w:p>
+      <w:pPr>
+        <w:numPr>
+          <w:ilvl w:val="1"/>
+          <w:numId w:val="85"/>
+        </w:numPr>
+        <w:jc w:val="both"/>
+        <w:rPr>
+          <w:rFonts w:ascii="Times New Roman" w:hAnsi="Times New Roman" w:cs="Times New Roman"/>
+        </w:rPr>
+      </w:pPr>
+      <w:r>
+        <w:rPr>
+          <w:rFonts w:ascii="Times New Roman" w:hAnsi="Times New Roman" w:cs="Times New Roman"/>
+          <w:b/>
+          <w:bCs/>
+        </w:rPr>
+        <w:t>Time-Based</w:t>
+      </w:r>
+      <w:r>
+        <w:rPr>
+          <w:rFonts w:ascii="Times New Roman" w:hAnsi="Times New Roman" w:cs="Times New Roman"/>
+        </w:rPr>
+        <w:t>: Triggered after a specified simulation time.</w:t>
+      </w:r>
+    </w:p>
+    <w:p>
+      <w:pPr>
+        <w:numPr>
+          <w:ilvl w:val="1"/>
+          <w:numId w:val="85"/>
+        </w:numPr>
+        <w:jc w:val="both"/>
+        <w:rPr>
+          <w:rFonts w:ascii="Times New Roman" w:hAnsi="Times New Roman" w:cs="Times New Roman"/>
+        </w:rPr>
+      </w:pPr>
+      <w:r>
+        <w:rPr>
+          <w:rFonts w:ascii="Times New Roman" w:hAnsi="Times New Roman" w:cs="Times New Roman"/>
+          <w:b/>
+          <w:bCs/>
+        </w:rPr>
+        <w:t>Event-Based</w:t>
+      </w:r>
+      <w:r>
+        <w:rPr>
+          <w:rFonts w:ascii="Times New Roman" w:hAnsi="Times New Roman" w:cs="Times New Roman"/>
+        </w:rPr>
+        <w:t>: Triggered when an event (e.g., a signal update) occurs.</w:t>
+      </w:r>
+    </w:p>
+    <w:p>
+      <w:pPr>
+        <w:numPr>
+          <w:ilvl w:val="1"/>
+          <w:numId w:val="85"/>
+        </w:numPr>
+        <w:jc w:val="both"/>
+        <w:rPr>
+          <w:rFonts w:ascii="Times New Roman" w:hAnsi="Times New Roman" w:cs="Times New Roman"/>
+        </w:rPr>
+      </w:pPr>
+      <w:r>
+        <w:rPr>
+          <w:rFonts w:ascii="Times New Roman" w:hAnsi="Times New Roman" w:cs="Times New Roman"/>
+          <w:b/>
+          <w:bCs/>
+        </w:rPr>
+        <w:t>Phase-Based</w:t>
+      </w:r>
+      <w:r>
+        <w:rPr>
+          <w:rFonts w:ascii="Times New Roman" w:hAnsi="Times New Roman" w:cs="Times New Roman"/>
+        </w:rPr>
+        <w:t>: Triggered during specific simulation phases (e.g., elaboration or execution).</w:t>
+      </w:r>
+    </w:p>
+    <w:p>
+      <w:pPr>
+        <w:numPr>
+          <w:ilvl w:val="0"/>
+          <w:numId w:val="85"/>
+        </w:numPr>
+        <w:jc w:val="both"/>
+        <w:rPr>
+          <w:rFonts w:ascii="Times New Roman" w:hAnsi="Times New Roman" w:cs="Times New Roman"/>
+        </w:rPr>
+      </w:pPr>
+      <w:r>
+        <w:rPr>
+          <w:rFonts w:ascii="Times New Roman" w:hAnsi="Times New Roman" w:cs="Times New Roman"/>
+          <w:b/>
+          <w:bCs/>
+        </w:rPr>
+        <w:t>Callback Reasons</w:t>
+      </w:r>
+      <w:r>
+        <w:rPr>
+          <w:rFonts w:ascii="Times New Roman" w:hAnsi="Times New Roman" w:cs="Times New Roman"/>
+        </w:rPr>
+        <w:t>:</w:t>
+      </w:r>
+    </w:p>
+    <w:p>
+      <w:pPr>
+        <w:numPr>
+          <w:ilvl w:val="1"/>
+          <w:numId w:val="85"/>
+        </w:numPr>
+        <w:jc w:val="both"/>
+        <w:rPr>
+          <w:rFonts w:ascii="Times New Roman" w:hAnsi="Times New Roman" w:cs="Times New Roman"/>
+        </w:rPr>
+      </w:pPr>
+      <w:r>
+        <w:rPr>
+          <w:rFonts w:ascii="Times New Roman" w:hAnsi="Times New Roman" w:cs="Times New Roman"/>
+        </w:rPr>
+        <w:lastRenderedPageBreak/>
+        <w:t>Include value changes, transaction completion, assertion checks, and others to monitor and control the simulation dynamically.</w:t>
+      </w:r>
+    </w:p>
+    <w:p>
+      <w:pPr>
+        <w:jc w:val="both"/>
+        <w:rPr>
+          <w:rFonts w:ascii="Times New Roman" w:hAnsi="Times New Roman" w:cs="Times New Roman"/>
+        </w:rPr>
+      </w:pPr>
+    </w:p>
+    <w:p>
+      <w:pPr>
+        <w:jc w:val="both"/>
+        <w:rPr>
+          <w:rFonts w:ascii="Times New Roman" w:hAnsi="Times New Roman" w:cs="Times New Roman"/>
+          <w:b/>
+          <w:bCs/>
+          <w:sz w:val="32"/>
+          <w:szCs w:val="32"/>
+        </w:rPr>
+      </w:pPr>
+      <w:r>
+        <w:rPr>
+          <w:rFonts w:ascii="Times New Roman" w:hAnsi="Times New Roman" w:cs="Times New Roman"/>
+          <w:b/>
+          <w:bCs/>
+          <w:sz w:val="32"/>
+          <w:szCs w:val="32"/>
+        </w:rPr>
+        <w:t>Chapter 22: VHPI Value Access and Update</w:t>
+      </w:r>
+    </w:p>
+    <w:p>
+      <w:pPr>
+        <w:jc w:val="both"/>
+        <w:rPr>
+          <w:rFonts w:ascii="Times New Roman" w:hAnsi="Times New Roman" w:cs="Times New Roman"/>
+        </w:rPr>
+      </w:pPr>
+      <w:r>
+        <w:rPr>
+          <w:rFonts w:ascii="Times New Roman" w:hAnsi="Times New Roman" w:cs="Times New Roman"/>
+        </w:rPr>
+        <w:t>This chapter covers mechanisms for accessing and modifying values of objects in the VHDL simulation environment.</w:t>
+      </w:r>
+    </w:p>
+    <w:p>
+      <w:pPr>
+        <w:numPr>
+          <w:ilvl w:val="0"/>
+          <w:numId w:val="86"/>
+        </w:numPr>
+        <w:jc w:val="both"/>
+        <w:rPr>
+          <w:rFonts w:ascii="Times New Roman" w:hAnsi="Times New Roman" w:cs="Times New Roman"/>
+        </w:rPr>
+      </w:pPr>
+      <w:r>
+        <w:rPr>
+          <w:rFonts w:ascii="Times New Roman" w:hAnsi="Times New Roman" w:cs="Times New Roman"/>
+          <w:b/>
+          <w:bCs/>
+        </w:rPr>
+        <w:t>Value Structures and Types</w:t>
+      </w:r>
+      <w:r>
+        <w:rPr>
+          <w:rFonts w:ascii="Times New Roman" w:hAnsi="Times New Roman" w:cs="Times New Roman"/>
+        </w:rPr>
+        <w:t>:</w:t>
+      </w:r>
+    </w:p>
+    <w:p>
+      <w:pPr>
+        <w:numPr>
+          <w:ilvl w:val="1"/>
+          <w:numId w:val="86"/>
+        </w:numPr>
+        <w:jc w:val="both"/>
+        <w:rPr>
+          <w:rFonts w:ascii="Times New Roman" w:hAnsi="Times New Roman" w:cs="Times New Roman"/>
+        </w:rPr>
+      </w:pPr>
+      <w:r>
+        <w:rPr>
+          <w:rFonts w:ascii="Times New Roman" w:hAnsi="Times New Roman" w:cs="Times New Roman"/>
+        </w:rPr>
+        <w:t>Defines how VHDL objects like signals, variables, and constants are represented and accessed in memory.</w:t>
+      </w:r>
+    </w:p>
+    <w:p>
+      <w:pPr>
+        <w:numPr>
+          <w:ilvl w:val="0"/>
+          <w:numId w:val="86"/>
+        </w:numPr>
+        <w:jc w:val="both"/>
+        <w:rPr>
+          <w:rFonts w:ascii="Times New Roman" w:hAnsi="Times New Roman" w:cs="Times New Roman"/>
+        </w:rPr>
+      </w:pPr>
+      <w:r>
+        <w:rPr>
+          <w:rFonts w:ascii="Times New Roman" w:hAnsi="Times New Roman" w:cs="Times New Roman"/>
+          <w:b/>
+          <w:bCs/>
+        </w:rPr>
+        <w:t>Reading Values</w:t>
+      </w:r>
+      <w:r>
+        <w:rPr>
+          <w:rFonts w:ascii="Times New Roman" w:hAnsi="Times New Roman" w:cs="Times New Roman"/>
+        </w:rPr>
+        <w:t>:</w:t>
+      </w:r>
+    </w:p>
+    <w:p>
+      <w:pPr>
+        <w:numPr>
+          <w:ilvl w:val="1"/>
+          <w:numId w:val="86"/>
+        </w:numPr>
+        <w:jc w:val="both"/>
+        <w:rPr>
+          <w:rFonts w:ascii="Times New Roman" w:hAnsi="Times New Roman" w:cs="Times New Roman"/>
+        </w:rPr>
+      </w:pPr>
+      <w:r>
+        <w:rPr>
+          <w:rFonts w:ascii="Times New Roman" w:hAnsi="Times New Roman" w:cs="Times New Roman"/>
+        </w:rPr>
+        <w:t>Provides functions to retrieve the current state of objects during simulation.</w:t>
+      </w:r>
+    </w:p>
+    <w:p>
+      <w:pPr>
+        <w:numPr>
+          <w:ilvl w:val="0"/>
+          <w:numId w:val="86"/>
+        </w:numPr>
+        <w:jc w:val="both"/>
+        <w:rPr>
+          <w:rFonts w:ascii="Times New Roman" w:hAnsi="Times New Roman" w:cs="Times New Roman"/>
+        </w:rPr>
+      </w:pPr>
+      <w:r>
+        <w:rPr>
+          <w:rFonts w:ascii="Times New Roman" w:hAnsi="Times New Roman" w:cs="Times New Roman"/>
+          <w:b/>
+          <w:bCs/>
+        </w:rPr>
+        <w:t>Updating Values</w:t>
+      </w:r>
+      <w:r>
+        <w:rPr>
+          <w:rFonts w:ascii="Times New Roman" w:hAnsi="Times New Roman" w:cs="Times New Roman"/>
+        </w:rPr>
+        <w:t>:</w:t>
+      </w:r>
+    </w:p>
+    <w:p>
+      <w:pPr>
+        <w:numPr>
+          <w:ilvl w:val="1"/>
+          <w:numId w:val="86"/>
+        </w:numPr>
+        <w:jc w:val="both"/>
+        <w:rPr>
+          <w:rFonts w:ascii="Times New Roman" w:hAnsi="Times New Roman" w:cs="Times New Roman"/>
+        </w:rPr>
+      </w:pPr>
+      <w:r>
+        <w:rPr>
+          <w:rFonts w:ascii="Times New Roman" w:hAnsi="Times New Roman" w:cs="Times New Roman"/>
+        </w:rPr>
+        <w:t>Defines methods to assign new values to signals or variables dynamically.</w:t>
+      </w:r>
+    </w:p>
+    <w:p>
+      <w:pPr>
+        <w:numPr>
+          <w:ilvl w:val="0"/>
+          <w:numId w:val="86"/>
+        </w:numPr>
+        <w:jc w:val="both"/>
+        <w:rPr>
+          <w:rFonts w:ascii="Times New Roman" w:hAnsi="Times New Roman" w:cs="Times New Roman"/>
+        </w:rPr>
+      </w:pPr>
+      <w:r>
+        <w:rPr>
+          <w:rFonts w:ascii="Times New Roman" w:hAnsi="Times New Roman" w:cs="Times New Roman"/>
+          <w:b/>
+          <w:bCs/>
+        </w:rPr>
+        <w:t>Transaction Scheduling</w:t>
+      </w:r>
+      <w:r>
+        <w:rPr>
+          <w:rFonts w:ascii="Times New Roman" w:hAnsi="Times New Roman" w:cs="Times New Roman"/>
+        </w:rPr>
+        <w:t>:</w:t>
+      </w:r>
+    </w:p>
+    <w:p>
+      <w:pPr>
+        <w:numPr>
+          <w:ilvl w:val="1"/>
+          <w:numId w:val="86"/>
+        </w:numPr>
+        <w:jc w:val="both"/>
+        <w:rPr>
+          <w:rFonts w:ascii="Times New Roman" w:hAnsi="Times New Roman" w:cs="Times New Roman"/>
+        </w:rPr>
+      </w:pPr>
+      <w:r>
+        <w:rPr>
+          <w:rFonts w:ascii="Times New Roman" w:hAnsi="Times New Roman" w:cs="Times New Roman"/>
+        </w:rPr>
+        <w:t>Explains how updates are scheduled and propagated in the simulation cycle, ensuring consistent and accurate behavior.</w:t>
+      </w:r>
+    </w:p>
+    <w:p>
+      <w:pPr>
+        <w:jc w:val="both"/>
+        <w:rPr>
+          <w:rFonts w:ascii="Times New Roman" w:hAnsi="Times New Roman" w:cs="Times New Roman"/>
+        </w:rPr>
+      </w:pPr>
+    </w:p>
+    <w:p>
+      <w:pPr>
+        <w:jc w:val="both"/>
+        <w:rPr>
+          <w:rFonts w:ascii="Times New Roman" w:hAnsi="Times New Roman" w:cs="Times New Roman"/>
+          <w:b/>
+          <w:bCs/>
+          <w:sz w:val="32"/>
+          <w:szCs w:val="32"/>
+        </w:rPr>
+      </w:pPr>
+      <w:r>
+        <w:rPr>
+          <w:rFonts w:ascii="Times New Roman" w:hAnsi="Times New Roman" w:cs="Times New Roman"/>
+          <w:b/>
+          <w:bCs/>
+          <w:sz w:val="32"/>
+          <w:szCs w:val="32"/>
+        </w:rPr>
+        <w:t>Chapter 23: VHPI Function Reference</w:t>
+      </w:r>
+    </w:p>
+    <w:p>
+      <w:pPr>
+        <w:jc w:val="both"/>
+        <w:rPr>
+          <w:rFonts w:ascii="Times New Roman" w:hAnsi="Times New Roman" w:cs="Times New Roman"/>
+        </w:rPr>
+      </w:pPr>
+      <w:r>
+        <w:rPr>
+          <w:rFonts w:ascii="Times New Roman" w:hAnsi="Times New Roman" w:cs="Times New Roman"/>
+        </w:rPr>
+        <w:t>This chapter provides a comprehensive reference to all VHPI functions that enable interaction with the VHDL simulation environment.</w:t>
+      </w:r>
+    </w:p>
+    <w:p>
+      <w:pPr>
+        <w:numPr>
+          <w:ilvl w:val="0"/>
+          <w:numId w:val="87"/>
+        </w:numPr>
+        <w:jc w:val="both"/>
+        <w:rPr>
+          <w:rFonts w:ascii="Times New Roman" w:hAnsi="Times New Roman" w:cs="Times New Roman"/>
+        </w:rPr>
+      </w:pPr>
+      <w:r>
+        <w:rPr>
+          <w:rFonts w:ascii="Times New Roman" w:hAnsi="Times New Roman" w:cs="Times New Roman"/>
+          <w:b/>
+          <w:bCs/>
+        </w:rPr>
+        <w:t>General Functions</w:t>
+      </w:r>
+      <w:r>
+        <w:rPr>
+          <w:rFonts w:ascii="Times New Roman" w:hAnsi="Times New Roman" w:cs="Times New Roman"/>
+        </w:rPr>
+        <w:t>:</w:t>
+      </w:r>
+    </w:p>
+    <w:p>
+      <w:pPr>
+        <w:numPr>
+          <w:ilvl w:val="1"/>
+          <w:numId w:val="87"/>
+        </w:numPr>
+        <w:jc w:val="both"/>
+        <w:rPr>
+          <w:rFonts w:ascii="Times New Roman" w:hAnsi="Times New Roman" w:cs="Times New Roman"/>
+        </w:rPr>
+      </w:pPr>
+      <w:r>
+        <w:rPr>
+          <w:rFonts w:ascii="Times New Roman" w:hAnsi="Times New Roman" w:cs="Times New Roman"/>
+        </w:rPr>
+        <w:t>Include utility functions for initialization, error handling, and querying simulator states.</w:t>
+      </w:r>
+    </w:p>
+    <w:p>
+      <w:pPr>
+        <w:numPr>
+          <w:ilvl w:val="0"/>
+          <w:numId w:val="87"/>
+        </w:numPr>
+        <w:jc w:val="both"/>
+        <w:rPr>
+          <w:rFonts w:ascii="Times New Roman" w:hAnsi="Times New Roman" w:cs="Times New Roman"/>
+        </w:rPr>
+      </w:pPr>
+      <w:r>
+        <w:rPr>
+          <w:rFonts w:ascii="Times New Roman" w:hAnsi="Times New Roman" w:cs="Times New Roman"/>
+          <w:b/>
+          <w:bCs/>
+        </w:rPr>
+        <w:t>Object-Specific Functions</w:t>
+      </w:r>
+      <w:r>
+        <w:rPr>
+          <w:rFonts w:ascii="Times New Roman" w:hAnsi="Times New Roman" w:cs="Times New Roman"/>
+        </w:rPr>
+        <w:t>:</w:t>
+      </w:r>
+    </w:p>
+    <w:p>
+      <w:pPr>
+        <w:numPr>
+          <w:ilvl w:val="1"/>
+          <w:numId w:val="87"/>
+        </w:numPr>
+        <w:jc w:val="both"/>
+        <w:rPr>
+          <w:rFonts w:ascii="Times New Roman" w:hAnsi="Times New Roman" w:cs="Times New Roman"/>
+        </w:rPr>
+      </w:pPr>
+      <w:r>
+        <w:rPr>
+          <w:rFonts w:ascii="Times New Roman" w:hAnsi="Times New Roman" w:cs="Times New Roman"/>
+        </w:rPr>
+        <w:t>Focus on interacting with specific VHDL elements, such as retrieving handles for signals or variables.</w:t>
+      </w:r>
+    </w:p>
+    <w:p>
+      <w:pPr>
+        <w:numPr>
+          <w:ilvl w:val="0"/>
+          <w:numId w:val="87"/>
+        </w:numPr>
+        <w:jc w:val="both"/>
+        <w:rPr>
+          <w:rFonts w:ascii="Times New Roman" w:hAnsi="Times New Roman" w:cs="Times New Roman"/>
+        </w:rPr>
+      </w:pPr>
+      <w:r>
+        <w:rPr>
+          <w:rFonts w:ascii="Times New Roman" w:hAnsi="Times New Roman" w:cs="Times New Roman"/>
+          <w:b/>
+          <w:bCs/>
+        </w:rPr>
+        <w:t>Data Access Functions</w:t>
+      </w:r>
+      <w:r>
+        <w:rPr>
+          <w:rFonts w:ascii="Times New Roman" w:hAnsi="Times New Roman" w:cs="Times New Roman"/>
+        </w:rPr>
+        <w:t>:</w:t>
+      </w:r>
+    </w:p>
+    <w:p>
+      <w:pPr>
+        <w:numPr>
+          <w:ilvl w:val="1"/>
+          <w:numId w:val="87"/>
+        </w:numPr>
+        <w:jc w:val="both"/>
+        <w:rPr>
+          <w:rFonts w:ascii="Times New Roman" w:hAnsi="Times New Roman" w:cs="Times New Roman"/>
+        </w:rPr>
+      </w:pPr>
+      <w:r>
+        <w:rPr>
+          <w:rFonts w:ascii="Times New Roman" w:hAnsi="Times New Roman" w:cs="Times New Roman"/>
+        </w:rPr>
+        <w:t>Facilitate reading, writing, and formatting values.</w:t>
+      </w:r>
+    </w:p>
+    <w:p>
+      <w:pPr>
+        <w:numPr>
+          <w:ilvl w:val="0"/>
+          <w:numId w:val="87"/>
+        </w:numPr>
+        <w:jc w:val="both"/>
+        <w:rPr>
+          <w:rFonts w:ascii="Times New Roman" w:hAnsi="Times New Roman" w:cs="Times New Roman"/>
+        </w:rPr>
+      </w:pPr>
+      <w:r>
+        <w:rPr>
+          <w:rFonts w:ascii="Times New Roman" w:hAnsi="Times New Roman" w:cs="Times New Roman"/>
+          <w:b/>
+          <w:bCs/>
+        </w:rPr>
+        <w:t>Callback Functions</w:t>
+      </w:r>
+      <w:r>
+        <w:rPr>
+          <w:rFonts w:ascii="Times New Roman" w:hAnsi="Times New Roman" w:cs="Times New Roman"/>
+        </w:rPr>
+        <w:t>:</w:t>
+      </w:r>
+    </w:p>
+    <w:p>
+      <w:pPr>
+        <w:numPr>
+          <w:ilvl w:val="1"/>
+          <w:numId w:val="87"/>
+        </w:numPr>
+        <w:jc w:val="both"/>
+        <w:rPr>
+          <w:rFonts w:ascii="Times New Roman" w:hAnsi="Times New Roman" w:cs="Times New Roman"/>
+        </w:rPr>
+      </w:pPr>
+      <w:r>
+        <w:rPr>
+          <w:rFonts w:ascii="Times New Roman" w:hAnsi="Times New Roman" w:cs="Times New Roman"/>
+        </w:rPr>
+        <w:t>Manage registration, enablement, and execution of callbacks.</w:t>
+      </w:r>
+    </w:p>
+    <w:p>
+      <w:pPr>
+        <w:jc w:val="both"/>
+        <w:rPr>
+          <w:rFonts w:ascii="Times New Roman" w:hAnsi="Times New Roman" w:cs="Times New Roman"/>
+        </w:rPr>
+      </w:pPr>
+    </w:p>
+    <w:p>
+      <w:pPr>
+        <w:jc w:val="both"/>
+        <w:rPr>
+          <w:rFonts w:ascii="Times New Roman" w:hAnsi="Times New Roman" w:cs="Times New Roman"/>
+          <w:b/>
+          <w:bCs/>
+          <w:sz w:val="32"/>
+          <w:szCs w:val="32"/>
+        </w:rPr>
+      </w:pPr>
+      <w:r>
+        <w:rPr>
+          <w:rFonts w:ascii="Times New Roman" w:hAnsi="Times New Roman" w:cs="Times New Roman"/>
+          <w:b/>
+          <w:bCs/>
+          <w:sz w:val="32"/>
+          <w:szCs w:val="32"/>
+        </w:rPr>
+        <w:lastRenderedPageBreak/>
+        <w:t>Chapter 24: Standard Tool Directives</w:t>
+      </w:r>
+    </w:p>
+    <w:p>
+      <w:pPr>
+        <w:jc w:val="both"/>
+        <w:rPr>
+          <w:rFonts w:ascii="Times New Roman" w:hAnsi="Times New Roman" w:cs="Times New Roman"/>
+        </w:rPr>
+      </w:pPr>
+      <w:r>
+        <w:rPr>
+          <w:rFonts w:ascii="Times New Roman" w:hAnsi="Times New Roman" w:cs="Times New Roman"/>
+        </w:rPr>
+        <w:t xml:space="preserve">This chapter defines </w:t>
+      </w:r>
+      <w:r>
+        <w:rPr>
+          <w:rFonts w:ascii="Times New Roman" w:hAnsi="Times New Roman" w:cs="Times New Roman"/>
+          <w:b/>
+          <w:bCs/>
+        </w:rPr>
+        <w:t>tool directives</w:t>
+      </w:r>
+      <w:r>
+        <w:rPr>
+          <w:rFonts w:ascii="Times New Roman" w:hAnsi="Times New Roman" w:cs="Times New Roman"/>
+        </w:rPr>
+        <w:t>, which are annotations or commands that guide the behavior of simulation and synthesis tools.</w:t>
+      </w:r>
+    </w:p>
+    <w:p>
+      <w:pPr>
+        <w:numPr>
+          <w:ilvl w:val="0"/>
+          <w:numId w:val="88"/>
+        </w:numPr>
+        <w:jc w:val="both"/>
+        <w:rPr>
+          <w:rFonts w:ascii="Times New Roman" w:hAnsi="Times New Roman" w:cs="Times New Roman"/>
+        </w:rPr>
+      </w:pPr>
+      <w:r>
+        <w:rPr>
+          <w:rFonts w:ascii="Times New Roman" w:hAnsi="Times New Roman" w:cs="Times New Roman"/>
+          <w:b/>
+          <w:bCs/>
+        </w:rPr>
+        <w:t>Protect Tool Directives</w:t>
+      </w:r>
+      <w:r>
+        <w:rPr>
+          <w:rFonts w:ascii="Times New Roman" w:hAnsi="Times New Roman" w:cs="Times New Roman"/>
+        </w:rPr>
+        <w:t>:</w:t>
+      </w:r>
+    </w:p>
+    <w:p>
+      <w:pPr>
+        <w:numPr>
+          <w:ilvl w:val="1"/>
+          <w:numId w:val="88"/>
+        </w:numPr>
+        <w:jc w:val="both"/>
+        <w:rPr>
+          <w:rFonts w:ascii="Times New Roman" w:hAnsi="Times New Roman" w:cs="Times New Roman"/>
+        </w:rPr>
+      </w:pPr>
+      <w:r>
+        <w:rPr>
+          <w:rFonts w:ascii="Times New Roman" w:hAnsi="Times New Roman" w:cs="Times New Roman"/>
+        </w:rPr>
+        <w:t>Allow designers to protect intellectual property by restricting access to specific portions of a VHDL model.</w:t>
+      </w:r>
+    </w:p>
+    <w:p>
+      <w:pPr>
+        <w:numPr>
+          <w:ilvl w:val="0"/>
+          <w:numId w:val="88"/>
+        </w:numPr>
+        <w:jc w:val="both"/>
+        <w:rPr>
+          <w:rFonts w:ascii="Times New Roman" w:hAnsi="Times New Roman" w:cs="Times New Roman"/>
+        </w:rPr>
+      </w:pPr>
+      <w:r>
+        <w:rPr>
+          <w:rFonts w:ascii="Times New Roman" w:hAnsi="Times New Roman" w:cs="Times New Roman"/>
+          <w:b/>
+          <w:bCs/>
+        </w:rPr>
+        <w:t>Conditional Analysis Directives</w:t>
+      </w:r>
+      <w:r>
+        <w:rPr>
+          <w:rFonts w:ascii="Times New Roman" w:hAnsi="Times New Roman" w:cs="Times New Roman"/>
+        </w:rPr>
+        <w:t>:</w:t>
+      </w:r>
+    </w:p>
+    <w:p>
+      <w:pPr>
+        <w:numPr>
+          <w:ilvl w:val="1"/>
+          <w:numId w:val="88"/>
+        </w:numPr>
+        <w:jc w:val="both"/>
+        <w:rPr>
+          <w:rFonts w:ascii="Times New Roman" w:hAnsi="Times New Roman" w:cs="Times New Roman"/>
+        </w:rPr>
+      </w:pPr>
+      <w:r>
+        <w:rPr>
+          <w:rFonts w:ascii="Times New Roman" w:hAnsi="Times New Roman" w:cs="Times New Roman"/>
+        </w:rPr>
+        <w:t>Enable conditional compilation or inclusion of code based on specific tool settings or design configurations.</w:t>
+      </w:r>
+    </w:p>
+    <w:p>
+      <w:pPr>
+        <w:jc w:val="both"/>
+        <w:rPr>
+          <w:rFonts w:ascii="Times New Roman" w:hAnsi="Times New Roman" w:cs="Times New Roman"/>
+        </w:rPr>
+      </w:pPr>
+    </w:p>
     <w:sectPr>
       <w:pgSz w:w="11906" w:h="16838"/>
       <w:pgMar w:top="1417" w:right="1417" w:bottom="1417" w:left="1417" w:header="708" w:footer="708" w:gutter="0"/>
@@ -14468,6 +15732,155 @@
     </w:lvl>
   </w:abstractNum>
   <w:abstractNum w:abstractNumId="22" w15:restartNumberingAfterBreak="0">
+    <w:nsid w:val="21FD0EA4"/>
+    <w:multiLevelType w:val="multilevel"/>
+    <w:tmpl w:val="A8D8F85A"/>
+    <w:lvl w:ilvl="0">
+      <w:start w:val="1"/>
+      <w:numFmt w:val="bullet"/>
+      <w:lvlText w:val=""/>
+      <w:lvlJc w:val="left"/>
+      <w:pPr>
+        <w:tabs>
+          <w:tab w:val="num" w:pos="720"/>
+        </w:tabs>
+        <w:ind w:left="720" w:hanging="360"/>
+      </w:pPr>
+      <w:rPr>
+        <w:rFonts w:ascii="Symbol" w:hAnsi="Symbol" w:hint="default"/>
+        <w:sz w:val="20"/>
+      </w:rPr>
+    </w:lvl>
+    <w:lvl w:ilvl="1">
+      <w:start w:val="1"/>
+      <w:numFmt w:val="bullet"/>
+      <w:lvlText w:val="o"/>
+      <w:lvlJc w:val="left"/>
+      <w:pPr>
+        <w:tabs>
+          <w:tab w:val="num" w:pos="1440"/>
+        </w:tabs>
+        <w:ind w:left="1440" w:hanging="360"/>
+      </w:pPr>
+      <w:rPr>
+        <w:rFonts w:ascii="Courier New" w:hAnsi="Courier New" w:hint="default"/>
+        <w:sz w:val="20"/>
+      </w:rPr>
+    </w:lvl>
+    <w:lvl w:ilvl="2" w:tentative="1">
+      <w:start w:val="1"/>
+      <w:numFmt w:val="bullet"/>
+      <w:lvlText w:val=""/>
+      <w:lvlJc w:val="left"/>
+      <w:pPr>
+        <w:tabs>
+          <w:tab w:val="num" w:pos="2160"/>
+        </w:tabs>
+        <w:ind w:left="2160" w:hanging="360"/>
+      </w:pPr>
+      <w:rPr>
+        <w:rFonts w:ascii="Wingdings" w:hAnsi="Wingdings" w:hint="default"/>
+        <w:sz w:val="20"/>
+      </w:rPr>
+    </w:lvl>
+    <w:lvl w:ilvl="3" w:tentative="1">
+      <w:start w:val="1"/>
+      <w:numFmt w:val="bullet"/>
+      <w:lvlText w:val=""/>
+      <w:lvlJc w:val="left"/>
+      <w:pPr>
+        <w:tabs>
+          <w:tab w:val="num" w:pos="2880"/>
+        </w:tabs>
+        <w:ind w:left="2880" w:hanging="360"/>
+      </w:pPr>
+      <w:rPr>
+        <w:rFonts w:ascii="Wingdings" w:hAnsi="Wingdings" w:hint="default"/>
+        <w:sz w:val="20"/>
+      </w:rPr>
+    </w:lvl>
+    <w:lvl w:ilvl="4" w:tentative="1">
+      <w:start w:val="1"/>
+      <w:numFmt w:val="bullet"/>
+      <w:lvlText w:val=""/>
+      <w:lvlJc w:val="left"/>
+      <w:pPr>
+        <w:tabs>
+          <w:tab w:val="num" w:pos="3600"/>
+        </w:tabs>
+        <w:ind w:left="3600" w:hanging="360"/>
+      </w:pPr>
+      <w:rPr>
+        <w:rFonts w:ascii="Wingdings" w:hAnsi="Wingdings" w:hint="default"/>
+        <w:sz w:val="20"/>
+      </w:rPr>
+    </w:lvl>
+    <w:lvl w:ilvl="5" w:tentative="1">
+      <w:start w:val="1"/>
+      <w:numFmt w:val="bullet"/>
+      <w:lvlText w:val=""/>
+      <w:lvlJc w:val="left"/>
+      <w:pPr>
+        <w:tabs>
+          <w:tab w:val="num" w:pos="4320"/>
+        </w:tabs>
+        <w:ind w:left="4320" w:hanging="360"/>
+      </w:pPr>
+      <w:rPr>
+        <w:rFonts w:ascii="Wingdings" w:hAnsi="Wingdings" w:hint="default"/>
+        <w:sz w:val="20"/>
+      </w:rPr>
+    </w:lvl>
+    <w:lvl w:ilvl="6" w:tentative="1">
+      <w:start w:val="1"/>
+      <w:numFmt w:val="bullet"/>
+      <w:lvlText w:val=""/>
+      <w:lvlJc w:val="left"/>
+      <w:pPr>
+        <w:tabs>
+          <w:tab w:val="num" w:pos="5040"/>
+        </w:tabs>
+        <w:ind w:left="5040" w:hanging="360"/>
+      </w:pPr>
+      <w:rPr>
+        <w:rFonts w:ascii="Wingdings" w:hAnsi="Wingdings" w:hint="default"/>
+        <w:sz w:val="20"/>
+      </w:rPr>
+    </w:lvl>
+    <w:lvl w:ilvl="7" w:tentative="1">
+      <w:start w:val="1"/>
+      <w:numFmt w:val="bullet"/>
+      <w:lvlText w:val=""/>
+      <w:lvlJc w:val="left"/>
+      <w:pPr>
+        <w:tabs>
+          <w:tab w:val="num" w:pos="5760"/>
+        </w:tabs>
+        <w:ind w:left="5760" w:hanging="360"/>
+      </w:pPr>
+      <w:rPr>
+        <w:rFonts w:ascii="Wingdings" w:hAnsi="Wingdings" w:hint="default"/>
+        <w:sz w:val="20"/>
+      </w:rPr>
+    </w:lvl>
+    <w:lvl w:ilvl="8" w:tentative="1">
+      <w:start w:val="1"/>
+      <w:numFmt w:val="bullet"/>
+      <w:lvlText w:val=""/>
+      <w:lvlJc w:val="left"/>
+      <w:pPr>
+        <w:tabs>
+          <w:tab w:val="num" w:pos="6480"/>
+        </w:tabs>
+        <w:ind w:left="6480" w:hanging="360"/>
+      </w:pPr>
+      <w:rPr>
+        <w:rFonts w:ascii="Wingdings" w:hAnsi="Wingdings" w:hint="default"/>
+        <w:sz w:val="20"/>
+      </w:rPr>
+    </w:lvl>
+  </w:abstractNum>
+  <w:abstractNum w:abstractNumId="23" w15:restartNumberingAfterBreak="0">
     <w:nsid w:val="22F07880"/>
     <w:multiLevelType w:val="multilevel"/>
     <w:tmpl w:val="463A862C"/>
@@ -14616,7 +16029,7 @@
       </w:rPr>
     </w:lvl>
   </w:abstractNum>
-  <w:abstractNum w:abstractNumId="23" w15:restartNumberingAfterBreak="0">
+  <w:abstractNum w:abstractNumId="24" w15:restartNumberingAfterBreak="0">
     <w:nsid w:val="23F65726"/>
     <w:multiLevelType w:val="multilevel"/>
     <w:tmpl w:val="32149CDC"/>
@@ -14765,7 +16178,7 @@
       </w:rPr>
     </w:lvl>
   </w:abstractNum>
-  <w:abstractNum w:abstractNumId="24" w15:restartNumberingAfterBreak="0">
+  <w:abstractNum w:abstractNumId="25" w15:restartNumberingAfterBreak="0">
     <w:nsid w:val="243A7846"/>
     <w:multiLevelType w:val="multilevel"/>
     <w:tmpl w:val="D99CB18C"/>
@@ -14914,7 +16327,7 @@
       </w:rPr>
     </w:lvl>
   </w:abstractNum>
-  <w:abstractNum w:abstractNumId="25" w15:restartNumberingAfterBreak="0">
+  <w:abstractNum w:abstractNumId="26" w15:restartNumberingAfterBreak="0">
     <w:nsid w:val="28CA7E2A"/>
     <w:multiLevelType w:val="multilevel"/>
     <w:tmpl w:val="CCD22D1C"/>
@@ -15063,7 +16476,7 @@
       </w:rPr>
     </w:lvl>
   </w:abstractNum>
-  <w:abstractNum w:abstractNumId="26" w15:restartNumberingAfterBreak="0">
+  <w:abstractNum w:abstractNumId="27" w15:restartNumberingAfterBreak="0">
     <w:nsid w:val="2A1F2CFB"/>
     <w:multiLevelType w:val="multilevel"/>
     <w:tmpl w:val="A6BC09CC"/>
@@ -15208,7 +16621,7 @@
       </w:rPr>
     </w:lvl>
   </w:abstractNum>
-  <w:abstractNum w:abstractNumId="27" w15:restartNumberingAfterBreak="0">
+  <w:abstractNum w:abstractNumId="28" w15:restartNumberingAfterBreak="0">
     <w:nsid w:val="2AD728FC"/>
     <w:multiLevelType w:val="multilevel"/>
     <w:tmpl w:val="294A895A"/>
@@ -15353,7 +16766,7 @@
       </w:rPr>
     </w:lvl>
   </w:abstractNum>
-  <w:abstractNum w:abstractNumId="28" w15:restartNumberingAfterBreak="0">
+  <w:abstractNum w:abstractNumId="29" w15:restartNumberingAfterBreak="0">
     <w:nsid w:val="2B55250F"/>
     <w:multiLevelType w:val="multilevel"/>
     <w:tmpl w:val="BFA49004"/>
@@ -15502,7 +16915,7 @@
       </w:rPr>
     </w:lvl>
   </w:abstractNum>
-  <w:abstractNum w:abstractNumId="29" w15:restartNumberingAfterBreak="0">
+  <w:abstractNum w:abstractNumId="30" w15:restartNumberingAfterBreak="0">
     <w:nsid w:val="2BEF2C99"/>
     <w:multiLevelType w:val="multilevel"/>
     <w:tmpl w:val="3F60D282"/>
@@ -15619,7 +17032,7 @@
       </w:pPr>
     </w:lvl>
   </w:abstractNum>
-  <w:abstractNum w:abstractNumId="30" w15:restartNumberingAfterBreak="0">
+  <w:abstractNum w:abstractNumId="31" w15:restartNumberingAfterBreak="0">
     <w:nsid w:val="2C76697D"/>
     <w:multiLevelType w:val="multilevel"/>
     <w:tmpl w:val="5C0A4BEA"/>
@@ -15736,7 +17149,7 @@
       </w:pPr>
     </w:lvl>
   </w:abstractNum>
-  <w:abstractNum w:abstractNumId="31" w15:restartNumberingAfterBreak="0">
+  <w:abstractNum w:abstractNumId="32" w15:restartNumberingAfterBreak="0">
     <w:nsid w:val="2CD35B6B"/>
     <w:multiLevelType w:val="multilevel"/>
     <w:tmpl w:val="B2DE8FCA"/>
@@ -15885,7 +17298,7 @@
       </w:rPr>
     </w:lvl>
   </w:abstractNum>
-  <w:abstractNum w:abstractNumId="32" w15:restartNumberingAfterBreak="0">
+  <w:abstractNum w:abstractNumId="33" w15:restartNumberingAfterBreak="0">
     <w:nsid w:val="2CE453CA"/>
     <w:multiLevelType w:val="multilevel"/>
     <w:tmpl w:val="641CF652"/>
@@ -16034,7 +17447,7 @@
       </w:rPr>
     </w:lvl>
   </w:abstractNum>
-  <w:abstractNum w:abstractNumId="33" w15:restartNumberingAfterBreak="0">
+  <w:abstractNum w:abstractNumId="34" w15:restartNumberingAfterBreak="0">
     <w:nsid w:val="2E47152D"/>
     <w:multiLevelType w:val="multilevel"/>
     <w:tmpl w:val="0C06BD7A"/>
@@ -16183,7 +17596,7 @@
       </w:rPr>
     </w:lvl>
   </w:abstractNum>
-  <w:abstractNum w:abstractNumId="34" w15:restartNumberingAfterBreak="0">
+  <w:abstractNum w:abstractNumId="35" w15:restartNumberingAfterBreak="0">
     <w:nsid w:val="31291EF4"/>
     <w:multiLevelType w:val="hybridMultilevel"/>
     <w:tmpl w:val="6F08217A"/>
@@ -16296,7 +17709,7 @@
       </w:rPr>
     </w:lvl>
   </w:abstractNum>
-  <w:abstractNum w:abstractNumId="35" w15:restartNumberingAfterBreak="0">
+  <w:abstractNum w:abstractNumId="36" w15:restartNumberingAfterBreak="0">
     <w:nsid w:val="320948CB"/>
     <w:multiLevelType w:val="multilevel"/>
     <w:tmpl w:val="C004E7E6"/>
@@ -16445,7 +17858,7 @@
       </w:rPr>
     </w:lvl>
   </w:abstractNum>
-  <w:abstractNum w:abstractNumId="36" w15:restartNumberingAfterBreak="0">
+  <w:abstractNum w:abstractNumId="37" w15:restartNumberingAfterBreak="0">
     <w:nsid w:val="320F2DF1"/>
     <w:multiLevelType w:val="multilevel"/>
     <w:tmpl w:val="88DA789E"/>
@@ -16594,7 +18007,7 @@
       </w:rPr>
     </w:lvl>
   </w:abstractNum>
-  <w:abstractNum w:abstractNumId="37" w15:restartNumberingAfterBreak="0">
+  <w:abstractNum w:abstractNumId="38" w15:restartNumberingAfterBreak="0">
     <w:nsid w:val="324A04B6"/>
     <w:multiLevelType w:val="multilevel"/>
     <w:tmpl w:val="CBC83648"/>
@@ -16743,7 +18156,7 @@
       </w:rPr>
     </w:lvl>
   </w:abstractNum>
-  <w:abstractNum w:abstractNumId="38" w15:restartNumberingAfterBreak="0">
+  <w:abstractNum w:abstractNumId="39" w15:restartNumberingAfterBreak="0">
     <w:nsid w:val="325E6DDB"/>
     <w:multiLevelType w:val="multilevel"/>
     <w:tmpl w:val="85EC4E3C"/>
@@ -16892,7 +18305,7 @@
       </w:rPr>
     </w:lvl>
   </w:abstractNum>
-  <w:abstractNum w:abstractNumId="39" w15:restartNumberingAfterBreak="0">
+  <w:abstractNum w:abstractNumId="40" w15:restartNumberingAfterBreak="0">
     <w:nsid w:val="3353349D"/>
     <w:multiLevelType w:val="multilevel"/>
     <w:tmpl w:val="688EA4F4"/>
@@ -17041,7 +18454,7 @@
       </w:rPr>
     </w:lvl>
   </w:abstractNum>
-  <w:abstractNum w:abstractNumId="40" w15:restartNumberingAfterBreak="0">
+  <w:abstractNum w:abstractNumId="41" w15:restartNumberingAfterBreak="0">
     <w:nsid w:val="33A62F5D"/>
     <w:multiLevelType w:val="multilevel"/>
     <w:tmpl w:val="7D0CB630"/>
@@ -17190,7 +18603,7 @@
       </w:rPr>
     </w:lvl>
   </w:abstractNum>
-  <w:abstractNum w:abstractNumId="41" w15:restartNumberingAfterBreak="0">
+  <w:abstractNum w:abstractNumId="42" w15:restartNumberingAfterBreak="0">
     <w:nsid w:val="33CE280E"/>
     <w:multiLevelType w:val="multilevel"/>
     <w:tmpl w:val="96A00E1E"/>
@@ -17339,7 +18752,7 @@
       </w:rPr>
     </w:lvl>
   </w:abstractNum>
-  <w:abstractNum w:abstractNumId="42" w15:restartNumberingAfterBreak="0">
+  <w:abstractNum w:abstractNumId="43" w15:restartNumberingAfterBreak="0">
     <w:nsid w:val="3A661694"/>
     <w:multiLevelType w:val="multilevel"/>
     <w:tmpl w:val="DE446AC4"/>
@@ -17488,7 +18901,7 @@
       </w:rPr>
     </w:lvl>
   </w:abstractNum>
-  <w:abstractNum w:abstractNumId="43" w15:restartNumberingAfterBreak="0">
+  <w:abstractNum w:abstractNumId="44" w15:restartNumberingAfterBreak="0">
     <w:nsid w:val="3B61366E"/>
     <w:multiLevelType w:val="multilevel"/>
     <w:tmpl w:val="D5ACB4D6"/>
@@ -17637,7 +19050,7 @@
       </w:rPr>
     </w:lvl>
   </w:abstractNum>
-  <w:abstractNum w:abstractNumId="44" w15:restartNumberingAfterBreak="0">
+  <w:abstractNum w:abstractNumId="45" w15:restartNumberingAfterBreak="0">
     <w:nsid w:val="3BA60A6F"/>
     <w:multiLevelType w:val="multilevel"/>
     <w:tmpl w:val="DB8623F6"/>
@@ -17786,7 +19199,7 @@
       </w:rPr>
     </w:lvl>
   </w:abstractNum>
-  <w:abstractNum w:abstractNumId="45" w15:restartNumberingAfterBreak="0">
+  <w:abstractNum w:abstractNumId="46" w15:restartNumberingAfterBreak="0">
     <w:nsid w:val="42783BBB"/>
     <w:multiLevelType w:val="multilevel"/>
     <w:tmpl w:val="8DE2A656"/>
@@ -17935,7 +19348,7 @@
       </w:rPr>
     </w:lvl>
   </w:abstractNum>
-  <w:abstractNum w:abstractNumId="46" w15:restartNumberingAfterBreak="0">
+  <w:abstractNum w:abstractNumId="47" w15:restartNumberingAfterBreak="0">
     <w:nsid w:val="42F564C8"/>
     <w:multiLevelType w:val="multilevel"/>
     <w:tmpl w:val="4546F740"/>
@@ -18084,7 +19497,7 @@
       </w:rPr>
     </w:lvl>
   </w:abstractNum>
-  <w:abstractNum w:abstractNumId="47" w15:restartNumberingAfterBreak="0">
+  <w:abstractNum w:abstractNumId="48" w15:restartNumberingAfterBreak="0">
     <w:nsid w:val="4405298F"/>
     <w:multiLevelType w:val="multilevel"/>
     <w:tmpl w:val="16D8BDC4"/>
@@ -18233,7 +19646,7 @@
       </w:rPr>
     </w:lvl>
   </w:abstractNum>
-  <w:abstractNum w:abstractNumId="48" w15:restartNumberingAfterBreak="0">
+  <w:abstractNum w:abstractNumId="49" w15:restartNumberingAfterBreak="0">
     <w:nsid w:val="45AC28F1"/>
     <w:multiLevelType w:val="multilevel"/>
     <w:tmpl w:val="AADA0434"/>
@@ -18382,7 +19795,7 @@
       </w:rPr>
     </w:lvl>
   </w:abstractNum>
-  <w:abstractNum w:abstractNumId="49" w15:restartNumberingAfterBreak="0">
+  <w:abstractNum w:abstractNumId="50" w15:restartNumberingAfterBreak="0">
     <w:nsid w:val="45F472DB"/>
     <w:multiLevelType w:val="multilevel"/>
     <w:tmpl w:val="16807CF2"/>
@@ -18531,7 +19944,156 @@
       </w:rPr>
     </w:lvl>
   </w:abstractNum>
-  <w:abstractNum w:abstractNumId="50" w15:restartNumberingAfterBreak="0">
+  <w:abstractNum w:abstractNumId="51" w15:restartNumberingAfterBreak="0">
+    <w:nsid w:val="46112D2F"/>
+    <w:multiLevelType w:val="multilevel"/>
+    <w:tmpl w:val="1E668A64"/>
+    <w:lvl w:ilvl="0">
+      <w:start w:val="1"/>
+      <w:numFmt w:val="bullet"/>
+      <w:lvlText w:val=""/>
+      <w:lvlJc w:val="left"/>
+      <w:pPr>
+        <w:tabs>
+          <w:tab w:val="num" w:pos="720"/>
+        </w:tabs>
+        <w:ind w:left="720" w:hanging="360"/>
+      </w:pPr>
+      <w:rPr>
+        <w:rFonts w:ascii="Symbol" w:hAnsi="Symbol" w:hint="default"/>
+        <w:sz w:val="20"/>
+      </w:rPr>
+    </w:lvl>
+    <w:lvl w:ilvl="1">
+      <w:start w:val="1"/>
+      <w:numFmt w:val="bullet"/>
+      <w:lvlText w:val="o"/>
+      <w:lvlJc w:val="left"/>
+      <w:pPr>
+        <w:tabs>
+          <w:tab w:val="num" w:pos="1440"/>
+        </w:tabs>
+        <w:ind w:left="1440" w:hanging="360"/>
+      </w:pPr>
+      <w:rPr>
+        <w:rFonts w:ascii="Courier New" w:hAnsi="Courier New" w:hint="default"/>
+        <w:sz w:val="20"/>
+      </w:rPr>
+    </w:lvl>
+    <w:lvl w:ilvl="2" w:tentative="1">
+      <w:start w:val="1"/>
+      <w:numFmt w:val="bullet"/>
+      <w:lvlText w:val=""/>
+      <w:lvlJc w:val="left"/>
+      <w:pPr>
+        <w:tabs>
+          <w:tab w:val="num" w:pos="2160"/>
+        </w:tabs>
+        <w:ind w:left="2160" w:hanging="360"/>
+      </w:pPr>
+      <w:rPr>
+        <w:rFonts w:ascii="Wingdings" w:hAnsi="Wingdings" w:hint="default"/>
+        <w:sz w:val="20"/>
+      </w:rPr>
+    </w:lvl>
+    <w:lvl w:ilvl="3" w:tentative="1">
+      <w:start w:val="1"/>
+      <w:numFmt w:val="bullet"/>
+      <w:lvlText w:val=""/>
+      <w:lvlJc w:val="left"/>
+      <w:pPr>
+        <w:tabs>
+          <w:tab w:val="num" w:pos="2880"/>
+        </w:tabs>
+        <w:ind w:left="2880" w:hanging="360"/>
+      </w:pPr>
+      <w:rPr>
+        <w:rFonts w:ascii="Wingdings" w:hAnsi="Wingdings" w:hint="default"/>
+        <w:sz w:val="20"/>
+      </w:rPr>
+    </w:lvl>
+    <w:lvl w:ilvl="4" w:tentative="1">
+      <w:start w:val="1"/>
+      <w:numFmt w:val="bullet"/>
+      <w:lvlText w:val=""/>
+      <w:lvlJc w:val="left"/>
+      <w:pPr>
+        <w:tabs>
+          <w:tab w:val="num" w:pos="3600"/>
+        </w:tabs>
+        <w:ind w:left="3600" w:hanging="360"/>
+      </w:pPr>
+      <w:rPr>
+        <w:rFonts w:ascii="Wingdings" w:hAnsi="Wingdings" w:hint="default"/>
+        <w:sz w:val="20"/>
+      </w:rPr>
+    </w:lvl>
+    <w:lvl w:ilvl="5" w:tentative="1">
+      <w:start w:val="1"/>
+      <w:numFmt w:val="bullet"/>
+      <w:lvlText w:val=""/>
+      <w:lvlJc w:val="left"/>
+      <w:pPr>
+        <w:tabs>
+          <w:tab w:val="num" w:pos="4320"/>
+        </w:tabs>
+        <w:ind w:left="4320" w:hanging="360"/>
+      </w:pPr>
+      <w:rPr>
+        <w:rFonts w:ascii="Wingdings" w:hAnsi="Wingdings" w:hint="default"/>
+        <w:sz w:val="20"/>
+      </w:rPr>
+    </w:lvl>
+    <w:lvl w:ilvl="6" w:tentative="1">
+      <w:start w:val="1"/>
+      <w:numFmt w:val="bullet"/>
+      <w:lvlText w:val=""/>
+      <w:lvlJc w:val="left"/>
+      <w:pPr>
+        <w:tabs>
+          <w:tab w:val="num" w:pos="5040"/>
+        </w:tabs>
+        <w:ind w:left="5040" w:hanging="360"/>
+      </w:pPr>
+      <w:rPr>
+        <w:rFonts w:ascii="Wingdings" w:hAnsi="Wingdings" w:hint="default"/>
+        <w:sz w:val="20"/>
+      </w:rPr>
+    </w:lvl>
+    <w:lvl w:ilvl="7" w:tentative="1">
+      <w:start w:val="1"/>
+      <w:numFmt w:val="bullet"/>
+      <w:lvlText w:val=""/>
+      <w:lvlJc w:val="left"/>
+      <w:pPr>
+        <w:tabs>
+          <w:tab w:val="num" w:pos="5760"/>
+        </w:tabs>
+        <w:ind w:left="5760" w:hanging="360"/>
+      </w:pPr>
+      <w:rPr>
+        <w:rFonts w:ascii="Wingdings" w:hAnsi="Wingdings" w:hint="default"/>
+        <w:sz w:val="20"/>
+      </w:rPr>
+    </w:lvl>
+    <w:lvl w:ilvl="8" w:tentative="1">
+      <w:start w:val="1"/>
+      <w:numFmt w:val="bullet"/>
+      <w:lvlText w:val=""/>
+      <w:lvlJc w:val="left"/>
+      <w:pPr>
+        <w:tabs>
+          <w:tab w:val="num" w:pos="6480"/>
+        </w:tabs>
+        <w:ind w:left="6480" w:hanging="360"/>
+      </w:pPr>
+      <w:rPr>
+        <w:rFonts w:ascii="Wingdings" w:hAnsi="Wingdings" w:hint="default"/>
+        <w:sz w:val="20"/>
+      </w:rPr>
+    </w:lvl>
+  </w:abstractNum>
+  <w:abstractNum w:abstractNumId="52" w15:restartNumberingAfterBreak="0">
     <w:nsid w:val="46A72EEB"/>
     <w:multiLevelType w:val="multilevel"/>
     <w:tmpl w:val="66AEB9AE"/>
@@ -18680,7 +20242,7 @@
       </w:rPr>
     </w:lvl>
   </w:abstractNum>
-  <w:abstractNum w:abstractNumId="51" w15:restartNumberingAfterBreak="0">
+  <w:abstractNum w:abstractNumId="53" w15:restartNumberingAfterBreak="0">
     <w:nsid w:val="474F5853"/>
     <w:multiLevelType w:val="multilevel"/>
     <w:tmpl w:val="4FC8446E"/>
@@ -18829,7 +20391,7 @@
       </w:rPr>
     </w:lvl>
   </w:abstractNum>
-  <w:abstractNum w:abstractNumId="52" w15:restartNumberingAfterBreak="0">
+  <w:abstractNum w:abstractNumId="54" w15:restartNumberingAfterBreak="0">
     <w:nsid w:val="4A0C7A2A"/>
     <w:multiLevelType w:val="multilevel"/>
     <w:tmpl w:val="E208E5E2"/>
@@ -18978,7 +20540,7 @@
       </w:rPr>
     </w:lvl>
   </w:abstractNum>
-  <w:abstractNum w:abstractNumId="53" w15:restartNumberingAfterBreak="0">
+  <w:abstractNum w:abstractNumId="55" w15:restartNumberingAfterBreak="0">
     <w:nsid w:val="4A25351B"/>
     <w:multiLevelType w:val="multilevel"/>
     <w:tmpl w:val="359ACC82"/>
@@ -19127,7 +20689,156 @@
       </w:rPr>
     </w:lvl>
   </w:abstractNum>
-  <w:abstractNum w:abstractNumId="54" w15:restartNumberingAfterBreak="0">
+  <w:abstractNum w:abstractNumId="56" w15:restartNumberingAfterBreak="0">
+    <w:nsid w:val="4A4C0315"/>
+    <w:multiLevelType w:val="multilevel"/>
+    <w:tmpl w:val="D35036DC"/>
+    <w:lvl w:ilvl="0">
+      <w:start w:val="1"/>
+      <w:numFmt w:val="bullet"/>
+      <w:lvlText w:val=""/>
+      <w:lvlJc w:val="left"/>
+      <w:pPr>
+        <w:tabs>
+          <w:tab w:val="num" w:pos="720"/>
+        </w:tabs>
+        <w:ind w:left="720" w:hanging="360"/>
+      </w:pPr>
+      <w:rPr>
+        <w:rFonts w:ascii="Symbol" w:hAnsi="Symbol" w:hint="default"/>
+        <w:sz w:val="20"/>
+      </w:rPr>
+    </w:lvl>
+    <w:lvl w:ilvl="1">
+      <w:start w:val="1"/>
+      <w:numFmt w:val="bullet"/>
+      <w:lvlText w:val="o"/>
+      <w:lvlJc w:val="left"/>
+      <w:pPr>
+        <w:tabs>
+          <w:tab w:val="num" w:pos="1440"/>
+        </w:tabs>
+        <w:ind w:left="1440" w:hanging="360"/>
+      </w:pPr>
+      <w:rPr>
+        <w:rFonts w:ascii="Courier New" w:hAnsi="Courier New" w:hint="default"/>
+        <w:sz w:val="20"/>
+      </w:rPr>
+    </w:lvl>
+    <w:lvl w:ilvl="2" w:tentative="1">
+      <w:start w:val="1"/>
+      <w:numFmt w:val="bullet"/>
+      <w:lvlText w:val=""/>
+      <w:lvlJc w:val="left"/>
+      <w:pPr>
+        <w:tabs>
+          <w:tab w:val="num" w:pos="2160"/>
+        </w:tabs>
+        <w:ind w:left="2160" w:hanging="360"/>
+      </w:pPr>
+      <w:rPr>
+        <w:rFonts w:ascii="Wingdings" w:hAnsi="Wingdings" w:hint="default"/>
+        <w:sz w:val="20"/>
+      </w:rPr>
+    </w:lvl>
+    <w:lvl w:ilvl="3" w:tentative="1">
+      <w:start w:val="1"/>
+      <w:numFmt w:val="bullet"/>
+      <w:lvlText w:val=""/>
+      <w:lvlJc w:val="left"/>
+      <w:pPr>
+        <w:tabs>
+          <w:tab w:val="num" w:pos="2880"/>
+        </w:tabs>
+        <w:ind w:left="2880" w:hanging="360"/>
+      </w:pPr>
+      <w:rPr>
+        <w:rFonts w:ascii="Wingdings" w:hAnsi="Wingdings" w:hint="default"/>
+        <w:sz w:val="20"/>
+      </w:rPr>
+    </w:lvl>
+    <w:lvl w:ilvl="4" w:tentative="1">
+      <w:start w:val="1"/>
+      <w:numFmt w:val="bullet"/>
+      <w:lvlText w:val=""/>
+      <w:lvlJc w:val="left"/>
+      <w:pPr>
+        <w:tabs>
+          <w:tab w:val="num" w:pos="3600"/>
+        </w:tabs>
+        <w:ind w:left="3600" w:hanging="360"/>
+      </w:pPr>
+      <w:rPr>
+        <w:rFonts w:ascii="Wingdings" w:hAnsi="Wingdings" w:hint="default"/>
+        <w:sz w:val="20"/>
+      </w:rPr>
+    </w:lvl>
+    <w:lvl w:ilvl="5" w:tentative="1">
+      <w:start w:val="1"/>
+      <w:numFmt w:val="bullet"/>
+      <w:lvlText w:val=""/>
+      <w:lvlJc w:val="left"/>
+      <w:pPr>
+        <w:tabs>
+          <w:tab w:val="num" w:pos="4320"/>
+        </w:tabs>
+        <w:ind w:left="4320" w:hanging="360"/>
+      </w:pPr>
+      <w:rPr>
+        <w:rFonts w:ascii="Wingdings" w:hAnsi="Wingdings" w:hint="default"/>
+        <w:sz w:val="20"/>
+      </w:rPr>
+    </w:lvl>
+    <w:lvl w:ilvl="6" w:tentative="1">
+      <w:start w:val="1"/>
+      <w:numFmt w:val="bullet"/>
+      <w:lvlText w:val=""/>
+      <w:lvlJc w:val="left"/>
+      <w:pPr>
+        <w:tabs>
+          <w:tab w:val="num" w:pos="5040"/>
+        </w:tabs>
+        <w:ind w:left="5040" w:hanging="360"/>
+      </w:pPr>
+      <w:rPr>
+        <w:rFonts w:ascii="Wingdings" w:hAnsi="Wingdings" w:hint="default"/>
+        <w:sz w:val="20"/>
+      </w:rPr>
+    </w:lvl>
+    <w:lvl w:ilvl="7" w:tentative="1">
+      <w:start w:val="1"/>
+      <w:numFmt w:val="bullet"/>
+      <w:lvlText w:val=""/>
+      <w:lvlJc w:val="left"/>
+      <w:pPr>
+        <w:tabs>
+          <w:tab w:val="num" w:pos="5760"/>
+        </w:tabs>
+        <w:ind w:left="5760" w:hanging="360"/>
+      </w:pPr>
+      <w:rPr>
+        <w:rFonts w:ascii="Wingdings" w:hAnsi="Wingdings" w:hint="default"/>
+        <w:sz w:val="20"/>
+      </w:rPr>
+    </w:lvl>
+    <w:lvl w:ilvl="8" w:tentative="1">
+      <w:start w:val="1"/>
+      <w:numFmt w:val="bullet"/>
+      <w:lvlText w:val=""/>
+      <w:lvlJc w:val="left"/>
+      <w:pPr>
+        <w:tabs>
+          <w:tab w:val="num" w:pos="6480"/>
+        </w:tabs>
+        <w:ind w:left="6480" w:hanging="360"/>
+      </w:pPr>
+      <w:rPr>
+        <w:rFonts w:ascii="Wingdings" w:hAnsi="Wingdings" w:hint="default"/>
+        <w:sz w:val="20"/>
+      </w:rPr>
+    </w:lvl>
+  </w:abstractNum>
+  <w:abstractNum w:abstractNumId="57" w15:restartNumberingAfterBreak="0">
     <w:nsid w:val="4B2D33AF"/>
     <w:multiLevelType w:val="multilevel"/>
     <w:tmpl w:val="DC3C690C"/>
@@ -19276,7 +20987,7 @@
       </w:rPr>
     </w:lvl>
   </w:abstractNum>
-  <w:abstractNum w:abstractNumId="55" w15:restartNumberingAfterBreak="0">
+  <w:abstractNum w:abstractNumId="58" w15:restartNumberingAfterBreak="0">
     <w:nsid w:val="4DAF76EC"/>
     <w:multiLevelType w:val="multilevel"/>
     <w:tmpl w:val="1242D40C"/>
@@ -19425,7 +21136,152 @@
       </w:rPr>
     </w:lvl>
   </w:abstractNum>
-  <w:abstractNum w:abstractNumId="56" w15:restartNumberingAfterBreak="0">
+  <w:abstractNum w:abstractNumId="59" w15:restartNumberingAfterBreak="0">
+    <w:nsid w:val="4DE57D1A"/>
+    <w:multiLevelType w:val="multilevel"/>
+    <w:tmpl w:val="217E38BE"/>
+    <w:lvl w:ilvl="0">
+      <w:start w:val="1"/>
+      <w:numFmt w:val="bullet"/>
+      <w:lvlText w:val=""/>
+      <w:lvlJc w:val="left"/>
+      <w:pPr>
+        <w:tabs>
+          <w:tab w:val="num" w:pos="720"/>
+        </w:tabs>
+        <w:ind w:left="720" w:hanging="360"/>
+      </w:pPr>
+      <w:rPr>
+        <w:rFonts w:ascii="Symbol" w:hAnsi="Symbol" w:hint="default"/>
+        <w:sz w:val="20"/>
+      </w:rPr>
+    </w:lvl>
+    <w:lvl w:ilvl="1">
+      <w:start w:val="1"/>
+      <w:numFmt w:val="decimal"/>
+      <w:lvlText w:val="%2."/>
+      <w:lvlJc w:val="left"/>
+      <w:pPr>
+        <w:tabs>
+          <w:tab w:val="num" w:pos="1440"/>
+        </w:tabs>
+        <w:ind w:left="1440" w:hanging="360"/>
+      </w:pPr>
+    </w:lvl>
+    <w:lvl w:ilvl="2" w:tentative="1">
+      <w:start w:val="1"/>
+      <w:numFmt w:val="bullet"/>
+      <w:lvlText w:val=""/>
+      <w:lvlJc w:val="left"/>
+      <w:pPr>
+        <w:tabs>
+          <w:tab w:val="num" w:pos="2160"/>
+        </w:tabs>
+        <w:ind w:left="2160" w:hanging="360"/>
+      </w:pPr>
+      <w:rPr>
+        <w:rFonts w:ascii="Wingdings" w:hAnsi="Wingdings" w:hint="default"/>
+        <w:sz w:val="20"/>
+      </w:rPr>
+    </w:lvl>
+    <w:lvl w:ilvl="3" w:tentative="1">
+      <w:start w:val="1"/>
+      <w:numFmt w:val="bullet"/>
+      <w:lvlText w:val=""/>
+      <w:lvlJc w:val="left"/>
+      <w:pPr>
+        <w:tabs>
+          <w:tab w:val="num" w:pos="2880"/>
+        </w:tabs>
+        <w:ind w:left="2880" w:hanging="360"/>
+      </w:pPr>
+      <w:rPr>
+        <w:rFonts w:ascii="Wingdings" w:hAnsi="Wingdings" w:hint="default"/>
+        <w:sz w:val="20"/>
+      </w:rPr>
+    </w:lvl>
+    <w:lvl w:ilvl="4" w:tentative="1">
+      <w:start w:val="1"/>
+      <w:numFmt w:val="bullet"/>
+      <w:lvlText w:val=""/>
+      <w:lvlJc w:val="left"/>
+      <w:pPr>
+        <w:tabs>
+          <w:tab w:val="num" w:pos="3600"/>
+        </w:tabs>
+        <w:ind w:left="3600" w:hanging="360"/>
+      </w:pPr>
+      <w:rPr>
+        <w:rFonts w:ascii="Wingdings" w:hAnsi="Wingdings" w:hint="default"/>
+        <w:sz w:val="20"/>
+      </w:rPr>
+    </w:lvl>
+    <w:lvl w:ilvl="5" w:tentative="1">
+      <w:start w:val="1"/>
+      <w:numFmt w:val="bullet"/>
+      <w:lvlText w:val=""/>
+      <w:lvlJc w:val="left"/>
+      <w:pPr>
+        <w:tabs>
+          <w:tab w:val="num" w:pos="4320"/>
+        </w:tabs>
+        <w:ind w:left="4320" w:hanging="360"/>
+      </w:pPr>
+      <w:rPr>
+        <w:rFonts w:ascii="Wingdings" w:hAnsi="Wingdings" w:hint="default"/>
+        <w:sz w:val="20"/>
+      </w:rPr>
+    </w:lvl>
+    <w:lvl w:ilvl="6" w:tentative="1">
+      <w:start w:val="1"/>
+      <w:numFmt w:val="bullet"/>
+      <w:lvlText w:val=""/>
+      <w:lvlJc w:val="left"/>
+      <w:pPr>
+        <w:tabs>
+          <w:tab w:val="num" w:pos="5040"/>
+        </w:tabs>
+        <w:ind w:left="5040" w:hanging="360"/>
+      </w:pPr>
+      <w:rPr>
+        <w:rFonts w:ascii="Wingdings" w:hAnsi="Wingdings" w:hint="default"/>
+        <w:sz w:val="20"/>
+      </w:rPr>
+    </w:lvl>
+    <w:lvl w:ilvl="7" w:tentative="1">
+      <w:start w:val="1"/>
+      <w:numFmt w:val="bullet"/>
+      <w:lvlText w:val=""/>
+      <w:lvlJc w:val="left"/>
+      <w:pPr>
+        <w:tabs>
+          <w:tab w:val="num" w:pos="5760"/>
+        </w:tabs>
+        <w:ind w:left="5760" w:hanging="360"/>
+      </w:pPr>
+      <w:rPr>
+        <w:rFonts w:ascii="Wingdings" w:hAnsi="Wingdings" w:hint="default"/>
+        <w:sz w:val="20"/>
+      </w:rPr>
+    </w:lvl>
+    <w:lvl w:ilvl="8" w:tentative="1">
+      <w:start w:val="1"/>
+      <w:numFmt w:val="bullet"/>
+      <w:lvlText w:val=""/>
+      <w:lvlJc w:val="left"/>
+      <w:pPr>
+        <w:tabs>
+          <w:tab w:val="num" w:pos="6480"/>
+        </w:tabs>
+        <w:ind w:left="6480" w:hanging="360"/>
+      </w:pPr>
+      <w:rPr>
+        <w:rFonts w:ascii="Wingdings" w:hAnsi="Wingdings" w:hint="default"/>
+        <w:sz w:val="20"/>
+      </w:rPr>
+    </w:lvl>
+  </w:abstractNum>
+  <w:abstractNum w:abstractNumId="60" w15:restartNumberingAfterBreak="0">
     <w:nsid w:val="4E9F7522"/>
     <w:multiLevelType w:val="multilevel"/>
     <w:tmpl w:val="E7704F98"/>
@@ -19574,7 +21430,7 @@
       </w:rPr>
     </w:lvl>
   </w:abstractNum>
-  <w:abstractNum w:abstractNumId="57" w15:restartNumberingAfterBreak="0">
+  <w:abstractNum w:abstractNumId="61" w15:restartNumberingAfterBreak="0">
     <w:nsid w:val="4FEA7EB5"/>
     <w:multiLevelType w:val="multilevel"/>
     <w:tmpl w:val="73B20C24"/>
@@ -19723,7 +21579,7 @@
       </w:rPr>
     </w:lvl>
   </w:abstractNum>
-  <w:abstractNum w:abstractNumId="58" w15:restartNumberingAfterBreak="0">
+  <w:abstractNum w:abstractNumId="62" w15:restartNumberingAfterBreak="0">
     <w:nsid w:val="54686F53"/>
     <w:multiLevelType w:val="multilevel"/>
     <w:tmpl w:val="2BB8B8DE"/>
@@ -19872,7 +21728,7 @@
       </w:rPr>
     </w:lvl>
   </w:abstractNum>
-  <w:abstractNum w:abstractNumId="59" w15:restartNumberingAfterBreak="0">
+  <w:abstractNum w:abstractNumId="63" w15:restartNumberingAfterBreak="0">
     <w:nsid w:val="57774885"/>
     <w:multiLevelType w:val="multilevel"/>
     <w:tmpl w:val="9F506522"/>
@@ -20021,7 +21877,7 @@
       </w:rPr>
     </w:lvl>
   </w:abstractNum>
-  <w:abstractNum w:abstractNumId="60" w15:restartNumberingAfterBreak="0">
+  <w:abstractNum w:abstractNumId="64" w15:restartNumberingAfterBreak="0">
     <w:nsid w:val="58E92D04"/>
     <w:multiLevelType w:val="multilevel"/>
     <w:tmpl w:val="60B6894A"/>
@@ -20170,7 +22026,156 @@
       </w:rPr>
     </w:lvl>
   </w:abstractNum>
-  <w:abstractNum w:abstractNumId="61" w15:restartNumberingAfterBreak="0">
+  <w:abstractNum w:abstractNumId="65" w15:restartNumberingAfterBreak="0">
+    <w:nsid w:val="5A27456B"/>
+    <w:multiLevelType w:val="multilevel"/>
+    <w:tmpl w:val="DCBA46A4"/>
+    <w:lvl w:ilvl="0">
+      <w:start w:val="1"/>
+      <w:numFmt w:val="bullet"/>
+      <w:lvlText w:val=""/>
+      <w:lvlJc w:val="left"/>
+      <w:pPr>
+        <w:tabs>
+          <w:tab w:val="num" w:pos="720"/>
+        </w:tabs>
+        <w:ind w:left="720" w:hanging="360"/>
+      </w:pPr>
+      <w:rPr>
+        <w:rFonts w:ascii="Symbol" w:hAnsi="Symbol" w:hint="default"/>
+        <w:sz w:val="20"/>
+      </w:rPr>
+    </w:lvl>
+    <w:lvl w:ilvl="1">
+      <w:start w:val="1"/>
+      <w:numFmt w:val="bullet"/>
+      <w:lvlText w:val="o"/>
+      <w:lvlJc w:val="left"/>
+      <w:pPr>
+        <w:tabs>
+          <w:tab w:val="num" w:pos="1440"/>
+        </w:tabs>
+        <w:ind w:left="1440" w:hanging="360"/>
+      </w:pPr>
+      <w:rPr>
+        <w:rFonts w:ascii="Courier New" w:hAnsi="Courier New" w:hint="default"/>
+        <w:sz w:val="20"/>
+      </w:rPr>
+    </w:lvl>
+    <w:lvl w:ilvl="2" w:tentative="1">
+      <w:start w:val="1"/>
+      <w:numFmt w:val="bullet"/>
+      <w:lvlText w:val=""/>
+      <w:lvlJc w:val="left"/>
+      <w:pPr>
+        <w:tabs>
+          <w:tab w:val="num" w:pos="2160"/>
+        </w:tabs>
+        <w:ind w:left="2160" w:hanging="360"/>
+      </w:pPr>
+      <w:rPr>
+        <w:rFonts w:ascii="Wingdings" w:hAnsi="Wingdings" w:hint="default"/>
+        <w:sz w:val="20"/>
+      </w:rPr>
+    </w:lvl>
+    <w:lvl w:ilvl="3" w:tentative="1">
+      <w:start w:val="1"/>
+      <w:numFmt w:val="bullet"/>
+      <w:lvlText w:val=""/>
+      <w:lvlJc w:val="left"/>
+      <w:pPr>
+        <w:tabs>
+          <w:tab w:val="num" w:pos="2880"/>
+        </w:tabs>
+        <w:ind w:left="2880" w:hanging="360"/>
+      </w:pPr>
+      <w:rPr>
+        <w:rFonts w:ascii="Wingdings" w:hAnsi="Wingdings" w:hint="default"/>
+        <w:sz w:val="20"/>
+      </w:rPr>
+    </w:lvl>
+    <w:lvl w:ilvl="4" w:tentative="1">
+      <w:start w:val="1"/>
+      <w:numFmt w:val="bullet"/>
+      <w:lvlText w:val=""/>
+      <w:lvlJc w:val="left"/>
+      <w:pPr>
+        <w:tabs>
+          <w:tab w:val="num" w:pos="3600"/>
+        </w:tabs>
+        <w:ind w:left="3600" w:hanging="360"/>
+      </w:pPr>
+      <w:rPr>
+        <w:rFonts w:ascii="Wingdings" w:hAnsi="Wingdings" w:hint="default"/>
+        <w:sz w:val="20"/>
+      </w:rPr>
+    </w:lvl>
+    <w:lvl w:ilvl="5" w:tentative="1">
+      <w:start w:val="1"/>
+      <w:numFmt w:val="bullet"/>
+      <w:lvlText w:val=""/>
+      <w:lvlJc w:val="left"/>
+      <w:pPr>
+        <w:tabs>
+          <w:tab w:val="num" w:pos="4320"/>
+        </w:tabs>
+        <w:ind w:left="4320" w:hanging="360"/>
+      </w:pPr>
+      <w:rPr>
+        <w:rFonts w:ascii="Wingdings" w:hAnsi="Wingdings" w:hint="default"/>
+        <w:sz w:val="20"/>
+      </w:rPr>
+    </w:lvl>
+    <w:lvl w:ilvl="6" w:tentative="1">
+      <w:start w:val="1"/>
+      <w:numFmt w:val="bullet"/>
+      <w:lvlText w:val=""/>
+      <w:lvlJc w:val="left"/>
+      <w:pPr>
+        <w:tabs>
+          <w:tab w:val="num" w:pos="5040"/>
+        </w:tabs>
+        <w:ind w:left="5040" w:hanging="360"/>
+      </w:pPr>
+      <w:rPr>
+        <w:rFonts w:ascii="Wingdings" w:hAnsi="Wingdings" w:hint="default"/>
+        <w:sz w:val="20"/>
+      </w:rPr>
+    </w:lvl>
+    <w:lvl w:ilvl="7" w:tentative="1">
+      <w:start w:val="1"/>
+      <w:numFmt w:val="bullet"/>
+      <w:lvlText w:val=""/>
+      <w:lvlJc w:val="left"/>
+      <w:pPr>
+        <w:tabs>
+          <w:tab w:val="num" w:pos="5760"/>
+        </w:tabs>
+        <w:ind w:left="5760" w:hanging="360"/>
+      </w:pPr>
+      <w:rPr>
+        <w:rFonts w:ascii="Wingdings" w:hAnsi="Wingdings" w:hint="default"/>
+        <w:sz w:val="20"/>
+      </w:rPr>
+    </w:lvl>
+    <w:lvl w:ilvl="8" w:tentative="1">
+      <w:start w:val="1"/>
+      <w:numFmt w:val="bullet"/>
+      <w:lvlText w:val=""/>
+      <w:lvlJc w:val="left"/>
+      <w:pPr>
+        <w:tabs>
+          <w:tab w:val="num" w:pos="6480"/>
+        </w:tabs>
+        <w:ind w:left="6480" w:hanging="360"/>
+      </w:pPr>
+      <w:rPr>
+        <w:rFonts w:ascii="Wingdings" w:hAnsi="Wingdings" w:hint="default"/>
+        <w:sz w:val="20"/>
+      </w:rPr>
+    </w:lvl>
+  </w:abstractNum>
+  <w:abstractNum w:abstractNumId="66" w15:restartNumberingAfterBreak="0">
     <w:nsid w:val="5A3E5268"/>
     <w:multiLevelType w:val="multilevel"/>
     <w:tmpl w:val="2FC62BE6"/>
@@ -20319,7 +22324,7 @@
       </w:rPr>
     </w:lvl>
   </w:abstractNum>
-  <w:abstractNum w:abstractNumId="62" w15:restartNumberingAfterBreak="0">
+  <w:abstractNum w:abstractNumId="67" w15:restartNumberingAfterBreak="0">
     <w:nsid w:val="5A485119"/>
     <w:multiLevelType w:val="multilevel"/>
     <w:tmpl w:val="C45ED818"/>
@@ -20468,7 +22473,7 @@
       </w:rPr>
     </w:lvl>
   </w:abstractNum>
-  <w:abstractNum w:abstractNumId="63" w15:restartNumberingAfterBreak="0">
+  <w:abstractNum w:abstractNumId="68" w15:restartNumberingAfterBreak="0">
     <w:nsid w:val="5B213B51"/>
     <w:multiLevelType w:val="multilevel"/>
     <w:tmpl w:val="91A4DD54"/>
@@ -20617,7 +22622,7 @@
       </w:rPr>
     </w:lvl>
   </w:abstractNum>
-  <w:abstractNum w:abstractNumId="64" w15:restartNumberingAfterBreak="0">
+  <w:abstractNum w:abstractNumId="69" w15:restartNumberingAfterBreak="0">
     <w:nsid w:val="5F0514BF"/>
     <w:multiLevelType w:val="multilevel"/>
     <w:tmpl w:val="13EC94A0"/>
@@ -20766,7 +22771,7 @@
       </w:rPr>
     </w:lvl>
   </w:abstractNum>
-  <w:abstractNum w:abstractNumId="65" w15:restartNumberingAfterBreak="0">
+  <w:abstractNum w:abstractNumId="70" w15:restartNumberingAfterBreak="0">
     <w:nsid w:val="5F087288"/>
     <w:multiLevelType w:val="multilevel"/>
     <w:tmpl w:val="155484F2"/>
@@ -20911,7 +22916,7 @@
       </w:rPr>
     </w:lvl>
   </w:abstractNum>
-  <w:abstractNum w:abstractNumId="66" w15:restartNumberingAfterBreak="0">
+  <w:abstractNum w:abstractNumId="71" w15:restartNumberingAfterBreak="0">
     <w:nsid w:val="60C362E4"/>
     <w:multiLevelType w:val="multilevel"/>
     <w:tmpl w:val="1D22213A"/>
@@ -21060,7 +23065,7 @@
       </w:rPr>
     </w:lvl>
   </w:abstractNum>
-  <w:abstractNum w:abstractNumId="67" w15:restartNumberingAfterBreak="0">
+  <w:abstractNum w:abstractNumId="72" w15:restartNumberingAfterBreak="0">
     <w:nsid w:val="611B24DE"/>
     <w:multiLevelType w:val="multilevel"/>
     <w:tmpl w:val="28C21146"/>
@@ -21209,7 +23214,7 @@
       </w:rPr>
     </w:lvl>
   </w:abstractNum>
-  <w:abstractNum w:abstractNumId="68" w15:restartNumberingAfterBreak="0">
+  <w:abstractNum w:abstractNumId="73" w15:restartNumberingAfterBreak="0">
     <w:nsid w:val="61682E7F"/>
     <w:multiLevelType w:val="multilevel"/>
     <w:tmpl w:val="1262B8B4"/>
@@ -21354,7 +23359,7 @@
       </w:rPr>
     </w:lvl>
   </w:abstractNum>
-  <w:abstractNum w:abstractNumId="69" w15:restartNumberingAfterBreak="0">
+  <w:abstractNum w:abstractNumId="74" w15:restartNumberingAfterBreak="0">
     <w:nsid w:val="64DF096B"/>
     <w:multiLevelType w:val="multilevel"/>
     <w:tmpl w:val="DBB446A4"/>
@@ -21503,7 +23508,7 @@
       </w:rPr>
     </w:lvl>
   </w:abstractNum>
-  <w:abstractNum w:abstractNumId="70" w15:restartNumberingAfterBreak="0">
+  <w:abstractNum w:abstractNumId="75" w15:restartNumberingAfterBreak="0">
     <w:nsid w:val="6A7C5812"/>
     <w:multiLevelType w:val="multilevel"/>
     <w:tmpl w:val="02B63804"/>
@@ -21652,7 +23657,7 @@
       </w:rPr>
     </w:lvl>
   </w:abstractNum>
-  <w:abstractNum w:abstractNumId="71" w15:restartNumberingAfterBreak="0">
+  <w:abstractNum w:abstractNumId="76" w15:restartNumberingAfterBreak="0">
     <w:nsid w:val="6FD756A0"/>
     <w:multiLevelType w:val="multilevel"/>
     <w:tmpl w:val="F31071D2"/>
@@ -21801,7 +23806,7 @@
       </w:rPr>
     </w:lvl>
   </w:abstractNum>
-  <w:abstractNum w:abstractNumId="72" w15:restartNumberingAfterBreak="0">
+  <w:abstractNum w:abstractNumId="77" w15:restartNumberingAfterBreak="0">
     <w:nsid w:val="6FFB5318"/>
     <w:multiLevelType w:val="multilevel"/>
     <w:tmpl w:val="013A90EE"/>
@@ -21950,7 +23955,7 @@
       </w:rPr>
     </w:lvl>
   </w:abstractNum>
-  <w:abstractNum w:abstractNumId="73" w15:restartNumberingAfterBreak="0">
+  <w:abstractNum w:abstractNumId="78" w15:restartNumberingAfterBreak="0">
     <w:nsid w:val="732D4382"/>
     <w:multiLevelType w:val="multilevel"/>
     <w:tmpl w:val="40B487FC"/>
@@ -22099,7 +24104,7 @@
       </w:rPr>
     </w:lvl>
   </w:abstractNum>
-  <w:abstractNum w:abstractNumId="74" w15:restartNumberingAfterBreak="0">
+  <w:abstractNum w:abstractNumId="79" w15:restartNumberingAfterBreak="0">
     <w:nsid w:val="73711659"/>
     <w:multiLevelType w:val="multilevel"/>
     <w:tmpl w:val="3334D44C"/>
@@ -22248,7 +24253,7 @@
       </w:rPr>
     </w:lvl>
   </w:abstractNum>
-  <w:abstractNum w:abstractNumId="75" w15:restartNumberingAfterBreak="0">
+  <w:abstractNum w:abstractNumId="80" w15:restartNumberingAfterBreak="0">
     <w:nsid w:val="73972E49"/>
     <w:multiLevelType w:val="multilevel"/>
     <w:tmpl w:val="C1B23B72"/>
@@ -22397,7 +24402,7 @@
       </w:rPr>
     </w:lvl>
   </w:abstractNum>
-  <w:abstractNum w:abstractNumId="76" w15:restartNumberingAfterBreak="0">
+  <w:abstractNum w:abstractNumId="81" w15:restartNumberingAfterBreak="0">
     <w:nsid w:val="740B2975"/>
     <w:multiLevelType w:val="multilevel"/>
     <w:tmpl w:val="49327C04"/>
@@ -22546,7 +24551,7 @@
       </w:rPr>
     </w:lvl>
   </w:abstractNum>
-  <w:abstractNum w:abstractNumId="77" w15:restartNumberingAfterBreak="0">
+  <w:abstractNum w:abstractNumId="82" w15:restartNumberingAfterBreak="0">
     <w:nsid w:val="787C0C56"/>
     <w:multiLevelType w:val="multilevel"/>
     <w:tmpl w:val="F4F63DEE"/>
@@ -22663,7 +24668,7 @@
       </w:pPr>
     </w:lvl>
   </w:abstractNum>
-  <w:abstractNum w:abstractNumId="78" w15:restartNumberingAfterBreak="0">
+  <w:abstractNum w:abstractNumId="83" w15:restartNumberingAfterBreak="0">
     <w:nsid w:val="79CF5802"/>
     <w:multiLevelType w:val="multilevel"/>
     <w:tmpl w:val="1C56767E"/>
@@ -22812,7 +24817,7 @@
       </w:rPr>
     </w:lvl>
   </w:abstractNum>
-  <w:abstractNum w:abstractNumId="79" w15:restartNumberingAfterBreak="0">
+  <w:abstractNum w:abstractNumId="84" w15:restartNumberingAfterBreak="0">
     <w:nsid w:val="79DE0967"/>
     <w:multiLevelType w:val="multilevel"/>
     <w:tmpl w:val="DA9873C6"/>
@@ -22961,7 +24966,7 @@
       </w:rPr>
     </w:lvl>
   </w:abstractNum>
-  <w:abstractNum w:abstractNumId="80" w15:restartNumberingAfterBreak="0">
+  <w:abstractNum w:abstractNumId="85" w15:restartNumberingAfterBreak="0">
     <w:nsid w:val="7ABA74A1"/>
     <w:multiLevelType w:val="multilevel"/>
     <w:tmpl w:val="0AAA667A"/>
@@ -23110,7 +25115,7 @@
       </w:rPr>
     </w:lvl>
   </w:abstractNum>
-  <w:abstractNum w:abstractNumId="81" w15:restartNumberingAfterBreak="0">
+  <w:abstractNum w:abstractNumId="86" w15:restartNumberingAfterBreak="0">
     <w:nsid w:val="7E6C4EA7"/>
     <w:multiLevelType w:val="multilevel"/>
     <w:tmpl w:val="5C84B07C"/>
@@ -23255,7 +25260,7 @@
       </w:rPr>
     </w:lvl>
   </w:abstractNum>
-  <w:abstractNum w:abstractNumId="82" w15:restartNumberingAfterBreak="0">
+  <w:abstractNum w:abstractNumId="87" w15:restartNumberingAfterBreak="0">
     <w:nsid w:val="7F484A73"/>
     <w:multiLevelType w:val="multilevel"/>
     <w:tmpl w:val="E654E576"/>
@@ -23401,10 +25406,10 @@
     </w:lvl>
   </w:abstractNum>
   <w:num w:numId="1" w16cid:durableId="795879081">
-    <w:abstractNumId w:val="29"/>
+    <w:abstractNumId w:val="30"/>
   </w:num>
   <w:num w:numId="2" w16cid:durableId="718095454">
-    <w:abstractNumId w:val="55"/>
+    <w:abstractNumId w:val="58"/>
   </w:num>
   <w:num w:numId="3" w16cid:durableId="941647505">
     <w:abstractNumId w:val="4"/>
@@ -23413,25 +25418,25 @@
     <w:abstractNumId w:val="8"/>
   </w:num>
   <w:num w:numId="5" w16cid:durableId="1354457069">
-    <w:abstractNumId w:val="30"/>
+    <w:abstractNumId w:val="31"/>
   </w:num>
   <w:num w:numId="6" w16cid:durableId="2000574404">
     <w:abstractNumId w:val="3"/>
   </w:num>
   <w:num w:numId="7" w16cid:durableId="1945336851">
-    <w:abstractNumId w:val="22"/>
+    <w:abstractNumId w:val="23"/>
   </w:num>
   <w:num w:numId="8" w16cid:durableId="1210918902">
     <w:abstractNumId w:val="5"/>
   </w:num>
   <w:num w:numId="9" w16cid:durableId="1000817130">
-    <w:abstractNumId w:val="42"/>
+    <w:abstractNumId w:val="43"/>
   </w:num>
   <w:num w:numId="10" w16cid:durableId="1517230360">
     <w:abstractNumId w:val="0"/>
   </w:num>
   <w:num w:numId="11" w16cid:durableId="1619683250">
-    <w:abstractNumId w:val="52"/>
+    <w:abstractNumId w:val="54"/>
   </w:num>
   <w:num w:numId="12" w16cid:durableId="2025940331">
     <w:abstractNumId w:val="14"/>
@@ -23440,46 +25445,46 @@
     <w:abstractNumId w:val="18"/>
   </w:num>
   <w:num w:numId="14" w16cid:durableId="614482221">
-    <w:abstractNumId w:val="78"/>
+    <w:abstractNumId w:val="83"/>
   </w:num>
   <w:num w:numId="15" w16cid:durableId="365563682">
-    <w:abstractNumId w:val="64"/>
+    <w:abstractNumId w:val="69"/>
   </w:num>
   <w:num w:numId="16" w16cid:durableId="755905603">
-    <w:abstractNumId w:val="61"/>
+    <w:abstractNumId w:val="66"/>
   </w:num>
   <w:num w:numId="17" w16cid:durableId="1878270604">
-    <w:abstractNumId w:val="40"/>
+    <w:abstractNumId w:val="41"/>
   </w:num>
   <w:num w:numId="18" w16cid:durableId="548542165">
-    <w:abstractNumId w:val="23"/>
+    <w:abstractNumId w:val="24"/>
   </w:num>
   <w:num w:numId="19" w16cid:durableId="2067797165">
-    <w:abstractNumId w:val="56"/>
+    <w:abstractNumId w:val="60"/>
   </w:num>
   <w:num w:numId="20" w16cid:durableId="916788963">
     <w:abstractNumId w:val="9"/>
   </w:num>
   <w:num w:numId="21" w16cid:durableId="1726102329">
-    <w:abstractNumId w:val="31"/>
+    <w:abstractNumId w:val="32"/>
   </w:num>
   <w:num w:numId="22" w16cid:durableId="1716465701">
-    <w:abstractNumId w:val="62"/>
+    <w:abstractNumId w:val="67"/>
   </w:num>
   <w:num w:numId="23" w16cid:durableId="260996180">
-    <w:abstractNumId w:val="44"/>
+    <w:abstractNumId w:val="45"/>
   </w:num>
   <w:num w:numId="24" w16cid:durableId="570163719">
     <w:abstractNumId w:val="7"/>
   </w:num>
   <w:num w:numId="25" w16cid:durableId="1171067333">
-    <w:abstractNumId w:val="69"/>
+    <w:abstractNumId w:val="74"/>
   </w:num>
   <w:num w:numId="26" w16cid:durableId="961964551">
-    <w:abstractNumId w:val="54"/>
+    <w:abstractNumId w:val="57"/>
   </w:num>
   <w:num w:numId="27" w16cid:durableId="1758791140">
-    <w:abstractNumId w:val="36"/>
+    <w:abstractNumId w:val="37"/>
   </w:num>
   <w:num w:numId="28" w16cid:durableId="1118722976">
     <w:abstractNumId w:val="2"/>
@@ -23491,112 +25496,112 @@
     <w:abstractNumId w:val="1"/>
   </w:num>
   <w:num w:numId="31" w16cid:durableId="1210805708">
-    <w:abstractNumId w:val="47"/>
+    <w:abstractNumId w:val="48"/>
   </w:num>
   <w:num w:numId="32" w16cid:durableId="182985204">
+    <w:abstractNumId w:val="86"/>
+  </w:num>
+  <w:num w:numId="33" w16cid:durableId="316425923">
+    <w:abstractNumId w:val="63"/>
+  </w:num>
+  <w:num w:numId="34" w16cid:durableId="460684606">
     <w:abstractNumId w:val="81"/>
   </w:num>
-  <w:num w:numId="33" w16cid:durableId="316425923">
-    <w:abstractNumId w:val="59"/>
-  </w:num>
-  <w:num w:numId="34" w16cid:durableId="460684606">
-    <w:abstractNumId w:val="76"/>
-  </w:num>
   <w:num w:numId="35" w16cid:durableId="650795197">
-    <w:abstractNumId w:val="77"/>
+    <w:abstractNumId w:val="82"/>
   </w:num>
   <w:num w:numId="36" w16cid:durableId="1799447141">
     <w:abstractNumId w:val="13"/>
   </w:num>
   <w:num w:numId="37" w16cid:durableId="1775401920">
-    <w:abstractNumId w:val="46"/>
+    <w:abstractNumId w:val="47"/>
   </w:num>
   <w:num w:numId="38" w16cid:durableId="1618750920">
-    <w:abstractNumId w:val="58"/>
+    <w:abstractNumId w:val="62"/>
   </w:num>
   <w:num w:numId="39" w16cid:durableId="954823239">
-    <w:abstractNumId w:val="73"/>
+    <w:abstractNumId w:val="78"/>
   </w:num>
   <w:num w:numId="40" w16cid:durableId="1818644418">
-    <w:abstractNumId w:val="79"/>
+    <w:abstractNumId w:val="84"/>
   </w:num>
   <w:num w:numId="41" w16cid:durableId="1406760284">
-    <w:abstractNumId w:val="33"/>
+    <w:abstractNumId w:val="34"/>
   </w:num>
   <w:num w:numId="42" w16cid:durableId="1381326290">
-    <w:abstractNumId w:val="65"/>
+    <w:abstractNumId w:val="70"/>
   </w:num>
   <w:num w:numId="43" w16cid:durableId="157382484">
-    <w:abstractNumId w:val="66"/>
+    <w:abstractNumId w:val="71"/>
   </w:num>
   <w:num w:numId="44" w16cid:durableId="1336299183">
+    <w:abstractNumId w:val="77"/>
+  </w:num>
+  <w:num w:numId="45" w16cid:durableId="1792823056">
+    <w:abstractNumId w:val="52"/>
+  </w:num>
+  <w:num w:numId="46" w16cid:durableId="2118913077">
+    <w:abstractNumId w:val="76"/>
+  </w:num>
+  <w:num w:numId="47" w16cid:durableId="1947075075">
+    <w:abstractNumId w:val="44"/>
+  </w:num>
+  <w:num w:numId="48" w16cid:durableId="286666164">
     <w:abstractNumId w:val="72"/>
   </w:num>
-  <w:num w:numId="45" w16cid:durableId="1792823056">
+  <w:num w:numId="49" w16cid:durableId="1691954874">
     <w:abstractNumId w:val="50"/>
   </w:num>
-  <w:num w:numId="46" w16cid:durableId="2118913077">
-    <w:abstractNumId w:val="71"/>
-  </w:num>
-  <w:num w:numId="47" w16cid:durableId="1947075075">
-    <w:abstractNumId w:val="43"/>
-  </w:num>
-  <w:num w:numId="48" w16cid:durableId="286666164">
-    <w:abstractNumId w:val="67"/>
-  </w:num>
-  <w:num w:numId="49" w16cid:durableId="1691954874">
-    <w:abstractNumId w:val="49"/>
-  </w:num>
   <w:num w:numId="50" w16cid:durableId="758797088">
-    <w:abstractNumId w:val="34"/>
+    <w:abstractNumId w:val="35"/>
   </w:num>
   <w:num w:numId="51" w16cid:durableId="972901513">
-    <w:abstractNumId w:val="82"/>
+    <w:abstractNumId w:val="87"/>
   </w:num>
   <w:num w:numId="52" w16cid:durableId="1870727046">
-    <w:abstractNumId w:val="75"/>
+    <w:abstractNumId w:val="80"/>
   </w:num>
   <w:num w:numId="53" w16cid:durableId="659500690">
-    <w:abstractNumId w:val="53"/>
+    <w:abstractNumId w:val="55"/>
   </w:num>
   <w:num w:numId="54" w16cid:durableId="289751502">
-    <w:abstractNumId w:val="57"/>
+    <w:abstractNumId w:val="61"/>
   </w:num>
   <w:num w:numId="55" w16cid:durableId="1645622965">
-    <w:abstractNumId w:val="38"/>
+    <w:abstractNumId w:val="39"/>
   </w:num>
   <w:num w:numId="56" w16cid:durableId="514346076">
     <w:abstractNumId w:val="11"/>
   </w:num>
   <w:num w:numId="57" w16cid:durableId="1641768693">
-    <w:abstractNumId w:val="27"/>
+    <w:abstractNumId w:val="28"/>
   </w:num>
   <w:num w:numId="58" w16cid:durableId="1166365296">
     <w:abstractNumId w:val="17"/>
   </w:num>
   <w:num w:numId="59" w16cid:durableId="886844315">
-    <w:abstractNumId w:val="60"/>
+    <w:abstractNumId w:val="64"/>
   </w:num>
   <w:num w:numId="60" w16cid:durableId="1131479871">
     <w:abstractNumId w:val="16"/>
   </w:num>
   <w:num w:numId="61" w16cid:durableId="2020503256">
-    <w:abstractNumId w:val="24"/>
+    <w:abstractNumId w:val="25"/>
   </w:num>
   <w:num w:numId="62" w16cid:durableId="139199070">
-    <w:abstractNumId w:val="26"/>
+    <w:abstractNumId w:val="27"/>
   </w:num>
   <w:num w:numId="63" w16cid:durableId="580795163">
-    <w:abstractNumId w:val="32"/>
+    <w:abstractNumId w:val="33"/>
   </w:num>
   <w:num w:numId="64" w16cid:durableId="1481195613">
-    <w:abstractNumId w:val="45"/>
+    <w:abstractNumId w:val="46"/>
   </w:num>
   <w:num w:numId="65" w16cid:durableId="1592741684">
-    <w:abstractNumId w:val="80"/>
+    <w:abstractNumId w:val="85"/>
   </w:num>
   <w:num w:numId="66" w16cid:durableId="202327909">
-    <w:abstractNumId w:val="35"/>
+    <w:abstractNumId w:val="36"/>
   </w:num>
   <w:num w:numId="67" w16cid:durableId="1063213022">
     <w:abstractNumId w:val="10"/>
@@ -23605,10 +25610,10 @@
     <w:abstractNumId w:val="15"/>
   </w:num>
   <w:num w:numId="69" w16cid:durableId="955409776">
-    <w:abstractNumId w:val="70"/>
+    <w:abstractNumId w:val="75"/>
   </w:num>
   <w:num w:numId="70" w16cid:durableId="1565945834">
-    <w:abstractNumId w:val="37"/>
+    <w:abstractNumId w:val="38"/>
   </w:num>
   <w:num w:numId="71" w16cid:durableId="1757700587">
     <w:abstractNumId w:val="12"/>
@@ -23617,22 +25622,22 @@
     <w:abstractNumId w:val="20"/>
   </w:num>
   <w:num w:numId="73" w16cid:durableId="800075427">
-    <w:abstractNumId w:val="63"/>
+    <w:abstractNumId w:val="68"/>
   </w:num>
   <w:num w:numId="74" w16cid:durableId="1862818370">
-    <w:abstractNumId w:val="74"/>
+    <w:abstractNumId w:val="79"/>
   </w:num>
   <w:num w:numId="75" w16cid:durableId="683360487">
-    <w:abstractNumId w:val="68"/>
+    <w:abstractNumId w:val="73"/>
   </w:num>
   <w:num w:numId="76" w16cid:durableId="747730102">
-    <w:abstractNumId w:val="28"/>
+    <w:abstractNumId w:val="29"/>
   </w:num>
   <w:num w:numId="77" w16cid:durableId="1533498161">
-    <w:abstractNumId w:val="39"/>
+    <w:abstractNumId w:val="40"/>
   </w:num>
   <w:num w:numId="78" w16cid:durableId="1560899150">
-    <w:abstractNumId w:val="51"/>
+    <w:abstractNumId w:val="53"/>
   </w:num>
   <w:num w:numId="79" w16cid:durableId="708839000">
     <w:abstractNumId w:val="6"/>
@@ -23641,13 +25646,28 @@
     <w:abstractNumId w:val="19"/>
   </w:num>
   <w:num w:numId="81" w16cid:durableId="175733288">
-    <w:abstractNumId w:val="41"/>
+    <w:abstractNumId w:val="42"/>
   </w:num>
   <w:num w:numId="82" w16cid:durableId="1983806393">
-    <w:abstractNumId w:val="25"/>
+    <w:abstractNumId w:val="26"/>
   </w:num>
   <w:num w:numId="83" w16cid:durableId="998658403">
-    <w:abstractNumId w:val="48"/>
+    <w:abstractNumId w:val="49"/>
+  </w:num>
+  <w:num w:numId="84" w16cid:durableId="465589605">
+    <w:abstractNumId w:val="59"/>
+  </w:num>
+  <w:num w:numId="85" w16cid:durableId="1065034718">
+    <w:abstractNumId w:val="51"/>
+  </w:num>
+  <w:num w:numId="86" w16cid:durableId="421879463">
+    <w:abstractNumId w:val="22"/>
+  </w:num>
+  <w:num w:numId="87" w16cid:durableId="1223298442">
+    <w:abstractNumId w:val="65"/>
+  </w:num>
+  <w:num w:numId="88" w16cid:durableId="2031372854">
+    <w:abstractNumId w:val="56"/>
   </w:num>
 </w:numbering>
 </file>

</xml_diff>